<commit_message>
Create Models, Add Migration
</commit_message>
<xml_diff>
--- a/Plan.docx
+++ b/Plan.docx
@@ -10,6 +10,7 @@
         <w:pageBreakBefore w:val="0"/>
         <w:widowControl/>
         <w:numPr>
+          <w:ilvl w:val="0"/>
           <w:numId w:val="0"/>
         </w:numPr>
         <w:suppressLineNumbers w:val="0"/>
@@ -120,6 +121,7 @@
         <w:pageBreakBefore w:val="0"/>
         <w:widowControl/>
         <w:numPr>
+          <w:ilvl w:val="0"/>
           <w:numId w:val="0"/>
         </w:numPr>
         <w:suppressLineNumbers w:val="0"/>
@@ -159,6 +161,7 @@
         <w:pageBreakBefore w:val="0"/>
         <w:widowControl/>
         <w:numPr>
+          <w:ilvl w:val="0"/>
           <w:numId w:val="0"/>
         </w:numPr>
         <w:suppressLineNumbers w:val="0"/>
@@ -198,6 +201,7 @@
         <w:pageBreakBefore w:val="0"/>
         <w:widowControl/>
         <w:numPr>
+          <w:ilvl w:val="0"/>
           <w:numId w:val="0"/>
         </w:numPr>
         <w:suppressLineNumbers w:val="0"/>
@@ -281,6 +285,7 @@
         <w:pageBreakBefore w:val="0"/>
         <w:widowControl/>
         <w:numPr>
+          <w:ilvl w:val="0"/>
           <w:numId w:val="0"/>
         </w:numPr>
         <w:suppressLineNumbers w:val="0"/>
@@ -329,6 +334,7 @@
         <w:pageBreakBefore w:val="0"/>
         <w:widowControl/>
         <w:numPr>
+          <w:ilvl w:val="0"/>
           <w:numId w:val="0"/>
         </w:numPr>
         <w:suppressLineNumbers w:val="0"/>
@@ -377,6 +383,7 @@
         <w:pageBreakBefore w:val="0"/>
         <w:widowControl/>
         <w:numPr>
+          <w:ilvl w:val="0"/>
           <w:numId w:val="0"/>
         </w:numPr>
         <w:suppressLineNumbers w:val="0"/>
@@ -425,6 +432,7 @@
         <w:pageBreakBefore w:val="0"/>
         <w:widowControl/>
         <w:numPr>
+          <w:ilvl w:val="0"/>
           <w:numId w:val="0"/>
         </w:numPr>
         <w:suppressLineNumbers w:val="0"/>
@@ -473,6 +481,7 @@
         <w:pageBreakBefore w:val="0"/>
         <w:widowControl/>
         <w:numPr>
+          <w:ilvl w:val="0"/>
           <w:numId w:val="0"/>
         </w:numPr>
         <w:suppressLineNumbers w:val="0"/>
@@ -575,6 +584,7 @@
         <w:pageBreakBefore w:val="0"/>
         <w:widowControl/>
         <w:numPr>
+          <w:ilvl w:val="0"/>
           <w:numId w:val="0"/>
         </w:numPr>
         <w:suppressLineNumbers w:val="0"/>
@@ -642,6 +652,7 @@
         <w:pageBreakBefore w:val="0"/>
         <w:widowControl/>
         <w:numPr>
+          <w:ilvl w:val="0"/>
           <w:numId w:val="0"/>
         </w:numPr>
         <w:suppressLineNumbers w:val="0"/>
@@ -690,6 +701,7 @@
         <w:pageBreakBefore w:val="0"/>
         <w:widowControl/>
         <w:numPr>
+          <w:ilvl w:val="0"/>
           <w:numId w:val="0"/>
         </w:numPr>
         <w:suppressLineNumbers w:val="0"/>
@@ -733,6 +745,54 @@
     <w:p>
       <w:pPr>
         <w:pStyle w:val="7"/>
+        <w:keepNext w:val="0"/>
+        <w:keepLines w:val="0"/>
+        <w:pageBreakBefore w:val="0"/>
+        <w:widowControl/>
+        <w:numPr>
+          <w:numId w:val="0"/>
+        </w:numPr>
+        <w:suppressLineNumbers w:val="0"/>
+        <w:kinsoku/>
+        <w:wordWrap/>
+        <w:overflowPunct/>
+        <w:topLinePunct w:val="0"/>
+        <w:autoSpaceDE/>
+        <w:autoSpaceDN/>
+        <w:bidi w:val="0"/>
+        <w:adjustRightInd/>
+        <w:snapToGrid/>
+        <w:spacing w:before="0" w:beforeAutospacing="0" w:after="0" w:afterAutospacing="0" w:line="360" w:lineRule="auto"/>
+        <w:ind w:leftChars="0" w:right="0" w:rightChars="0"/>
+        <w:jc w:val="both"/>
+        <w:textAlignment w:val="auto"/>
+        <w:rPr>
+          <w:rFonts w:hint="default" w:ascii="Times New Roman" w:hAnsi="Times New Roman" w:cs="Times New Roman"/>
+          <w:sz w:val="24"/>
+          <w:szCs w:val="24"/>
+        </w:rPr>
+      </w:pPr>
+      <w:r>
+        <w:rPr>
+          <w:rStyle w:val="8"/>
+          <w:rFonts w:hint="default" w:ascii="Times New Roman" w:hAnsi="Times New Roman" w:cs="Times New Roman"/>
+          <w:sz w:val="24"/>
+          <w:szCs w:val="24"/>
+        </w:rPr>
+        <w:t>Bảng Comments (tuỳ chọn)</w:t>
+      </w:r>
+      <w:r>
+        <w:rPr>
+          <w:rFonts w:hint="default" w:ascii="Times New Roman" w:hAnsi="Times New Roman" w:cs="Times New Roman"/>
+          <w:sz w:val="24"/>
+          <w:szCs w:val="24"/>
+        </w:rPr>
+        <w:t xml:space="preserve"> → Lưu bình luận nếu cần</w:t>
+      </w:r>
+    </w:p>
+    <w:p>
+      <w:pPr>
+        <w:pStyle w:val="3"/>
         <w:keepNext w:val="0"/>
         <w:keepLines w:val="0"/>
         <w:pageBreakBefore w:val="0"/>
@@ -754,37 +814,172 @@
         <w:bidi w:val="0"/>
         <w:adjustRightInd/>
         <w:snapToGrid/>
-        <w:spacing w:before="0" w:beforeAutospacing="0" w:after="0" w:afterAutospacing="0" w:line="360" w:lineRule="auto"/>
-        <w:ind w:left="420" w:leftChars="0" w:right="0" w:rightChars="0" w:hanging="420" w:firstLineChars="0"/>
-        <w:jc w:val="both"/>
-        <w:textAlignment w:val="auto"/>
-        <w:rPr>
-          <w:rFonts w:hint="default" w:ascii="Times New Roman" w:hAnsi="Times New Roman" w:cs="Times New Roman"/>
-          <w:sz w:val="24"/>
-          <w:szCs w:val="24"/>
-        </w:rPr>
-      </w:pPr>
-      <w:r>
-        <w:rPr>
-          <w:rStyle w:val="8"/>
-          <w:rFonts w:hint="default" w:ascii="Times New Roman" w:hAnsi="Times New Roman" w:cs="Times New Roman"/>
-          <w:sz w:val="24"/>
-          <w:szCs w:val="24"/>
-        </w:rPr>
-        <w:t>Bảng Comments (tuỳ chọn)</w:t>
-      </w:r>
-      <w:r>
-        <w:rPr>
-          <w:rFonts w:hint="default" w:ascii="Times New Roman" w:hAnsi="Times New Roman" w:cs="Times New Roman"/>
-          <w:sz w:val="24"/>
-          <w:szCs w:val="24"/>
-        </w:rPr>
-        <w:t xml:space="preserve"> → Lưu bình luận nếu cần</w:t>
-      </w:r>
-    </w:p>
-    <w:p>
-      <w:pPr>
-        <w:pStyle w:val="3"/>
+        <w:spacing w:beforeAutospacing="0" w:afterAutospacing="0" w:line="360" w:lineRule="auto"/>
+        <w:ind w:left="420" w:leftChars="0" w:hanging="420" w:firstLineChars="0"/>
+        <w:jc w:val="both"/>
+        <w:textAlignment w:val="auto"/>
+        <w:outlineLvl w:val="3"/>
+        <w:rPr>
+          <w:rFonts w:hint="default" w:ascii="Times New Roman" w:hAnsi="Times New Roman" w:cs="Times New Roman"/>
+          <w:sz w:val="24"/>
+          <w:szCs w:val="24"/>
+        </w:rPr>
+      </w:pPr>
+      <w:r>
+        <w:rPr>
+          <w:rStyle w:val="8"/>
+          <w:rFonts w:hint="default" w:ascii="Times New Roman" w:hAnsi="Times New Roman" w:cs="Times New Roman"/>
+          <w:b/>
+          <w:bCs/>
+          <w:sz w:val="24"/>
+          <w:szCs w:val="24"/>
+        </w:rPr>
+        <w:t>Frontend (HTML, CSS, JavaScript - Fetch API để gọi API từ Backend)</w:t>
+      </w:r>
+    </w:p>
+    <w:p>
+      <w:pPr>
+        <w:pStyle w:val="7"/>
+        <w:keepNext w:val="0"/>
+        <w:keepLines w:val="0"/>
+        <w:pageBreakBefore w:val="0"/>
+        <w:widowControl/>
+        <w:numPr>
+          <w:ilvl w:val="0"/>
+          <w:numId w:val="0"/>
+        </w:numPr>
+        <w:suppressLineNumbers w:val="0"/>
+        <w:kinsoku/>
+        <w:wordWrap/>
+        <w:overflowPunct/>
+        <w:topLinePunct w:val="0"/>
+        <w:autoSpaceDE/>
+        <w:autoSpaceDN/>
+        <w:bidi w:val="0"/>
+        <w:adjustRightInd/>
+        <w:snapToGrid/>
+        <w:spacing w:before="0" w:beforeAutospacing="0" w:after="0" w:afterAutospacing="0" w:line="360" w:lineRule="auto"/>
+        <w:ind w:leftChars="0" w:right="0" w:rightChars="0"/>
+        <w:jc w:val="both"/>
+        <w:textAlignment w:val="auto"/>
+        <w:rPr>
+          <w:rFonts w:hint="default" w:ascii="Times New Roman" w:hAnsi="Times New Roman" w:cs="Times New Roman"/>
+          <w:sz w:val="24"/>
+          <w:szCs w:val="24"/>
+        </w:rPr>
+      </w:pPr>
+      <w:r>
+        <w:rPr>
+          <w:rStyle w:val="8"/>
+          <w:rFonts w:hint="default" w:ascii="Times New Roman" w:hAnsi="Times New Roman" w:cs="Times New Roman"/>
+          <w:sz w:val="24"/>
+          <w:szCs w:val="24"/>
+        </w:rPr>
+        <w:t>Cài đ</w:t>
+      </w:r>
+      <w:r>
+        <w:rPr>
+          <w:rStyle w:val="8"/>
+          <w:rFonts w:hint="default" w:ascii="Times New Roman" w:hAnsi="Times New Roman" w:cs="Times New Roman"/>
+          <w:sz w:val="24"/>
+          <w:szCs w:val="24"/>
+          <w:lang w:val="en-US"/>
+        </w:rPr>
+        <w:t>ặ</w:t>
+      </w:r>
+      <w:r>
+        <w:rPr>
+          <w:rStyle w:val="8"/>
+          <w:rFonts w:hint="default" w:ascii="Times New Roman" w:hAnsi="Times New Roman" w:cs="Times New Roman"/>
+          <w:sz w:val="24"/>
+          <w:szCs w:val="24"/>
+        </w:rPr>
+        <w:t>t môi trường</w:t>
+      </w:r>
+    </w:p>
+    <w:p>
+      <w:pPr>
+        <w:pStyle w:val="7"/>
+        <w:keepNext w:val="0"/>
+        <w:keepLines w:val="0"/>
+        <w:pageBreakBefore w:val="0"/>
+        <w:widowControl/>
+        <w:numPr>
+          <w:ilvl w:val="0"/>
+          <w:numId w:val="0"/>
+        </w:numPr>
+        <w:suppressLineNumbers w:val="0"/>
+        <w:kinsoku/>
+        <w:wordWrap/>
+        <w:overflowPunct/>
+        <w:topLinePunct w:val="0"/>
+        <w:autoSpaceDE/>
+        <w:autoSpaceDN/>
+        <w:bidi w:val="0"/>
+        <w:adjustRightInd/>
+        <w:snapToGrid/>
+        <w:spacing w:before="0" w:beforeAutospacing="0" w:after="0" w:afterAutospacing="0" w:line="360" w:lineRule="auto"/>
+        <w:ind w:right="0" w:rightChars="0"/>
+        <w:jc w:val="both"/>
+        <w:textAlignment w:val="auto"/>
+        <w:rPr>
+          <w:rFonts w:hint="default" w:ascii="Times New Roman" w:hAnsi="Times New Roman" w:cs="Times New Roman"/>
+          <w:sz w:val="24"/>
+          <w:szCs w:val="24"/>
+        </w:rPr>
+      </w:pPr>
+      <w:r>
+        <w:rPr>
+          <w:rFonts w:hint="default" w:ascii="Times New Roman" w:hAnsi="Times New Roman" w:cs="Times New Roman"/>
+          <w:sz w:val="24"/>
+          <w:szCs w:val="24"/>
+        </w:rPr>
+        <w:t>Cần một thư viện UI như Bootstrap hoặc Tailwind CSS để thiết kế giao diện</w:t>
+      </w:r>
+    </w:p>
+    <w:p>
+      <w:pPr>
+        <w:pStyle w:val="7"/>
+        <w:keepNext w:val="0"/>
+        <w:keepLines w:val="0"/>
+        <w:pageBreakBefore w:val="0"/>
+        <w:widowControl/>
+        <w:numPr>
+          <w:ilvl w:val="0"/>
+          <w:numId w:val="0"/>
+        </w:numPr>
+        <w:suppressLineNumbers w:val="0"/>
+        <w:kinsoku/>
+        <w:wordWrap/>
+        <w:overflowPunct/>
+        <w:topLinePunct w:val="0"/>
+        <w:autoSpaceDE/>
+        <w:autoSpaceDN/>
+        <w:bidi w:val="0"/>
+        <w:adjustRightInd/>
+        <w:snapToGrid/>
+        <w:spacing w:before="0" w:beforeAutospacing="0" w:after="0" w:afterAutospacing="0" w:line="360" w:lineRule="auto"/>
+        <w:ind w:right="0" w:rightChars="0"/>
+        <w:jc w:val="both"/>
+        <w:textAlignment w:val="auto"/>
+        <w:rPr>
+          <w:rFonts w:hint="default" w:ascii="Times New Roman" w:hAnsi="Times New Roman" w:cs="Times New Roman"/>
+          <w:sz w:val="24"/>
+          <w:szCs w:val="24"/>
+        </w:rPr>
+      </w:pPr>
+      <w:r>
+        <w:rPr>
+          <w:rFonts w:hint="default" w:ascii="Times New Roman" w:hAnsi="Times New Roman" w:cs="Times New Roman"/>
+          <w:sz w:val="24"/>
+          <w:szCs w:val="24"/>
+        </w:rPr>
+        <w:t>Cân nhắc dùng một framework JS (React/Vue) nếu muốn xây dựng UI mạnh mẽ hơn</w:t>
+      </w:r>
+    </w:p>
+    <w:p>
+      <w:pPr>
+        <w:pStyle w:val="7"/>
         <w:keepNext w:val="0"/>
         <w:keepLines w:val="0"/>
         <w:pageBreakBefore w:val="0"/>
@@ -806,190 +1001,6 @@
         <w:bidi w:val="0"/>
         <w:adjustRightInd/>
         <w:snapToGrid/>
-        <w:spacing w:beforeAutospacing="0" w:afterAutospacing="0" w:line="360" w:lineRule="auto"/>
-        <w:ind w:left="420" w:leftChars="0" w:hanging="420" w:firstLineChars="0"/>
-        <w:jc w:val="both"/>
-        <w:textAlignment w:val="auto"/>
-        <w:outlineLvl w:val="3"/>
-        <w:rPr>
-          <w:rFonts w:hint="default" w:ascii="Times New Roman" w:hAnsi="Times New Roman" w:cs="Times New Roman"/>
-          <w:sz w:val="24"/>
-          <w:szCs w:val="24"/>
-        </w:rPr>
-      </w:pPr>
-      <w:r>
-        <w:rPr>
-          <w:rStyle w:val="8"/>
-          <w:rFonts w:hint="default" w:ascii="Times New Roman" w:hAnsi="Times New Roman" w:cs="Times New Roman"/>
-          <w:b/>
-          <w:bCs/>
-          <w:sz w:val="24"/>
-          <w:szCs w:val="24"/>
-        </w:rPr>
-        <w:t>Frontend (HTML, CSS, JavaScript - Fetch API để gọi API từ Backend)</w:t>
-      </w:r>
-    </w:p>
-    <w:p>
-      <w:pPr>
-        <w:pStyle w:val="7"/>
-        <w:keepNext w:val="0"/>
-        <w:keepLines w:val="0"/>
-        <w:pageBreakBefore w:val="0"/>
-        <w:widowControl/>
-        <w:numPr>
-          <w:numId w:val="0"/>
-        </w:numPr>
-        <w:suppressLineNumbers w:val="0"/>
-        <w:kinsoku/>
-        <w:wordWrap/>
-        <w:overflowPunct/>
-        <w:topLinePunct w:val="0"/>
-        <w:autoSpaceDE/>
-        <w:autoSpaceDN/>
-        <w:bidi w:val="0"/>
-        <w:adjustRightInd/>
-        <w:snapToGrid/>
-        <w:spacing w:before="0" w:beforeAutospacing="0" w:after="0" w:afterAutospacing="0" w:line="360" w:lineRule="auto"/>
-        <w:ind w:leftChars="0" w:right="0" w:rightChars="0"/>
-        <w:jc w:val="both"/>
-        <w:textAlignment w:val="auto"/>
-        <w:rPr>
-          <w:rFonts w:hint="default" w:ascii="Times New Roman" w:hAnsi="Times New Roman" w:cs="Times New Roman"/>
-          <w:sz w:val="24"/>
-          <w:szCs w:val="24"/>
-        </w:rPr>
-      </w:pPr>
-      <w:r>
-        <w:rPr>
-          <w:rStyle w:val="8"/>
-          <w:rFonts w:hint="default" w:ascii="Times New Roman" w:hAnsi="Times New Roman" w:cs="Times New Roman"/>
-          <w:sz w:val="24"/>
-          <w:szCs w:val="24"/>
-        </w:rPr>
-        <w:t>Cài đ</w:t>
-      </w:r>
-      <w:r>
-        <w:rPr>
-          <w:rStyle w:val="8"/>
-          <w:rFonts w:hint="default" w:ascii="Times New Roman" w:hAnsi="Times New Roman" w:cs="Times New Roman"/>
-          <w:sz w:val="24"/>
-          <w:szCs w:val="24"/>
-          <w:lang w:val="en-US"/>
-        </w:rPr>
-        <w:t>ặ</w:t>
-      </w:r>
-      <w:r>
-        <w:rPr>
-          <w:rStyle w:val="8"/>
-          <w:rFonts w:hint="default" w:ascii="Times New Roman" w:hAnsi="Times New Roman" w:cs="Times New Roman"/>
-          <w:sz w:val="24"/>
-          <w:szCs w:val="24"/>
-        </w:rPr>
-        <w:t>t môi trường</w:t>
-      </w:r>
-    </w:p>
-    <w:p>
-      <w:pPr>
-        <w:pStyle w:val="7"/>
-        <w:keepNext w:val="0"/>
-        <w:keepLines w:val="0"/>
-        <w:pageBreakBefore w:val="0"/>
-        <w:widowControl/>
-        <w:numPr>
-          <w:numId w:val="0"/>
-        </w:numPr>
-        <w:suppressLineNumbers w:val="0"/>
-        <w:kinsoku/>
-        <w:wordWrap/>
-        <w:overflowPunct/>
-        <w:topLinePunct w:val="0"/>
-        <w:autoSpaceDE/>
-        <w:autoSpaceDN/>
-        <w:bidi w:val="0"/>
-        <w:adjustRightInd/>
-        <w:snapToGrid/>
-        <w:spacing w:before="0" w:beforeAutospacing="0" w:after="0" w:afterAutospacing="0" w:line="360" w:lineRule="auto"/>
-        <w:ind w:right="0" w:rightChars="0"/>
-        <w:jc w:val="both"/>
-        <w:textAlignment w:val="auto"/>
-        <w:rPr>
-          <w:rFonts w:hint="default" w:ascii="Times New Roman" w:hAnsi="Times New Roman" w:cs="Times New Roman"/>
-          <w:sz w:val="24"/>
-          <w:szCs w:val="24"/>
-        </w:rPr>
-      </w:pPr>
-      <w:r>
-        <w:rPr>
-          <w:rFonts w:hint="default" w:ascii="Times New Roman" w:hAnsi="Times New Roman" w:cs="Times New Roman"/>
-          <w:sz w:val="24"/>
-          <w:szCs w:val="24"/>
-        </w:rPr>
-        <w:t>Cần một thư viện UI như Bootstrap hoặc Tailwind CSS để thiết kế giao diện</w:t>
-      </w:r>
-    </w:p>
-    <w:p>
-      <w:pPr>
-        <w:pStyle w:val="7"/>
-        <w:keepNext w:val="0"/>
-        <w:keepLines w:val="0"/>
-        <w:pageBreakBefore w:val="0"/>
-        <w:widowControl/>
-        <w:numPr>
-          <w:numId w:val="0"/>
-        </w:numPr>
-        <w:suppressLineNumbers w:val="0"/>
-        <w:kinsoku/>
-        <w:wordWrap/>
-        <w:overflowPunct/>
-        <w:topLinePunct w:val="0"/>
-        <w:autoSpaceDE/>
-        <w:autoSpaceDN/>
-        <w:bidi w:val="0"/>
-        <w:adjustRightInd/>
-        <w:snapToGrid/>
-        <w:spacing w:before="0" w:beforeAutospacing="0" w:after="0" w:afterAutospacing="0" w:line="360" w:lineRule="auto"/>
-        <w:ind w:right="0" w:rightChars="0"/>
-        <w:jc w:val="both"/>
-        <w:textAlignment w:val="auto"/>
-        <w:rPr>
-          <w:rFonts w:hint="default" w:ascii="Times New Roman" w:hAnsi="Times New Roman" w:cs="Times New Roman"/>
-          <w:sz w:val="24"/>
-          <w:szCs w:val="24"/>
-        </w:rPr>
-      </w:pPr>
-      <w:r>
-        <w:rPr>
-          <w:rFonts w:hint="default" w:ascii="Times New Roman" w:hAnsi="Times New Roman" w:cs="Times New Roman"/>
-          <w:sz w:val="24"/>
-          <w:szCs w:val="24"/>
-        </w:rPr>
-        <w:t>Cân nhắc dùng một framework JS (React/Vue) nếu muốn xây dựng UI mạnh mẽ hơn</w:t>
-      </w:r>
-    </w:p>
-    <w:p>
-      <w:pPr>
-        <w:pStyle w:val="7"/>
-        <w:keepNext w:val="0"/>
-        <w:keepLines w:val="0"/>
-        <w:pageBreakBefore w:val="0"/>
-        <w:widowControl/>
-        <w:numPr>
-          <w:ilvl w:val="0"/>
-          <w:numId w:val="6"/>
-        </w:numPr>
-        <w:suppressLineNumbers w:val="0"/>
-        <w:tabs>
-          <w:tab w:val="clear" w:pos="420"/>
-        </w:tabs>
-        <w:kinsoku/>
-        <w:wordWrap/>
-        <w:overflowPunct/>
-        <w:topLinePunct w:val="0"/>
-        <w:autoSpaceDE/>
-        <w:autoSpaceDN/>
-        <w:bidi w:val="0"/>
-        <w:adjustRightInd/>
-        <w:snapToGrid/>
         <w:spacing w:before="0" w:beforeAutospacing="0" w:after="0" w:afterAutospacing="0" w:line="360" w:lineRule="auto"/>
         <w:ind w:left="420" w:leftChars="0" w:right="0" w:rightChars="0" w:hanging="420" w:firstLineChars="0"/>
         <w:jc w:val="both"/>
@@ -1018,6 +1029,7 @@
         <w:pageBreakBefore w:val="0"/>
         <w:widowControl/>
         <w:numPr>
+          <w:ilvl w:val="0"/>
           <w:numId w:val="0"/>
         </w:numPr>
         <w:suppressLineNumbers w:val="0"/>
@@ -1066,6 +1078,7 @@
         <w:pageBreakBefore w:val="0"/>
         <w:widowControl/>
         <w:numPr>
+          <w:ilvl w:val="0"/>
           <w:numId w:val="0"/>
         </w:numPr>
         <w:suppressLineNumbers w:val="0"/>
@@ -1113,6 +1126,7 @@
         <w:pageBreakBefore w:val="0"/>
         <w:widowControl/>
         <w:numPr>
+          <w:ilvl w:val="0"/>
           <w:numId w:val="0"/>
         </w:numPr>
         <w:suppressLineNumbers w:val="0"/>
@@ -1162,6 +1176,7 @@
         <w:pageBreakBefore w:val="0"/>
         <w:widowControl/>
         <w:numPr>
+          <w:ilvl w:val="0"/>
           <w:numId w:val="0"/>
         </w:numPr>
         <w:suppressLineNumbers w:val="0"/>
@@ -1205,6 +1220,7 @@
         <w:pageBreakBefore w:val="0"/>
         <w:widowControl/>
         <w:numPr>
+          <w:ilvl w:val="0"/>
           <w:numId w:val="0"/>
         </w:numPr>
         <w:suppressLineNumbers w:val="0"/>
@@ -1224,6 +1240,8 @@
         <w:outlineLvl w:val="3"/>
         <w:rPr>
           <w:rFonts w:hint="default" w:ascii="Times New Roman" w:hAnsi="Times New Roman" w:cs="Times New Roman"/>
+          <w:b w:val="0"/>
+          <w:bCs w:val="0"/>
           <w:sz w:val="24"/>
           <w:szCs w:val="24"/>
         </w:rPr>
@@ -1237,46 +1255,81 @@
           <w:sz w:val="24"/>
           <w:szCs w:val="24"/>
         </w:rPr>
-        <w:t>Bước 1: Thiết kế cơ sở dữ liệu</w:t>
-      </w:r>
-    </w:p>
-    <w:p>
-      <w:pPr>
-        <w:pStyle w:val="7"/>
-        <w:keepNext w:val="0"/>
-        <w:keepLines w:val="0"/>
-        <w:pageBreakBefore w:val="0"/>
-        <w:widowControl/>
-        <w:numPr>
-          <w:numId w:val="0"/>
-        </w:numPr>
-        <w:suppressLineNumbers w:val="0"/>
-        <w:kinsoku/>
-        <w:wordWrap/>
-        <w:overflowPunct/>
-        <w:topLinePunct w:val="0"/>
-        <w:autoSpaceDE/>
-        <w:autoSpaceDN/>
-        <w:bidi w:val="0"/>
-        <w:adjustRightInd/>
-        <w:snapToGrid/>
-        <w:spacing w:before="0" w:beforeAutospacing="0" w:after="0" w:afterAutospacing="0" w:line="360" w:lineRule="auto"/>
-        <w:ind w:leftChars="0" w:right="0" w:rightChars="0"/>
-        <w:jc w:val="both"/>
-        <w:textAlignment w:val="auto"/>
-        <w:rPr>
-          <w:rFonts w:hint="default" w:ascii="Times New Roman" w:hAnsi="Times New Roman" w:cs="Times New Roman"/>
-          <w:sz w:val="24"/>
-          <w:szCs w:val="24"/>
-        </w:rPr>
-      </w:pPr>
-      <w:r>
-        <w:rPr>
-          <w:rFonts w:hint="default" w:ascii="Times New Roman" w:hAnsi="Times New Roman" w:cs="Times New Roman"/>
-          <w:sz w:val="24"/>
-          <w:szCs w:val="24"/>
-        </w:rPr>
-        <w:t xml:space="preserve">Xây dựng sơ đồ database với bảng </w:t>
+        <w:t>Bước 1:</w:t>
+      </w:r>
+      <w:r>
+        <w:rPr>
+          <w:rStyle w:val="8"/>
+          <w:rFonts w:hint="default" w:ascii="Times New Roman" w:hAnsi="Times New Roman" w:cs="Times New Roman"/>
+          <w:b w:val="0"/>
+          <w:bCs w:val="0"/>
+          <w:sz w:val="24"/>
+          <w:szCs w:val="24"/>
+        </w:rPr>
+        <w:t xml:space="preserve"> Thiết kế cơ sở</w:t>
+      </w:r>
+      <w:bookmarkStart w:id="0" w:name="_GoBack"/>
+      <w:bookmarkEnd w:id="0"/>
+      <w:r>
+        <w:rPr>
+          <w:rStyle w:val="8"/>
+          <w:rFonts w:hint="default" w:ascii="Times New Roman" w:hAnsi="Times New Roman" w:cs="Times New Roman"/>
+          <w:b w:val="0"/>
+          <w:bCs w:val="0"/>
+          <w:sz w:val="24"/>
+          <w:szCs w:val="24"/>
+        </w:rPr>
+        <w:t xml:space="preserve"> dữ liệu</w:t>
+      </w:r>
+    </w:p>
+    <w:p>
+      <w:pPr>
+        <w:pStyle w:val="7"/>
+        <w:keepNext w:val="0"/>
+        <w:keepLines w:val="0"/>
+        <w:pageBreakBefore w:val="0"/>
+        <w:widowControl/>
+        <w:numPr>
+          <w:ilvl w:val="0"/>
+          <w:numId w:val="0"/>
+        </w:numPr>
+        <w:suppressLineNumbers w:val="0"/>
+        <w:kinsoku/>
+        <w:wordWrap/>
+        <w:overflowPunct/>
+        <w:topLinePunct w:val="0"/>
+        <w:autoSpaceDE/>
+        <w:autoSpaceDN/>
+        <w:bidi w:val="0"/>
+        <w:adjustRightInd/>
+        <w:snapToGrid/>
+        <w:spacing w:before="0" w:beforeAutospacing="0" w:after="0" w:afterAutospacing="0" w:line="360" w:lineRule="auto"/>
+        <w:ind w:leftChars="0" w:right="0" w:rightChars="0"/>
+        <w:jc w:val="both"/>
+        <w:textAlignment w:val="auto"/>
+        <w:rPr>
+          <w:rFonts w:hint="default" w:ascii="Times New Roman" w:hAnsi="Times New Roman" w:cs="Times New Roman"/>
+          <w:sz w:val="24"/>
+          <w:szCs w:val="24"/>
+        </w:rPr>
+      </w:pPr>
+      <w:r>
+        <w:rPr>
+          <w:rFonts w:hint="default" w:ascii="Times New Roman" w:hAnsi="Times New Roman" w:cs="Times New Roman"/>
+          <w:b w:val="0"/>
+          <w:bCs w:val="0"/>
+          <w:sz w:val="24"/>
+          <w:szCs w:val="24"/>
+        </w:rPr>
+        <w:t>Xây dựng sơ đồ database với b</w:t>
+      </w:r>
+      <w:r>
+        <w:rPr>
+          <w:rFonts w:hint="default" w:ascii="Times New Roman" w:hAnsi="Times New Roman" w:cs="Times New Roman"/>
+          <w:sz w:val="24"/>
+          <w:szCs w:val="24"/>
+        </w:rPr>
+        <w:t xml:space="preserve">ảng </w:t>
       </w:r>
       <w:r>
         <w:rPr>
@@ -1330,6 +1383,7 @@
         <w:pageBreakBefore w:val="0"/>
         <w:widowControl/>
         <w:numPr>
+          <w:ilvl w:val="0"/>
           <w:numId w:val="0"/>
         </w:numPr>
         <w:suppressLineNumbers w:val="0"/>
@@ -1378,6 +1432,7 @@
         <w:pageBreakBefore w:val="0"/>
         <w:widowControl/>
         <w:numPr>
+          <w:ilvl w:val="0"/>
           <w:numId w:val="0"/>
         </w:numPr>
         <w:suppressLineNumbers w:val="0"/>
@@ -1421,6 +1476,7 @@
         <w:pageBreakBefore w:val="0"/>
         <w:widowControl/>
         <w:numPr>
+          <w:ilvl w:val="0"/>
           <w:numId w:val="0"/>
         </w:numPr>
         <w:suppressLineNumbers w:val="0"/>
@@ -1460,6 +1516,7 @@
         <w:pageBreakBefore w:val="0"/>
         <w:widowControl/>
         <w:numPr>
+          <w:ilvl w:val="0"/>
           <w:numId w:val="0"/>
         </w:numPr>
         <w:suppressLineNumbers w:val="0"/>
@@ -1499,6 +1556,7 @@
         <w:pageBreakBefore w:val="0"/>
         <w:widowControl/>
         <w:numPr>
+          <w:ilvl w:val="0"/>
           <w:numId w:val="0"/>
         </w:numPr>
         <w:suppressLineNumbers w:val="0"/>
@@ -1547,6 +1605,7 @@
         <w:pageBreakBefore w:val="0"/>
         <w:widowControl/>
         <w:numPr>
+          <w:ilvl w:val="0"/>
           <w:numId w:val="0"/>
         </w:numPr>
         <w:suppressLineNumbers w:val="0"/>
@@ -1595,6 +1654,7 @@
         <w:pageBreakBefore w:val="0"/>
         <w:widowControl/>
         <w:numPr>
+          <w:ilvl w:val="0"/>
           <w:numId w:val="0"/>
         </w:numPr>
         <w:suppressLineNumbers w:val="0"/>
@@ -1643,6 +1703,7 @@
         <w:pageBreakBefore w:val="0"/>
         <w:widowControl/>
         <w:numPr>
+          <w:ilvl w:val="0"/>
           <w:numId w:val="0"/>
         </w:numPr>
         <w:suppressLineNumbers w:val="0"/>
@@ -1686,6 +1747,7 @@
         <w:pageBreakBefore w:val="0"/>
         <w:widowControl/>
         <w:numPr>
+          <w:ilvl w:val="0"/>
           <w:numId w:val="0"/>
         </w:numPr>
         <w:suppressLineNumbers w:val="0"/>
@@ -1734,6 +1796,7 @@
         <w:pageBreakBefore w:val="0"/>
         <w:widowControl/>
         <w:numPr>
+          <w:ilvl w:val="0"/>
           <w:numId w:val="0"/>
         </w:numPr>
         <w:suppressLineNumbers w:val="0"/>
@@ -1773,6 +1836,7 @@
         <w:pageBreakBefore w:val="0"/>
         <w:widowControl/>
         <w:numPr>
+          <w:ilvl w:val="0"/>
           <w:numId w:val="0"/>
         </w:numPr>
         <w:suppressLineNumbers w:val="0"/>
@@ -1812,6 +1876,7 @@
         <w:pageBreakBefore w:val="0"/>
         <w:widowControl/>
         <w:numPr>
+          <w:ilvl w:val="0"/>
           <w:numId w:val="0"/>
         </w:numPr>
         <w:suppressLineNumbers w:val="0"/>
@@ -1851,6 +1916,7 @@
         <w:pageBreakBefore w:val="0"/>
         <w:widowControl/>
         <w:numPr>
+          <w:ilvl w:val="0"/>
           <w:numId w:val="0"/>
         </w:numPr>
         <w:suppressLineNumbers w:val="0"/>
@@ -1894,6 +1960,7 @@
         <w:pageBreakBefore w:val="0"/>
         <w:widowControl/>
         <w:numPr>
+          <w:ilvl w:val="0"/>
           <w:numId w:val="0"/>
         </w:numPr>
         <w:suppressLineNumbers w:val="0"/>
@@ -1933,6 +2000,7 @@
         <w:pageBreakBefore w:val="0"/>
         <w:widowControl/>
         <w:numPr>
+          <w:ilvl w:val="0"/>
           <w:numId w:val="0"/>
         </w:numPr>
         <w:suppressLineNumbers w:val="0"/>
@@ -1972,6 +2040,7 @@
         <w:pageBreakBefore w:val="0"/>
         <w:widowControl/>
         <w:numPr>
+          <w:ilvl w:val="0"/>
           <w:numId w:val="0"/>
         </w:numPr>
         <w:suppressLineNumbers w:val="0"/>
@@ -2011,6 +2080,7 @@
         <w:pageBreakBefore w:val="0"/>
         <w:widowControl/>
         <w:numPr>
+          <w:ilvl w:val="0"/>
           <w:numId w:val="0"/>
         </w:numPr>
         <w:suppressLineNumbers w:val="0"/>
@@ -2054,6 +2124,7 @@
         <w:pageBreakBefore w:val="0"/>
         <w:widowControl/>
         <w:numPr>
+          <w:ilvl w:val="0"/>
           <w:numId w:val="0"/>
         </w:numPr>
         <w:suppressLineNumbers w:val="0"/>
@@ -2093,6 +2164,7 @@
         <w:pageBreakBefore w:val="0"/>
         <w:widowControl/>
         <w:numPr>
+          <w:ilvl w:val="0"/>
           <w:numId w:val="0"/>
         </w:numPr>
         <w:suppressLineNumbers w:val="0"/>
@@ -2132,6 +2204,7 @@
         <w:pageBreakBefore w:val="0"/>
         <w:widowControl/>
         <w:numPr>
+          <w:ilvl w:val="0"/>
           <w:numId w:val="0"/>
         </w:numPr>
         <w:suppressLineNumbers w:val="0"/>
@@ -2170,6 +2243,7 @@
         <w:pageBreakBefore w:val="0"/>
         <w:widowControl/>
         <w:numPr>
+          <w:ilvl w:val="0"/>
           <w:numId w:val="0"/>
         </w:numPr>
         <w:suppressLineNumbers w:val="0"/>
@@ -2219,6 +2293,7 @@
         <w:pageBreakBefore w:val="0"/>
         <w:widowControl/>
         <w:numPr>
+          <w:ilvl w:val="0"/>
           <w:numId w:val="0"/>
         </w:numPr>
         <w:suppressLineNumbers w:val="0"/>
@@ -2262,6 +2337,7 @@
         <w:pageBreakBefore w:val="0"/>
         <w:widowControl/>
         <w:numPr>
+          <w:ilvl w:val="0"/>
           <w:numId w:val="0"/>
         </w:numPr>
         <w:suppressLineNumbers w:val="0"/>
@@ -2301,6 +2377,7 @@
         <w:pageBreakBefore w:val="0"/>
         <w:widowControl/>
         <w:numPr>
+          <w:ilvl w:val="0"/>
           <w:numId w:val="0"/>
         </w:numPr>
         <w:suppressLineNumbers w:val="0"/>
@@ -2340,6 +2417,7 @@
         <w:pageBreakBefore w:val="0"/>
         <w:widowControl/>
         <w:numPr>
+          <w:ilvl w:val="0"/>
           <w:numId w:val="0"/>
         </w:numPr>
         <w:suppressLineNumbers w:val="0"/>
@@ -2379,6 +2457,7 @@
         <w:pageBreakBefore w:val="0"/>
         <w:widowControl/>
         <w:numPr>
+          <w:ilvl w:val="0"/>
           <w:numId w:val="0"/>
         </w:numPr>
         <w:suppressLineNumbers w:val="0"/>
@@ -2418,37 +2497,39 @@
         <w:pageBreakBefore w:val="0"/>
         <w:widowControl/>
         <w:numPr>
-          <w:numId w:val="0"/>
-        </w:numPr>
-        <w:suppressLineNumbers w:val="0"/>
-        <w:kinsoku/>
-        <w:wordWrap/>
-        <w:overflowPunct/>
-        <w:topLinePunct w:val="0"/>
-        <w:autoSpaceDE/>
-        <w:autoSpaceDN/>
-        <w:bidi w:val="0"/>
-        <w:adjustRightInd/>
-        <w:snapToGrid/>
-        <w:spacing w:before="0" w:beforeAutospacing="0" w:after="0" w:afterAutospacing="0" w:line="360" w:lineRule="auto"/>
-        <w:ind w:leftChars="0" w:right="0" w:rightChars="0"/>
-        <w:jc w:val="both"/>
-        <w:textAlignment w:val="auto"/>
-        <w:rPr>
-          <w:rFonts w:hint="default" w:ascii="Times New Roman" w:hAnsi="Times New Roman" w:cs="Times New Roman"/>
-          <w:sz w:val="24"/>
-          <w:szCs w:val="24"/>
-        </w:rPr>
-      </w:pPr>
-    </w:p>
-    <w:p>
-      <w:pPr>
-        <w:pStyle w:val="7"/>
-        <w:keepNext w:val="0"/>
-        <w:keepLines w:val="0"/>
-        <w:pageBreakBefore w:val="0"/>
-        <w:widowControl/>
-        <w:numPr>
+          <w:ilvl w:val="0"/>
+          <w:numId w:val="0"/>
+        </w:numPr>
+        <w:suppressLineNumbers w:val="0"/>
+        <w:kinsoku/>
+        <w:wordWrap/>
+        <w:overflowPunct/>
+        <w:topLinePunct w:val="0"/>
+        <w:autoSpaceDE/>
+        <w:autoSpaceDN/>
+        <w:bidi w:val="0"/>
+        <w:adjustRightInd/>
+        <w:snapToGrid/>
+        <w:spacing w:before="0" w:beforeAutospacing="0" w:after="0" w:afterAutospacing="0" w:line="360" w:lineRule="auto"/>
+        <w:ind w:leftChars="0" w:right="0" w:rightChars="0"/>
+        <w:jc w:val="both"/>
+        <w:textAlignment w:val="auto"/>
+        <w:rPr>
+          <w:rFonts w:hint="default" w:ascii="Times New Roman" w:hAnsi="Times New Roman" w:cs="Times New Roman"/>
+          <w:sz w:val="24"/>
+          <w:szCs w:val="24"/>
+        </w:rPr>
+      </w:pPr>
+    </w:p>
+    <w:p>
+      <w:pPr>
+        <w:pStyle w:val="7"/>
+        <w:keepNext w:val="0"/>
+        <w:keepLines w:val="0"/>
+        <w:pageBreakBefore w:val="0"/>
+        <w:widowControl/>
+        <w:numPr>
+          <w:ilvl w:val="0"/>
           <w:numId w:val="0"/>
         </w:numPr>
         <w:suppressLineNumbers w:val="0"/>
@@ -2490,6 +2571,7 @@
         <w:pageBreakBefore w:val="0"/>
         <w:widowControl/>
         <w:numPr>
+          <w:ilvl w:val="0"/>
           <w:numId w:val="0"/>
         </w:numPr>
         <w:suppressLineNumbers w:val="0"/>
@@ -2520,18 +2602,59 @@
           <w:szCs w:val="24"/>
           <w:lang w:val="en-US"/>
         </w:rPr>
-        <w:t>Day 2: Tạo Model, connect Database, Add Migration, Create Controller</w:t>
-      </w:r>
-      <w:bookmarkStart w:id="0" w:name="_GoBack"/>
-      <w:bookmarkEnd w:id="0"/>
-    </w:p>
-    <w:p>
-      <w:pPr>
-        <w:keepNext w:val="0"/>
-        <w:keepLines w:val="0"/>
-        <w:pageBreakBefore w:val="0"/>
-        <w:widowControl/>
-        <w:numPr>
+        <w:t>Day 2: Tạo Model, connect Database, Add Migration</w:t>
+      </w:r>
+    </w:p>
+    <w:p>
+      <w:pPr>
+        <w:pStyle w:val="7"/>
+        <w:keepNext w:val="0"/>
+        <w:keepLines w:val="0"/>
+        <w:pageBreakBefore w:val="0"/>
+        <w:widowControl/>
+        <w:numPr>
+          <w:ilvl w:val="0"/>
+          <w:numId w:val="0"/>
+        </w:numPr>
+        <w:suppressLineNumbers w:val="0"/>
+        <w:kinsoku/>
+        <w:wordWrap/>
+        <w:overflowPunct/>
+        <w:topLinePunct w:val="0"/>
+        <w:autoSpaceDE/>
+        <w:autoSpaceDN/>
+        <w:bidi w:val="0"/>
+        <w:adjustRightInd/>
+        <w:snapToGrid/>
+        <w:spacing w:before="0" w:beforeAutospacing="0" w:after="0" w:afterAutospacing="0" w:line="360" w:lineRule="auto"/>
+        <w:ind w:leftChars="0" w:right="0" w:rightChars="0"/>
+        <w:jc w:val="both"/>
+        <w:textAlignment w:val="auto"/>
+        <w:rPr>
+          <w:rFonts w:hint="default" w:ascii="Times New Roman" w:hAnsi="Times New Roman" w:cs="Times New Roman"/>
+          <w:sz w:val="24"/>
+          <w:szCs w:val="24"/>
+          <w:lang w:val="en-US"/>
+        </w:rPr>
+      </w:pPr>
+      <w:r>
+        <w:rPr>
+          <w:rFonts w:hint="default" w:ascii="Times New Roman" w:hAnsi="Times New Roman" w:cs="Times New Roman"/>
+          <w:sz w:val="24"/>
+          <w:szCs w:val="24"/>
+          <w:lang w:val="en-US"/>
+        </w:rPr>
+        <w:t xml:space="preserve">Day 3: Tạo Controller </w:t>
+      </w:r>
+    </w:p>
+    <w:p>
+      <w:pPr>
+        <w:keepNext w:val="0"/>
+        <w:keepLines w:val="0"/>
+        <w:pageBreakBefore w:val="0"/>
+        <w:widowControl/>
+        <w:numPr>
+          <w:ilvl w:val="0"/>
           <w:numId w:val="0"/>
         </w:numPr>
         <w:suppressLineNumbers w:val="0"/>
@@ -2634,26 +2757,6 @@
     </w:lvl>
   </w:abstractNum>
   <w:abstractNum w:abstractNumId="2">
-    <w:nsid w:val="0FCD92D9"/>
-    <w:multiLevelType w:val="singleLevel"/>
-    <w:tmpl w:val="0FCD92D9"/>
-    <w:lvl w:ilvl="0" w:tentative="0">
-      <w:start w:val="1"/>
-      <w:numFmt w:val="bullet"/>
-      <w:lvlText w:val=""/>
-      <w:lvlJc w:val="left"/>
-      <w:pPr>
-        <w:tabs>
-          <w:tab w:val="left" w:pos="420"/>
-        </w:tabs>
-        <w:ind w:left="420" w:leftChars="0" w:hanging="420" w:firstLineChars="0"/>
-      </w:pPr>
-      <w:rPr>
-        <w:rFonts w:hint="default" w:ascii="Wingdings" w:hAnsi="Wingdings"/>
-      </w:rPr>
-    </w:lvl>
-  </w:abstractNum>
-  <w:abstractNum w:abstractNumId="3">
     <w:nsid w:val="2C76EC5E"/>
     <w:multiLevelType w:val="singleLevel"/>
     <w:tmpl w:val="2C76EC5E"/>
@@ -2673,7 +2776,7 @@
       </w:rPr>
     </w:lvl>
   </w:abstractNum>
-  <w:abstractNum w:abstractNumId="4">
+  <w:abstractNum w:abstractNumId="3">
     <w:nsid w:val="4738A437"/>
     <w:multiLevelType w:val="singleLevel"/>
     <w:tmpl w:val="4738A437"/>
@@ -2693,7 +2796,7 @@
       </w:rPr>
     </w:lvl>
   </w:abstractNum>
-  <w:abstractNum w:abstractNumId="5">
+  <w:abstractNum w:abstractNumId="4">
     <w:nsid w:val="56C0B54F"/>
     <w:multiLevelType w:val="singleLevel"/>
     <w:tmpl w:val="56C0B54F"/>
@@ -2714,7 +2817,7 @@
     </w:lvl>
   </w:abstractNum>
   <w:num w:numId="1">
-    <w:abstractNumId w:val="3"/>
+    <w:abstractNumId w:val="2"/>
   </w:num>
   <w:num w:numId="2">
     <w:abstractNumId w:val="0"/>
@@ -2723,13 +2826,10 @@
     <w:abstractNumId w:val="1"/>
   </w:num>
   <w:num w:numId="4">
-    <w:abstractNumId w:val="2"/>
+    <w:abstractNumId w:val="4"/>
   </w:num>
   <w:num w:numId="5">
-    <w:abstractNumId w:val="5"/>
-  </w:num>
-  <w:num w:numId="6">
-    <w:abstractNumId w:val="4"/>
+    <w:abstractNumId w:val="3"/>
   </w:num>
 </w:numbering>
 </file>
@@ -2810,7 +2910,7 @@
     <w:lsdException w:qFormat="1" w:unhideWhenUsed="0" w:uiPriority="0" w:semiHidden="0" w:name="Title"/>
     <w:lsdException w:unhideWhenUsed="0" w:uiPriority="0" w:semiHidden="0" w:name="Closing"/>
     <w:lsdException w:unhideWhenUsed="0" w:uiPriority="0" w:semiHidden="0" w:name="Signature"/>
-    <w:lsdException w:unhideWhenUsed="0" w:uiPriority="0" w:name="Default Paragraph Font"/>
+    <w:lsdException w:qFormat="1" w:unhideWhenUsed="0" w:uiPriority="0" w:name="Default Paragraph Font"/>
     <w:lsdException w:unhideWhenUsed="0" w:uiPriority="0" w:semiHidden="0" w:name="Body Text"/>
     <w:lsdException w:unhideWhenUsed="0" w:uiPriority="0" w:semiHidden="0" w:name="Body Text Indent"/>
     <w:lsdException w:unhideWhenUsed="0" w:uiPriority="0" w:semiHidden="0" w:name="List Continue"/>
@@ -2837,18 +2937,18 @@
     <w:lsdException w:unhideWhenUsed="0" w:uiPriority="0" w:semiHidden="0" w:name="Document Map"/>
     <w:lsdException w:unhideWhenUsed="0" w:uiPriority="0" w:semiHidden="0" w:name="Plain Text"/>
     <w:lsdException w:unhideWhenUsed="0" w:uiPriority="0" w:semiHidden="0" w:name="E-mail Signature"/>
-    <w:lsdException w:unhideWhenUsed="0" w:uiPriority="0" w:semiHidden="0" w:name="Normal (Web)"/>
+    <w:lsdException w:qFormat="1" w:unhideWhenUsed="0" w:uiPriority="0" w:semiHidden="0" w:name="Normal (Web)"/>
     <w:lsdException w:unhideWhenUsed="0" w:uiPriority="0" w:semiHidden="0" w:name="HTML Acronym"/>
     <w:lsdException w:unhideWhenUsed="0" w:uiPriority="0" w:semiHidden="0" w:name="HTML Address"/>
     <w:lsdException w:unhideWhenUsed="0" w:uiPriority="0" w:semiHidden="0" w:name="HTML Cite"/>
-    <w:lsdException w:unhideWhenUsed="0" w:uiPriority="0" w:semiHidden="0" w:name="HTML Code"/>
+    <w:lsdException w:qFormat="1" w:unhideWhenUsed="0" w:uiPriority="0" w:semiHidden="0" w:name="HTML Code"/>
     <w:lsdException w:unhideWhenUsed="0" w:uiPriority="0" w:semiHidden="0" w:name="HTML Definition"/>
     <w:lsdException w:unhideWhenUsed="0" w:uiPriority="0" w:semiHidden="0" w:name="HTML Keyboard"/>
     <w:lsdException w:unhideWhenUsed="0" w:uiPriority="0" w:semiHidden="0" w:name="HTML Preformatted"/>
     <w:lsdException w:unhideWhenUsed="0" w:uiPriority="0" w:semiHidden="0" w:name="HTML Sample"/>
     <w:lsdException w:unhideWhenUsed="0" w:uiPriority="0" w:semiHidden="0" w:name="HTML Typewriter"/>
     <w:lsdException w:unhideWhenUsed="0" w:uiPriority="0" w:semiHidden="0" w:name="HTML Variable"/>
-    <w:lsdException w:unhideWhenUsed="0" w:uiPriority="0" w:name="Normal Table"/>
+    <w:lsdException w:qFormat="1" w:unhideWhenUsed="0" w:uiPriority="0" w:name="Normal Table"/>
     <w:lsdException w:unhideWhenUsed="0" w:uiPriority="0" w:semiHidden="0" w:name="annotation subject"/>
     <w:lsdException w:unhideWhenUsed="0" w:uiPriority="0" w:semiHidden="0" w:name="Table Simple 1"/>
     <w:lsdException w:unhideWhenUsed="0" w:uiPriority="0" w:semiHidden="0" w:name="Table Simple 2"/>
@@ -3048,11 +3148,13 @@
   <w:style w:type="character" w:default="1" w:styleId="4">
     <w:name w:val="Default Paragraph Font"/>
     <w:semiHidden/>
+    <w:qFormat/>
     <w:uiPriority w:val="0"/>
   </w:style>
   <w:style w:type="table" w:default="1" w:styleId="5">
     <w:name w:val="Normal Table"/>
     <w:semiHidden/>
+    <w:qFormat/>
     <w:uiPriority w:val="0"/>
     <w:tblPr>
       <w:tblCellMar>
@@ -3066,6 +3168,7 @@
   <w:style w:type="character" w:styleId="6">
     <w:name w:val="HTML Code"/>
     <w:basedOn w:val="4"/>
+    <w:qFormat/>
     <w:uiPriority w:val="0"/>
     <w:rPr>
       <w:rFonts w:ascii="Courier New" w:hAnsi="Courier New" w:cs="Courier New"/>
@@ -3076,6 +3179,7 @@
   <w:style w:type="paragraph" w:styleId="7">
     <w:name w:val="Normal (Web)"/>
     <w:basedOn w:val="1"/>
+    <w:qFormat/>
     <w:uiPriority w:val="0"/>
     <w:rPr>
       <w:sz w:val="24"/>

</xml_diff>

<commit_message>
BE - Create CategoryController
</commit_message>
<xml_diff>
--- a/Plan.docx
+++ b/Plan.docx
@@ -750,6 +750,7 @@
         <w:pageBreakBefore w:val="0"/>
         <w:widowControl/>
         <w:numPr>
+          <w:ilvl w:val="0"/>
           <w:numId w:val="0"/>
         </w:numPr>
         <w:suppressLineNumbers w:val="0"/>
@@ -1266,20 +1267,7 @@
           <w:sz w:val="24"/>
           <w:szCs w:val="24"/>
         </w:rPr>
-        <w:t xml:space="preserve"> Thiết kế cơ sở</w:t>
-      </w:r>
-      <w:bookmarkStart w:id="0" w:name="_GoBack"/>
-      <w:bookmarkEnd w:id="0"/>
-      <w:r>
-        <w:rPr>
-          <w:rStyle w:val="8"/>
-          <w:rFonts w:hint="default" w:ascii="Times New Roman" w:hAnsi="Times New Roman" w:cs="Times New Roman"/>
-          <w:b w:val="0"/>
-          <w:bCs w:val="0"/>
-          <w:sz w:val="24"/>
-          <w:szCs w:val="24"/>
-        </w:rPr>
-        <w:t xml:space="preserve"> dữ liệu</w:t>
+        <w:t xml:space="preserve"> Thiết kế cơ sở dữ liệu</w:t>
       </w:r>
     </w:p>
     <w:p>
@@ -2644,8 +2632,10 @@
           <w:szCs w:val="24"/>
           <w:lang w:val="en-US"/>
         </w:rPr>
-        <w:t xml:space="preserve">Day 3: Tạo Controller </w:t>
-      </w:r>
+        <w:t>Day 3: Tạo Controller Category</w:t>
+      </w:r>
+      <w:bookmarkStart w:id="0" w:name="_GoBack"/>
+      <w:bookmarkEnd w:id="0"/>
     </w:p>
     <w:p>
       <w:pPr>

</xml_diff>

<commit_message>
Update POST, USER Controller
</commit_message>
<xml_diff>
--- a/Plan.docx
+++ b/Plan.docx
@@ -1661,8 +1661,11 @@
         <w:textAlignment w:val="auto"/>
         <w:rPr>
           <w:rFonts w:hint="default" w:ascii="Times New Roman" w:hAnsi="Times New Roman" w:cs="Times New Roman"/>
-          <w:sz w:val="24"/>
-          <w:szCs w:val="24"/>
+          <w:b/>
+          <w:bCs/>
+          <w:sz w:val="24"/>
+          <w:szCs w:val="24"/>
+          <w:lang w:val="en-US"/>
         </w:rPr>
       </w:pPr>
       <w:r>
@@ -2634,8 +2637,101 @@
         </w:rPr>
         <w:t>Day 3: Tạo Controller Category</w:t>
       </w:r>
+    </w:p>
+    <w:p>
+      <w:pPr>
+        <w:pStyle w:val="7"/>
+        <w:keepNext w:val="0"/>
+        <w:keepLines w:val="0"/>
+        <w:pageBreakBefore w:val="0"/>
+        <w:widowControl/>
+        <w:numPr>
+          <w:ilvl w:val="0"/>
+          <w:numId w:val="0"/>
+        </w:numPr>
+        <w:suppressLineNumbers w:val="0"/>
+        <w:kinsoku/>
+        <w:wordWrap/>
+        <w:overflowPunct/>
+        <w:topLinePunct w:val="0"/>
+        <w:autoSpaceDE/>
+        <w:autoSpaceDN/>
+        <w:bidi w:val="0"/>
+        <w:adjustRightInd/>
+        <w:snapToGrid/>
+        <w:spacing w:before="0" w:beforeAutospacing="0" w:after="0" w:afterAutospacing="0" w:line="360" w:lineRule="auto"/>
+        <w:ind w:leftChars="0" w:right="0" w:rightChars="0"/>
+        <w:jc w:val="both"/>
+        <w:textAlignment w:val="auto"/>
+        <w:rPr>
+          <w:rFonts w:hint="default" w:ascii="Times New Roman" w:hAnsi="Times New Roman" w:cs="Times New Roman"/>
+          <w:sz w:val="24"/>
+          <w:szCs w:val="24"/>
+          <w:lang w:val="en-US"/>
+        </w:rPr>
+      </w:pPr>
+      <w:r>
+        <w:rPr>
+          <w:rFonts w:hint="default" w:ascii="Times New Roman" w:hAnsi="Times New Roman" w:cs="Times New Roman"/>
+          <w:sz w:val="24"/>
+          <w:szCs w:val="24"/>
+          <w:lang w:val="en-US"/>
+        </w:rPr>
+        <w:t>Day 4: Tạo Controller User, Post, Comment</w:t>
+      </w:r>
+    </w:p>
+    <w:p>
+      <w:pPr>
+        <w:pStyle w:val="7"/>
+        <w:keepNext w:val="0"/>
+        <w:keepLines w:val="0"/>
+        <w:pageBreakBefore w:val="0"/>
+        <w:widowControl/>
+        <w:numPr>
+          <w:ilvl w:val="0"/>
+          <w:numId w:val="0"/>
+        </w:numPr>
+        <w:suppressLineNumbers w:val="0"/>
+        <w:kinsoku/>
+        <w:wordWrap/>
+        <w:overflowPunct/>
+        <w:topLinePunct w:val="0"/>
+        <w:autoSpaceDE/>
+        <w:autoSpaceDN/>
+        <w:bidi w:val="0"/>
+        <w:adjustRightInd/>
+        <w:snapToGrid/>
+        <w:spacing w:before="0" w:beforeAutospacing="0" w:after="0" w:afterAutospacing="0" w:line="360" w:lineRule="auto"/>
+        <w:ind w:leftChars="0" w:right="0" w:rightChars="0"/>
+        <w:jc w:val="both"/>
+        <w:textAlignment w:val="auto"/>
+        <w:rPr>
+          <w:rFonts w:hint="default" w:ascii="Times New Roman" w:hAnsi="Times New Roman" w:cs="Times New Roman"/>
+          <w:sz w:val="24"/>
+          <w:szCs w:val="24"/>
+          <w:lang w:val="en-US"/>
+        </w:rPr>
+      </w:pPr>
+      <w:r>
+        <w:rPr>
+          <w:rFonts w:hint="default" w:ascii="Times New Roman" w:hAnsi="Times New Roman" w:cs="Times New Roman"/>
+          <w:sz w:val="24"/>
+          <w:szCs w:val="24"/>
+          <w:lang w:val="en-US"/>
+        </w:rPr>
+        <w:t>Day 5: Thêm</w:t>
+      </w:r>
       <w:bookmarkStart w:id="0" w:name="_GoBack"/>
       <w:bookmarkEnd w:id="0"/>
+      <w:r>
+        <w:rPr>
+          <w:rFonts w:hint="default" w:ascii="Times New Roman" w:hAnsi="Times New Roman" w:cs="Times New Roman"/>
+          <w:sz w:val="24"/>
+          <w:szCs w:val="24"/>
+          <w:lang w:val="en-US"/>
+        </w:rPr>
+        <w:t xml:space="preserve"> Upload ảnh ở Post</w:t>
+      </w:r>
     </w:p>
     <w:p>
       <w:pPr>

</xml_diff>

<commit_message>
BE - Update PostController to updload and save Image
</commit_message>
<xml_diff>
--- a/Plan.docx
+++ b/Plan.docx
@@ -2665,6 +2665,8 @@
         <w:textAlignment w:val="auto"/>
         <w:rPr>
           <w:rFonts w:hint="default" w:ascii="Times New Roman" w:hAnsi="Times New Roman" w:cs="Times New Roman"/>
+          <w:b w:val="0"/>
+          <w:bCs w:val="0"/>
           <w:sz w:val="24"/>
           <w:szCs w:val="24"/>
           <w:lang w:val="en-US"/>
@@ -2673,6 +2675,8 @@
       <w:r>
         <w:rPr>
           <w:rFonts w:hint="default" w:ascii="Times New Roman" w:hAnsi="Times New Roman" w:cs="Times New Roman"/>
+          <w:b w:val="0"/>
+          <w:bCs w:val="0"/>
           <w:sz w:val="24"/>
           <w:szCs w:val="24"/>
           <w:lang w:val="en-US"/>
@@ -2719,19 +2723,52 @@
           <w:szCs w:val="24"/>
           <w:lang w:val="en-US"/>
         </w:rPr>
-        <w:t>Day 5: Thêm</w:t>
+        <w:t>Day 5: Thêm Upload ảnh ở Post</w:t>
+      </w:r>
+    </w:p>
+    <w:p>
+      <w:pPr>
+        <w:pStyle w:val="7"/>
+        <w:keepNext w:val="0"/>
+        <w:keepLines w:val="0"/>
+        <w:pageBreakBefore w:val="0"/>
+        <w:widowControl/>
+        <w:numPr>
+          <w:ilvl w:val="0"/>
+          <w:numId w:val="0"/>
+        </w:numPr>
+        <w:suppressLineNumbers w:val="0"/>
+        <w:kinsoku/>
+        <w:wordWrap/>
+        <w:overflowPunct/>
+        <w:topLinePunct w:val="0"/>
+        <w:autoSpaceDE/>
+        <w:autoSpaceDN/>
+        <w:bidi w:val="0"/>
+        <w:adjustRightInd/>
+        <w:snapToGrid/>
+        <w:spacing w:before="0" w:beforeAutospacing="0" w:after="0" w:afterAutospacing="0" w:line="360" w:lineRule="auto"/>
+        <w:ind w:leftChars="0" w:right="0" w:rightChars="0"/>
+        <w:jc w:val="both"/>
+        <w:textAlignment w:val="auto"/>
+        <w:rPr>
+          <w:rFonts w:hint="default" w:ascii="Times New Roman" w:hAnsi="Times New Roman" w:cs="Times New Roman"/>
+          <w:sz w:val="24"/>
+          <w:szCs w:val="24"/>
+          <w:lang w:val="en-US"/>
+        </w:rPr>
+      </w:pPr>
+      <w:r>
+        <w:rPr>
+          <w:rFonts w:hint="default" w:ascii="Times New Roman" w:hAnsi="Times New Roman" w:cs="Times New Roman"/>
+          <w:sz w:val="24"/>
+          <w:szCs w:val="24"/>
+          <w:lang w:val="en-US"/>
+        </w:rPr>
+        <w:t>Day 6: Thêm Upload ảnh ở User, Thêm API Authentication, Authorization</w:t>
       </w:r>
       <w:bookmarkStart w:id="0" w:name="_GoBack"/>
       <w:bookmarkEnd w:id="0"/>
-      <w:r>
-        <w:rPr>
-          <w:rFonts w:hint="default" w:ascii="Times New Roman" w:hAnsi="Times New Roman" w:cs="Times New Roman"/>
-          <w:sz w:val="24"/>
-          <w:szCs w:val="24"/>
-          <w:lang w:val="en-US"/>
-        </w:rPr>
-        <w:t xml:space="preserve"> Upload ảnh ở Post</w:t>
-      </w:r>
     </w:p>
     <w:p>
       <w:pPr>

</xml_diff>

<commit_message>
BE - Add AuthController using JWT method
</commit_message>
<xml_diff>
--- a/Plan.docx
+++ b/Plan.docx
@@ -2765,10 +2765,527 @@
           <w:szCs w:val="24"/>
           <w:lang w:val="en-US"/>
         </w:rPr>
-        <w:t>Day 6: Thêm Upload ảnh ở User, Thêm API Authentication, Authorization</w:t>
+        <w:t>Day 6: Tạo Contoller Authentication, Authorization với JWT</w:t>
+      </w:r>
+    </w:p>
+    <w:p>
+      <w:pPr>
+        <w:pStyle w:val="7"/>
+        <w:keepNext w:val="0"/>
+        <w:keepLines w:val="0"/>
+        <w:pageBreakBefore w:val="0"/>
+        <w:widowControl/>
+        <w:numPr>
+          <w:ilvl w:val="0"/>
+          <w:numId w:val="0"/>
+        </w:numPr>
+        <w:suppressLineNumbers w:val="0"/>
+        <w:kinsoku/>
+        <w:wordWrap/>
+        <w:overflowPunct/>
+        <w:topLinePunct w:val="0"/>
+        <w:autoSpaceDE/>
+        <w:autoSpaceDN/>
+        <w:bidi w:val="0"/>
+        <w:adjustRightInd/>
+        <w:snapToGrid/>
+        <w:spacing w:before="0" w:beforeAutospacing="0" w:after="0" w:afterAutospacing="0" w:line="360" w:lineRule="auto"/>
+        <w:ind w:leftChars="0" w:right="0" w:rightChars="0"/>
+        <w:jc w:val="both"/>
+        <w:textAlignment w:val="auto"/>
+        <w:rPr>
+          <w:rFonts w:hint="default" w:ascii="Times New Roman" w:hAnsi="Times New Roman" w:cs="Times New Roman"/>
+          <w:sz w:val="24"/>
+          <w:szCs w:val="24"/>
+          <w:lang w:val="en-US"/>
+        </w:rPr>
+      </w:pPr>
+      <w:r>
+        <w:rPr>
+          <w:rFonts w:hint="default" w:ascii="Times New Roman" w:hAnsi="Times New Roman" w:cs="Times New Roman"/>
+          <w:sz w:val="24"/>
+          <w:szCs w:val="24"/>
+          <w:lang w:val="en-US"/>
+        </w:rPr>
+        <w:t>Day 7</w:t>
       </w:r>
       <w:bookmarkStart w:id="0" w:name="_GoBack"/>
       <w:bookmarkEnd w:id="0"/>
+      <w:r>
+        <w:rPr>
+          <w:rFonts w:hint="default" w:ascii="Times New Roman" w:hAnsi="Times New Roman" w:cs="Times New Roman"/>
+          <w:sz w:val="24"/>
+          <w:szCs w:val="24"/>
+          <w:lang w:val="en-US"/>
+        </w:rPr>
+        <w:t>: Thêm Upload ảnh ở User</w:t>
+      </w:r>
+    </w:p>
+    <w:p>
+      <w:pPr>
+        <w:pStyle w:val="7"/>
+        <w:keepNext w:val="0"/>
+        <w:keepLines w:val="0"/>
+        <w:pageBreakBefore w:val="0"/>
+        <w:widowControl/>
+        <w:numPr>
+          <w:ilvl w:val="0"/>
+          <w:numId w:val="0"/>
+        </w:numPr>
+        <w:suppressLineNumbers w:val="0"/>
+        <w:kinsoku/>
+        <w:wordWrap/>
+        <w:overflowPunct/>
+        <w:topLinePunct w:val="0"/>
+        <w:autoSpaceDE/>
+        <w:autoSpaceDN/>
+        <w:bidi w:val="0"/>
+        <w:adjustRightInd/>
+        <w:snapToGrid/>
+        <w:spacing w:before="0" w:beforeAutospacing="0" w:after="0" w:afterAutospacing="0" w:line="360" w:lineRule="auto"/>
+        <w:ind w:leftChars="0" w:right="0" w:rightChars="0"/>
+        <w:jc w:val="both"/>
+        <w:textAlignment w:val="auto"/>
+        <w:rPr>
+          <w:rFonts w:hint="default" w:ascii="Times New Roman" w:hAnsi="Times New Roman" w:cs="Times New Roman"/>
+          <w:sz w:val="24"/>
+          <w:szCs w:val="24"/>
+          <w:lang w:val="en-US"/>
+        </w:rPr>
+      </w:pPr>
+    </w:p>
+    <w:p>
+      <w:pPr>
+        <w:pStyle w:val="7"/>
+        <w:keepNext w:val="0"/>
+        <w:keepLines w:val="0"/>
+        <w:pageBreakBefore w:val="0"/>
+        <w:widowControl/>
+        <w:numPr>
+          <w:ilvl w:val="0"/>
+          <w:numId w:val="0"/>
+        </w:numPr>
+        <w:suppressLineNumbers w:val="0"/>
+        <w:kinsoku/>
+        <w:wordWrap/>
+        <w:overflowPunct/>
+        <w:topLinePunct w:val="0"/>
+        <w:autoSpaceDE/>
+        <w:autoSpaceDN/>
+        <w:bidi w:val="0"/>
+        <w:adjustRightInd/>
+        <w:snapToGrid/>
+        <w:spacing w:before="0" w:beforeAutospacing="0" w:after="0" w:afterAutospacing="0" w:line="360" w:lineRule="auto"/>
+        <w:ind w:leftChars="0" w:right="0" w:rightChars="0"/>
+        <w:jc w:val="both"/>
+        <w:textAlignment w:val="auto"/>
+        <w:rPr>
+          <w:rFonts w:hint="default" w:ascii="Times New Roman" w:hAnsi="Times New Roman" w:cs="Times New Roman"/>
+          <w:sz w:val="24"/>
+          <w:szCs w:val="24"/>
+          <w:lang w:val="en-US"/>
+        </w:rPr>
+      </w:pPr>
+    </w:p>
+    <w:p>
+      <w:pPr>
+        <w:pStyle w:val="7"/>
+        <w:keepNext w:val="0"/>
+        <w:keepLines w:val="0"/>
+        <w:pageBreakBefore w:val="0"/>
+        <w:widowControl/>
+        <w:numPr>
+          <w:ilvl w:val="0"/>
+          <w:numId w:val="0"/>
+        </w:numPr>
+        <w:suppressLineNumbers w:val="0"/>
+        <w:kinsoku/>
+        <w:wordWrap/>
+        <w:overflowPunct/>
+        <w:topLinePunct w:val="0"/>
+        <w:autoSpaceDE/>
+        <w:autoSpaceDN/>
+        <w:bidi w:val="0"/>
+        <w:adjustRightInd/>
+        <w:snapToGrid/>
+        <w:spacing w:before="0" w:beforeAutospacing="0" w:after="0" w:afterAutospacing="0" w:line="360" w:lineRule="auto"/>
+        <w:ind w:leftChars="0" w:right="0" w:rightChars="0"/>
+        <w:jc w:val="both"/>
+        <w:textAlignment w:val="auto"/>
+        <w:rPr>
+          <w:rFonts w:hint="default" w:ascii="Times New Roman" w:hAnsi="Times New Roman" w:cs="Times New Roman"/>
+          <w:sz w:val="24"/>
+          <w:szCs w:val="24"/>
+          <w:lang w:val="en-US"/>
+        </w:rPr>
+      </w:pPr>
+    </w:p>
+    <w:p>
+      <w:pPr>
+        <w:pStyle w:val="7"/>
+        <w:keepNext w:val="0"/>
+        <w:keepLines w:val="0"/>
+        <w:pageBreakBefore w:val="0"/>
+        <w:widowControl/>
+        <w:numPr>
+          <w:ilvl w:val="0"/>
+          <w:numId w:val="0"/>
+        </w:numPr>
+        <w:suppressLineNumbers w:val="0"/>
+        <w:kinsoku/>
+        <w:wordWrap/>
+        <w:overflowPunct/>
+        <w:topLinePunct w:val="0"/>
+        <w:autoSpaceDE/>
+        <w:autoSpaceDN/>
+        <w:bidi w:val="0"/>
+        <w:adjustRightInd/>
+        <w:snapToGrid/>
+        <w:spacing w:before="0" w:beforeAutospacing="0" w:after="0" w:afterAutospacing="0" w:line="360" w:lineRule="auto"/>
+        <w:ind w:leftChars="0" w:right="0" w:rightChars="0"/>
+        <w:jc w:val="both"/>
+        <w:textAlignment w:val="auto"/>
+        <w:rPr>
+          <w:rFonts w:hint="default" w:ascii="Times New Roman" w:hAnsi="Times New Roman" w:cs="Times New Roman"/>
+          <w:sz w:val="24"/>
+          <w:szCs w:val="24"/>
+          <w:lang w:val="en-US"/>
+        </w:rPr>
+      </w:pPr>
+    </w:p>
+    <w:p>
+      <w:pPr>
+        <w:pStyle w:val="7"/>
+        <w:keepNext w:val="0"/>
+        <w:keepLines w:val="0"/>
+        <w:pageBreakBefore w:val="0"/>
+        <w:widowControl/>
+        <w:numPr>
+          <w:ilvl w:val="0"/>
+          <w:numId w:val="0"/>
+        </w:numPr>
+        <w:suppressLineNumbers w:val="0"/>
+        <w:kinsoku/>
+        <w:wordWrap/>
+        <w:overflowPunct/>
+        <w:topLinePunct w:val="0"/>
+        <w:autoSpaceDE/>
+        <w:autoSpaceDN/>
+        <w:bidi w:val="0"/>
+        <w:adjustRightInd/>
+        <w:snapToGrid/>
+        <w:spacing w:before="0" w:beforeAutospacing="0" w:after="0" w:afterAutospacing="0" w:line="360" w:lineRule="auto"/>
+        <w:ind w:leftChars="0" w:right="0" w:rightChars="0"/>
+        <w:jc w:val="both"/>
+        <w:textAlignment w:val="auto"/>
+        <w:rPr>
+          <w:rFonts w:hint="default" w:ascii="Times New Roman" w:hAnsi="Times New Roman" w:cs="Times New Roman"/>
+          <w:sz w:val="24"/>
+          <w:szCs w:val="24"/>
+          <w:lang w:val="en-US"/>
+        </w:rPr>
+      </w:pPr>
+    </w:p>
+    <w:p>
+      <w:pPr>
+        <w:pStyle w:val="7"/>
+        <w:keepNext w:val="0"/>
+        <w:keepLines w:val="0"/>
+        <w:pageBreakBefore w:val="0"/>
+        <w:widowControl/>
+        <w:numPr>
+          <w:ilvl w:val="0"/>
+          <w:numId w:val="0"/>
+        </w:numPr>
+        <w:suppressLineNumbers w:val="0"/>
+        <w:kinsoku/>
+        <w:wordWrap/>
+        <w:overflowPunct/>
+        <w:topLinePunct w:val="0"/>
+        <w:autoSpaceDE/>
+        <w:autoSpaceDN/>
+        <w:bidi w:val="0"/>
+        <w:adjustRightInd/>
+        <w:snapToGrid/>
+        <w:spacing w:before="0" w:beforeAutospacing="0" w:after="0" w:afterAutospacing="0" w:line="360" w:lineRule="auto"/>
+        <w:ind w:leftChars="0" w:right="0" w:rightChars="0"/>
+        <w:jc w:val="both"/>
+        <w:textAlignment w:val="auto"/>
+        <w:rPr>
+          <w:rFonts w:hint="default" w:ascii="Times New Roman" w:hAnsi="Times New Roman" w:cs="Times New Roman"/>
+          <w:sz w:val="24"/>
+          <w:szCs w:val="24"/>
+          <w:lang w:val="en-US"/>
+        </w:rPr>
+      </w:pPr>
+    </w:p>
+    <w:p>
+      <w:pPr>
+        <w:pStyle w:val="7"/>
+        <w:keepNext w:val="0"/>
+        <w:keepLines w:val="0"/>
+        <w:pageBreakBefore w:val="0"/>
+        <w:widowControl/>
+        <w:numPr>
+          <w:ilvl w:val="0"/>
+          <w:numId w:val="0"/>
+        </w:numPr>
+        <w:suppressLineNumbers w:val="0"/>
+        <w:kinsoku/>
+        <w:wordWrap/>
+        <w:overflowPunct/>
+        <w:topLinePunct w:val="0"/>
+        <w:autoSpaceDE/>
+        <w:autoSpaceDN/>
+        <w:bidi w:val="0"/>
+        <w:adjustRightInd/>
+        <w:snapToGrid/>
+        <w:spacing w:before="0" w:beforeAutospacing="0" w:after="0" w:afterAutospacing="0" w:line="360" w:lineRule="auto"/>
+        <w:ind w:leftChars="0" w:right="0" w:rightChars="0"/>
+        <w:jc w:val="both"/>
+        <w:textAlignment w:val="auto"/>
+        <w:rPr>
+          <w:rFonts w:hint="default" w:ascii="Times New Roman" w:hAnsi="Times New Roman" w:cs="Times New Roman"/>
+          <w:sz w:val="24"/>
+          <w:szCs w:val="24"/>
+          <w:lang w:val="en-US"/>
+        </w:rPr>
+      </w:pPr>
+    </w:p>
+    <w:p>
+      <w:pPr>
+        <w:pStyle w:val="7"/>
+        <w:keepNext w:val="0"/>
+        <w:keepLines w:val="0"/>
+        <w:pageBreakBefore w:val="0"/>
+        <w:widowControl/>
+        <w:numPr>
+          <w:ilvl w:val="0"/>
+          <w:numId w:val="0"/>
+        </w:numPr>
+        <w:suppressLineNumbers w:val="0"/>
+        <w:kinsoku/>
+        <w:wordWrap/>
+        <w:overflowPunct/>
+        <w:topLinePunct w:val="0"/>
+        <w:autoSpaceDE/>
+        <w:autoSpaceDN/>
+        <w:bidi w:val="0"/>
+        <w:adjustRightInd/>
+        <w:snapToGrid/>
+        <w:spacing w:before="0" w:beforeAutospacing="0" w:after="0" w:afterAutospacing="0" w:line="360" w:lineRule="auto"/>
+        <w:ind w:leftChars="0" w:right="0" w:rightChars="0"/>
+        <w:jc w:val="both"/>
+        <w:textAlignment w:val="auto"/>
+        <w:rPr>
+          <w:rFonts w:hint="default" w:ascii="Times New Roman" w:hAnsi="Times New Roman" w:cs="Times New Roman"/>
+          <w:sz w:val="24"/>
+          <w:szCs w:val="24"/>
+          <w:lang w:val="en-US"/>
+        </w:rPr>
+      </w:pPr>
+      <w:r>
+        <w:rPr>
+          <w:rFonts w:hint="default" w:ascii="Times New Roman" w:hAnsi="Times New Roman" w:cs="Times New Roman"/>
+          <w:sz w:val="24"/>
+          <w:szCs w:val="24"/>
+          <w:lang w:val="en-US"/>
+        </w:rPr>
+        <w:t>Cấu trúc của JWT</w:t>
+      </w:r>
+    </w:p>
+    <w:p>
+      <w:pPr>
+        <w:pStyle w:val="7"/>
+        <w:keepNext w:val="0"/>
+        <w:keepLines w:val="0"/>
+        <w:pageBreakBefore w:val="0"/>
+        <w:widowControl/>
+        <w:numPr>
+          <w:ilvl w:val="0"/>
+          <w:numId w:val="0"/>
+        </w:numPr>
+        <w:suppressLineNumbers w:val="0"/>
+        <w:kinsoku/>
+        <w:wordWrap/>
+        <w:overflowPunct/>
+        <w:topLinePunct w:val="0"/>
+        <w:autoSpaceDE/>
+        <w:autoSpaceDN/>
+        <w:bidi w:val="0"/>
+        <w:adjustRightInd/>
+        <w:snapToGrid/>
+        <w:spacing w:before="0" w:beforeAutospacing="0" w:after="0" w:afterAutospacing="0" w:line="360" w:lineRule="auto"/>
+        <w:ind w:leftChars="0" w:right="0" w:rightChars="0"/>
+        <w:jc w:val="both"/>
+        <w:textAlignment w:val="auto"/>
+        <w:rPr>
+          <w:rFonts w:ascii="SimSun" w:hAnsi="SimSun" w:eastAsia="SimSun" w:cs="SimSun"/>
+          <w:sz w:val="24"/>
+          <w:szCs w:val="24"/>
+        </w:rPr>
+      </w:pPr>
+      <w:r>
+        <w:rPr>
+          <w:rFonts w:ascii="SimSun" w:hAnsi="SimSun" w:eastAsia="SimSun" w:cs="SimSun"/>
+          <w:sz w:val="24"/>
+          <w:szCs w:val="24"/>
+        </w:rPr>
+        <w:drawing>
+          <wp:inline distT="0" distB="0" distL="114300" distR="114300">
+            <wp:extent cx="5111750" cy="2684145"/>
+            <wp:effectExtent l="0" t="0" r="12700" b="1905"/>
+            <wp:docPr id="1" name="Picture 3" descr="IMG_256"/>
+            <wp:cNvGraphicFramePr>
+              <a:graphicFrameLocks xmlns:a="http://schemas.openxmlformats.org/drawingml/2006/main" noChangeAspect="1"/>
+            </wp:cNvGraphicFramePr>
+            <a:graphic xmlns:a="http://schemas.openxmlformats.org/drawingml/2006/main">
+              <a:graphicData uri="http://schemas.openxmlformats.org/drawingml/2006/picture">
+                <pic:pic xmlns:pic="http://schemas.openxmlformats.org/drawingml/2006/picture">
+                  <pic:nvPicPr>
+                    <pic:cNvPr id="1" name="Picture 3" descr="IMG_256"/>
+                    <pic:cNvPicPr>
+                      <a:picLocks noChangeAspect="1"/>
+                    </pic:cNvPicPr>
+                  </pic:nvPicPr>
+                  <pic:blipFill>
+                    <a:blip r:embed="rId4"/>
+                    <a:stretch>
+                      <a:fillRect/>
+                    </a:stretch>
+                  </pic:blipFill>
+                  <pic:spPr>
+                    <a:xfrm>
+                      <a:off x="0" y="0"/>
+                      <a:ext cx="5111750" cy="2684145"/>
+                    </a:xfrm>
+                    <a:prstGeom prst="rect">
+                      <a:avLst/>
+                    </a:prstGeom>
+                    <a:noFill/>
+                    <a:ln w="9525">
+                      <a:noFill/>
+                    </a:ln>
+                  </pic:spPr>
+                </pic:pic>
+              </a:graphicData>
+            </a:graphic>
+          </wp:inline>
+        </w:drawing>
+      </w:r>
+    </w:p>
+    <w:p>
+      <w:pPr>
+        <w:pStyle w:val="7"/>
+        <w:keepNext w:val="0"/>
+        <w:keepLines w:val="0"/>
+        <w:pageBreakBefore w:val="0"/>
+        <w:widowControl/>
+        <w:numPr>
+          <w:ilvl w:val="0"/>
+          <w:numId w:val="0"/>
+        </w:numPr>
+        <w:suppressLineNumbers w:val="0"/>
+        <w:kinsoku/>
+        <w:wordWrap/>
+        <w:overflowPunct/>
+        <w:topLinePunct w:val="0"/>
+        <w:autoSpaceDE/>
+        <w:autoSpaceDN/>
+        <w:bidi w:val="0"/>
+        <w:adjustRightInd/>
+        <w:snapToGrid/>
+        <w:spacing w:before="0" w:beforeAutospacing="0" w:after="0" w:afterAutospacing="0" w:line="360" w:lineRule="auto"/>
+        <w:ind w:leftChars="0" w:right="0" w:rightChars="0"/>
+        <w:jc w:val="both"/>
+        <w:textAlignment w:val="auto"/>
+        <w:rPr>
+          <w:rFonts w:ascii="SimSun" w:hAnsi="SimSun" w:eastAsia="SimSun" w:cs="SimSun"/>
+          <w:sz w:val="24"/>
+          <w:szCs w:val="24"/>
+        </w:rPr>
+      </w:pPr>
+    </w:p>
+    <w:p>
+      <w:pPr>
+        <w:pStyle w:val="7"/>
+        <w:keepNext w:val="0"/>
+        <w:keepLines w:val="0"/>
+        <w:pageBreakBefore w:val="0"/>
+        <w:widowControl/>
+        <w:numPr>
+          <w:ilvl w:val="0"/>
+          <w:numId w:val="0"/>
+        </w:numPr>
+        <w:suppressLineNumbers w:val="0"/>
+        <w:kinsoku/>
+        <w:wordWrap/>
+        <w:overflowPunct/>
+        <w:topLinePunct w:val="0"/>
+        <w:autoSpaceDE/>
+        <w:autoSpaceDN/>
+        <w:bidi w:val="0"/>
+        <w:adjustRightInd/>
+        <w:snapToGrid/>
+        <w:spacing w:before="0" w:beforeAutospacing="0" w:after="0" w:afterAutospacing="0" w:line="360" w:lineRule="auto"/>
+        <w:ind w:leftChars="0" w:right="0" w:rightChars="0"/>
+        <w:jc w:val="both"/>
+        <w:textAlignment w:val="auto"/>
+        <w:rPr>
+          <w:rFonts w:hint="default" w:ascii="SimSun" w:hAnsi="SimSun" w:eastAsia="SimSun" w:cs="SimSun"/>
+          <w:sz w:val="24"/>
+          <w:szCs w:val="24"/>
+          <w:lang w:val="en-US"/>
+        </w:rPr>
+      </w:pPr>
+      <w:r>
+        <w:rPr>
+          <w:rFonts w:ascii="SimSun" w:hAnsi="SimSun" w:eastAsia="SimSun" w:cs="SimSun"/>
+          <w:sz w:val="24"/>
+          <w:szCs w:val="24"/>
+        </w:rPr>
+        <w:drawing>
+          <wp:inline distT="0" distB="0" distL="114300" distR="114300">
+            <wp:extent cx="5106035" cy="2534285"/>
+            <wp:effectExtent l="0" t="0" r="18415" b="18415"/>
+            <wp:docPr id="2" name="Picture 4" descr="IMG_256"/>
+            <wp:cNvGraphicFramePr>
+              <a:graphicFrameLocks xmlns:a="http://schemas.openxmlformats.org/drawingml/2006/main" noChangeAspect="1"/>
+            </wp:cNvGraphicFramePr>
+            <a:graphic xmlns:a="http://schemas.openxmlformats.org/drawingml/2006/main">
+              <a:graphicData uri="http://schemas.openxmlformats.org/drawingml/2006/picture">
+                <pic:pic xmlns:pic="http://schemas.openxmlformats.org/drawingml/2006/picture">
+                  <pic:nvPicPr>
+                    <pic:cNvPr id="2" name="Picture 4" descr="IMG_256"/>
+                    <pic:cNvPicPr>
+                      <a:picLocks noChangeAspect="1"/>
+                    </pic:cNvPicPr>
+                  </pic:nvPicPr>
+                  <pic:blipFill>
+                    <a:blip r:embed="rId5"/>
+                    <a:stretch>
+                      <a:fillRect/>
+                    </a:stretch>
+                  </pic:blipFill>
+                  <pic:spPr>
+                    <a:xfrm>
+                      <a:off x="0" y="0"/>
+                      <a:ext cx="5106035" cy="2534285"/>
+                    </a:xfrm>
+                    <a:prstGeom prst="rect">
+                      <a:avLst/>
+                    </a:prstGeom>
+                    <a:noFill/>
+                    <a:ln w="9525">
+                      <a:noFill/>
+                    </a:ln>
+                  </pic:spPr>
+                </pic:pic>
+              </a:graphicData>
+            </a:graphic>
+          </wp:inline>
+        </w:drawing>
+      </w:r>
     </w:p>
     <w:p>
       <w:pPr>

</xml_diff>

<commit_message>
BE - Update UserController can upload Images
</commit_message>
<xml_diff>
--- a/Plan.docx
+++ b/Plan.docx
@@ -2397,6 +2397,130 @@
           <w:sz w:val="24"/>
           <w:szCs w:val="24"/>
         </w:rPr>
+        <w:t>Tạo trang dashboard thống kê số lượng bài viết, danh mục</w:t>
+      </w:r>
+    </w:p>
+    <w:p>
+      <w:pPr>
+        <w:pStyle w:val="7"/>
+        <w:keepNext w:val="0"/>
+        <w:keepLines w:val="0"/>
+        <w:pageBreakBefore w:val="0"/>
+        <w:widowControl/>
+        <w:numPr>
+          <w:ilvl w:val="0"/>
+          <w:numId w:val="0"/>
+        </w:numPr>
+        <w:suppressLineNumbers w:val="0"/>
+        <w:kinsoku/>
+        <w:wordWrap/>
+        <w:overflowPunct/>
+        <w:topLinePunct w:val="0"/>
+        <w:autoSpaceDE/>
+        <w:autoSpaceDN/>
+        <w:bidi w:val="0"/>
+        <w:adjustRightInd/>
+        <w:snapToGrid/>
+        <w:spacing w:before="0" w:beforeAutospacing="0" w:after="0" w:afterAutospacing="0" w:line="360" w:lineRule="auto"/>
+        <w:ind w:leftChars="0" w:right="0" w:rightChars="0"/>
+        <w:jc w:val="both"/>
+        <w:textAlignment w:val="auto"/>
+        <w:rPr>
+          <w:rFonts w:hint="default" w:ascii="Times New Roman" w:hAnsi="Times New Roman" w:cs="Times New Roman"/>
+          <w:sz w:val="24"/>
+          <w:szCs w:val="24"/>
+        </w:rPr>
+      </w:pPr>
+      <w:r>
+        <w:rPr>
+          <w:rFonts w:hint="default" w:ascii="Times New Roman" w:hAnsi="Times New Roman" w:cs="Times New Roman"/>
+          <w:sz w:val="24"/>
+          <w:szCs w:val="24"/>
+        </w:rPr>
+        <w:t>Thêm chức năng gửi email thông báo khi có bài viết mới</w:t>
+      </w:r>
+    </w:p>
+    <w:p>
+      <w:pPr>
+        <w:pStyle w:val="7"/>
+        <w:keepNext w:val="0"/>
+        <w:keepLines w:val="0"/>
+        <w:pageBreakBefore w:val="0"/>
+        <w:widowControl/>
+        <w:numPr>
+          <w:ilvl w:val="0"/>
+          <w:numId w:val="0"/>
+        </w:numPr>
+        <w:suppressLineNumbers w:val="0"/>
+        <w:kinsoku/>
+        <w:wordWrap/>
+        <w:overflowPunct/>
+        <w:topLinePunct w:val="0"/>
+        <w:autoSpaceDE/>
+        <w:autoSpaceDN/>
+        <w:bidi w:val="0"/>
+        <w:adjustRightInd/>
+        <w:snapToGrid/>
+        <w:spacing w:before="0" w:beforeAutospacing="0" w:after="0" w:afterAutospacing="0" w:line="360" w:lineRule="auto"/>
+        <w:ind w:leftChars="0" w:right="0" w:rightChars="0"/>
+        <w:jc w:val="both"/>
+        <w:textAlignment w:val="auto"/>
+        <w:rPr>
+          <w:rFonts w:hint="default" w:ascii="Times New Roman" w:hAnsi="Times New Roman" w:cs="Times New Roman"/>
+          <w:sz w:val="24"/>
+          <w:szCs w:val="24"/>
+          <w:lang w:val="en-US"/>
+        </w:rPr>
+      </w:pPr>
+      <w:r>
+        <w:rPr>
+          <w:rFonts w:hint="default" w:ascii="Times New Roman" w:hAnsi="Times New Roman" w:cs="Times New Roman"/>
+          <w:sz w:val="24"/>
+          <w:szCs w:val="24"/>
+          <w:lang w:val="en-US"/>
+        </w:rPr>
+        <w:t>Thêm chức năng đăng nhập bằng liên kết mạng xã hội (Facebook, Google, …)</w:t>
+      </w:r>
+      <w:bookmarkStart w:id="0" w:name="_GoBack"/>
+      <w:bookmarkEnd w:id="0"/>
+    </w:p>
+    <w:p>
+      <w:pPr>
+        <w:pStyle w:val="7"/>
+        <w:keepNext w:val="0"/>
+        <w:keepLines w:val="0"/>
+        <w:pageBreakBefore w:val="0"/>
+        <w:widowControl/>
+        <w:numPr>
+          <w:ilvl w:val="0"/>
+          <w:numId w:val="0"/>
+        </w:numPr>
+        <w:suppressLineNumbers w:val="0"/>
+        <w:kinsoku/>
+        <w:wordWrap/>
+        <w:overflowPunct/>
+        <w:topLinePunct w:val="0"/>
+        <w:autoSpaceDE/>
+        <w:autoSpaceDN/>
+        <w:bidi w:val="0"/>
+        <w:adjustRightInd/>
+        <w:snapToGrid/>
+        <w:spacing w:before="0" w:beforeAutospacing="0" w:after="0" w:afterAutospacing="0" w:line="360" w:lineRule="auto"/>
+        <w:ind w:leftChars="0" w:right="0" w:rightChars="0"/>
+        <w:jc w:val="both"/>
+        <w:textAlignment w:val="auto"/>
+        <w:rPr>
+          <w:rFonts w:hint="default" w:ascii="Times New Roman" w:hAnsi="Times New Roman" w:cs="Times New Roman"/>
+          <w:sz w:val="24"/>
+          <w:szCs w:val="24"/>
+        </w:rPr>
+      </w:pPr>
+      <w:r>
+        <w:rPr>
+          <w:rFonts w:hint="default" w:ascii="Times New Roman" w:hAnsi="Times New Roman" w:cs="Times New Roman"/>
+          <w:sz w:val="24"/>
+          <w:szCs w:val="24"/>
+        </w:rPr>
         <w:t>Thêm tính năng Like/Dislike bài viết</w:t>
       </w:r>
     </w:p>
@@ -2431,86 +2555,50 @@
           <w:szCs w:val="24"/>
         </w:rPr>
       </w:pPr>
-      <w:r>
-        <w:rPr>
-          <w:rFonts w:hint="default" w:ascii="Times New Roman" w:hAnsi="Times New Roman" w:cs="Times New Roman"/>
-          <w:sz w:val="24"/>
-          <w:szCs w:val="24"/>
-        </w:rPr>
-        <w:t>Tạo trang dashboard thống kê số lượng bài viết, danh mục</w:t>
-      </w:r>
-    </w:p>
-    <w:p>
-      <w:pPr>
-        <w:pStyle w:val="7"/>
-        <w:keepNext w:val="0"/>
-        <w:keepLines w:val="0"/>
-        <w:pageBreakBefore w:val="0"/>
-        <w:widowControl/>
-        <w:numPr>
-          <w:ilvl w:val="0"/>
-          <w:numId w:val="0"/>
-        </w:numPr>
-        <w:suppressLineNumbers w:val="0"/>
-        <w:kinsoku/>
-        <w:wordWrap/>
-        <w:overflowPunct/>
-        <w:topLinePunct w:val="0"/>
-        <w:autoSpaceDE/>
-        <w:autoSpaceDN/>
-        <w:bidi w:val="0"/>
-        <w:adjustRightInd/>
-        <w:snapToGrid/>
-        <w:spacing w:before="0" w:beforeAutospacing="0" w:after="0" w:afterAutospacing="0" w:line="360" w:lineRule="auto"/>
-        <w:ind w:leftChars="0" w:right="0" w:rightChars="0"/>
-        <w:jc w:val="both"/>
-        <w:textAlignment w:val="auto"/>
-        <w:rPr>
-          <w:rFonts w:hint="default" w:ascii="Times New Roman" w:hAnsi="Times New Roman" w:cs="Times New Roman"/>
-          <w:sz w:val="24"/>
-          <w:szCs w:val="24"/>
-        </w:rPr>
-      </w:pPr>
-      <w:r>
-        <w:rPr>
-          <w:rFonts w:hint="default" w:ascii="Times New Roman" w:hAnsi="Times New Roman" w:cs="Times New Roman"/>
-          <w:sz w:val="24"/>
-          <w:szCs w:val="24"/>
-        </w:rPr>
-        <w:t>Thêm chức năng gửi email thông báo khi có bài viết mới</w:t>
-      </w:r>
-    </w:p>
-    <w:p>
-      <w:pPr>
-        <w:pStyle w:val="7"/>
-        <w:keepNext w:val="0"/>
-        <w:keepLines w:val="0"/>
-        <w:pageBreakBefore w:val="0"/>
-        <w:widowControl/>
-        <w:numPr>
-          <w:ilvl w:val="0"/>
-          <w:numId w:val="0"/>
-        </w:numPr>
-        <w:suppressLineNumbers w:val="0"/>
-        <w:kinsoku/>
-        <w:wordWrap/>
-        <w:overflowPunct/>
-        <w:topLinePunct w:val="0"/>
-        <w:autoSpaceDE/>
-        <w:autoSpaceDN/>
-        <w:bidi w:val="0"/>
-        <w:adjustRightInd/>
-        <w:snapToGrid/>
-        <w:spacing w:before="0" w:beforeAutospacing="0" w:after="0" w:afterAutospacing="0" w:line="360" w:lineRule="auto"/>
-        <w:ind w:leftChars="0" w:right="0" w:rightChars="0"/>
-        <w:jc w:val="both"/>
-        <w:textAlignment w:val="auto"/>
-        <w:rPr>
-          <w:rFonts w:hint="default" w:ascii="Times New Roman" w:hAnsi="Times New Roman" w:cs="Times New Roman"/>
-          <w:sz w:val="24"/>
-          <w:szCs w:val="24"/>
-        </w:rPr>
-      </w:pPr>
+    </w:p>
+    <w:p>
+      <w:pPr>
+        <w:pStyle w:val="7"/>
+        <w:keepNext w:val="0"/>
+        <w:keepLines w:val="0"/>
+        <w:pageBreakBefore w:val="0"/>
+        <w:widowControl/>
+        <w:numPr>
+          <w:ilvl w:val="0"/>
+          <w:numId w:val="0"/>
+        </w:numPr>
+        <w:suppressLineNumbers w:val="0"/>
+        <w:kinsoku/>
+        <w:wordWrap/>
+        <w:overflowPunct/>
+        <w:topLinePunct w:val="0"/>
+        <w:autoSpaceDE/>
+        <w:autoSpaceDN/>
+        <w:bidi w:val="0"/>
+        <w:adjustRightInd/>
+        <w:snapToGrid/>
+        <w:spacing w:before="0" w:beforeAutospacing="0" w:after="0" w:afterAutospacing="0" w:line="360" w:lineRule="auto"/>
+        <w:ind w:leftChars="0" w:right="0" w:rightChars="0"/>
+        <w:jc w:val="both"/>
+        <w:textAlignment w:val="auto"/>
+        <w:rPr>
+          <w:rFonts w:hint="default" w:ascii="Times New Roman" w:hAnsi="Times New Roman" w:cs="Times New Roman"/>
+          <w:sz w:val="24"/>
+          <w:szCs w:val="24"/>
+          <w:lang w:val="en-US"/>
+        </w:rPr>
+      </w:pPr>
+      <w:r>
+        <w:rPr>
+          <w:rFonts w:hint="default" w:ascii="Times New Roman" w:hAnsi="Times New Roman" w:cs="Times New Roman"/>
+          <w:b/>
+          <w:bCs/>
+          <w:sz w:val="24"/>
+          <w:szCs w:val="24"/>
+          <w:lang w:val="en-US"/>
+        </w:rPr>
+        <w:t>Process:</w:t>
+      </w:r>
     </w:p>
     <w:p>
       <w:pPr>
@@ -2807,18 +2895,49 @@
           <w:szCs w:val="24"/>
           <w:lang w:val="en-US"/>
         </w:rPr>
-        <w:t>Day 7</w:t>
-      </w:r>
-      <w:bookmarkStart w:id="0" w:name="_GoBack"/>
-      <w:bookmarkEnd w:id="0"/>
-      <w:r>
+        <w:t>Day 7: Thêm Upload ảnh ở User</w:t>
+      </w:r>
+    </w:p>
+    <w:p>
+      <w:pPr>
+        <w:pStyle w:val="7"/>
+        <w:keepNext w:val="0"/>
+        <w:keepLines w:val="0"/>
+        <w:pageBreakBefore w:val="0"/>
+        <w:widowControl/>
+        <w:numPr>
+          <w:ilvl w:val="0"/>
+          <w:numId w:val="0"/>
+        </w:numPr>
+        <w:suppressLineNumbers w:val="0"/>
+        <w:kinsoku/>
+        <w:wordWrap/>
+        <w:overflowPunct/>
+        <w:topLinePunct w:val="0"/>
+        <w:autoSpaceDE/>
+        <w:autoSpaceDN/>
+        <w:bidi w:val="0"/>
+        <w:adjustRightInd/>
+        <w:snapToGrid/>
+        <w:spacing w:before="0" w:beforeAutospacing="0" w:after="0" w:afterAutospacing="0" w:line="360" w:lineRule="auto"/>
+        <w:ind w:leftChars="0" w:right="0" w:rightChars="0"/>
+        <w:jc w:val="both"/>
+        <w:textAlignment w:val="auto"/>
         <w:rPr>
           <w:rFonts w:hint="default" w:ascii="Times New Roman" w:hAnsi="Times New Roman" w:cs="Times New Roman"/>
           <w:sz w:val="24"/>
           <w:szCs w:val="24"/>
           <w:lang w:val="en-US"/>
         </w:rPr>
-        <w:t>: Thêm Upload ảnh ở User</w:t>
+      </w:pPr>
+      <w:r>
+        <w:rPr>
+          <w:rFonts w:hint="default" w:ascii="Times New Roman" w:hAnsi="Times New Roman" w:cs="Times New Roman"/>
+          <w:sz w:val="24"/>
+          <w:szCs w:val="24"/>
+          <w:lang w:val="en-US"/>
+        </w:rPr>
+        <w:t>Day 8: Cập nhập API login, register, logout</w:t>
       </w:r>
     </w:p>
     <w:p>

</xml_diff>

<commit_message>
BE - Create Register API (Have Email confirmation)
</commit_message>
<xml_diff>
--- a/Plan.docx
+++ b/Plan.docx
@@ -36,7 +36,7 @@
       </w:pPr>
       <w:r>
         <w:rPr>
-          <w:rStyle w:val="8"/>
+          <w:rStyle w:val="10"/>
           <w:rFonts w:hint="default" w:ascii="Times New Roman" w:hAnsi="Times New Roman" w:cs="Times New Roman"/>
           <w:b/>
           <w:bCs/>
@@ -47,7 +47,7 @@
       </w:r>
       <w:r>
         <w:rPr>
-          <w:rStyle w:val="8"/>
+          <w:rStyle w:val="10"/>
           <w:rFonts w:hint="default" w:ascii="Times New Roman" w:hAnsi="Times New Roman" w:cs="Times New Roman"/>
           <w:b/>
           <w:bCs/>
@@ -59,7 +59,7 @@
       </w:r>
       <w:r>
         <w:rPr>
-          <w:rStyle w:val="8"/>
+          <w:rStyle w:val="10"/>
           <w:rFonts w:hint="default" w:ascii="Times New Roman" w:hAnsi="Times New Roman" w:cs="Times New Roman"/>
           <w:b/>
           <w:bCs/>
@@ -71,7 +71,7 @@
     </w:p>
     <w:p>
       <w:pPr>
-        <w:pStyle w:val="7"/>
+        <w:pStyle w:val="9"/>
         <w:keepNext w:val="0"/>
         <w:keepLines w:val="0"/>
         <w:pageBreakBefore w:val="0"/>
@@ -105,7 +105,7 @@
       </w:pPr>
       <w:r>
         <w:rPr>
-          <w:rStyle w:val="8"/>
+          <w:rStyle w:val="10"/>
           <w:rFonts w:hint="default" w:ascii="Times New Roman" w:hAnsi="Times New Roman" w:cs="Times New Roman"/>
           <w:sz w:val="24"/>
           <w:szCs w:val="24"/>
@@ -115,7 +115,7 @@
     </w:p>
     <w:p>
       <w:pPr>
-        <w:pStyle w:val="7"/>
+        <w:pStyle w:val="9"/>
         <w:keepNext w:val="0"/>
         <w:keepLines w:val="0"/>
         <w:pageBreakBefore w:val="0"/>
@@ -155,7 +155,7 @@
     </w:p>
     <w:p>
       <w:pPr>
-        <w:pStyle w:val="7"/>
+        <w:pStyle w:val="9"/>
         <w:keepNext w:val="0"/>
         <w:keepLines w:val="0"/>
         <w:pageBreakBefore w:val="0"/>
@@ -195,7 +195,7 @@
     </w:p>
     <w:p>
       <w:pPr>
-        <w:pStyle w:val="7"/>
+        <w:pStyle w:val="9"/>
         <w:keepNext w:val="0"/>
         <w:keepLines w:val="0"/>
         <w:pageBreakBefore w:val="0"/>
@@ -235,7 +235,7 @@
     </w:p>
     <w:p>
       <w:pPr>
-        <w:pStyle w:val="7"/>
+        <w:pStyle w:val="9"/>
         <w:keepNext w:val="0"/>
         <w:keepLines w:val="0"/>
         <w:pageBreakBefore w:val="0"/>
@@ -269,7 +269,7 @@
       </w:pPr>
       <w:r>
         <w:rPr>
-          <w:rStyle w:val="8"/>
+          <w:rStyle w:val="10"/>
           <w:rFonts w:hint="default" w:ascii="Times New Roman" w:hAnsi="Times New Roman" w:cs="Times New Roman"/>
           <w:sz w:val="24"/>
           <w:szCs w:val="24"/>
@@ -279,38 +279,38 @@
     </w:p>
     <w:p>
       <w:pPr>
-        <w:pStyle w:val="7"/>
-        <w:keepNext w:val="0"/>
-        <w:keepLines w:val="0"/>
-        <w:pageBreakBefore w:val="0"/>
-        <w:widowControl/>
-        <w:numPr>
-          <w:ilvl w:val="0"/>
-          <w:numId w:val="0"/>
-        </w:numPr>
-        <w:suppressLineNumbers w:val="0"/>
-        <w:kinsoku/>
-        <w:wordWrap/>
-        <w:overflowPunct/>
-        <w:topLinePunct w:val="0"/>
-        <w:autoSpaceDE/>
-        <w:autoSpaceDN/>
-        <w:bidi w:val="0"/>
-        <w:adjustRightInd/>
-        <w:snapToGrid/>
-        <w:spacing w:before="0" w:beforeAutospacing="0" w:after="0" w:afterAutospacing="0" w:line="360" w:lineRule="auto"/>
-        <w:ind w:leftChars="0" w:right="0" w:rightChars="0"/>
-        <w:jc w:val="both"/>
-        <w:textAlignment w:val="auto"/>
-        <w:rPr>
-          <w:rFonts w:hint="default" w:ascii="Times New Roman" w:hAnsi="Times New Roman" w:cs="Times New Roman"/>
-          <w:sz w:val="24"/>
-          <w:szCs w:val="24"/>
-        </w:rPr>
-      </w:pPr>
-      <w:r>
-        <w:rPr>
-          <w:rStyle w:val="8"/>
+        <w:pStyle w:val="9"/>
+        <w:keepNext w:val="0"/>
+        <w:keepLines w:val="0"/>
+        <w:pageBreakBefore w:val="0"/>
+        <w:widowControl/>
+        <w:numPr>
+          <w:ilvl w:val="0"/>
+          <w:numId w:val="0"/>
+        </w:numPr>
+        <w:suppressLineNumbers w:val="0"/>
+        <w:kinsoku/>
+        <w:wordWrap/>
+        <w:overflowPunct/>
+        <w:topLinePunct w:val="0"/>
+        <w:autoSpaceDE/>
+        <w:autoSpaceDN/>
+        <w:bidi w:val="0"/>
+        <w:adjustRightInd/>
+        <w:snapToGrid/>
+        <w:spacing w:before="0" w:beforeAutospacing="0" w:after="0" w:afterAutospacing="0" w:line="360" w:lineRule="auto"/>
+        <w:ind w:leftChars="0" w:right="0" w:rightChars="0"/>
+        <w:jc w:val="both"/>
+        <w:textAlignment w:val="auto"/>
+        <w:rPr>
+          <w:rFonts w:hint="default" w:ascii="Times New Roman" w:hAnsi="Times New Roman" w:cs="Times New Roman"/>
+          <w:sz w:val="24"/>
+          <w:szCs w:val="24"/>
+        </w:rPr>
+      </w:pPr>
+      <w:r>
+        <w:rPr>
+          <w:rStyle w:val="10"/>
           <w:rFonts w:hint="default" w:ascii="Times New Roman" w:hAnsi="Times New Roman" w:cs="Times New Roman"/>
           <w:sz w:val="24"/>
           <w:szCs w:val="24"/>
@@ -328,38 +328,38 @@
     </w:p>
     <w:p>
       <w:pPr>
-        <w:pStyle w:val="7"/>
-        <w:keepNext w:val="0"/>
-        <w:keepLines w:val="0"/>
-        <w:pageBreakBefore w:val="0"/>
-        <w:widowControl/>
-        <w:numPr>
-          <w:ilvl w:val="0"/>
-          <w:numId w:val="0"/>
-        </w:numPr>
-        <w:suppressLineNumbers w:val="0"/>
-        <w:kinsoku/>
-        <w:wordWrap/>
-        <w:overflowPunct/>
-        <w:topLinePunct w:val="0"/>
-        <w:autoSpaceDE/>
-        <w:autoSpaceDN/>
-        <w:bidi w:val="0"/>
-        <w:adjustRightInd/>
-        <w:snapToGrid/>
-        <w:spacing w:before="0" w:beforeAutospacing="0" w:after="0" w:afterAutospacing="0" w:line="360" w:lineRule="auto"/>
-        <w:ind w:leftChars="0" w:right="0" w:rightChars="0"/>
-        <w:jc w:val="both"/>
-        <w:textAlignment w:val="auto"/>
-        <w:rPr>
-          <w:rFonts w:hint="default" w:ascii="Times New Roman" w:hAnsi="Times New Roman" w:cs="Times New Roman"/>
-          <w:sz w:val="24"/>
-          <w:szCs w:val="24"/>
-        </w:rPr>
-      </w:pPr>
-      <w:r>
-        <w:rPr>
-          <w:rStyle w:val="8"/>
+        <w:pStyle w:val="9"/>
+        <w:keepNext w:val="0"/>
+        <w:keepLines w:val="0"/>
+        <w:pageBreakBefore w:val="0"/>
+        <w:widowControl/>
+        <w:numPr>
+          <w:ilvl w:val="0"/>
+          <w:numId w:val="0"/>
+        </w:numPr>
+        <w:suppressLineNumbers w:val="0"/>
+        <w:kinsoku/>
+        <w:wordWrap/>
+        <w:overflowPunct/>
+        <w:topLinePunct w:val="0"/>
+        <w:autoSpaceDE/>
+        <w:autoSpaceDN/>
+        <w:bidi w:val="0"/>
+        <w:adjustRightInd/>
+        <w:snapToGrid/>
+        <w:spacing w:before="0" w:beforeAutospacing="0" w:after="0" w:afterAutospacing="0" w:line="360" w:lineRule="auto"/>
+        <w:ind w:leftChars="0" w:right="0" w:rightChars="0"/>
+        <w:jc w:val="both"/>
+        <w:textAlignment w:val="auto"/>
+        <w:rPr>
+          <w:rFonts w:hint="default" w:ascii="Times New Roman" w:hAnsi="Times New Roman" w:cs="Times New Roman"/>
+          <w:sz w:val="24"/>
+          <w:szCs w:val="24"/>
+        </w:rPr>
+      </w:pPr>
+      <w:r>
+        <w:rPr>
+          <w:rStyle w:val="10"/>
           <w:rFonts w:hint="default" w:ascii="Times New Roman" w:hAnsi="Times New Roman" w:cs="Times New Roman"/>
           <w:sz w:val="24"/>
           <w:szCs w:val="24"/>
@@ -377,38 +377,38 @@
     </w:p>
     <w:p>
       <w:pPr>
-        <w:pStyle w:val="7"/>
-        <w:keepNext w:val="0"/>
-        <w:keepLines w:val="0"/>
-        <w:pageBreakBefore w:val="0"/>
-        <w:widowControl/>
-        <w:numPr>
-          <w:ilvl w:val="0"/>
-          <w:numId w:val="0"/>
-        </w:numPr>
-        <w:suppressLineNumbers w:val="0"/>
-        <w:kinsoku/>
-        <w:wordWrap/>
-        <w:overflowPunct/>
-        <w:topLinePunct w:val="0"/>
-        <w:autoSpaceDE/>
-        <w:autoSpaceDN/>
-        <w:bidi w:val="0"/>
-        <w:adjustRightInd/>
-        <w:snapToGrid/>
-        <w:spacing w:before="0" w:beforeAutospacing="0" w:after="0" w:afterAutospacing="0" w:line="360" w:lineRule="auto"/>
-        <w:ind w:leftChars="0" w:right="0" w:rightChars="0"/>
-        <w:jc w:val="both"/>
-        <w:textAlignment w:val="auto"/>
-        <w:rPr>
-          <w:rFonts w:hint="default" w:ascii="Times New Roman" w:hAnsi="Times New Roman" w:cs="Times New Roman"/>
-          <w:sz w:val="24"/>
-          <w:szCs w:val="24"/>
-        </w:rPr>
-      </w:pPr>
-      <w:r>
-        <w:rPr>
-          <w:rStyle w:val="8"/>
+        <w:pStyle w:val="9"/>
+        <w:keepNext w:val="0"/>
+        <w:keepLines w:val="0"/>
+        <w:pageBreakBefore w:val="0"/>
+        <w:widowControl/>
+        <w:numPr>
+          <w:ilvl w:val="0"/>
+          <w:numId w:val="0"/>
+        </w:numPr>
+        <w:suppressLineNumbers w:val="0"/>
+        <w:kinsoku/>
+        <w:wordWrap/>
+        <w:overflowPunct/>
+        <w:topLinePunct w:val="0"/>
+        <w:autoSpaceDE/>
+        <w:autoSpaceDN/>
+        <w:bidi w:val="0"/>
+        <w:adjustRightInd/>
+        <w:snapToGrid/>
+        <w:spacing w:before="0" w:beforeAutospacing="0" w:after="0" w:afterAutospacing="0" w:line="360" w:lineRule="auto"/>
+        <w:ind w:leftChars="0" w:right="0" w:rightChars="0"/>
+        <w:jc w:val="both"/>
+        <w:textAlignment w:val="auto"/>
+        <w:rPr>
+          <w:rFonts w:hint="default" w:ascii="Times New Roman" w:hAnsi="Times New Roman" w:cs="Times New Roman"/>
+          <w:sz w:val="24"/>
+          <w:szCs w:val="24"/>
+        </w:rPr>
+      </w:pPr>
+      <w:r>
+        <w:rPr>
+          <w:rStyle w:val="10"/>
           <w:rFonts w:hint="default" w:ascii="Times New Roman" w:hAnsi="Times New Roman" w:cs="Times New Roman"/>
           <w:sz w:val="24"/>
           <w:szCs w:val="24"/>
@@ -426,38 +426,38 @@
     </w:p>
     <w:p>
       <w:pPr>
-        <w:pStyle w:val="7"/>
-        <w:keepNext w:val="0"/>
-        <w:keepLines w:val="0"/>
-        <w:pageBreakBefore w:val="0"/>
-        <w:widowControl/>
-        <w:numPr>
-          <w:ilvl w:val="0"/>
-          <w:numId w:val="0"/>
-        </w:numPr>
-        <w:suppressLineNumbers w:val="0"/>
-        <w:kinsoku/>
-        <w:wordWrap/>
-        <w:overflowPunct/>
-        <w:topLinePunct w:val="0"/>
-        <w:autoSpaceDE/>
-        <w:autoSpaceDN/>
-        <w:bidi w:val="0"/>
-        <w:adjustRightInd/>
-        <w:snapToGrid/>
-        <w:spacing w:before="0" w:beforeAutospacing="0" w:after="0" w:afterAutospacing="0" w:line="360" w:lineRule="auto"/>
-        <w:ind w:leftChars="0" w:right="0" w:rightChars="0"/>
-        <w:jc w:val="both"/>
-        <w:textAlignment w:val="auto"/>
-        <w:rPr>
-          <w:rFonts w:hint="default" w:ascii="Times New Roman" w:hAnsi="Times New Roman" w:cs="Times New Roman"/>
-          <w:sz w:val="24"/>
-          <w:szCs w:val="24"/>
-        </w:rPr>
-      </w:pPr>
-      <w:r>
-        <w:rPr>
-          <w:rStyle w:val="8"/>
+        <w:pStyle w:val="9"/>
+        <w:keepNext w:val="0"/>
+        <w:keepLines w:val="0"/>
+        <w:pageBreakBefore w:val="0"/>
+        <w:widowControl/>
+        <w:numPr>
+          <w:ilvl w:val="0"/>
+          <w:numId w:val="0"/>
+        </w:numPr>
+        <w:suppressLineNumbers w:val="0"/>
+        <w:kinsoku/>
+        <w:wordWrap/>
+        <w:overflowPunct/>
+        <w:topLinePunct w:val="0"/>
+        <w:autoSpaceDE/>
+        <w:autoSpaceDN/>
+        <w:bidi w:val="0"/>
+        <w:adjustRightInd/>
+        <w:snapToGrid/>
+        <w:spacing w:before="0" w:beforeAutospacing="0" w:after="0" w:afterAutospacing="0" w:line="360" w:lineRule="auto"/>
+        <w:ind w:leftChars="0" w:right="0" w:rightChars="0"/>
+        <w:jc w:val="both"/>
+        <w:textAlignment w:val="auto"/>
+        <w:rPr>
+          <w:rFonts w:hint="default" w:ascii="Times New Roman" w:hAnsi="Times New Roman" w:cs="Times New Roman"/>
+          <w:sz w:val="24"/>
+          <w:szCs w:val="24"/>
+        </w:rPr>
+      </w:pPr>
+      <w:r>
+        <w:rPr>
+          <w:rStyle w:val="10"/>
           <w:rFonts w:hint="default" w:ascii="Times New Roman" w:hAnsi="Times New Roman" w:cs="Times New Roman"/>
           <w:sz w:val="24"/>
           <w:szCs w:val="24"/>
@@ -475,38 +475,38 @@
     </w:p>
     <w:p>
       <w:pPr>
-        <w:pStyle w:val="7"/>
-        <w:keepNext w:val="0"/>
-        <w:keepLines w:val="0"/>
-        <w:pageBreakBefore w:val="0"/>
-        <w:widowControl/>
-        <w:numPr>
-          <w:ilvl w:val="0"/>
-          <w:numId w:val="0"/>
-        </w:numPr>
-        <w:suppressLineNumbers w:val="0"/>
-        <w:kinsoku/>
-        <w:wordWrap/>
-        <w:overflowPunct/>
-        <w:topLinePunct w:val="0"/>
-        <w:autoSpaceDE/>
-        <w:autoSpaceDN/>
-        <w:bidi w:val="0"/>
-        <w:adjustRightInd/>
-        <w:snapToGrid/>
-        <w:spacing w:before="0" w:beforeAutospacing="0" w:after="0" w:afterAutospacing="0" w:line="360" w:lineRule="auto"/>
-        <w:ind w:leftChars="0" w:right="0" w:rightChars="0"/>
-        <w:jc w:val="both"/>
-        <w:textAlignment w:val="auto"/>
-        <w:rPr>
-          <w:rFonts w:hint="default" w:ascii="Times New Roman" w:hAnsi="Times New Roman" w:cs="Times New Roman"/>
-          <w:sz w:val="24"/>
-          <w:szCs w:val="24"/>
-        </w:rPr>
-      </w:pPr>
-      <w:r>
-        <w:rPr>
-          <w:rStyle w:val="8"/>
+        <w:pStyle w:val="9"/>
+        <w:keepNext w:val="0"/>
+        <w:keepLines w:val="0"/>
+        <w:pageBreakBefore w:val="0"/>
+        <w:widowControl/>
+        <w:numPr>
+          <w:ilvl w:val="0"/>
+          <w:numId w:val="0"/>
+        </w:numPr>
+        <w:suppressLineNumbers w:val="0"/>
+        <w:kinsoku/>
+        <w:wordWrap/>
+        <w:overflowPunct/>
+        <w:topLinePunct w:val="0"/>
+        <w:autoSpaceDE/>
+        <w:autoSpaceDN/>
+        <w:bidi w:val="0"/>
+        <w:adjustRightInd/>
+        <w:snapToGrid/>
+        <w:spacing w:before="0" w:beforeAutospacing="0" w:after="0" w:afterAutospacing="0" w:line="360" w:lineRule="auto"/>
+        <w:ind w:leftChars="0" w:right="0" w:rightChars="0"/>
+        <w:jc w:val="both"/>
+        <w:textAlignment w:val="auto"/>
+        <w:rPr>
+          <w:rFonts w:hint="default" w:ascii="Times New Roman" w:hAnsi="Times New Roman" w:cs="Times New Roman"/>
+          <w:sz w:val="24"/>
+          <w:szCs w:val="24"/>
+        </w:rPr>
+      </w:pPr>
+      <w:r>
+        <w:rPr>
+          <w:rStyle w:val="10"/>
           <w:rFonts w:hint="default" w:ascii="Times New Roman" w:hAnsi="Times New Roman" w:cs="Times New Roman"/>
           <w:sz w:val="24"/>
           <w:szCs w:val="24"/>
@@ -524,7 +524,7 @@
     </w:p>
     <w:p>
       <w:pPr>
-        <w:pStyle w:val="7"/>
+        <w:pStyle w:val="9"/>
         <w:keepNext w:val="0"/>
         <w:keepLines w:val="0"/>
         <w:pageBreakBefore w:val="0"/>
@@ -558,7 +558,7 @@
       </w:pPr>
       <w:r>
         <w:rPr>
-          <w:rStyle w:val="8"/>
+          <w:rStyle w:val="10"/>
           <w:rFonts w:hint="default" w:ascii="Times New Roman" w:hAnsi="Times New Roman" w:cs="Times New Roman"/>
           <w:sz w:val="24"/>
           <w:szCs w:val="24"/>
@@ -568,7 +568,7 @@
       </w:r>
       <w:r>
         <w:rPr>
-          <w:rStyle w:val="8"/>
+          <w:rStyle w:val="10"/>
           <w:rFonts w:hint="default" w:ascii="Times New Roman" w:hAnsi="Times New Roman" w:cs="Times New Roman"/>
           <w:sz w:val="24"/>
           <w:szCs w:val="24"/>
@@ -578,38 +578,38 @@
     </w:p>
     <w:p>
       <w:pPr>
-        <w:pStyle w:val="7"/>
-        <w:keepNext w:val="0"/>
-        <w:keepLines w:val="0"/>
-        <w:pageBreakBefore w:val="0"/>
-        <w:widowControl/>
-        <w:numPr>
-          <w:ilvl w:val="0"/>
-          <w:numId w:val="0"/>
-        </w:numPr>
-        <w:suppressLineNumbers w:val="0"/>
-        <w:kinsoku/>
-        <w:wordWrap/>
-        <w:overflowPunct/>
-        <w:topLinePunct w:val="0"/>
-        <w:autoSpaceDE/>
-        <w:autoSpaceDN/>
-        <w:bidi w:val="0"/>
-        <w:adjustRightInd/>
-        <w:snapToGrid/>
-        <w:spacing w:before="0" w:beforeAutospacing="0" w:after="0" w:afterAutospacing="0" w:line="360" w:lineRule="auto"/>
-        <w:ind w:leftChars="0" w:right="0" w:rightChars="0"/>
-        <w:jc w:val="both"/>
-        <w:textAlignment w:val="auto"/>
-        <w:rPr>
-          <w:rFonts w:hint="default" w:ascii="Times New Roman" w:hAnsi="Times New Roman" w:cs="Times New Roman"/>
-          <w:sz w:val="24"/>
-          <w:szCs w:val="24"/>
-        </w:rPr>
-      </w:pPr>
-      <w:r>
-        <w:rPr>
-          <w:rStyle w:val="8"/>
+        <w:pStyle w:val="9"/>
+        <w:keepNext w:val="0"/>
+        <w:keepLines w:val="0"/>
+        <w:pageBreakBefore w:val="0"/>
+        <w:widowControl/>
+        <w:numPr>
+          <w:ilvl w:val="0"/>
+          <w:numId w:val="0"/>
+        </w:numPr>
+        <w:suppressLineNumbers w:val="0"/>
+        <w:kinsoku/>
+        <w:wordWrap/>
+        <w:overflowPunct/>
+        <w:topLinePunct w:val="0"/>
+        <w:autoSpaceDE/>
+        <w:autoSpaceDN/>
+        <w:bidi w:val="0"/>
+        <w:adjustRightInd/>
+        <w:snapToGrid/>
+        <w:spacing w:before="0" w:beforeAutospacing="0" w:after="0" w:afterAutospacing="0" w:line="360" w:lineRule="auto"/>
+        <w:ind w:leftChars="0" w:right="0" w:rightChars="0"/>
+        <w:jc w:val="both"/>
+        <w:textAlignment w:val="auto"/>
+        <w:rPr>
+          <w:rFonts w:hint="default" w:ascii="Times New Roman" w:hAnsi="Times New Roman" w:cs="Times New Roman"/>
+          <w:sz w:val="24"/>
+          <w:szCs w:val="24"/>
+        </w:rPr>
+      </w:pPr>
+      <w:r>
+        <w:rPr>
+          <w:rStyle w:val="10"/>
           <w:rFonts w:hint="default" w:ascii="Times New Roman" w:hAnsi="Times New Roman" w:cs="Times New Roman"/>
           <w:sz w:val="24"/>
           <w:szCs w:val="24"/>
@@ -618,7 +618,7 @@
       </w:r>
       <w:r>
         <w:rPr>
-          <w:rStyle w:val="8"/>
+          <w:rStyle w:val="10"/>
           <w:rFonts w:hint="default" w:ascii="Times New Roman" w:hAnsi="Times New Roman" w:cs="Times New Roman"/>
           <w:sz w:val="24"/>
           <w:szCs w:val="24"/>
@@ -628,7 +628,7 @@
       </w:r>
       <w:r>
         <w:rPr>
-          <w:rStyle w:val="8"/>
+          <w:rStyle w:val="10"/>
           <w:rFonts w:hint="default" w:ascii="Times New Roman" w:hAnsi="Times New Roman" w:cs="Times New Roman"/>
           <w:sz w:val="24"/>
           <w:szCs w:val="24"/>
@@ -646,38 +646,38 @@
     </w:p>
     <w:p>
       <w:pPr>
-        <w:pStyle w:val="7"/>
-        <w:keepNext w:val="0"/>
-        <w:keepLines w:val="0"/>
-        <w:pageBreakBefore w:val="0"/>
-        <w:widowControl/>
-        <w:numPr>
-          <w:ilvl w:val="0"/>
-          <w:numId w:val="0"/>
-        </w:numPr>
-        <w:suppressLineNumbers w:val="0"/>
-        <w:kinsoku/>
-        <w:wordWrap/>
-        <w:overflowPunct/>
-        <w:topLinePunct w:val="0"/>
-        <w:autoSpaceDE/>
-        <w:autoSpaceDN/>
-        <w:bidi w:val="0"/>
-        <w:adjustRightInd/>
-        <w:snapToGrid/>
-        <w:spacing w:before="0" w:beforeAutospacing="0" w:after="0" w:afterAutospacing="0" w:line="360" w:lineRule="auto"/>
-        <w:ind w:leftChars="0" w:right="0" w:rightChars="0"/>
-        <w:jc w:val="both"/>
-        <w:textAlignment w:val="auto"/>
-        <w:rPr>
-          <w:rFonts w:hint="default" w:ascii="Times New Roman" w:hAnsi="Times New Roman" w:cs="Times New Roman"/>
-          <w:sz w:val="24"/>
-          <w:szCs w:val="24"/>
-        </w:rPr>
-      </w:pPr>
-      <w:r>
-        <w:rPr>
-          <w:rStyle w:val="8"/>
+        <w:pStyle w:val="9"/>
+        <w:keepNext w:val="0"/>
+        <w:keepLines w:val="0"/>
+        <w:pageBreakBefore w:val="0"/>
+        <w:widowControl/>
+        <w:numPr>
+          <w:ilvl w:val="0"/>
+          <w:numId w:val="0"/>
+        </w:numPr>
+        <w:suppressLineNumbers w:val="0"/>
+        <w:kinsoku/>
+        <w:wordWrap/>
+        <w:overflowPunct/>
+        <w:topLinePunct w:val="0"/>
+        <w:autoSpaceDE/>
+        <w:autoSpaceDN/>
+        <w:bidi w:val="0"/>
+        <w:adjustRightInd/>
+        <w:snapToGrid/>
+        <w:spacing w:before="0" w:beforeAutospacing="0" w:after="0" w:afterAutospacing="0" w:line="360" w:lineRule="auto"/>
+        <w:ind w:leftChars="0" w:right="0" w:rightChars="0"/>
+        <w:jc w:val="both"/>
+        <w:textAlignment w:val="auto"/>
+        <w:rPr>
+          <w:rFonts w:hint="default" w:ascii="Times New Roman" w:hAnsi="Times New Roman" w:cs="Times New Roman"/>
+          <w:sz w:val="24"/>
+          <w:szCs w:val="24"/>
+        </w:rPr>
+      </w:pPr>
+      <w:r>
+        <w:rPr>
+          <w:rStyle w:val="10"/>
           <w:rFonts w:hint="default" w:ascii="Times New Roman" w:hAnsi="Times New Roman" w:cs="Times New Roman"/>
           <w:sz w:val="24"/>
           <w:szCs w:val="24"/>
@@ -695,38 +695,38 @@
     </w:p>
     <w:p>
       <w:pPr>
-        <w:pStyle w:val="7"/>
-        <w:keepNext w:val="0"/>
-        <w:keepLines w:val="0"/>
-        <w:pageBreakBefore w:val="0"/>
-        <w:widowControl/>
-        <w:numPr>
-          <w:ilvl w:val="0"/>
-          <w:numId w:val="0"/>
-        </w:numPr>
-        <w:suppressLineNumbers w:val="0"/>
-        <w:kinsoku/>
-        <w:wordWrap/>
-        <w:overflowPunct/>
-        <w:topLinePunct w:val="0"/>
-        <w:autoSpaceDE/>
-        <w:autoSpaceDN/>
-        <w:bidi w:val="0"/>
-        <w:adjustRightInd/>
-        <w:snapToGrid/>
-        <w:spacing w:before="0" w:beforeAutospacing="0" w:after="0" w:afterAutospacing="0" w:line="360" w:lineRule="auto"/>
-        <w:ind w:leftChars="0" w:right="0" w:rightChars="0"/>
-        <w:jc w:val="both"/>
-        <w:textAlignment w:val="auto"/>
-        <w:rPr>
-          <w:rFonts w:hint="default" w:ascii="Times New Roman" w:hAnsi="Times New Roman" w:cs="Times New Roman"/>
-          <w:sz w:val="24"/>
-          <w:szCs w:val="24"/>
-        </w:rPr>
-      </w:pPr>
-      <w:r>
-        <w:rPr>
-          <w:rStyle w:val="8"/>
+        <w:pStyle w:val="9"/>
+        <w:keepNext w:val="0"/>
+        <w:keepLines w:val="0"/>
+        <w:pageBreakBefore w:val="0"/>
+        <w:widowControl/>
+        <w:numPr>
+          <w:ilvl w:val="0"/>
+          <w:numId w:val="0"/>
+        </w:numPr>
+        <w:suppressLineNumbers w:val="0"/>
+        <w:kinsoku/>
+        <w:wordWrap/>
+        <w:overflowPunct/>
+        <w:topLinePunct w:val="0"/>
+        <w:autoSpaceDE/>
+        <w:autoSpaceDN/>
+        <w:bidi w:val="0"/>
+        <w:adjustRightInd/>
+        <w:snapToGrid/>
+        <w:spacing w:before="0" w:beforeAutospacing="0" w:after="0" w:afterAutospacing="0" w:line="360" w:lineRule="auto"/>
+        <w:ind w:leftChars="0" w:right="0" w:rightChars="0"/>
+        <w:jc w:val="both"/>
+        <w:textAlignment w:val="auto"/>
+        <w:rPr>
+          <w:rFonts w:hint="default" w:ascii="Times New Roman" w:hAnsi="Times New Roman" w:cs="Times New Roman"/>
+          <w:sz w:val="24"/>
+          <w:szCs w:val="24"/>
+        </w:rPr>
+      </w:pPr>
+      <w:r>
+        <w:rPr>
+          <w:rStyle w:val="10"/>
           <w:rFonts w:hint="default" w:ascii="Times New Roman" w:hAnsi="Times New Roman" w:cs="Times New Roman"/>
           <w:sz w:val="24"/>
           <w:szCs w:val="24"/>
@@ -744,38 +744,38 @@
     </w:p>
     <w:p>
       <w:pPr>
-        <w:pStyle w:val="7"/>
-        <w:keepNext w:val="0"/>
-        <w:keepLines w:val="0"/>
-        <w:pageBreakBefore w:val="0"/>
-        <w:widowControl/>
-        <w:numPr>
-          <w:ilvl w:val="0"/>
-          <w:numId w:val="0"/>
-        </w:numPr>
-        <w:suppressLineNumbers w:val="0"/>
-        <w:kinsoku/>
-        <w:wordWrap/>
-        <w:overflowPunct/>
-        <w:topLinePunct w:val="0"/>
-        <w:autoSpaceDE/>
-        <w:autoSpaceDN/>
-        <w:bidi w:val="0"/>
-        <w:adjustRightInd/>
-        <w:snapToGrid/>
-        <w:spacing w:before="0" w:beforeAutospacing="0" w:after="0" w:afterAutospacing="0" w:line="360" w:lineRule="auto"/>
-        <w:ind w:leftChars="0" w:right="0" w:rightChars="0"/>
-        <w:jc w:val="both"/>
-        <w:textAlignment w:val="auto"/>
-        <w:rPr>
-          <w:rFonts w:hint="default" w:ascii="Times New Roman" w:hAnsi="Times New Roman" w:cs="Times New Roman"/>
-          <w:sz w:val="24"/>
-          <w:szCs w:val="24"/>
-        </w:rPr>
-      </w:pPr>
-      <w:r>
-        <w:rPr>
-          <w:rStyle w:val="8"/>
+        <w:pStyle w:val="9"/>
+        <w:keepNext w:val="0"/>
+        <w:keepLines w:val="0"/>
+        <w:pageBreakBefore w:val="0"/>
+        <w:widowControl/>
+        <w:numPr>
+          <w:ilvl w:val="0"/>
+          <w:numId w:val="0"/>
+        </w:numPr>
+        <w:suppressLineNumbers w:val="0"/>
+        <w:kinsoku/>
+        <w:wordWrap/>
+        <w:overflowPunct/>
+        <w:topLinePunct w:val="0"/>
+        <w:autoSpaceDE/>
+        <w:autoSpaceDN/>
+        <w:bidi w:val="0"/>
+        <w:adjustRightInd/>
+        <w:snapToGrid/>
+        <w:spacing w:before="0" w:beforeAutospacing="0" w:after="0" w:afterAutospacing="0" w:line="360" w:lineRule="auto"/>
+        <w:ind w:leftChars="0" w:right="0" w:rightChars="0"/>
+        <w:jc w:val="both"/>
+        <w:textAlignment w:val="auto"/>
+        <w:rPr>
+          <w:rFonts w:hint="default" w:ascii="Times New Roman" w:hAnsi="Times New Roman" w:cs="Times New Roman"/>
+          <w:sz w:val="24"/>
+          <w:szCs w:val="24"/>
+        </w:rPr>
+      </w:pPr>
+      <w:r>
+        <w:rPr>
+          <w:rStyle w:val="10"/>
           <w:rFonts w:hint="default" w:ascii="Times New Roman" w:hAnsi="Times New Roman" w:cs="Times New Roman"/>
           <w:sz w:val="24"/>
           <w:szCs w:val="24"/>
@@ -828,7 +828,7 @@
       </w:pPr>
       <w:r>
         <w:rPr>
-          <w:rStyle w:val="8"/>
+          <w:rStyle w:val="10"/>
           <w:rFonts w:hint="default" w:ascii="Times New Roman" w:hAnsi="Times New Roman" w:cs="Times New Roman"/>
           <w:b/>
           <w:bCs/>
@@ -840,38 +840,38 @@
     </w:p>
     <w:p>
       <w:pPr>
-        <w:pStyle w:val="7"/>
-        <w:keepNext w:val="0"/>
-        <w:keepLines w:val="0"/>
-        <w:pageBreakBefore w:val="0"/>
-        <w:widowControl/>
-        <w:numPr>
-          <w:ilvl w:val="0"/>
-          <w:numId w:val="0"/>
-        </w:numPr>
-        <w:suppressLineNumbers w:val="0"/>
-        <w:kinsoku/>
-        <w:wordWrap/>
-        <w:overflowPunct/>
-        <w:topLinePunct w:val="0"/>
-        <w:autoSpaceDE/>
-        <w:autoSpaceDN/>
-        <w:bidi w:val="0"/>
-        <w:adjustRightInd/>
-        <w:snapToGrid/>
-        <w:spacing w:before="0" w:beforeAutospacing="0" w:after="0" w:afterAutospacing="0" w:line="360" w:lineRule="auto"/>
-        <w:ind w:leftChars="0" w:right="0" w:rightChars="0"/>
-        <w:jc w:val="both"/>
-        <w:textAlignment w:val="auto"/>
-        <w:rPr>
-          <w:rFonts w:hint="default" w:ascii="Times New Roman" w:hAnsi="Times New Roman" w:cs="Times New Roman"/>
-          <w:sz w:val="24"/>
-          <w:szCs w:val="24"/>
-        </w:rPr>
-      </w:pPr>
-      <w:r>
-        <w:rPr>
-          <w:rStyle w:val="8"/>
+        <w:pStyle w:val="9"/>
+        <w:keepNext w:val="0"/>
+        <w:keepLines w:val="0"/>
+        <w:pageBreakBefore w:val="0"/>
+        <w:widowControl/>
+        <w:numPr>
+          <w:ilvl w:val="0"/>
+          <w:numId w:val="0"/>
+        </w:numPr>
+        <w:suppressLineNumbers w:val="0"/>
+        <w:kinsoku/>
+        <w:wordWrap/>
+        <w:overflowPunct/>
+        <w:topLinePunct w:val="0"/>
+        <w:autoSpaceDE/>
+        <w:autoSpaceDN/>
+        <w:bidi w:val="0"/>
+        <w:adjustRightInd/>
+        <w:snapToGrid/>
+        <w:spacing w:before="0" w:beforeAutospacing="0" w:after="0" w:afterAutospacing="0" w:line="360" w:lineRule="auto"/>
+        <w:ind w:leftChars="0" w:right="0" w:rightChars="0"/>
+        <w:jc w:val="both"/>
+        <w:textAlignment w:val="auto"/>
+        <w:rPr>
+          <w:rFonts w:hint="default" w:ascii="Times New Roman" w:hAnsi="Times New Roman" w:cs="Times New Roman"/>
+          <w:sz w:val="24"/>
+          <w:szCs w:val="24"/>
+        </w:rPr>
+      </w:pPr>
+      <w:r>
+        <w:rPr>
+          <w:rStyle w:val="10"/>
           <w:rFonts w:hint="default" w:ascii="Times New Roman" w:hAnsi="Times New Roman" w:cs="Times New Roman"/>
           <w:sz w:val="24"/>
           <w:szCs w:val="24"/>
@@ -880,7 +880,7 @@
       </w:r>
       <w:r>
         <w:rPr>
-          <w:rStyle w:val="8"/>
+          <w:rStyle w:val="10"/>
           <w:rFonts w:hint="default" w:ascii="Times New Roman" w:hAnsi="Times New Roman" w:cs="Times New Roman"/>
           <w:sz w:val="24"/>
           <w:szCs w:val="24"/>
@@ -890,7 +890,7 @@
       </w:r>
       <w:r>
         <w:rPr>
-          <w:rStyle w:val="8"/>
+          <w:rStyle w:val="10"/>
           <w:rFonts w:hint="default" w:ascii="Times New Roman" w:hAnsi="Times New Roman" w:cs="Times New Roman"/>
           <w:sz w:val="24"/>
           <w:szCs w:val="24"/>
@@ -900,7 +900,7 @@
     </w:p>
     <w:p>
       <w:pPr>
-        <w:pStyle w:val="7"/>
+        <w:pStyle w:val="9"/>
         <w:keepNext w:val="0"/>
         <w:keepLines w:val="0"/>
         <w:pageBreakBefore w:val="0"/>
@@ -940,7 +940,7 @@
     </w:p>
     <w:p>
       <w:pPr>
-        <w:pStyle w:val="7"/>
+        <w:pStyle w:val="9"/>
         <w:keepNext w:val="0"/>
         <w:keepLines w:val="0"/>
         <w:pageBreakBefore w:val="0"/>
@@ -980,7 +980,7 @@
     </w:p>
     <w:p>
       <w:pPr>
-        <w:pStyle w:val="7"/>
+        <w:pStyle w:val="9"/>
         <w:keepNext w:val="0"/>
         <w:keepLines w:val="0"/>
         <w:pageBreakBefore w:val="0"/>
@@ -1014,7 +1014,7 @@
       </w:pPr>
       <w:r>
         <w:rPr>
-          <w:rStyle w:val="8"/>
+          <w:rStyle w:val="10"/>
           <w:rFonts w:hint="default" w:ascii="Times New Roman" w:hAnsi="Times New Roman" w:cs="Times New Roman"/>
           <w:sz w:val="24"/>
           <w:szCs w:val="24"/>
@@ -1024,38 +1024,38 @@
     </w:p>
     <w:p>
       <w:pPr>
-        <w:pStyle w:val="7"/>
-        <w:keepNext w:val="0"/>
-        <w:keepLines w:val="0"/>
-        <w:pageBreakBefore w:val="0"/>
-        <w:widowControl/>
-        <w:numPr>
-          <w:ilvl w:val="0"/>
-          <w:numId w:val="0"/>
-        </w:numPr>
-        <w:suppressLineNumbers w:val="0"/>
-        <w:kinsoku/>
-        <w:wordWrap/>
-        <w:overflowPunct/>
-        <w:topLinePunct w:val="0"/>
-        <w:autoSpaceDE/>
-        <w:autoSpaceDN/>
-        <w:bidi w:val="0"/>
-        <w:adjustRightInd/>
-        <w:snapToGrid/>
-        <w:spacing w:before="0" w:beforeAutospacing="0" w:after="0" w:afterAutospacing="0" w:line="360" w:lineRule="auto"/>
-        <w:ind w:leftChars="0" w:right="0" w:rightChars="0"/>
-        <w:jc w:val="both"/>
-        <w:textAlignment w:val="auto"/>
-        <w:rPr>
-          <w:rFonts w:hint="default" w:ascii="Times New Roman" w:hAnsi="Times New Roman" w:cs="Times New Roman"/>
-          <w:sz w:val="24"/>
-          <w:szCs w:val="24"/>
-        </w:rPr>
-      </w:pPr>
-      <w:r>
-        <w:rPr>
-          <w:rStyle w:val="8"/>
+        <w:pStyle w:val="9"/>
+        <w:keepNext w:val="0"/>
+        <w:keepLines w:val="0"/>
+        <w:pageBreakBefore w:val="0"/>
+        <w:widowControl/>
+        <w:numPr>
+          <w:ilvl w:val="0"/>
+          <w:numId w:val="0"/>
+        </w:numPr>
+        <w:suppressLineNumbers w:val="0"/>
+        <w:kinsoku/>
+        <w:wordWrap/>
+        <w:overflowPunct/>
+        <w:topLinePunct w:val="0"/>
+        <w:autoSpaceDE/>
+        <w:autoSpaceDN/>
+        <w:bidi w:val="0"/>
+        <w:adjustRightInd/>
+        <w:snapToGrid/>
+        <w:spacing w:before="0" w:beforeAutospacing="0" w:after="0" w:afterAutospacing="0" w:line="360" w:lineRule="auto"/>
+        <w:ind w:leftChars="0" w:right="0" w:rightChars="0"/>
+        <w:jc w:val="both"/>
+        <w:textAlignment w:val="auto"/>
+        <w:rPr>
+          <w:rFonts w:hint="default" w:ascii="Times New Roman" w:hAnsi="Times New Roman" w:cs="Times New Roman"/>
+          <w:sz w:val="24"/>
+          <w:szCs w:val="24"/>
+        </w:rPr>
+      </w:pPr>
+      <w:r>
+        <w:rPr>
+          <w:rStyle w:val="10"/>
           <w:rFonts w:hint="default" w:ascii="Times New Roman" w:hAnsi="Times New Roman" w:cs="Times New Roman"/>
           <w:sz w:val="24"/>
           <w:szCs w:val="24"/>
@@ -1073,38 +1073,38 @@
     </w:p>
     <w:p>
       <w:pPr>
-        <w:pStyle w:val="7"/>
-        <w:keepNext w:val="0"/>
-        <w:keepLines w:val="0"/>
-        <w:pageBreakBefore w:val="0"/>
-        <w:widowControl/>
-        <w:numPr>
-          <w:ilvl w:val="0"/>
-          <w:numId w:val="0"/>
-        </w:numPr>
-        <w:suppressLineNumbers w:val="0"/>
-        <w:kinsoku/>
-        <w:wordWrap/>
-        <w:overflowPunct/>
-        <w:topLinePunct w:val="0"/>
-        <w:autoSpaceDE/>
-        <w:autoSpaceDN/>
-        <w:bidi w:val="0"/>
-        <w:adjustRightInd/>
-        <w:snapToGrid/>
-        <w:spacing w:before="0" w:beforeAutospacing="0" w:after="0" w:afterAutospacing="0" w:line="360" w:lineRule="auto"/>
-        <w:ind w:leftChars="0" w:right="0" w:rightChars="0"/>
-        <w:jc w:val="both"/>
-        <w:textAlignment w:val="auto"/>
-        <w:rPr>
-          <w:rFonts w:hint="default" w:ascii="Times New Roman" w:hAnsi="Times New Roman" w:cs="Times New Roman"/>
-          <w:sz w:val="24"/>
-          <w:szCs w:val="24"/>
-        </w:rPr>
-      </w:pPr>
-      <w:r>
-        <w:rPr>
-          <w:rStyle w:val="8"/>
+        <w:pStyle w:val="9"/>
+        <w:keepNext w:val="0"/>
+        <w:keepLines w:val="0"/>
+        <w:pageBreakBefore w:val="0"/>
+        <w:widowControl/>
+        <w:numPr>
+          <w:ilvl w:val="0"/>
+          <w:numId w:val="0"/>
+        </w:numPr>
+        <w:suppressLineNumbers w:val="0"/>
+        <w:kinsoku/>
+        <w:wordWrap/>
+        <w:overflowPunct/>
+        <w:topLinePunct w:val="0"/>
+        <w:autoSpaceDE/>
+        <w:autoSpaceDN/>
+        <w:bidi w:val="0"/>
+        <w:adjustRightInd/>
+        <w:snapToGrid/>
+        <w:spacing w:before="0" w:beforeAutospacing="0" w:after="0" w:afterAutospacing="0" w:line="360" w:lineRule="auto"/>
+        <w:ind w:leftChars="0" w:right="0" w:rightChars="0"/>
+        <w:jc w:val="both"/>
+        <w:textAlignment w:val="auto"/>
+        <w:rPr>
+          <w:rFonts w:hint="default" w:ascii="Times New Roman" w:hAnsi="Times New Roman" w:cs="Times New Roman"/>
+          <w:sz w:val="24"/>
+          <w:szCs w:val="24"/>
+        </w:rPr>
+      </w:pPr>
+      <w:r>
+        <w:rPr>
+          <w:rStyle w:val="10"/>
           <w:rFonts w:hint="default" w:ascii="Times New Roman" w:hAnsi="Times New Roman" w:cs="Times New Roman"/>
           <w:sz w:val="24"/>
           <w:szCs w:val="24"/>
@@ -1203,7 +1203,7 @@
       </w:pPr>
       <w:r>
         <w:rPr>
-          <w:rStyle w:val="8"/>
+          <w:rStyle w:val="10"/>
           <w:rFonts w:hint="default" w:ascii="Times New Roman" w:hAnsi="Times New Roman" w:cs="Times New Roman"/>
           <w:b/>
           <w:bCs/>
@@ -1249,7 +1249,7 @@
       </w:pPr>
       <w:r>
         <w:rPr>
-          <w:rStyle w:val="8"/>
+          <w:rStyle w:val="10"/>
           <w:rFonts w:hint="default" w:ascii="Times New Roman" w:hAnsi="Times New Roman" w:cs="Times New Roman"/>
           <w:b/>
           <w:bCs/>
@@ -1260,7 +1260,7 @@
       </w:r>
       <w:r>
         <w:rPr>
-          <w:rStyle w:val="8"/>
+          <w:rStyle w:val="10"/>
           <w:rFonts w:hint="default" w:ascii="Times New Roman" w:hAnsi="Times New Roman" w:cs="Times New Roman"/>
           <w:b w:val="0"/>
           <w:bCs w:val="0"/>
@@ -1272,7 +1272,7 @@
     </w:p>
     <w:p>
       <w:pPr>
-        <w:pStyle w:val="7"/>
+        <w:pStyle w:val="9"/>
         <w:keepNext w:val="0"/>
         <w:keepLines w:val="0"/>
         <w:pageBreakBefore w:val="0"/>
@@ -1321,7 +1321,7 @@
       </w:r>
       <w:r>
         <w:rPr>
-          <w:rStyle w:val="6"/>
+          <w:rStyle w:val="8"/>
           <w:rFonts w:hint="default" w:ascii="Times New Roman" w:hAnsi="Times New Roman" w:cs="Times New Roman"/>
           <w:sz w:val="24"/>
           <w:szCs w:val="24"/>
@@ -1338,7 +1338,7 @@
       </w:r>
       <w:r>
         <w:rPr>
-          <w:rStyle w:val="6"/>
+          <w:rStyle w:val="8"/>
           <w:rFonts w:hint="default" w:ascii="Times New Roman" w:hAnsi="Times New Roman" w:cs="Times New Roman"/>
           <w:sz w:val="24"/>
           <w:szCs w:val="24"/>
@@ -1355,7 +1355,7 @@
       </w:r>
       <w:r>
         <w:rPr>
-          <w:rStyle w:val="6"/>
+          <w:rStyle w:val="8"/>
           <w:rFonts w:hint="default" w:ascii="Times New Roman" w:hAnsi="Times New Roman" w:cs="Times New Roman"/>
           <w:sz w:val="24"/>
           <w:szCs w:val="24"/>
@@ -1365,7 +1365,7 @@
     </w:p>
     <w:p>
       <w:pPr>
-        <w:pStyle w:val="7"/>
+        <w:pStyle w:val="9"/>
         <w:keepNext w:val="0"/>
         <w:keepLines w:val="0"/>
         <w:pageBreakBefore w:val="0"/>
@@ -1404,7 +1404,7 @@
       </w:r>
       <w:r>
         <w:rPr>
-          <w:rStyle w:val="8"/>
+          <w:rStyle w:val="10"/>
           <w:rFonts w:hint="default" w:ascii="Times New Roman" w:hAnsi="Times New Roman" w:cs="Times New Roman"/>
           <w:sz w:val="24"/>
           <w:szCs w:val="24"/>
@@ -1446,7 +1446,7 @@
       </w:pPr>
       <w:r>
         <w:rPr>
-          <w:rStyle w:val="8"/>
+          <w:rStyle w:val="10"/>
           <w:rFonts w:hint="default" w:ascii="Times New Roman" w:hAnsi="Times New Roman" w:cs="Times New Roman"/>
           <w:b/>
           <w:bCs/>
@@ -1458,7 +1458,7 @@
     </w:p>
     <w:p>
       <w:pPr>
-        <w:pStyle w:val="7"/>
+        <w:pStyle w:val="9"/>
         <w:keepNext w:val="0"/>
         <w:keepLines w:val="0"/>
         <w:pageBreakBefore w:val="0"/>
@@ -1498,7 +1498,7 @@
     </w:p>
     <w:p>
       <w:pPr>
-        <w:pStyle w:val="7"/>
+        <w:pStyle w:val="9"/>
         <w:keepNext w:val="0"/>
         <w:keepLines w:val="0"/>
         <w:pageBreakBefore w:val="0"/>
@@ -1538,38 +1538,38 @@
     </w:p>
     <w:p>
       <w:pPr>
-        <w:pStyle w:val="7"/>
-        <w:keepNext w:val="0"/>
-        <w:keepLines w:val="0"/>
-        <w:pageBreakBefore w:val="0"/>
-        <w:widowControl/>
-        <w:numPr>
-          <w:ilvl w:val="0"/>
-          <w:numId w:val="0"/>
-        </w:numPr>
-        <w:suppressLineNumbers w:val="0"/>
-        <w:kinsoku/>
-        <w:wordWrap/>
-        <w:overflowPunct/>
-        <w:topLinePunct w:val="0"/>
-        <w:autoSpaceDE/>
-        <w:autoSpaceDN/>
-        <w:bidi w:val="0"/>
-        <w:adjustRightInd/>
-        <w:snapToGrid/>
-        <w:spacing w:before="0" w:beforeAutospacing="0" w:after="0" w:afterAutospacing="0" w:line="360" w:lineRule="auto"/>
-        <w:ind w:leftChars="0" w:right="0" w:rightChars="0"/>
-        <w:jc w:val="both"/>
-        <w:textAlignment w:val="auto"/>
-        <w:rPr>
-          <w:rFonts w:hint="default" w:ascii="Times New Roman" w:hAnsi="Times New Roman" w:cs="Times New Roman"/>
-          <w:sz w:val="24"/>
-          <w:szCs w:val="24"/>
-        </w:rPr>
-      </w:pPr>
-      <w:r>
-        <w:rPr>
-          <w:rStyle w:val="8"/>
+        <w:pStyle w:val="9"/>
+        <w:keepNext w:val="0"/>
+        <w:keepLines w:val="0"/>
+        <w:pageBreakBefore w:val="0"/>
+        <w:widowControl/>
+        <w:numPr>
+          <w:ilvl w:val="0"/>
+          <w:numId w:val="0"/>
+        </w:numPr>
+        <w:suppressLineNumbers w:val="0"/>
+        <w:kinsoku/>
+        <w:wordWrap/>
+        <w:overflowPunct/>
+        <w:topLinePunct w:val="0"/>
+        <w:autoSpaceDE/>
+        <w:autoSpaceDN/>
+        <w:bidi w:val="0"/>
+        <w:adjustRightInd/>
+        <w:snapToGrid/>
+        <w:spacing w:before="0" w:beforeAutospacing="0" w:after="0" w:afterAutospacing="0" w:line="360" w:lineRule="auto"/>
+        <w:ind w:leftChars="0" w:right="0" w:rightChars="0"/>
+        <w:jc w:val="both"/>
+        <w:textAlignment w:val="auto"/>
+        <w:rPr>
+          <w:rFonts w:hint="default" w:ascii="Times New Roman" w:hAnsi="Times New Roman" w:cs="Times New Roman"/>
+          <w:sz w:val="24"/>
+          <w:szCs w:val="24"/>
+        </w:rPr>
+      </w:pPr>
+      <w:r>
+        <w:rPr>
+          <w:rStyle w:val="10"/>
           <w:rFonts w:hint="default" w:ascii="Times New Roman" w:hAnsi="Times New Roman" w:cs="Times New Roman"/>
           <w:sz w:val="24"/>
           <w:szCs w:val="24"/>
@@ -1587,38 +1587,38 @@
     </w:p>
     <w:p>
       <w:pPr>
-        <w:pStyle w:val="7"/>
-        <w:keepNext w:val="0"/>
-        <w:keepLines w:val="0"/>
-        <w:pageBreakBefore w:val="0"/>
-        <w:widowControl/>
-        <w:numPr>
-          <w:ilvl w:val="0"/>
-          <w:numId w:val="0"/>
-        </w:numPr>
-        <w:suppressLineNumbers w:val="0"/>
-        <w:kinsoku/>
-        <w:wordWrap/>
-        <w:overflowPunct/>
-        <w:topLinePunct w:val="0"/>
-        <w:autoSpaceDE/>
-        <w:autoSpaceDN/>
-        <w:bidi w:val="0"/>
-        <w:adjustRightInd/>
-        <w:snapToGrid/>
-        <w:spacing w:before="0" w:beforeAutospacing="0" w:after="0" w:afterAutospacing="0" w:line="360" w:lineRule="auto"/>
-        <w:ind w:leftChars="0" w:right="0" w:rightChars="0"/>
-        <w:jc w:val="both"/>
-        <w:textAlignment w:val="auto"/>
-        <w:rPr>
-          <w:rFonts w:hint="default" w:ascii="Times New Roman" w:hAnsi="Times New Roman" w:cs="Times New Roman"/>
-          <w:sz w:val="24"/>
-          <w:szCs w:val="24"/>
-        </w:rPr>
-      </w:pPr>
-      <w:r>
-        <w:rPr>
-          <w:rStyle w:val="8"/>
+        <w:pStyle w:val="9"/>
+        <w:keepNext w:val="0"/>
+        <w:keepLines w:val="0"/>
+        <w:pageBreakBefore w:val="0"/>
+        <w:widowControl/>
+        <w:numPr>
+          <w:ilvl w:val="0"/>
+          <w:numId w:val="0"/>
+        </w:numPr>
+        <w:suppressLineNumbers w:val="0"/>
+        <w:kinsoku/>
+        <w:wordWrap/>
+        <w:overflowPunct/>
+        <w:topLinePunct w:val="0"/>
+        <w:autoSpaceDE/>
+        <w:autoSpaceDN/>
+        <w:bidi w:val="0"/>
+        <w:adjustRightInd/>
+        <w:snapToGrid/>
+        <w:spacing w:before="0" w:beforeAutospacing="0" w:after="0" w:afterAutospacing="0" w:line="360" w:lineRule="auto"/>
+        <w:ind w:leftChars="0" w:right="0" w:rightChars="0"/>
+        <w:jc w:val="both"/>
+        <w:textAlignment w:val="auto"/>
+        <w:rPr>
+          <w:rFonts w:hint="default" w:ascii="Times New Roman" w:hAnsi="Times New Roman" w:cs="Times New Roman"/>
+          <w:sz w:val="24"/>
+          <w:szCs w:val="24"/>
+        </w:rPr>
+      </w:pPr>
+      <w:r>
+        <w:rPr>
+          <w:rStyle w:val="10"/>
           <w:rFonts w:hint="default" w:ascii="Times New Roman" w:hAnsi="Times New Roman" w:cs="Times New Roman"/>
           <w:sz w:val="24"/>
           <w:szCs w:val="24"/>
@@ -1636,7 +1636,7 @@
     </w:p>
     <w:p>
       <w:pPr>
-        <w:pStyle w:val="7"/>
+        <w:pStyle w:val="9"/>
         <w:keepNext w:val="0"/>
         <w:keepLines w:val="0"/>
         <w:pageBreakBefore w:val="0"/>
@@ -1670,7 +1670,7 @@
       </w:pPr>
       <w:r>
         <w:rPr>
-          <w:rStyle w:val="8"/>
+          <w:rStyle w:val="10"/>
           <w:rFonts w:hint="default" w:ascii="Times New Roman" w:hAnsi="Times New Roman" w:cs="Times New Roman"/>
           <w:sz w:val="24"/>
           <w:szCs w:val="24"/>
@@ -1720,7 +1720,7 @@
       </w:pPr>
       <w:r>
         <w:rPr>
-          <w:rStyle w:val="8"/>
+          <w:rStyle w:val="10"/>
           <w:rFonts w:hint="default" w:ascii="Times New Roman" w:hAnsi="Times New Roman" w:cs="Times New Roman"/>
           <w:b/>
           <w:bCs/>
@@ -1732,7 +1732,7 @@
     </w:p>
     <w:p>
       <w:pPr>
-        <w:pStyle w:val="7"/>
+        <w:pStyle w:val="9"/>
         <w:keepNext w:val="0"/>
         <w:keepLines w:val="0"/>
         <w:pageBreakBefore w:val="0"/>
@@ -1781,7 +1781,7 @@
     </w:p>
     <w:p>
       <w:pPr>
-        <w:pStyle w:val="7"/>
+        <w:pStyle w:val="9"/>
         <w:keepNext w:val="0"/>
         <w:keepLines w:val="0"/>
         <w:pageBreakBefore w:val="0"/>
@@ -1821,7 +1821,7 @@
     </w:p>
     <w:p>
       <w:pPr>
-        <w:pStyle w:val="7"/>
+        <w:pStyle w:val="9"/>
         <w:keepNext w:val="0"/>
         <w:keepLines w:val="0"/>
         <w:pageBreakBefore w:val="0"/>
@@ -1861,7 +1861,7 @@
     </w:p>
     <w:p>
       <w:pPr>
-        <w:pStyle w:val="7"/>
+        <w:pStyle w:val="9"/>
         <w:keepNext w:val="0"/>
         <w:keepLines w:val="0"/>
         <w:pageBreakBefore w:val="0"/>
@@ -1933,7 +1933,7 @@
       </w:pPr>
       <w:r>
         <w:rPr>
-          <w:rStyle w:val="8"/>
+          <w:rStyle w:val="10"/>
           <w:rFonts w:hint="default" w:ascii="Times New Roman" w:hAnsi="Times New Roman" w:cs="Times New Roman"/>
           <w:b/>
           <w:bCs/>
@@ -1945,7 +1945,7 @@
     </w:p>
     <w:p>
       <w:pPr>
-        <w:pStyle w:val="7"/>
+        <w:pStyle w:val="9"/>
         <w:keepNext w:val="0"/>
         <w:keepLines w:val="0"/>
         <w:pageBreakBefore w:val="0"/>
@@ -1985,7 +1985,7 @@
     </w:p>
     <w:p>
       <w:pPr>
-        <w:pStyle w:val="7"/>
+        <w:pStyle w:val="9"/>
         <w:keepNext w:val="0"/>
         <w:keepLines w:val="0"/>
         <w:pageBreakBefore w:val="0"/>
@@ -2025,7 +2025,7 @@
     </w:p>
     <w:p>
       <w:pPr>
-        <w:pStyle w:val="7"/>
+        <w:pStyle w:val="9"/>
         <w:keepNext w:val="0"/>
         <w:keepLines w:val="0"/>
         <w:pageBreakBefore w:val="0"/>
@@ -2097,7 +2097,7 @@
       </w:pPr>
       <w:r>
         <w:rPr>
-          <w:rStyle w:val="8"/>
+          <w:rStyle w:val="10"/>
           <w:rFonts w:hint="default" w:ascii="Times New Roman" w:hAnsi="Times New Roman" w:cs="Times New Roman"/>
           <w:b/>
           <w:bCs/>
@@ -2109,7 +2109,7 @@
     </w:p>
     <w:p>
       <w:pPr>
-        <w:pStyle w:val="7"/>
+        <w:pStyle w:val="9"/>
         <w:keepNext w:val="0"/>
         <w:keepLines w:val="0"/>
         <w:pageBreakBefore w:val="0"/>
@@ -2149,7 +2149,7 @@
     </w:p>
     <w:p>
       <w:pPr>
-        <w:pStyle w:val="7"/>
+        <w:pStyle w:val="9"/>
         <w:keepNext w:val="0"/>
         <w:keepLines w:val="0"/>
         <w:pageBreakBefore w:val="0"/>
@@ -2189,7 +2189,7 @@
     </w:p>
     <w:p>
       <w:pPr>
-        <w:pStyle w:val="7"/>
+        <w:pStyle w:val="9"/>
         <w:keepNext w:val="0"/>
         <w:keepLines w:val="0"/>
         <w:pageBreakBefore w:val="0"/>
@@ -2310,7 +2310,7 @@
       </w:pPr>
       <w:r>
         <w:rPr>
-          <w:rStyle w:val="8"/>
+          <w:rStyle w:val="10"/>
           <w:rFonts w:hint="default" w:ascii="Times New Roman" w:hAnsi="Times New Roman" w:cs="Times New Roman"/>
           <w:b/>
           <w:bCs/>
@@ -2322,7 +2322,7 @@
     </w:p>
     <w:p>
       <w:pPr>
-        <w:pStyle w:val="7"/>
+        <w:pStyle w:val="9"/>
         <w:keepNext w:val="0"/>
         <w:keepLines w:val="0"/>
         <w:pageBreakBefore w:val="0"/>
@@ -2362,7 +2362,7 @@
     </w:p>
     <w:p>
       <w:pPr>
-        <w:pStyle w:val="7"/>
+        <w:pStyle w:val="9"/>
         <w:keepNext w:val="0"/>
         <w:keepLines w:val="0"/>
         <w:pageBreakBefore w:val="0"/>
@@ -2402,7 +2402,7 @@
     </w:p>
     <w:p>
       <w:pPr>
-        <w:pStyle w:val="7"/>
+        <w:pStyle w:val="9"/>
         <w:keepNext w:val="0"/>
         <w:keepLines w:val="0"/>
         <w:pageBreakBefore w:val="0"/>
@@ -2442,7 +2442,7 @@
     </w:p>
     <w:p>
       <w:pPr>
-        <w:pStyle w:val="7"/>
+        <w:pStyle w:val="9"/>
         <w:keepNext w:val="0"/>
         <w:keepLines w:val="0"/>
         <w:pageBreakBefore w:val="0"/>
@@ -2481,114 +2481,1110 @@
         </w:rPr>
         <w:t>Thêm chức năng đăng nhập bằng liên kết mạng xã hội (Facebook, Google, …)</w:t>
       </w:r>
+    </w:p>
+    <w:p>
+      <w:pPr>
+        <w:pStyle w:val="9"/>
+        <w:keepNext w:val="0"/>
+        <w:keepLines w:val="0"/>
+        <w:pageBreakBefore w:val="0"/>
+        <w:widowControl/>
+        <w:numPr>
+          <w:ilvl w:val="0"/>
+          <w:numId w:val="0"/>
+        </w:numPr>
+        <w:suppressLineNumbers w:val="0"/>
+        <w:kinsoku/>
+        <w:wordWrap/>
+        <w:overflowPunct/>
+        <w:topLinePunct w:val="0"/>
+        <w:autoSpaceDE/>
+        <w:autoSpaceDN/>
+        <w:bidi w:val="0"/>
+        <w:adjustRightInd/>
+        <w:snapToGrid/>
+        <w:spacing w:before="0" w:beforeAutospacing="0" w:after="0" w:afterAutospacing="0" w:line="360" w:lineRule="auto"/>
+        <w:ind w:leftChars="0" w:right="0" w:rightChars="0"/>
+        <w:jc w:val="both"/>
+        <w:textAlignment w:val="auto"/>
+        <w:rPr>
+          <w:rFonts w:hint="default" w:ascii="Times New Roman" w:hAnsi="Times New Roman" w:cs="Times New Roman"/>
+          <w:sz w:val="24"/>
+          <w:szCs w:val="24"/>
+        </w:rPr>
+      </w:pPr>
+      <w:r>
+        <w:rPr>
+          <w:rFonts w:hint="default" w:ascii="Times New Roman" w:hAnsi="Times New Roman" w:cs="Times New Roman"/>
+          <w:sz w:val="24"/>
+          <w:szCs w:val="24"/>
+        </w:rPr>
+        <w:t>Thêm tính năng Like/Dislike bài viết</w:t>
+      </w:r>
+    </w:p>
+    <w:p>
+      <w:pPr>
+        <w:pStyle w:val="9"/>
+        <w:keepNext w:val="0"/>
+        <w:keepLines w:val="0"/>
+        <w:pageBreakBefore w:val="0"/>
+        <w:widowControl/>
+        <w:numPr>
+          <w:ilvl w:val="0"/>
+          <w:numId w:val="0"/>
+        </w:numPr>
+        <w:suppressLineNumbers w:val="0"/>
+        <w:kinsoku/>
+        <w:wordWrap/>
+        <w:overflowPunct/>
+        <w:topLinePunct w:val="0"/>
+        <w:autoSpaceDE/>
+        <w:autoSpaceDN/>
+        <w:bidi w:val="0"/>
+        <w:adjustRightInd/>
+        <w:snapToGrid/>
+        <w:spacing w:before="0" w:beforeAutospacing="0" w:after="0" w:afterAutospacing="0" w:line="360" w:lineRule="auto"/>
+        <w:ind w:leftChars="0" w:right="0" w:rightChars="0"/>
+        <w:jc w:val="both"/>
+        <w:textAlignment w:val="auto"/>
+        <w:rPr>
+          <w:rFonts w:hint="default" w:ascii="Times New Roman" w:hAnsi="Times New Roman" w:cs="Times New Roman"/>
+          <w:sz w:val="24"/>
+          <w:szCs w:val="24"/>
+        </w:rPr>
+      </w:pPr>
+    </w:p>
+    <w:p>
+      <w:pPr>
+        <w:pStyle w:val="9"/>
+        <w:keepNext w:val="0"/>
+        <w:keepLines w:val="0"/>
+        <w:pageBreakBefore w:val="0"/>
+        <w:widowControl/>
+        <w:numPr>
+          <w:ilvl w:val="0"/>
+          <w:numId w:val="0"/>
+        </w:numPr>
+        <w:suppressLineNumbers w:val="0"/>
+        <w:kinsoku/>
+        <w:wordWrap/>
+        <w:overflowPunct/>
+        <w:topLinePunct w:val="0"/>
+        <w:autoSpaceDE/>
+        <w:autoSpaceDN/>
+        <w:bidi w:val="0"/>
+        <w:adjustRightInd/>
+        <w:snapToGrid/>
+        <w:spacing w:before="0" w:beforeAutospacing="0" w:after="0" w:afterAutospacing="0" w:line="360" w:lineRule="auto"/>
+        <w:ind w:leftChars="0" w:right="0" w:rightChars="0"/>
+        <w:jc w:val="both"/>
+        <w:textAlignment w:val="auto"/>
+        <w:rPr>
+          <w:rFonts w:hint="default" w:ascii="Times New Roman" w:hAnsi="Times New Roman" w:cs="Times New Roman"/>
+          <w:sz w:val="24"/>
+          <w:szCs w:val="24"/>
+          <w:lang w:val="en-US"/>
+        </w:rPr>
+      </w:pPr>
+      <w:r>
+        <w:rPr>
+          <w:rFonts w:hint="default" w:ascii="Times New Roman" w:hAnsi="Times New Roman" w:cs="Times New Roman"/>
+          <w:b/>
+          <w:bCs/>
+          <w:sz w:val="24"/>
+          <w:szCs w:val="24"/>
+          <w:lang w:val="en-US"/>
+        </w:rPr>
+        <w:t>Process:</w:t>
+      </w:r>
+    </w:p>
+    <w:p>
+      <w:pPr>
+        <w:pStyle w:val="9"/>
+        <w:keepNext w:val="0"/>
+        <w:keepLines w:val="0"/>
+        <w:pageBreakBefore w:val="0"/>
+        <w:widowControl/>
+        <w:numPr>
+          <w:ilvl w:val="0"/>
+          <w:numId w:val="0"/>
+        </w:numPr>
+        <w:suppressLineNumbers w:val="0"/>
+        <w:kinsoku/>
+        <w:wordWrap/>
+        <w:overflowPunct/>
+        <w:topLinePunct w:val="0"/>
+        <w:autoSpaceDE/>
+        <w:autoSpaceDN/>
+        <w:bidi w:val="0"/>
+        <w:adjustRightInd/>
+        <w:snapToGrid/>
+        <w:spacing w:before="0" w:beforeAutospacing="0" w:after="0" w:afterAutospacing="0" w:line="360" w:lineRule="auto"/>
+        <w:ind w:leftChars="0" w:right="0" w:rightChars="0"/>
+        <w:jc w:val="both"/>
+        <w:textAlignment w:val="auto"/>
+        <w:rPr>
+          <w:rFonts w:hint="default" w:ascii="Times New Roman" w:hAnsi="Times New Roman" w:cs="Times New Roman"/>
+          <w:sz w:val="24"/>
+          <w:szCs w:val="24"/>
+          <w:lang w:val="en-US"/>
+        </w:rPr>
+      </w:pPr>
+      <w:r>
+        <w:rPr>
+          <w:rFonts w:hint="default" w:ascii="Times New Roman" w:hAnsi="Times New Roman" w:cs="Times New Roman"/>
+          <w:b/>
+          <w:bCs/>
+          <w:sz w:val="24"/>
+          <w:szCs w:val="24"/>
+          <w:lang w:val="en-US"/>
+        </w:rPr>
+        <w:t>Day 1:</w:t>
+      </w:r>
+      <w:r>
+        <w:rPr>
+          <w:rFonts w:hint="default" w:ascii="Times New Roman" w:hAnsi="Times New Roman" w:cs="Times New Roman"/>
+          <w:sz w:val="24"/>
+          <w:szCs w:val="24"/>
+          <w:lang w:val="en-US"/>
+        </w:rPr>
+        <w:t xml:space="preserve"> Vẽ sơ đồ cơ sở dữ liệu</w:t>
+      </w:r>
+    </w:p>
+    <w:p>
+      <w:pPr>
+        <w:pStyle w:val="9"/>
+        <w:keepNext w:val="0"/>
+        <w:keepLines w:val="0"/>
+        <w:pageBreakBefore w:val="0"/>
+        <w:widowControl/>
+        <w:numPr>
+          <w:ilvl w:val="0"/>
+          <w:numId w:val="0"/>
+        </w:numPr>
+        <w:suppressLineNumbers w:val="0"/>
+        <w:kinsoku/>
+        <w:wordWrap/>
+        <w:overflowPunct/>
+        <w:topLinePunct w:val="0"/>
+        <w:autoSpaceDE/>
+        <w:autoSpaceDN/>
+        <w:bidi w:val="0"/>
+        <w:adjustRightInd/>
+        <w:snapToGrid/>
+        <w:spacing w:before="0" w:beforeAutospacing="0" w:after="0" w:afterAutospacing="0" w:line="360" w:lineRule="auto"/>
+        <w:ind w:leftChars="0" w:right="0" w:rightChars="0"/>
+        <w:jc w:val="both"/>
+        <w:textAlignment w:val="auto"/>
+        <w:rPr>
+          <w:rFonts w:hint="default" w:ascii="Times New Roman" w:hAnsi="Times New Roman" w:cs="Times New Roman"/>
+          <w:sz w:val="24"/>
+          <w:szCs w:val="24"/>
+          <w:lang w:val="en-US"/>
+        </w:rPr>
+      </w:pPr>
+      <w:r>
+        <w:rPr>
+          <w:rFonts w:hint="default" w:ascii="Times New Roman" w:hAnsi="Times New Roman" w:cs="Times New Roman"/>
+          <w:b/>
+          <w:bCs/>
+          <w:sz w:val="24"/>
+          <w:szCs w:val="24"/>
+          <w:lang w:val="en-US"/>
+        </w:rPr>
+        <w:t>Day 2:</w:t>
+      </w:r>
+      <w:r>
+        <w:rPr>
+          <w:rFonts w:hint="default" w:ascii="Times New Roman" w:hAnsi="Times New Roman" w:cs="Times New Roman"/>
+          <w:sz w:val="24"/>
+          <w:szCs w:val="24"/>
+          <w:lang w:val="en-US"/>
+        </w:rPr>
+        <w:t xml:space="preserve"> Tạo Model, connect Database, Add Migration</w:t>
+      </w:r>
+    </w:p>
+    <w:p>
+      <w:pPr>
+        <w:pStyle w:val="9"/>
+        <w:keepNext w:val="0"/>
+        <w:keepLines w:val="0"/>
+        <w:pageBreakBefore w:val="0"/>
+        <w:widowControl/>
+        <w:numPr>
+          <w:ilvl w:val="0"/>
+          <w:numId w:val="0"/>
+        </w:numPr>
+        <w:suppressLineNumbers w:val="0"/>
+        <w:kinsoku/>
+        <w:wordWrap/>
+        <w:overflowPunct/>
+        <w:topLinePunct w:val="0"/>
+        <w:autoSpaceDE/>
+        <w:autoSpaceDN/>
+        <w:bidi w:val="0"/>
+        <w:adjustRightInd/>
+        <w:snapToGrid/>
+        <w:spacing w:before="0" w:beforeAutospacing="0" w:after="0" w:afterAutospacing="0" w:line="360" w:lineRule="auto"/>
+        <w:ind w:leftChars="0" w:right="0" w:rightChars="0"/>
+        <w:jc w:val="both"/>
+        <w:textAlignment w:val="auto"/>
+        <w:rPr>
+          <w:rFonts w:hint="default" w:ascii="Times New Roman" w:hAnsi="Times New Roman" w:cs="Times New Roman"/>
+          <w:sz w:val="24"/>
+          <w:szCs w:val="24"/>
+          <w:lang w:val="en-US"/>
+        </w:rPr>
+      </w:pPr>
+      <w:r>
+        <w:rPr>
+          <w:rFonts w:hint="default" w:ascii="Times New Roman" w:hAnsi="Times New Roman" w:cs="Times New Roman"/>
+          <w:b/>
+          <w:bCs/>
+          <w:sz w:val="24"/>
+          <w:szCs w:val="24"/>
+          <w:lang w:val="en-US"/>
+        </w:rPr>
+        <w:t xml:space="preserve">Day 3: </w:t>
+      </w:r>
+      <w:r>
+        <w:rPr>
+          <w:rFonts w:hint="default" w:ascii="Times New Roman" w:hAnsi="Times New Roman" w:cs="Times New Roman"/>
+          <w:sz w:val="24"/>
+          <w:szCs w:val="24"/>
+          <w:lang w:val="en-US"/>
+        </w:rPr>
+        <w:t>Tạo Controller Category</w:t>
+      </w:r>
+    </w:p>
+    <w:p>
+      <w:pPr>
+        <w:pStyle w:val="9"/>
+        <w:keepNext w:val="0"/>
+        <w:keepLines w:val="0"/>
+        <w:pageBreakBefore w:val="0"/>
+        <w:widowControl/>
+        <w:numPr>
+          <w:ilvl w:val="0"/>
+          <w:numId w:val="0"/>
+        </w:numPr>
+        <w:suppressLineNumbers w:val="0"/>
+        <w:kinsoku/>
+        <w:wordWrap/>
+        <w:overflowPunct/>
+        <w:topLinePunct w:val="0"/>
+        <w:autoSpaceDE/>
+        <w:autoSpaceDN/>
+        <w:bidi w:val="0"/>
+        <w:adjustRightInd/>
+        <w:snapToGrid/>
+        <w:spacing w:before="0" w:beforeAutospacing="0" w:after="0" w:afterAutospacing="0" w:line="360" w:lineRule="auto"/>
+        <w:ind w:leftChars="0" w:right="0" w:rightChars="0"/>
+        <w:jc w:val="both"/>
+        <w:textAlignment w:val="auto"/>
+        <w:rPr>
+          <w:rFonts w:hint="default" w:ascii="Times New Roman" w:hAnsi="Times New Roman" w:cs="Times New Roman"/>
+          <w:b w:val="0"/>
+          <w:bCs w:val="0"/>
+          <w:sz w:val="24"/>
+          <w:szCs w:val="24"/>
+          <w:lang w:val="en-US"/>
+        </w:rPr>
+      </w:pPr>
+      <w:r>
+        <w:rPr>
+          <w:rFonts w:hint="default" w:ascii="Times New Roman" w:hAnsi="Times New Roman" w:cs="Times New Roman"/>
+          <w:b/>
+          <w:bCs/>
+          <w:sz w:val="24"/>
+          <w:szCs w:val="24"/>
+          <w:lang w:val="en-US"/>
+        </w:rPr>
+        <w:t>Day 4:</w:t>
+      </w:r>
+      <w:r>
+        <w:rPr>
+          <w:rFonts w:hint="default" w:ascii="Times New Roman" w:hAnsi="Times New Roman" w:cs="Times New Roman"/>
+          <w:b w:val="0"/>
+          <w:bCs w:val="0"/>
+          <w:sz w:val="24"/>
+          <w:szCs w:val="24"/>
+          <w:lang w:val="en-US"/>
+        </w:rPr>
+        <w:t xml:space="preserve"> Tạo Controller User, Post, Comment</w:t>
+      </w:r>
+    </w:p>
+    <w:p>
+      <w:pPr>
+        <w:pStyle w:val="9"/>
+        <w:keepNext w:val="0"/>
+        <w:keepLines w:val="0"/>
+        <w:pageBreakBefore w:val="0"/>
+        <w:widowControl/>
+        <w:numPr>
+          <w:ilvl w:val="0"/>
+          <w:numId w:val="0"/>
+        </w:numPr>
+        <w:suppressLineNumbers w:val="0"/>
+        <w:kinsoku/>
+        <w:wordWrap/>
+        <w:overflowPunct/>
+        <w:topLinePunct w:val="0"/>
+        <w:autoSpaceDE/>
+        <w:autoSpaceDN/>
+        <w:bidi w:val="0"/>
+        <w:adjustRightInd/>
+        <w:snapToGrid/>
+        <w:spacing w:before="0" w:beforeAutospacing="0" w:after="0" w:afterAutospacing="0" w:line="360" w:lineRule="auto"/>
+        <w:ind w:leftChars="0" w:right="0" w:rightChars="0"/>
+        <w:jc w:val="both"/>
+        <w:textAlignment w:val="auto"/>
+        <w:rPr>
+          <w:rFonts w:hint="default" w:ascii="Times New Roman" w:hAnsi="Times New Roman" w:cs="Times New Roman"/>
+          <w:sz w:val="24"/>
+          <w:szCs w:val="24"/>
+          <w:lang w:val="en-US"/>
+        </w:rPr>
+      </w:pPr>
+      <w:r>
+        <w:rPr>
+          <w:rFonts w:hint="default" w:ascii="Times New Roman" w:hAnsi="Times New Roman" w:cs="Times New Roman"/>
+          <w:b/>
+          <w:bCs/>
+          <w:sz w:val="24"/>
+          <w:szCs w:val="24"/>
+          <w:lang w:val="en-US"/>
+        </w:rPr>
+        <w:t>Day 5:</w:t>
+      </w:r>
+      <w:r>
+        <w:rPr>
+          <w:rFonts w:hint="default" w:ascii="Times New Roman" w:hAnsi="Times New Roman" w:cs="Times New Roman"/>
+          <w:sz w:val="24"/>
+          <w:szCs w:val="24"/>
+          <w:lang w:val="en-US"/>
+        </w:rPr>
+        <w:t xml:space="preserve"> Thêm Upload ảnh ở Post</w:t>
+      </w:r>
+    </w:p>
+    <w:p>
+      <w:pPr>
+        <w:pStyle w:val="9"/>
+        <w:keepNext w:val="0"/>
+        <w:keepLines w:val="0"/>
+        <w:pageBreakBefore w:val="0"/>
+        <w:widowControl/>
+        <w:numPr>
+          <w:ilvl w:val="0"/>
+          <w:numId w:val="0"/>
+        </w:numPr>
+        <w:suppressLineNumbers w:val="0"/>
+        <w:kinsoku/>
+        <w:wordWrap/>
+        <w:overflowPunct/>
+        <w:topLinePunct w:val="0"/>
+        <w:autoSpaceDE/>
+        <w:autoSpaceDN/>
+        <w:bidi w:val="0"/>
+        <w:adjustRightInd/>
+        <w:snapToGrid/>
+        <w:spacing w:before="0" w:beforeAutospacing="0" w:after="0" w:afterAutospacing="0" w:line="360" w:lineRule="auto"/>
+        <w:ind w:leftChars="0" w:right="0" w:rightChars="0"/>
+        <w:jc w:val="both"/>
+        <w:textAlignment w:val="auto"/>
+        <w:rPr>
+          <w:rFonts w:hint="default" w:ascii="Times New Roman" w:hAnsi="Times New Roman" w:cs="Times New Roman"/>
+          <w:sz w:val="24"/>
+          <w:szCs w:val="24"/>
+          <w:lang w:val="en-US"/>
+        </w:rPr>
+      </w:pPr>
+      <w:r>
+        <w:rPr>
+          <w:rFonts w:hint="default" w:ascii="Times New Roman" w:hAnsi="Times New Roman" w:cs="Times New Roman"/>
+          <w:b/>
+          <w:bCs/>
+          <w:sz w:val="24"/>
+          <w:szCs w:val="24"/>
+          <w:lang w:val="en-US"/>
+        </w:rPr>
+        <w:t xml:space="preserve">Day 6: </w:t>
+      </w:r>
+      <w:r>
+        <w:rPr>
+          <w:rFonts w:hint="default" w:ascii="Times New Roman" w:hAnsi="Times New Roman" w:cs="Times New Roman"/>
+          <w:sz w:val="24"/>
+          <w:szCs w:val="24"/>
+          <w:lang w:val="en-US"/>
+        </w:rPr>
+        <w:t>Tạo Contoller Authentication, Authorization với JWT</w:t>
+      </w:r>
+    </w:p>
+    <w:p>
+      <w:pPr>
+        <w:pStyle w:val="9"/>
+        <w:keepNext w:val="0"/>
+        <w:keepLines w:val="0"/>
+        <w:pageBreakBefore w:val="0"/>
+        <w:widowControl/>
+        <w:numPr>
+          <w:ilvl w:val="0"/>
+          <w:numId w:val="0"/>
+        </w:numPr>
+        <w:suppressLineNumbers w:val="0"/>
+        <w:kinsoku/>
+        <w:wordWrap/>
+        <w:overflowPunct/>
+        <w:topLinePunct w:val="0"/>
+        <w:autoSpaceDE/>
+        <w:autoSpaceDN/>
+        <w:bidi w:val="0"/>
+        <w:adjustRightInd/>
+        <w:snapToGrid/>
+        <w:spacing w:before="0" w:beforeAutospacing="0" w:after="0" w:afterAutospacing="0" w:line="360" w:lineRule="auto"/>
+        <w:ind w:leftChars="0" w:right="0" w:rightChars="0"/>
+        <w:jc w:val="both"/>
+        <w:textAlignment w:val="auto"/>
+        <w:rPr>
+          <w:rFonts w:hint="default" w:ascii="Times New Roman" w:hAnsi="Times New Roman" w:cs="Times New Roman"/>
+          <w:sz w:val="24"/>
+          <w:szCs w:val="24"/>
+          <w:lang w:val="en-US"/>
+        </w:rPr>
+      </w:pPr>
+      <w:r>
+        <w:rPr>
+          <w:rFonts w:hint="default" w:ascii="Times New Roman" w:hAnsi="Times New Roman" w:cs="Times New Roman"/>
+          <w:b/>
+          <w:bCs/>
+          <w:sz w:val="24"/>
+          <w:szCs w:val="24"/>
+          <w:lang w:val="en-US"/>
+        </w:rPr>
+        <w:t xml:space="preserve">Day 7: </w:t>
+      </w:r>
+      <w:r>
+        <w:rPr>
+          <w:rFonts w:hint="default" w:ascii="Times New Roman" w:hAnsi="Times New Roman" w:cs="Times New Roman"/>
+          <w:sz w:val="24"/>
+          <w:szCs w:val="24"/>
+          <w:lang w:val="en-US"/>
+        </w:rPr>
+        <w:t>Thêm Upload ảnh ở User</w:t>
+      </w:r>
+    </w:p>
+    <w:p>
+      <w:pPr>
+        <w:pStyle w:val="9"/>
+        <w:keepNext w:val="0"/>
+        <w:keepLines w:val="0"/>
+        <w:pageBreakBefore w:val="0"/>
+        <w:widowControl/>
+        <w:numPr>
+          <w:ilvl w:val="0"/>
+          <w:numId w:val="0"/>
+        </w:numPr>
+        <w:suppressLineNumbers w:val="0"/>
+        <w:kinsoku/>
+        <w:wordWrap/>
+        <w:overflowPunct/>
+        <w:topLinePunct w:val="0"/>
+        <w:autoSpaceDE/>
+        <w:autoSpaceDN/>
+        <w:bidi w:val="0"/>
+        <w:adjustRightInd/>
+        <w:snapToGrid/>
+        <w:spacing w:before="0" w:beforeAutospacing="0" w:after="0" w:afterAutospacing="0" w:line="360" w:lineRule="auto"/>
+        <w:ind w:leftChars="0" w:right="0" w:rightChars="0"/>
+        <w:jc w:val="both"/>
+        <w:textAlignment w:val="auto"/>
+        <w:rPr>
+          <w:rFonts w:hint="default" w:ascii="Times New Roman" w:hAnsi="Times New Roman" w:cs="Times New Roman"/>
+          <w:b/>
+          <w:bCs/>
+          <w:sz w:val="24"/>
+          <w:szCs w:val="24"/>
+          <w:lang w:val="en-US"/>
+        </w:rPr>
+      </w:pPr>
+      <w:r>
+        <w:rPr>
+          <w:rFonts w:hint="default" w:ascii="Times New Roman" w:hAnsi="Times New Roman" w:cs="Times New Roman"/>
+          <w:b/>
+          <w:bCs/>
+          <w:sz w:val="24"/>
+          <w:szCs w:val="24"/>
+          <w:lang w:val="en-US"/>
+        </w:rPr>
+        <w:t xml:space="preserve">Day 8: </w:t>
+      </w:r>
+    </w:p>
+    <w:p>
+      <w:pPr>
+        <w:pStyle w:val="9"/>
+        <w:keepNext w:val="0"/>
+        <w:keepLines w:val="0"/>
+        <w:pageBreakBefore w:val="0"/>
+        <w:widowControl/>
+        <w:numPr>
+          <w:ilvl w:val="0"/>
+          <w:numId w:val="0"/>
+        </w:numPr>
+        <w:suppressLineNumbers w:val="0"/>
+        <w:kinsoku/>
+        <w:wordWrap/>
+        <w:overflowPunct/>
+        <w:topLinePunct w:val="0"/>
+        <w:autoSpaceDE/>
+        <w:autoSpaceDN/>
+        <w:bidi w:val="0"/>
+        <w:adjustRightInd/>
+        <w:snapToGrid/>
+        <w:spacing w:before="0" w:beforeAutospacing="0" w:after="0" w:afterAutospacing="0" w:line="360" w:lineRule="auto"/>
+        <w:ind w:leftChars="0" w:right="0" w:rightChars="0" w:firstLine="720" w:firstLineChars="0"/>
+        <w:jc w:val="both"/>
+        <w:textAlignment w:val="auto"/>
+        <w:rPr>
+          <w:rFonts w:hint="default" w:ascii="Times New Roman" w:hAnsi="Times New Roman" w:cs="Times New Roman"/>
+          <w:sz w:val="24"/>
+          <w:szCs w:val="24"/>
+          <w:lang w:val="en-US"/>
+        </w:rPr>
+      </w:pPr>
+      <w:r>
+        <w:rPr>
+          <w:rFonts w:hint="default" w:ascii="Times New Roman" w:hAnsi="Times New Roman" w:cs="Times New Roman"/>
+          <w:sz w:val="24"/>
+          <w:szCs w:val="24"/>
+          <w:lang w:val="en-US"/>
+        </w:rPr>
+        <w:t xml:space="preserve">+ Cập nhập API login, register, logout (Thực tế không cần API logout vì chỉ cần xóa token ở LocalStorage phía frontend). </w:t>
+      </w:r>
+    </w:p>
+    <w:p>
+      <w:pPr>
+        <w:pStyle w:val="9"/>
+        <w:keepNext w:val="0"/>
+        <w:keepLines w:val="0"/>
+        <w:pageBreakBefore w:val="0"/>
+        <w:widowControl/>
+        <w:numPr>
+          <w:ilvl w:val="0"/>
+          <w:numId w:val="0"/>
+        </w:numPr>
+        <w:suppressLineNumbers w:val="0"/>
+        <w:kinsoku/>
+        <w:wordWrap/>
+        <w:overflowPunct/>
+        <w:topLinePunct w:val="0"/>
+        <w:autoSpaceDE/>
+        <w:autoSpaceDN/>
+        <w:bidi w:val="0"/>
+        <w:adjustRightInd/>
+        <w:snapToGrid/>
+        <w:spacing w:before="0" w:beforeAutospacing="0" w:after="0" w:afterAutospacing="0" w:line="360" w:lineRule="auto"/>
+        <w:ind w:leftChars="0" w:right="0" w:rightChars="0" w:firstLine="720" w:firstLineChars="0"/>
+        <w:jc w:val="both"/>
+        <w:textAlignment w:val="auto"/>
+        <w:rPr>
+          <w:rFonts w:hint="default" w:ascii="Times New Roman" w:hAnsi="Times New Roman" w:cs="Times New Roman"/>
+          <w:sz w:val="24"/>
+          <w:szCs w:val="24"/>
+          <w:lang w:val="en-US"/>
+        </w:rPr>
+      </w:pPr>
+      <w:r>
+        <w:rPr>
+          <w:rFonts w:hint="default" w:ascii="Times New Roman" w:hAnsi="Times New Roman" w:cs="Times New Roman"/>
+          <w:sz w:val="24"/>
+          <w:szCs w:val="24"/>
+          <w:lang w:val="en-US"/>
+        </w:rPr>
+        <w:t>+ Cập nhập thêm chức năng xác thực Email khi đăng ký tài khoản:</w:t>
+      </w:r>
+    </w:p>
+    <w:p>
+      <w:pPr>
+        <w:pStyle w:val="9"/>
+        <w:keepNext w:val="0"/>
+        <w:keepLines w:val="0"/>
+        <w:pageBreakBefore w:val="0"/>
+        <w:widowControl/>
+        <w:numPr>
+          <w:ilvl w:val="0"/>
+          <w:numId w:val="0"/>
+        </w:numPr>
+        <w:suppressLineNumbers w:val="0"/>
+        <w:kinsoku/>
+        <w:wordWrap/>
+        <w:overflowPunct/>
+        <w:topLinePunct w:val="0"/>
+        <w:autoSpaceDE/>
+        <w:autoSpaceDN/>
+        <w:bidi w:val="0"/>
+        <w:adjustRightInd/>
+        <w:snapToGrid/>
+        <w:spacing w:before="0" w:beforeAutospacing="0" w:after="0" w:afterAutospacing="0" w:line="360" w:lineRule="auto"/>
+        <w:ind w:leftChars="0" w:right="0" w:rightChars="0"/>
+        <w:jc w:val="both"/>
+        <w:textAlignment w:val="auto"/>
+        <w:rPr>
+          <w:rFonts w:hint="default" w:ascii="Times New Roman" w:hAnsi="Times New Roman" w:cs="Times New Roman"/>
+          <w:sz w:val="24"/>
+          <w:szCs w:val="24"/>
+          <w:lang w:val="en-US"/>
+        </w:rPr>
+      </w:pPr>
+      <w:r>
+        <w:rPr>
+          <w:rFonts w:hint="default" w:ascii="Times New Roman" w:hAnsi="Times New Roman" w:cs="Times New Roman"/>
+          <w:sz w:val="24"/>
+          <w:szCs w:val="24"/>
+          <w:lang w:val="en-US"/>
+        </w:rPr>
+        <w:tab/>
+        <w:t>Luồng hoạt động cơ bản:</w:t>
+      </w:r>
+    </w:p>
+    <w:p>
+      <w:pPr>
+        <w:pStyle w:val="9"/>
+        <w:keepNext w:val="0"/>
+        <w:keepLines w:val="0"/>
+        <w:pageBreakBefore w:val="0"/>
+        <w:widowControl/>
+        <w:numPr>
+          <w:ilvl w:val="0"/>
+          <w:numId w:val="6"/>
+        </w:numPr>
+        <w:suppressLineNumbers w:val="0"/>
+        <w:kinsoku/>
+        <w:wordWrap/>
+        <w:overflowPunct/>
+        <w:topLinePunct w:val="0"/>
+        <w:autoSpaceDE/>
+        <w:autoSpaceDN/>
+        <w:bidi w:val="0"/>
+        <w:adjustRightInd/>
+        <w:snapToGrid/>
+        <w:spacing w:before="0" w:beforeAutospacing="0" w:after="0" w:afterAutospacing="0" w:line="360" w:lineRule="auto"/>
+        <w:ind w:left="720" w:leftChars="0" w:right="0" w:rightChars="0" w:firstLine="0" w:firstLineChars="0"/>
+        <w:jc w:val="both"/>
+        <w:textAlignment w:val="auto"/>
+        <w:rPr>
+          <w:rFonts w:hint="default" w:ascii="Times New Roman" w:hAnsi="Times New Roman" w:cs="Times New Roman"/>
+          <w:sz w:val="24"/>
+          <w:szCs w:val="24"/>
+          <w:lang w:val="en-US"/>
+        </w:rPr>
+      </w:pPr>
+      <w:r>
+        <w:rPr>
+          <w:rFonts w:hint="default" w:ascii="Times New Roman" w:hAnsi="Times New Roman" w:cs="Times New Roman"/>
+          <w:sz w:val="24"/>
+          <w:szCs w:val="24"/>
+          <w:lang w:val="en-US"/>
+        </w:rPr>
+        <w:t>Người dùng đăng ký tài khoản</w:t>
+      </w:r>
+    </w:p>
+    <w:p>
+      <w:pPr>
+        <w:pStyle w:val="9"/>
+        <w:keepNext w:val="0"/>
+        <w:keepLines w:val="0"/>
+        <w:pageBreakBefore w:val="0"/>
+        <w:widowControl/>
+        <w:numPr>
+          <w:ilvl w:val="0"/>
+          <w:numId w:val="6"/>
+        </w:numPr>
+        <w:suppressLineNumbers w:val="0"/>
+        <w:kinsoku/>
+        <w:wordWrap/>
+        <w:overflowPunct/>
+        <w:topLinePunct w:val="0"/>
+        <w:autoSpaceDE/>
+        <w:autoSpaceDN/>
+        <w:bidi w:val="0"/>
+        <w:adjustRightInd/>
+        <w:snapToGrid/>
+        <w:spacing w:before="0" w:beforeAutospacing="0" w:after="0" w:afterAutospacing="0" w:line="360" w:lineRule="auto"/>
+        <w:ind w:left="720" w:leftChars="0" w:right="0" w:rightChars="0" w:firstLine="0" w:firstLineChars="0"/>
+        <w:jc w:val="both"/>
+        <w:textAlignment w:val="auto"/>
+        <w:rPr>
+          <w:rFonts w:hint="default" w:ascii="Times New Roman" w:hAnsi="Times New Roman" w:cs="Times New Roman"/>
+          <w:sz w:val="24"/>
+          <w:szCs w:val="24"/>
+          <w:lang w:val="en-US"/>
+        </w:rPr>
+      </w:pPr>
+      <w:r>
+        <w:rPr>
+          <w:rFonts w:hint="default" w:ascii="Times New Roman" w:hAnsi="Times New Roman" w:cs="Times New Roman"/>
+          <w:sz w:val="24"/>
+          <w:szCs w:val="24"/>
+          <w:lang w:val="en-US"/>
+        </w:rPr>
+        <w:t>Tạo ra một token xác nhận email (Dùng Guid để sinh token ngẫu nhiên)</w:t>
+      </w:r>
+    </w:p>
+    <w:p>
+      <w:pPr>
+        <w:pStyle w:val="9"/>
+        <w:keepNext w:val="0"/>
+        <w:keepLines w:val="0"/>
+        <w:pageBreakBefore w:val="0"/>
+        <w:widowControl/>
+        <w:numPr>
+          <w:ilvl w:val="0"/>
+          <w:numId w:val="6"/>
+        </w:numPr>
+        <w:suppressLineNumbers w:val="0"/>
+        <w:kinsoku/>
+        <w:wordWrap/>
+        <w:overflowPunct/>
+        <w:topLinePunct w:val="0"/>
+        <w:autoSpaceDE/>
+        <w:autoSpaceDN/>
+        <w:bidi w:val="0"/>
+        <w:adjustRightInd/>
+        <w:snapToGrid/>
+        <w:spacing w:before="0" w:beforeAutospacing="0" w:after="0" w:afterAutospacing="0" w:line="360" w:lineRule="auto"/>
+        <w:ind w:left="720" w:leftChars="0" w:right="0" w:rightChars="0" w:firstLine="0" w:firstLineChars="0"/>
+        <w:jc w:val="both"/>
+        <w:textAlignment w:val="auto"/>
+        <w:rPr>
+          <w:rFonts w:hint="default" w:ascii="Times New Roman" w:hAnsi="Times New Roman" w:cs="Times New Roman"/>
+          <w:sz w:val="24"/>
+          <w:szCs w:val="24"/>
+          <w:lang w:val="en-US"/>
+        </w:rPr>
+      </w:pPr>
+      <w:r>
+        <w:rPr>
+          <w:rFonts w:hint="default" w:ascii="Times New Roman" w:hAnsi="Times New Roman" w:cs="Times New Roman"/>
+          <w:sz w:val="24"/>
+          <w:szCs w:val="24"/>
+          <w:lang w:val="en-US"/>
+        </w:rPr>
+        <w:t xml:space="preserve"> Gửi email chứa link xác nhận đến địa chỉ email người dùng</w:t>
+      </w:r>
+    </w:p>
+    <w:p>
+      <w:pPr>
+        <w:pStyle w:val="9"/>
+        <w:keepNext w:val="0"/>
+        <w:keepLines w:val="0"/>
+        <w:pageBreakBefore w:val="0"/>
+        <w:widowControl/>
+        <w:numPr>
+          <w:ilvl w:val="0"/>
+          <w:numId w:val="6"/>
+        </w:numPr>
+        <w:suppressLineNumbers w:val="0"/>
+        <w:kinsoku/>
+        <w:wordWrap/>
+        <w:overflowPunct/>
+        <w:topLinePunct w:val="0"/>
+        <w:autoSpaceDE/>
+        <w:autoSpaceDN/>
+        <w:bidi w:val="0"/>
+        <w:adjustRightInd/>
+        <w:snapToGrid/>
+        <w:spacing w:before="0" w:beforeAutospacing="0" w:after="0" w:afterAutospacing="0" w:line="360" w:lineRule="auto"/>
+        <w:ind w:left="720" w:leftChars="0" w:right="0" w:rightChars="0" w:firstLine="0" w:firstLineChars="0"/>
+        <w:jc w:val="both"/>
+        <w:textAlignment w:val="auto"/>
+        <w:rPr>
+          <w:rFonts w:hint="default" w:ascii="Times New Roman" w:hAnsi="Times New Roman" w:cs="Times New Roman"/>
+          <w:sz w:val="24"/>
+          <w:szCs w:val="24"/>
+          <w:lang w:val="en-US"/>
+        </w:rPr>
+      </w:pPr>
+      <w:r>
+        <w:rPr>
+          <w:rFonts w:hint="default" w:ascii="Times New Roman" w:hAnsi="Times New Roman" w:cs="Times New Roman"/>
+          <w:sz w:val="24"/>
+          <w:szCs w:val="24"/>
+          <w:lang w:val="en-US"/>
+        </w:rPr>
+        <w:t xml:space="preserve"> Khi người dùng nhấp vào link, backend xử lý xác thực:</w:t>
+      </w:r>
+    </w:p>
+    <w:p>
+      <w:pPr>
+        <w:pStyle w:val="9"/>
+        <w:keepNext w:val="0"/>
+        <w:keepLines w:val="0"/>
+        <w:pageBreakBefore w:val="0"/>
+        <w:widowControl/>
+        <w:numPr>
+          <w:numId w:val="0"/>
+        </w:numPr>
+        <w:suppressLineNumbers w:val="0"/>
+        <w:kinsoku/>
+        <w:wordWrap/>
+        <w:overflowPunct/>
+        <w:topLinePunct w:val="0"/>
+        <w:autoSpaceDE/>
+        <w:autoSpaceDN/>
+        <w:bidi w:val="0"/>
+        <w:adjustRightInd/>
+        <w:snapToGrid/>
+        <w:spacing w:before="0" w:beforeAutospacing="0" w:after="0" w:afterAutospacing="0" w:line="360" w:lineRule="auto"/>
+        <w:ind w:left="720" w:leftChars="0" w:right="0" w:rightChars="0" w:firstLine="720" w:firstLineChars="0"/>
+        <w:jc w:val="both"/>
+        <w:textAlignment w:val="auto"/>
+        <w:rPr>
+          <w:rFonts w:hint="default" w:ascii="Times New Roman" w:hAnsi="Times New Roman" w:cs="Times New Roman"/>
+          <w:sz w:val="24"/>
+          <w:szCs w:val="24"/>
+          <w:lang w:val="en-US"/>
+        </w:rPr>
+      </w:pPr>
+      <w:r>
+        <w:rPr>
+          <w:rFonts w:hint="default" w:ascii="Times New Roman" w:hAnsi="Times New Roman" w:cs="Times New Roman"/>
+          <w:sz w:val="24"/>
+          <w:szCs w:val="24"/>
+          <w:lang w:val="en-US"/>
+        </w:rPr>
+        <w:t>+ Kiểm tra token hợp lệ</w:t>
+      </w:r>
+    </w:p>
+    <w:p>
+      <w:pPr>
+        <w:pStyle w:val="9"/>
+        <w:keepNext w:val="0"/>
+        <w:keepLines w:val="0"/>
+        <w:pageBreakBefore w:val="0"/>
+        <w:widowControl/>
+        <w:numPr>
+          <w:numId w:val="0"/>
+        </w:numPr>
+        <w:suppressLineNumbers w:val="0"/>
+        <w:kinsoku/>
+        <w:wordWrap/>
+        <w:overflowPunct/>
+        <w:topLinePunct w:val="0"/>
+        <w:autoSpaceDE/>
+        <w:autoSpaceDN/>
+        <w:bidi w:val="0"/>
+        <w:adjustRightInd/>
+        <w:snapToGrid/>
+        <w:spacing w:before="0" w:beforeAutospacing="0" w:after="0" w:afterAutospacing="0" w:line="360" w:lineRule="auto"/>
+        <w:ind w:left="720" w:leftChars="0" w:right="0" w:rightChars="0" w:firstLine="720" w:firstLineChars="0"/>
+        <w:jc w:val="both"/>
+        <w:textAlignment w:val="auto"/>
+        <w:rPr>
+          <w:rFonts w:hint="default" w:ascii="Times New Roman" w:hAnsi="Times New Roman" w:cs="Times New Roman"/>
+          <w:sz w:val="24"/>
+          <w:szCs w:val="24"/>
+          <w:lang w:val="en-US"/>
+        </w:rPr>
+      </w:pPr>
+      <w:r>
+        <w:rPr>
+          <w:rFonts w:hint="default" w:ascii="Times New Roman" w:hAnsi="Times New Roman" w:cs="Times New Roman"/>
+          <w:sz w:val="24"/>
+          <w:szCs w:val="24"/>
+          <w:lang w:val="en-US"/>
+        </w:rPr>
+        <w:t>+ Nếu hợp lệ: đánh dấu email đã xác thực (Update cột IsEmailConfirm)</w:t>
+      </w:r>
+    </w:p>
+    <w:p>
+      <w:pPr>
+        <w:pStyle w:val="9"/>
+        <w:keepNext w:val="0"/>
+        <w:keepLines w:val="0"/>
+        <w:pageBreakBefore w:val="0"/>
+        <w:widowControl/>
+        <w:numPr>
+          <w:ilvl w:val="0"/>
+          <w:numId w:val="0"/>
+        </w:numPr>
+        <w:suppressLineNumbers w:val="0"/>
+        <w:kinsoku/>
+        <w:wordWrap/>
+        <w:overflowPunct/>
+        <w:topLinePunct w:val="0"/>
+        <w:autoSpaceDE/>
+        <w:autoSpaceDN/>
+        <w:bidi w:val="0"/>
+        <w:adjustRightInd/>
+        <w:snapToGrid/>
+        <w:spacing w:before="0" w:beforeAutospacing="0" w:after="0" w:afterAutospacing="0" w:line="360" w:lineRule="auto"/>
+        <w:ind w:leftChars="0" w:right="0" w:rightChars="0"/>
+        <w:jc w:val="both"/>
+        <w:textAlignment w:val="auto"/>
+        <w:rPr>
+          <w:rFonts w:hint="default" w:ascii="Times New Roman" w:hAnsi="Times New Roman" w:cs="Times New Roman"/>
+          <w:sz w:val="24"/>
+          <w:szCs w:val="24"/>
+          <w:lang w:val="en-US"/>
+        </w:rPr>
+      </w:pPr>
+      <w:r>
+        <w:rPr>
+          <w:rFonts w:hint="default" w:ascii="Times New Roman" w:hAnsi="Times New Roman" w:cs="Times New Roman"/>
+          <w:sz w:val="24"/>
+          <w:szCs w:val="24"/>
+          <w:lang w:val="en-US"/>
+        </w:rPr>
+        <w:tab/>
+        <w:t>* Cách làm: Tạo EmailSerivce để gửi email (sử dụng smtp, mật khẩu của email host sử dụng App Password), Thêm API xác nhận email (gửi kèm token để so sánh với token lưu ở database).</w:t>
+      </w:r>
+    </w:p>
+    <w:p>
+      <w:pPr>
+        <w:pStyle w:val="9"/>
+        <w:keepNext w:val="0"/>
+        <w:keepLines w:val="0"/>
+        <w:pageBreakBefore w:val="0"/>
+        <w:widowControl/>
+        <w:numPr>
+          <w:ilvl w:val="0"/>
+          <w:numId w:val="0"/>
+        </w:numPr>
+        <w:suppressLineNumbers w:val="0"/>
+        <w:kinsoku/>
+        <w:wordWrap/>
+        <w:overflowPunct/>
+        <w:topLinePunct w:val="0"/>
+        <w:autoSpaceDE/>
+        <w:autoSpaceDN/>
+        <w:bidi w:val="0"/>
+        <w:adjustRightInd/>
+        <w:snapToGrid/>
+        <w:spacing w:before="0" w:beforeAutospacing="0" w:after="0" w:afterAutospacing="0" w:line="360" w:lineRule="auto"/>
+        <w:ind w:leftChars="0" w:right="0" w:rightChars="0"/>
+        <w:jc w:val="both"/>
+        <w:textAlignment w:val="auto"/>
+        <w:rPr>
+          <w:rFonts w:hint="default" w:ascii="Times New Roman" w:hAnsi="Times New Roman" w:cs="Times New Roman"/>
+          <w:sz w:val="24"/>
+          <w:szCs w:val="24"/>
+          <w:lang w:val="en-US"/>
+        </w:rPr>
+      </w:pPr>
+      <w:r>
+        <w:rPr>
+          <w:rFonts w:hint="default" w:ascii="Times New Roman" w:hAnsi="Times New Roman" w:cs="Times New Roman"/>
+          <w:b/>
+          <w:bCs/>
+          <w:sz w:val="24"/>
+          <w:szCs w:val="24"/>
+          <w:lang w:val="en-US"/>
+        </w:rPr>
+        <w:t>Day 9:</w:t>
+      </w:r>
+      <w:r>
+        <w:rPr>
+          <w:rFonts w:hint="default" w:ascii="Times New Roman" w:hAnsi="Times New Roman" w:cs="Times New Roman"/>
+          <w:sz w:val="24"/>
+          <w:szCs w:val="24"/>
+          <w:lang w:val="en-US"/>
+        </w:rPr>
+        <w:t xml:space="preserve"> Sửa lại phần đăng nhập thì cần kiểm tra xem email đã xác nhận chưa, xây dựng frontend</w:t>
+      </w:r>
+    </w:p>
+    <w:p>
+      <w:pPr>
+        <w:pStyle w:val="9"/>
+        <w:keepNext w:val="0"/>
+        <w:keepLines w:val="0"/>
+        <w:pageBreakBefore w:val="0"/>
+        <w:widowControl/>
+        <w:numPr>
+          <w:ilvl w:val="0"/>
+          <w:numId w:val="0"/>
+        </w:numPr>
+        <w:suppressLineNumbers w:val="0"/>
+        <w:kinsoku/>
+        <w:wordWrap/>
+        <w:overflowPunct/>
+        <w:topLinePunct w:val="0"/>
+        <w:autoSpaceDE/>
+        <w:autoSpaceDN/>
+        <w:bidi w:val="0"/>
+        <w:adjustRightInd/>
+        <w:snapToGrid/>
+        <w:spacing w:before="0" w:beforeAutospacing="0" w:after="0" w:afterAutospacing="0" w:line="360" w:lineRule="auto"/>
+        <w:ind w:leftChars="0" w:right="0" w:rightChars="0"/>
+        <w:jc w:val="both"/>
+        <w:textAlignment w:val="auto"/>
+        <w:rPr>
+          <w:rFonts w:hint="default" w:ascii="Times New Roman" w:hAnsi="Times New Roman" w:cs="Times New Roman"/>
+          <w:sz w:val="24"/>
+          <w:szCs w:val="24"/>
+          <w:lang w:val="en-US"/>
+        </w:rPr>
+      </w:pPr>
+    </w:p>
+    <w:p>
+      <w:pPr>
+        <w:pStyle w:val="9"/>
+        <w:keepNext w:val="0"/>
+        <w:keepLines w:val="0"/>
+        <w:pageBreakBefore w:val="0"/>
+        <w:widowControl/>
+        <w:numPr>
+          <w:ilvl w:val="0"/>
+          <w:numId w:val="0"/>
+        </w:numPr>
+        <w:suppressLineNumbers w:val="0"/>
+        <w:kinsoku/>
+        <w:wordWrap/>
+        <w:overflowPunct/>
+        <w:topLinePunct w:val="0"/>
+        <w:autoSpaceDE/>
+        <w:autoSpaceDN/>
+        <w:bidi w:val="0"/>
+        <w:adjustRightInd/>
+        <w:snapToGrid/>
+        <w:spacing w:before="0" w:beforeAutospacing="0" w:after="0" w:afterAutospacing="0" w:line="360" w:lineRule="auto"/>
+        <w:ind w:leftChars="0" w:right="0" w:rightChars="0"/>
+        <w:jc w:val="both"/>
+        <w:textAlignment w:val="auto"/>
+        <w:rPr>
+          <w:rFonts w:hint="default" w:ascii="Times New Roman" w:hAnsi="Times New Roman" w:cs="Times New Roman"/>
+          <w:sz w:val="24"/>
+          <w:szCs w:val="24"/>
+          <w:lang w:val="en-US"/>
+        </w:rPr>
+      </w:pPr>
       <w:bookmarkStart w:id="0" w:name="_GoBack"/>
       <w:bookmarkEnd w:id="0"/>
     </w:p>
     <w:p>
       <w:pPr>
-        <w:pStyle w:val="7"/>
-        <w:keepNext w:val="0"/>
-        <w:keepLines w:val="0"/>
-        <w:pageBreakBefore w:val="0"/>
-        <w:widowControl/>
-        <w:numPr>
-          <w:ilvl w:val="0"/>
-          <w:numId w:val="0"/>
-        </w:numPr>
-        <w:suppressLineNumbers w:val="0"/>
-        <w:kinsoku/>
-        <w:wordWrap/>
-        <w:overflowPunct/>
-        <w:topLinePunct w:val="0"/>
-        <w:autoSpaceDE/>
-        <w:autoSpaceDN/>
-        <w:bidi w:val="0"/>
-        <w:adjustRightInd/>
-        <w:snapToGrid/>
-        <w:spacing w:before="0" w:beforeAutospacing="0" w:after="0" w:afterAutospacing="0" w:line="360" w:lineRule="auto"/>
-        <w:ind w:leftChars="0" w:right="0" w:rightChars="0"/>
-        <w:jc w:val="both"/>
-        <w:textAlignment w:val="auto"/>
-        <w:rPr>
-          <w:rFonts w:hint="default" w:ascii="Times New Roman" w:hAnsi="Times New Roman" w:cs="Times New Roman"/>
-          <w:sz w:val="24"/>
-          <w:szCs w:val="24"/>
-        </w:rPr>
-      </w:pPr>
-      <w:r>
-        <w:rPr>
-          <w:rFonts w:hint="default" w:ascii="Times New Roman" w:hAnsi="Times New Roman" w:cs="Times New Roman"/>
-          <w:sz w:val="24"/>
-          <w:szCs w:val="24"/>
-        </w:rPr>
-        <w:t>Thêm tính năng Like/Dislike bài viết</w:t>
-      </w:r>
-    </w:p>
-    <w:p>
-      <w:pPr>
-        <w:pStyle w:val="7"/>
-        <w:keepNext w:val="0"/>
-        <w:keepLines w:val="0"/>
-        <w:pageBreakBefore w:val="0"/>
-        <w:widowControl/>
-        <w:numPr>
-          <w:ilvl w:val="0"/>
-          <w:numId w:val="0"/>
-        </w:numPr>
-        <w:suppressLineNumbers w:val="0"/>
-        <w:kinsoku/>
-        <w:wordWrap/>
-        <w:overflowPunct/>
-        <w:topLinePunct w:val="0"/>
-        <w:autoSpaceDE/>
-        <w:autoSpaceDN/>
-        <w:bidi w:val="0"/>
-        <w:adjustRightInd/>
-        <w:snapToGrid/>
-        <w:spacing w:before="0" w:beforeAutospacing="0" w:after="0" w:afterAutospacing="0" w:line="360" w:lineRule="auto"/>
-        <w:ind w:leftChars="0" w:right="0" w:rightChars="0"/>
-        <w:jc w:val="both"/>
-        <w:textAlignment w:val="auto"/>
-        <w:rPr>
-          <w:rFonts w:hint="default" w:ascii="Times New Roman" w:hAnsi="Times New Roman" w:cs="Times New Roman"/>
-          <w:sz w:val="24"/>
-          <w:szCs w:val="24"/>
-        </w:rPr>
-      </w:pPr>
-    </w:p>
-    <w:p>
-      <w:pPr>
-        <w:pStyle w:val="7"/>
-        <w:keepNext w:val="0"/>
-        <w:keepLines w:val="0"/>
-        <w:pageBreakBefore w:val="0"/>
-        <w:widowControl/>
-        <w:numPr>
-          <w:ilvl w:val="0"/>
-          <w:numId w:val="0"/>
-        </w:numPr>
-        <w:suppressLineNumbers w:val="0"/>
-        <w:kinsoku/>
-        <w:wordWrap/>
-        <w:overflowPunct/>
-        <w:topLinePunct w:val="0"/>
-        <w:autoSpaceDE/>
-        <w:autoSpaceDN/>
-        <w:bidi w:val="0"/>
-        <w:adjustRightInd/>
-        <w:snapToGrid/>
-        <w:spacing w:before="0" w:beforeAutospacing="0" w:after="0" w:afterAutospacing="0" w:line="360" w:lineRule="auto"/>
-        <w:ind w:leftChars="0" w:right="0" w:rightChars="0"/>
-        <w:jc w:val="both"/>
-        <w:textAlignment w:val="auto"/>
-        <w:rPr>
-          <w:rFonts w:hint="default" w:ascii="Times New Roman" w:hAnsi="Times New Roman" w:cs="Times New Roman"/>
-          <w:sz w:val="24"/>
-          <w:szCs w:val="24"/>
-          <w:lang w:val="en-US"/>
-        </w:rPr>
-      </w:pPr>
-      <w:r>
+        <w:pStyle w:val="9"/>
+        <w:keepNext w:val="0"/>
+        <w:keepLines w:val="0"/>
+        <w:pageBreakBefore w:val="0"/>
+        <w:widowControl/>
+        <w:numPr>
+          <w:ilvl w:val="0"/>
+          <w:numId w:val="0"/>
+        </w:numPr>
+        <w:suppressLineNumbers w:val="0"/>
+        <w:kinsoku/>
+        <w:wordWrap/>
+        <w:overflowPunct/>
+        <w:topLinePunct w:val="0"/>
+        <w:autoSpaceDE/>
+        <w:autoSpaceDN/>
+        <w:bidi w:val="0"/>
+        <w:adjustRightInd/>
+        <w:snapToGrid/>
+        <w:spacing w:before="0" w:beforeAutospacing="0" w:after="0" w:afterAutospacing="0" w:line="360" w:lineRule="auto"/>
+        <w:ind w:leftChars="0" w:right="0" w:rightChars="0"/>
+        <w:jc w:val="both"/>
+        <w:textAlignment w:val="auto"/>
         <w:rPr>
           <w:rFonts w:hint="default" w:ascii="Times New Roman" w:hAnsi="Times New Roman" w:cs="Times New Roman"/>
           <w:b/>
@@ -2597,615 +3593,12 @@
           <w:szCs w:val="24"/>
           <w:lang w:val="en-US"/>
         </w:rPr>
-        <w:t>Process:</w:t>
-      </w:r>
-    </w:p>
-    <w:p>
-      <w:pPr>
-        <w:pStyle w:val="7"/>
-        <w:keepNext w:val="0"/>
-        <w:keepLines w:val="0"/>
-        <w:pageBreakBefore w:val="0"/>
-        <w:widowControl/>
-        <w:numPr>
-          <w:ilvl w:val="0"/>
-          <w:numId w:val="0"/>
-        </w:numPr>
-        <w:suppressLineNumbers w:val="0"/>
-        <w:kinsoku/>
-        <w:wordWrap/>
-        <w:overflowPunct/>
-        <w:topLinePunct w:val="0"/>
-        <w:autoSpaceDE/>
-        <w:autoSpaceDN/>
-        <w:bidi w:val="0"/>
-        <w:adjustRightInd/>
-        <w:snapToGrid/>
-        <w:spacing w:before="0" w:beforeAutospacing="0" w:after="0" w:afterAutospacing="0" w:line="360" w:lineRule="auto"/>
-        <w:ind w:leftChars="0" w:right="0" w:rightChars="0"/>
-        <w:jc w:val="both"/>
-        <w:textAlignment w:val="auto"/>
-        <w:rPr>
-          <w:rFonts w:hint="default" w:ascii="Times New Roman" w:hAnsi="Times New Roman" w:cs="Times New Roman"/>
-          <w:sz w:val="24"/>
-          <w:szCs w:val="24"/>
-          <w:lang w:val="en-US"/>
-        </w:rPr>
-      </w:pPr>
-      <w:r>
-        <w:rPr>
-          <w:rFonts w:hint="default" w:ascii="Times New Roman" w:hAnsi="Times New Roman" w:cs="Times New Roman"/>
-          <w:sz w:val="24"/>
-          <w:szCs w:val="24"/>
-          <w:lang w:val="en-US"/>
-        </w:rPr>
-        <w:t>Day 1: Vẽ sơ đồ cơ sở dữ liệu</w:t>
-      </w:r>
-    </w:p>
-    <w:p>
-      <w:pPr>
-        <w:pStyle w:val="7"/>
-        <w:keepNext w:val="0"/>
-        <w:keepLines w:val="0"/>
-        <w:pageBreakBefore w:val="0"/>
-        <w:widowControl/>
-        <w:numPr>
-          <w:ilvl w:val="0"/>
-          <w:numId w:val="0"/>
-        </w:numPr>
-        <w:suppressLineNumbers w:val="0"/>
-        <w:kinsoku/>
-        <w:wordWrap/>
-        <w:overflowPunct/>
-        <w:topLinePunct w:val="0"/>
-        <w:autoSpaceDE/>
-        <w:autoSpaceDN/>
-        <w:bidi w:val="0"/>
-        <w:adjustRightInd/>
-        <w:snapToGrid/>
-        <w:spacing w:before="0" w:beforeAutospacing="0" w:after="0" w:afterAutospacing="0" w:line="360" w:lineRule="auto"/>
-        <w:ind w:leftChars="0" w:right="0" w:rightChars="0"/>
-        <w:jc w:val="both"/>
-        <w:textAlignment w:val="auto"/>
-        <w:rPr>
-          <w:rFonts w:hint="default" w:ascii="Times New Roman" w:hAnsi="Times New Roman" w:cs="Times New Roman"/>
-          <w:sz w:val="24"/>
-          <w:szCs w:val="24"/>
-          <w:lang w:val="en-US"/>
-        </w:rPr>
-      </w:pPr>
-      <w:r>
-        <w:rPr>
-          <w:rFonts w:hint="default" w:ascii="Times New Roman" w:hAnsi="Times New Roman" w:cs="Times New Roman"/>
-          <w:sz w:val="24"/>
-          <w:szCs w:val="24"/>
-          <w:lang w:val="en-US"/>
-        </w:rPr>
-        <w:t>Day 2: Tạo Model, connect Database, Add Migration</w:t>
-      </w:r>
-    </w:p>
-    <w:p>
-      <w:pPr>
-        <w:pStyle w:val="7"/>
-        <w:keepNext w:val="0"/>
-        <w:keepLines w:val="0"/>
-        <w:pageBreakBefore w:val="0"/>
-        <w:widowControl/>
-        <w:numPr>
-          <w:ilvl w:val="0"/>
-          <w:numId w:val="0"/>
-        </w:numPr>
-        <w:suppressLineNumbers w:val="0"/>
-        <w:kinsoku/>
-        <w:wordWrap/>
-        <w:overflowPunct/>
-        <w:topLinePunct w:val="0"/>
-        <w:autoSpaceDE/>
-        <w:autoSpaceDN/>
-        <w:bidi w:val="0"/>
-        <w:adjustRightInd/>
-        <w:snapToGrid/>
-        <w:spacing w:before="0" w:beforeAutospacing="0" w:after="0" w:afterAutospacing="0" w:line="360" w:lineRule="auto"/>
-        <w:ind w:leftChars="0" w:right="0" w:rightChars="0"/>
-        <w:jc w:val="both"/>
-        <w:textAlignment w:val="auto"/>
-        <w:rPr>
-          <w:rFonts w:hint="default" w:ascii="Times New Roman" w:hAnsi="Times New Roman" w:cs="Times New Roman"/>
-          <w:sz w:val="24"/>
-          <w:szCs w:val="24"/>
-          <w:lang w:val="en-US"/>
-        </w:rPr>
-      </w:pPr>
-      <w:r>
-        <w:rPr>
-          <w:rFonts w:hint="default" w:ascii="Times New Roman" w:hAnsi="Times New Roman" w:cs="Times New Roman"/>
-          <w:sz w:val="24"/>
-          <w:szCs w:val="24"/>
-          <w:lang w:val="en-US"/>
-        </w:rPr>
-        <w:t>Day 3: Tạo Controller Category</w:t>
-      </w:r>
-    </w:p>
-    <w:p>
-      <w:pPr>
-        <w:pStyle w:val="7"/>
-        <w:keepNext w:val="0"/>
-        <w:keepLines w:val="0"/>
-        <w:pageBreakBefore w:val="0"/>
-        <w:widowControl/>
-        <w:numPr>
-          <w:ilvl w:val="0"/>
-          <w:numId w:val="0"/>
-        </w:numPr>
-        <w:suppressLineNumbers w:val="0"/>
-        <w:kinsoku/>
-        <w:wordWrap/>
-        <w:overflowPunct/>
-        <w:topLinePunct w:val="0"/>
-        <w:autoSpaceDE/>
-        <w:autoSpaceDN/>
-        <w:bidi w:val="0"/>
-        <w:adjustRightInd/>
-        <w:snapToGrid/>
-        <w:spacing w:before="0" w:beforeAutospacing="0" w:after="0" w:afterAutospacing="0" w:line="360" w:lineRule="auto"/>
-        <w:ind w:leftChars="0" w:right="0" w:rightChars="0"/>
-        <w:jc w:val="both"/>
-        <w:textAlignment w:val="auto"/>
-        <w:rPr>
-          <w:rFonts w:hint="default" w:ascii="Times New Roman" w:hAnsi="Times New Roman" w:cs="Times New Roman"/>
-          <w:b w:val="0"/>
-          <w:bCs w:val="0"/>
-          <w:sz w:val="24"/>
-          <w:szCs w:val="24"/>
-          <w:lang w:val="en-US"/>
-        </w:rPr>
-      </w:pPr>
-      <w:r>
-        <w:rPr>
-          <w:rFonts w:hint="default" w:ascii="Times New Roman" w:hAnsi="Times New Roman" w:cs="Times New Roman"/>
-          <w:b w:val="0"/>
-          <w:bCs w:val="0"/>
-          <w:sz w:val="24"/>
-          <w:szCs w:val="24"/>
-          <w:lang w:val="en-US"/>
-        </w:rPr>
-        <w:t>Day 4: Tạo Controller User, Post, Comment</w:t>
-      </w:r>
-    </w:p>
-    <w:p>
-      <w:pPr>
-        <w:pStyle w:val="7"/>
-        <w:keepNext w:val="0"/>
-        <w:keepLines w:val="0"/>
-        <w:pageBreakBefore w:val="0"/>
-        <w:widowControl/>
-        <w:numPr>
-          <w:ilvl w:val="0"/>
-          <w:numId w:val="0"/>
-        </w:numPr>
-        <w:suppressLineNumbers w:val="0"/>
-        <w:kinsoku/>
-        <w:wordWrap/>
-        <w:overflowPunct/>
-        <w:topLinePunct w:val="0"/>
-        <w:autoSpaceDE/>
-        <w:autoSpaceDN/>
-        <w:bidi w:val="0"/>
-        <w:adjustRightInd/>
-        <w:snapToGrid/>
-        <w:spacing w:before="0" w:beforeAutospacing="0" w:after="0" w:afterAutospacing="0" w:line="360" w:lineRule="auto"/>
-        <w:ind w:leftChars="0" w:right="0" w:rightChars="0"/>
-        <w:jc w:val="both"/>
-        <w:textAlignment w:val="auto"/>
-        <w:rPr>
-          <w:rFonts w:hint="default" w:ascii="Times New Roman" w:hAnsi="Times New Roman" w:cs="Times New Roman"/>
-          <w:sz w:val="24"/>
-          <w:szCs w:val="24"/>
-          <w:lang w:val="en-US"/>
-        </w:rPr>
-      </w:pPr>
-      <w:r>
-        <w:rPr>
-          <w:rFonts w:hint="default" w:ascii="Times New Roman" w:hAnsi="Times New Roman" w:cs="Times New Roman"/>
-          <w:sz w:val="24"/>
-          <w:szCs w:val="24"/>
-          <w:lang w:val="en-US"/>
-        </w:rPr>
-        <w:t>Day 5: Thêm Upload ảnh ở Post</w:t>
-      </w:r>
-    </w:p>
-    <w:p>
-      <w:pPr>
-        <w:pStyle w:val="7"/>
-        <w:keepNext w:val="0"/>
-        <w:keepLines w:val="0"/>
-        <w:pageBreakBefore w:val="0"/>
-        <w:widowControl/>
-        <w:numPr>
-          <w:ilvl w:val="0"/>
-          <w:numId w:val="0"/>
-        </w:numPr>
-        <w:suppressLineNumbers w:val="0"/>
-        <w:kinsoku/>
-        <w:wordWrap/>
-        <w:overflowPunct/>
-        <w:topLinePunct w:val="0"/>
-        <w:autoSpaceDE/>
-        <w:autoSpaceDN/>
-        <w:bidi w:val="0"/>
-        <w:adjustRightInd/>
-        <w:snapToGrid/>
-        <w:spacing w:before="0" w:beforeAutospacing="0" w:after="0" w:afterAutospacing="0" w:line="360" w:lineRule="auto"/>
-        <w:ind w:leftChars="0" w:right="0" w:rightChars="0"/>
-        <w:jc w:val="both"/>
-        <w:textAlignment w:val="auto"/>
-        <w:rPr>
-          <w:rFonts w:hint="default" w:ascii="Times New Roman" w:hAnsi="Times New Roman" w:cs="Times New Roman"/>
-          <w:sz w:val="24"/>
-          <w:szCs w:val="24"/>
-          <w:lang w:val="en-US"/>
-        </w:rPr>
-      </w:pPr>
-      <w:r>
-        <w:rPr>
-          <w:rFonts w:hint="default" w:ascii="Times New Roman" w:hAnsi="Times New Roman" w:cs="Times New Roman"/>
-          <w:sz w:val="24"/>
-          <w:szCs w:val="24"/>
-          <w:lang w:val="en-US"/>
-        </w:rPr>
-        <w:t>Day 6: Tạo Contoller Authentication, Authorization với JWT</w:t>
-      </w:r>
-    </w:p>
-    <w:p>
-      <w:pPr>
-        <w:pStyle w:val="7"/>
-        <w:keepNext w:val="0"/>
-        <w:keepLines w:val="0"/>
-        <w:pageBreakBefore w:val="0"/>
-        <w:widowControl/>
-        <w:numPr>
-          <w:ilvl w:val="0"/>
-          <w:numId w:val="0"/>
-        </w:numPr>
-        <w:suppressLineNumbers w:val="0"/>
-        <w:kinsoku/>
-        <w:wordWrap/>
-        <w:overflowPunct/>
-        <w:topLinePunct w:val="0"/>
-        <w:autoSpaceDE/>
-        <w:autoSpaceDN/>
-        <w:bidi w:val="0"/>
-        <w:adjustRightInd/>
-        <w:snapToGrid/>
-        <w:spacing w:before="0" w:beforeAutospacing="0" w:after="0" w:afterAutospacing="0" w:line="360" w:lineRule="auto"/>
-        <w:ind w:leftChars="0" w:right="0" w:rightChars="0"/>
-        <w:jc w:val="both"/>
-        <w:textAlignment w:val="auto"/>
-        <w:rPr>
-          <w:rFonts w:hint="default" w:ascii="Times New Roman" w:hAnsi="Times New Roman" w:cs="Times New Roman"/>
-          <w:sz w:val="24"/>
-          <w:szCs w:val="24"/>
-          <w:lang w:val="en-US"/>
-        </w:rPr>
-      </w:pPr>
-      <w:r>
-        <w:rPr>
-          <w:rFonts w:hint="default" w:ascii="Times New Roman" w:hAnsi="Times New Roman" w:cs="Times New Roman"/>
-          <w:sz w:val="24"/>
-          <w:szCs w:val="24"/>
-          <w:lang w:val="en-US"/>
-        </w:rPr>
-        <w:t>Day 7: Thêm Upload ảnh ở User</w:t>
-      </w:r>
-    </w:p>
-    <w:p>
-      <w:pPr>
-        <w:pStyle w:val="7"/>
-        <w:keepNext w:val="0"/>
-        <w:keepLines w:val="0"/>
-        <w:pageBreakBefore w:val="0"/>
-        <w:widowControl/>
-        <w:numPr>
-          <w:ilvl w:val="0"/>
-          <w:numId w:val="0"/>
-        </w:numPr>
-        <w:suppressLineNumbers w:val="0"/>
-        <w:kinsoku/>
-        <w:wordWrap/>
-        <w:overflowPunct/>
-        <w:topLinePunct w:val="0"/>
-        <w:autoSpaceDE/>
-        <w:autoSpaceDN/>
-        <w:bidi w:val="0"/>
-        <w:adjustRightInd/>
-        <w:snapToGrid/>
-        <w:spacing w:before="0" w:beforeAutospacing="0" w:after="0" w:afterAutospacing="0" w:line="360" w:lineRule="auto"/>
-        <w:ind w:leftChars="0" w:right="0" w:rightChars="0"/>
-        <w:jc w:val="both"/>
-        <w:textAlignment w:val="auto"/>
-        <w:rPr>
-          <w:rFonts w:hint="default" w:ascii="Times New Roman" w:hAnsi="Times New Roman" w:cs="Times New Roman"/>
-          <w:sz w:val="24"/>
-          <w:szCs w:val="24"/>
-          <w:lang w:val="en-US"/>
-        </w:rPr>
-      </w:pPr>
-      <w:r>
-        <w:rPr>
-          <w:rFonts w:hint="default" w:ascii="Times New Roman" w:hAnsi="Times New Roman" w:cs="Times New Roman"/>
-          <w:sz w:val="24"/>
-          <w:szCs w:val="24"/>
-          <w:lang w:val="en-US"/>
-        </w:rPr>
-        <w:t>Day 8: Cập nhập API login, register, logout</w:t>
-      </w:r>
-    </w:p>
-    <w:p>
-      <w:pPr>
-        <w:pStyle w:val="7"/>
-        <w:keepNext w:val="0"/>
-        <w:keepLines w:val="0"/>
-        <w:pageBreakBefore w:val="0"/>
-        <w:widowControl/>
-        <w:numPr>
-          <w:ilvl w:val="0"/>
-          <w:numId w:val="0"/>
-        </w:numPr>
-        <w:suppressLineNumbers w:val="0"/>
-        <w:kinsoku/>
-        <w:wordWrap/>
-        <w:overflowPunct/>
-        <w:topLinePunct w:val="0"/>
-        <w:autoSpaceDE/>
-        <w:autoSpaceDN/>
-        <w:bidi w:val="0"/>
-        <w:adjustRightInd/>
-        <w:snapToGrid/>
-        <w:spacing w:before="0" w:beforeAutospacing="0" w:after="0" w:afterAutospacing="0" w:line="360" w:lineRule="auto"/>
-        <w:ind w:leftChars="0" w:right="0" w:rightChars="0"/>
-        <w:jc w:val="both"/>
-        <w:textAlignment w:val="auto"/>
-        <w:rPr>
-          <w:rFonts w:hint="default" w:ascii="Times New Roman" w:hAnsi="Times New Roman" w:cs="Times New Roman"/>
-          <w:sz w:val="24"/>
-          <w:szCs w:val="24"/>
-          <w:lang w:val="en-US"/>
-        </w:rPr>
-      </w:pPr>
-    </w:p>
-    <w:p>
-      <w:pPr>
-        <w:pStyle w:val="7"/>
-        <w:keepNext w:val="0"/>
-        <w:keepLines w:val="0"/>
-        <w:pageBreakBefore w:val="0"/>
-        <w:widowControl/>
-        <w:numPr>
-          <w:ilvl w:val="0"/>
-          <w:numId w:val="0"/>
-        </w:numPr>
-        <w:suppressLineNumbers w:val="0"/>
-        <w:kinsoku/>
-        <w:wordWrap/>
-        <w:overflowPunct/>
-        <w:topLinePunct w:val="0"/>
-        <w:autoSpaceDE/>
-        <w:autoSpaceDN/>
-        <w:bidi w:val="0"/>
-        <w:adjustRightInd/>
-        <w:snapToGrid/>
-        <w:spacing w:before="0" w:beforeAutospacing="0" w:after="0" w:afterAutospacing="0" w:line="360" w:lineRule="auto"/>
-        <w:ind w:leftChars="0" w:right="0" w:rightChars="0"/>
-        <w:jc w:val="both"/>
-        <w:textAlignment w:val="auto"/>
-        <w:rPr>
-          <w:rFonts w:hint="default" w:ascii="Times New Roman" w:hAnsi="Times New Roman" w:cs="Times New Roman"/>
-          <w:sz w:val="24"/>
-          <w:szCs w:val="24"/>
-          <w:lang w:val="en-US"/>
-        </w:rPr>
-      </w:pPr>
-    </w:p>
-    <w:p>
-      <w:pPr>
-        <w:pStyle w:val="7"/>
-        <w:keepNext w:val="0"/>
-        <w:keepLines w:val="0"/>
-        <w:pageBreakBefore w:val="0"/>
-        <w:widowControl/>
-        <w:numPr>
-          <w:ilvl w:val="0"/>
-          <w:numId w:val="0"/>
-        </w:numPr>
-        <w:suppressLineNumbers w:val="0"/>
-        <w:kinsoku/>
-        <w:wordWrap/>
-        <w:overflowPunct/>
-        <w:topLinePunct w:val="0"/>
-        <w:autoSpaceDE/>
-        <w:autoSpaceDN/>
-        <w:bidi w:val="0"/>
-        <w:adjustRightInd/>
-        <w:snapToGrid/>
-        <w:spacing w:before="0" w:beforeAutospacing="0" w:after="0" w:afterAutospacing="0" w:line="360" w:lineRule="auto"/>
-        <w:ind w:leftChars="0" w:right="0" w:rightChars="0"/>
-        <w:jc w:val="both"/>
-        <w:textAlignment w:val="auto"/>
-        <w:rPr>
-          <w:rFonts w:hint="default" w:ascii="Times New Roman" w:hAnsi="Times New Roman" w:cs="Times New Roman"/>
-          <w:sz w:val="24"/>
-          <w:szCs w:val="24"/>
-          <w:lang w:val="en-US"/>
-        </w:rPr>
-      </w:pPr>
-    </w:p>
-    <w:p>
-      <w:pPr>
-        <w:pStyle w:val="7"/>
-        <w:keepNext w:val="0"/>
-        <w:keepLines w:val="0"/>
-        <w:pageBreakBefore w:val="0"/>
-        <w:widowControl/>
-        <w:numPr>
-          <w:ilvl w:val="0"/>
-          <w:numId w:val="0"/>
-        </w:numPr>
-        <w:suppressLineNumbers w:val="0"/>
-        <w:kinsoku/>
-        <w:wordWrap/>
-        <w:overflowPunct/>
-        <w:topLinePunct w:val="0"/>
-        <w:autoSpaceDE/>
-        <w:autoSpaceDN/>
-        <w:bidi w:val="0"/>
-        <w:adjustRightInd/>
-        <w:snapToGrid/>
-        <w:spacing w:before="0" w:beforeAutospacing="0" w:after="0" w:afterAutospacing="0" w:line="360" w:lineRule="auto"/>
-        <w:ind w:leftChars="0" w:right="0" w:rightChars="0"/>
-        <w:jc w:val="both"/>
-        <w:textAlignment w:val="auto"/>
-        <w:rPr>
-          <w:rFonts w:hint="default" w:ascii="Times New Roman" w:hAnsi="Times New Roman" w:cs="Times New Roman"/>
-          <w:sz w:val="24"/>
-          <w:szCs w:val="24"/>
-          <w:lang w:val="en-US"/>
-        </w:rPr>
-      </w:pPr>
-    </w:p>
-    <w:p>
-      <w:pPr>
-        <w:pStyle w:val="7"/>
-        <w:keepNext w:val="0"/>
-        <w:keepLines w:val="0"/>
-        <w:pageBreakBefore w:val="0"/>
-        <w:widowControl/>
-        <w:numPr>
-          <w:ilvl w:val="0"/>
-          <w:numId w:val="0"/>
-        </w:numPr>
-        <w:suppressLineNumbers w:val="0"/>
-        <w:kinsoku/>
-        <w:wordWrap/>
-        <w:overflowPunct/>
-        <w:topLinePunct w:val="0"/>
-        <w:autoSpaceDE/>
-        <w:autoSpaceDN/>
-        <w:bidi w:val="0"/>
-        <w:adjustRightInd/>
-        <w:snapToGrid/>
-        <w:spacing w:before="0" w:beforeAutospacing="0" w:after="0" w:afterAutospacing="0" w:line="360" w:lineRule="auto"/>
-        <w:ind w:leftChars="0" w:right="0" w:rightChars="0"/>
-        <w:jc w:val="both"/>
-        <w:textAlignment w:val="auto"/>
-        <w:rPr>
-          <w:rFonts w:hint="default" w:ascii="Times New Roman" w:hAnsi="Times New Roman" w:cs="Times New Roman"/>
-          <w:sz w:val="24"/>
-          <w:szCs w:val="24"/>
-          <w:lang w:val="en-US"/>
-        </w:rPr>
-      </w:pPr>
-    </w:p>
-    <w:p>
-      <w:pPr>
-        <w:pStyle w:val="7"/>
-        <w:keepNext w:val="0"/>
-        <w:keepLines w:val="0"/>
-        <w:pageBreakBefore w:val="0"/>
-        <w:widowControl/>
-        <w:numPr>
-          <w:ilvl w:val="0"/>
-          <w:numId w:val="0"/>
-        </w:numPr>
-        <w:suppressLineNumbers w:val="0"/>
-        <w:kinsoku/>
-        <w:wordWrap/>
-        <w:overflowPunct/>
-        <w:topLinePunct w:val="0"/>
-        <w:autoSpaceDE/>
-        <w:autoSpaceDN/>
-        <w:bidi w:val="0"/>
-        <w:adjustRightInd/>
-        <w:snapToGrid/>
-        <w:spacing w:before="0" w:beforeAutospacing="0" w:after="0" w:afterAutospacing="0" w:line="360" w:lineRule="auto"/>
-        <w:ind w:leftChars="0" w:right="0" w:rightChars="0"/>
-        <w:jc w:val="both"/>
-        <w:textAlignment w:val="auto"/>
-        <w:rPr>
-          <w:rFonts w:hint="default" w:ascii="Times New Roman" w:hAnsi="Times New Roman" w:cs="Times New Roman"/>
-          <w:sz w:val="24"/>
-          <w:szCs w:val="24"/>
-          <w:lang w:val="en-US"/>
-        </w:rPr>
-      </w:pPr>
-    </w:p>
-    <w:p>
-      <w:pPr>
-        <w:pStyle w:val="7"/>
-        <w:keepNext w:val="0"/>
-        <w:keepLines w:val="0"/>
-        <w:pageBreakBefore w:val="0"/>
-        <w:widowControl/>
-        <w:numPr>
-          <w:ilvl w:val="0"/>
-          <w:numId w:val="0"/>
-        </w:numPr>
-        <w:suppressLineNumbers w:val="0"/>
-        <w:kinsoku/>
-        <w:wordWrap/>
-        <w:overflowPunct/>
-        <w:topLinePunct w:val="0"/>
-        <w:autoSpaceDE/>
-        <w:autoSpaceDN/>
-        <w:bidi w:val="0"/>
-        <w:adjustRightInd/>
-        <w:snapToGrid/>
-        <w:spacing w:before="0" w:beforeAutospacing="0" w:after="0" w:afterAutospacing="0" w:line="360" w:lineRule="auto"/>
-        <w:ind w:leftChars="0" w:right="0" w:rightChars="0"/>
-        <w:jc w:val="both"/>
-        <w:textAlignment w:val="auto"/>
-        <w:rPr>
-          <w:rFonts w:hint="default" w:ascii="Times New Roman" w:hAnsi="Times New Roman" w:cs="Times New Roman"/>
-          <w:sz w:val="24"/>
-          <w:szCs w:val="24"/>
-          <w:lang w:val="en-US"/>
-        </w:rPr>
-      </w:pPr>
-    </w:p>
-    <w:p>
-      <w:pPr>
-        <w:pStyle w:val="7"/>
-        <w:keepNext w:val="0"/>
-        <w:keepLines w:val="0"/>
-        <w:pageBreakBefore w:val="0"/>
-        <w:widowControl/>
-        <w:numPr>
-          <w:ilvl w:val="0"/>
-          <w:numId w:val="0"/>
-        </w:numPr>
-        <w:suppressLineNumbers w:val="0"/>
-        <w:kinsoku/>
-        <w:wordWrap/>
-        <w:overflowPunct/>
-        <w:topLinePunct w:val="0"/>
-        <w:autoSpaceDE/>
-        <w:autoSpaceDN/>
-        <w:bidi w:val="0"/>
-        <w:adjustRightInd/>
-        <w:snapToGrid/>
-        <w:spacing w:before="0" w:beforeAutospacing="0" w:after="0" w:afterAutospacing="0" w:line="360" w:lineRule="auto"/>
-        <w:ind w:leftChars="0" w:right="0" w:rightChars="0"/>
-        <w:jc w:val="both"/>
-        <w:textAlignment w:val="auto"/>
-        <w:rPr>
-          <w:rFonts w:hint="default" w:ascii="Times New Roman" w:hAnsi="Times New Roman" w:cs="Times New Roman"/>
-          <w:sz w:val="24"/>
-          <w:szCs w:val="24"/>
-          <w:lang w:val="en-US"/>
-        </w:rPr>
-      </w:pPr>
-      <w:r>
-        <w:rPr>
-          <w:rFonts w:hint="default" w:ascii="Times New Roman" w:hAnsi="Times New Roman" w:cs="Times New Roman"/>
+      </w:pPr>
+      <w:r>
+        <w:rPr>
+          <w:rFonts w:hint="default" w:ascii="Times New Roman" w:hAnsi="Times New Roman" w:cs="Times New Roman"/>
+          <w:b/>
+          <w:bCs/>
           <w:sz w:val="24"/>
           <w:szCs w:val="24"/>
           <w:lang w:val="en-US"/>
@@ -3215,7 +3608,7 @@
     </w:p>
     <w:p>
       <w:pPr>
-        <w:pStyle w:val="7"/>
+        <w:pStyle w:val="9"/>
         <w:keepNext w:val="0"/>
         <w:keepLines w:val="0"/>
         <w:pageBreakBefore w:val="0"/>
@@ -3295,7 +3688,7 @@
     </w:p>
     <w:p>
       <w:pPr>
-        <w:pStyle w:val="7"/>
+        <w:pStyle w:val="9"/>
         <w:keepNext w:val="0"/>
         <w:keepLines w:val="0"/>
         <w:pageBreakBefore w:val="0"/>
@@ -3327,7 +3720,7 @@
     </w:p>
     <w:p>
       <w:pPr>
-        <w:pStyle w:val="7"/>
+        <w:pStyle w:val="9"/>
         <w:keepNext w:val="0"/>
         <w:keepLines w:val="0"/>
         <w:pageBreakBefore w:val="0"/>
@@ -3465,7 +3858,7 @@
     </w:p>
     <w:sectPr>
       <w:pgSz w:w="11906" w:h="16838"/>
-      <w:pgMar w:top="1440" w:right="1800" w:bottom="1440" w:left="1800" w:header="720" w:footer="720" w:gutter="0"/>
+      <w:pgMar w:top="1440" w:right="1800" w:bottom="1440" w:left="1800" w:header="864" w:footer="720" w:gutter="0"/>
       <w:cols w:space="720" w:num="1"/>
       <w:docGrid w:linePitch="360" w:charSpace="0"/>
     </w:sectPr>
@@ -3516,6 +3909,21 @@
     </w:lvl>
   </w:abstractNum>
   <w:abstractNum w:abstractNumId="2">
+    <w:nsid w:val="EF5D9082"/>
+    <w:multiLevelType w:val="singleLevel"/>
+    <w:tmpl w:val="EF5D9082"/>
+    <w:lvl w:ilvl="0" w:tentative="0">
+      <w:start w:val="1"/>
+      <w:numFmt w:val="decimal"/>
+      <w:suff w:val="space"/>
+      <w:lvlText w:val="%1."/>
+      <w:lvlJc w:val="left"/>
+      <w:pPr>
+        <w:ind w:left="720" w:leftChars="0" w:firstLine="0" w:firstLineChars="0"/>
+      </w:pPr>
+    </w:lvl>
+  </w:abstractNum>
+  <w:abstractNum w:abstractNumId="3">
     <w:nsid w:val="2C76EC5E"/>
     <w:multiLevelType w:val="singleLevel"/>
     <w:tmpl w:val="2C76EC5E"/>
@@ -3535,7 +3943,7 @@
       </w:rPr>
     </w:lvl>
   </w:abstractNum>
-  <w:abstractNum w:abstractNumId="3">
+  <w:abstractNum w:abstractNumId="4">
     <w:nsid w:val="4738A437"/>
     <w:multiLevelType w:val="singleLevel"/>
     <w:tmpl w:val="4738A437"/>
@@ -3555,7 +3963,7 @@
       </w:rPr>
     </w:lvl>
   </w:abstractNum>
-  <w:abstractNum w:abstractNumId="4">
+  <w:abstractNum w:abstractNumId="5">
     <w:nsid w:val="56C0B54F"/>
     <w:multiLevelType w:val="singleLevel"/>
     <w:tmpl w:val="56C0B54F"/>
@@ -3576,7 +3984,7 @@
     </w:lvl>
   </w:abstractNum>
   <w:num w:numId="1">
-    <w:abstractNumId w:val="2"/>
+    <w:abstractNumId w:val="3"/>
   </w:num>
   <w:num w:numId="2">
     <w:abstractNumId w:val="0"/>
@@ -3585,10 +3993,13 @@
     <w:abstractNumId w:val="1"/>
   </w:num>
   <w:num w:numId="4">
+    <w:abstractNumId w:val="5"/>
+  </w:num>
+  <w:num w:numId="5">
     <w:abstractNumId w:val="4"/>
   </w:num>
-  <w:num w:numId="5">
-    <w:abstractNumId w:val="3"/>
+  <w:num w:numId="6">
+    <w:abstractNumId w:val="2"/>
   </w:num>
 </w:numbering>
 </file>
@@ -3924,7 +4335,40 @@
       </w:tblCellMar>
     </w:tblPr>
   </w:style>
-  <w:style w:type="character" w:styleId="6">
+  <w:style w:type="paragraph" w:styleId="6">
+    <w:name w:val="footer"/>
+    <w:basedOn w:val="1"/>
+    <w:uiPriority w:val="0"/>
+    <w:pPr>
+      <w:tabs>
+        <w:tab w:val="center" w:pos="4153"/>
+        <w:tab w:val="right" w:pos="8306"/>
+      </w:tabs>
+      <w:snapToGrid w:val="0"/>
+      <w:jc w:val="left"/>
+    </w:pPr>
+    <w:rPr>
+      <w:sz w:val="18"/>
+      <w:szCs w:val="18"/>
+    </w:rPr>
+  </w:style>
+  <w:style w:type="paragraph" w:styleId="7">
+    <w:name w:val="header"/>
+    <w:basedOn w:val="1"/>
+    <w:uiPriority w:val="0"/>
+    <w:pPr>
+      <w:tabs>
+        <w:tab w:val="center" w:pos="4153"/>
+        <w:tab w:val="right" w:pos="8306"/>
+      </w:tabs>
+      <w:snapToGrid w:val="0"/>
+    </w:pPr>
+    <w:rPr>
+      <w:sz w:val="18"/>
+      <w:szCs w:val="18"/>
+    </w:rPr>
+  </w:style>
+  <w:style w:type="character" w:styleId="8">
     <w:name w:val="HTML Code"/>
     <w:basedOn w:val="4"/>
     <w:qFormat/>
@@ -3935,17 +4379,23 @@
       <w:szCs w:val="20"/>
     </w:rPr>
   </w:style>
-  <w:style w:type="paragraph" w:styleId="7">
+  <w:style w:type="paragraph" w:styleId="9">
     <w:name w:val="Normal (Web)"/>
-    <w:basedOn w:val="1"/>
     <w:qFormat/>
     <w:uiPriority w:val="0"/>
+    <w:pPr>
+      <w:spacing w:before="0" w:beforeAutospacing="1" w:after="0" w:afterAutospacing="1"/>
+      <w:ind w:left="0" w:right="0"/>
+      <w:jc w:val="left"/>
+    </w:pPr>
     <w:rPr>
+      <w:kern w:val="0"/>
       <w:sz w:val="24"/>
       <w:szCs w:val="24"/>
+      <w:lang w:val="en-US" w:eastAsia="zh-CN" w:bidi="ar"/>
     </w:rPr>
   </w:style>
-  <w:style w:type="character" w:styleId="8">
+  <w:style w:type="character" w:styleId="10">
     <w:name w:val="Strong"/>
     <w:basedOn w:val="4"/>
     <w:qFormat/>

</xml_diff>

<commit_message>
FE - Create PersonalBlogFE
</commit_message>
<xml_diff>
--- a/Plan.docx
+++ b/Plan.docx
@@ -3143,6 +3143,14 @@
           <w:lang w:val="en-US"/>
         </w:rPr>
         <w:tab/>
+      </w:r>
+      <w:r>
+        <w:rPr>
+          <w:rFonts w:hint="default" w:ascii="Times New Roman" w:hAnsi="Times New Roman" w:cs="Times New Roman"/>
+          <w:sz w:val="24"/>
+          <w:szCs w:val="24"/>
+          <w:lang w:val="en-US"/>
+        </w:rPr>
         <w:t>Luồng hoạt động cơ bản:</w:t>
       </w:r>
     </w:p>
@@ -3322,6 +3330,7 @@
         <w:pageBreakBefore w:val="0"/>
         <w:widowControl/>
         <w:numPr>
+          <w:ilvl w:val="0"/>
           <w:numId w:val="0"/>
         </w:numPr>
         <w:suppressLineNumbers w:val="0"/>
@@ -3363,6 +3372,7 @@
         <w:pageBreakBefore w:val="0"/>
         <w:widowControl/>
         <w:numPr>
+          <w:ilvl w:val="0"/>
           <w:numId w:val="0"/>
         </w:numPr>
         <w:suppressLineNumbers w:val="0"/>
@@ -3436,6 +3446,14 @@
           <w:lang w:val="en-US"/>
         </w:rPr>
         <w:tab/>
+      </w:r>
+      <w:r>
+        <w:rPr>
+          <w:rFonts w:hint="default" w:ascii="Times New Roman" w:hAnsi="Times New Roman" w:cs="Times New Roman"/>
+          <w:sz w:val="24"/>
+          <w:szCs w:val="24"/>
+          <w:lang w:val="en-US"/>
+        </w:rPr>
         <w:t>* Cách làm: Tạo EmailSerivce để gửi email (sử dụng smtp, mật khẩu của email host sử dụng App Password), Thêm API xác nhận email (gửi kèm token để so sánh với token lưu ở database).</w:t>
       </w:r>
     </w:p>
@@ -3465,7 +3483,7 @@
         <w:jc w:val="both"/>
         <w:textAlignment w:val="auto"/>
         <w:rPr>
-          <w:rFonts w:hint="default" w:ascii="Times New Roman" w:hAnsi="Times New Roman" w:cs="Times New Roman"/>
+          <w:rFonts w:hint="default" w:cs="Times New Roman"/>
           <w:sz w:val="24"/>
           <w:szCs w:val="24"/>
           <w:lang w:val="en-US"/>
@@ -3489,76 +3507,142 @@
           <w:szCs w:val="24"/>
           <w:lang w:val="en-US"/>
         </w:rPr>
-        <w:t xml:space="preserve"> Sửa lại phần đăng nhập thì cần kiểm tra xem email đã xác nhận chưa, xây dựng frontend</w:t>
-      </w:r>
-    </w:p>
-    <w:p>
-      <w:pPr>
-        <w:pStyle w:val="9"/>
-        <w:keepNext w:val="0"/>
-        <w:keepLines w:val="0"/>
-        <w:pageBreakBefore w:val="0"/>
-        <w:widowControl/>
-        <w:numPr>
-          <w:ilvl w:val="0"/>
-          <w:numId w:val="0"/>
-        </w:numPr>
-        <w:suppressLineNumbers w:val="0"/>
-        <w:kinsoku/>
-        <w:wordWrap/>
-        <w:overflowPunct/>
-        <w:topLinePunct w:val="0"/>
-        <w:autoSpaceDE/>
-        <w:autoSpaceDN/>
-        <w:bidi w:val="0"/>
-        <w:adjustRightInd/>
-        <w:snapToGrid/>
-        <w:spacing w:before="0" w:beforeAutospacing="0" w:after="0" w:afterAutospacing="0" w:line="360" w:lineRule="auto"/>
-        <w:ind w:leftChars="0" w:right="0" w:rightChars="0"/>
-        <w:jc w:val="both"/>
-        <w:textAlignment w:val="auto"/>
-        <w:rPr>
-          <w:rFonts w:hint="default" w:ascii="Times New Roman" w:hAnsi="Times New Roman" w:cs="Times New Roman"/>
-          <w:sz w:val="24"/>
-          <w:szCs w:val="24"/>
-          <w:lang w:val="en-US"/>
-        </w:rPr>
-      </w:pPr>
-    </w:p>
-    <w:p>
-      <w:pPr>
-        <w:pStyle w:val="9"/>
-        <w:keepNext w:val="0"/>
-        <w:keepLines w:val="0"/>
-        <w:pageBreakBefore w:val="0"/>
-        <w:widowControl/>
-        <w:numPr>
-          <w:ilvl w:val="0"/>
-          <w:numId w:val="0"/>
-        </w:numPr>
-        <w:suppressLineNumbers w:val="0"/>
-        <w:kinsoku/>
-        <w:wordWrap/>
-        <w:overflowPunct/>
-        <w:topLinePunct w:val="0"/>
-        <w:autoSpaceDE/>
-        <w:autoSpaceDN/>
-        <w:bidi w:val="0"/>
-        <w:adjustRightInd/>
-        <w:snapToGrid/>
-        <w:spacing w:before="0" w:beforeAutospacing="0" w:after="0" w:afterAutospacing="0" w:line="360" w:lineRule="auto"/>
-        <w:ind w:leftChars="0" w:right="0" w:rightChars="0"/>
-        <w:jc w:val="both"/>
-        <w:textAlignment w:val="auto"/>
-        <w:rPr>
-          <w:rFonts w:hint="default" w:ascii="Times New Roman" w:hAnsi="Times New Roman" w:cs="Times New Roman"/>
-          <w:sz w:val="24"/>
-          <w:szCs w:val="24"/>
-          <w:lang w:val="en-US"/>
-        </w:rPr>
-      </w:pPr>
+        <w:t xml:space="preserve"> Sửa lại phần đăng nhập thì cần kiểm tra xem email đã xác nhận chưa, </w:t>
+      </w:r>
+      <w:r>
+        <w:rPr>
+          <w:rFonts w:hint="default" w:cs="Times New Roman"/>
+          <w:sz w:val="24"/>
+          <w:szCs w:val="24"/>
+          <w:lang w:val="en-US"/>
+        </w:rPr>
+        <w:t>tạo project Frotend với Angular 16.</w:t>
+      </w:r>
+    </w:p>
+    <w:p>
+      <w:pPr>
+        <w:pStyle w:val="9"/>
+        <w:keepNext w:val="0"/>
+        <w:keepLines w:val="0"/>
+        <w:pageBreakBefore w:val="0"/>
+        <w:widowControl/>
+        <w:numPr>
+          <w:ilvl w:val="0"/>
+          <w:numId w:val="0"/>
+        </w:numPr>
+        <w:suppressLineNumbers w:val="0"/>
+        <w:kinsoku/>
+        <w:wordWrap/>
+        <w:overflowPunct/>
+        <w:topLinePunct w:val="0"/>
+        <w:autoSpaceDE/>
+        <w:autoSpaceDN/>
+        <w:bidi w:val="0"/>
+        <w:adjustRightInd/>
+        <w:snapToGrid/>
+        <w:spacing w:before="0" w:beforeAutospacing="0" w:after="0" w:afterAutospacing="0" w:line="360" w:lineRule="auto"/>
+        <w:ind w:leftChars="0" w:right="0" w:rightChars="0"/>
+        <w:jc w:val="both"/>
+        <w:textAlignment w:val="auto"/>
+        <w:rPr>
+          <w:rFonts w:hint="default" w:cs="Times New Roman"/>
+          <w:b w:val="0"/>
+          <w:bCs w:val="0"/>
+          <w:sz w:val="24"/>
+          <w:szCs w:val="24"/>
+          <w:lang w:val="en-US"/>
+        </w:rPr>
+      </w:pPr>
+      <w:r>
+        <w:rPr>
+          <w:rFonts w:hint="default" w:cs="Times New Roman"/>
+          <w:b/>
+          <w:bCs/>
+          <w:sz w:val="24"/>
+          <w:szCs w:val="24"/>
+          <w:lang w:val="en-US"/>
+        </w:rPr>
+        <w:t xml:space="preserve">Day 10: </w:t>
+      </w:r>
+      <w:r>
+        <w:rPr>
+          <w:rFonts w:hint="default" w:cs="Times New Roman"/>
+          <w:b w:val="0"/>
+          <w:bCs w:val="0"/>
+          <w:sz w:val="24"/>
+          <w:szCs w:val="24"/>
+          <w:lang w:val="en-US"/>
+        </w:rPr>
+        <w:t>Xây dựng các template cho giao diện, lên kế hoạch xây dựng frontend.</w:t>
+      </w:r>
       <w:bookmarkStart w:id="0" w:name="_GoBack"/>
       <w:bookmarkEnd w:id="0"/>
+    </w:p>
+    <w:p>
+      <w:pPr>
+        <w:pStyle w:val="9"/>
+        <w:keepNext w:val="0"/>
+        <w:keepLines w:val="0"/>
+        <w:pageBreakBefore w:val="0"/>
+        <w:widowControl/>
+        <w:numPr>
+          <w:ilvl w:val="0"/>
+          <w:numId w:val="0"/>
+        </w:numPr>
+        <w:suppressLineNumbers w:val="0"/>
+        <w:kinsoku/>
+        <w:wordWrap/>
+        <w:overflowPunct/>
+        <w:topLinePunct w:val="0"/>
+        <w:autoSpaceDE/>
+        <w:autoSpaceDN/>
+        <w:bidi w:val="0"/>
+        <w:adjustRightInd/>
+        <w:snapToGrid/>
+        <w:spacing w:before="0" w:beforeAutospacing="0" w:after="0" w:afterAutospacing="0" w:line="360" w:lineRule="auto"/>
+        <w:ind w:leftChars="0" w:right="0" w:rightChars="0"/>
+        <w:jc w:val="both"/>
+        <w:textAlignment w:val="auto"/>
+        <w:rPr>
+          <w:rFonts w:hint="default" w:ascii="Times New Roman" w:hAnsi="Times New Roman" w:cs="Times New Roman"/>
+          <w:sz w:val="24"/>
+          <w:szCs w:val="24"/>
+          <w:lang w:val="en-US"/>
+        </w:rPr>
+      </w:pPr>
+    </w:p>
+    <w:p>
+      <w:pPr>
+        <w:pStyle w:val="9"/>
+        <w:keepNext w:val="0"/>
+        <w:keepLines w:val="0"/>
+        <w:pageBreakBefore w:val="0"/>
+        <w:widowControl/>
+        <w:numPr>
+          <w:ilvl w:val="0"/>
+          <w:numId w:val="0"/>
+        </w:numPr>
+        <w:suppressLineNumbers w:val="0"/>
+        <w:kinsoku/>
+        <w:wordWrap/>
+        <w:overflowPunct/>
+        <w:topLinePunct w:val="0"/>
+        <w:autoSpaceDE/>
+        <w:autoSpaceDN/>
+        <w:bidi w:val="0"/>
+        <w:adjustRightInd/>
+        <w:snapToGrid/>
+        <w:spacing w:before="0" w:beforeAutospacing="0" w:after="0" w:afterAutospacing="0" w:line="360" w:lineRule="auto"/>
+        <w:ind w:leftChars="0" w:right="0" w:rightChars="0"/>
+        <w:jc w:val="both"/>
+        <w:textAlignment w:val="auto"/>
+        <w:rPr>
+          <w:rFonts w:hint="default" w:ascii="Times New Roman" w:hAnsi="Times New Roman" w:cs="Times New Roman"/>
+          <w:sz w:val="24"/>
+          <w:szCs w:val="24"/>
+          <w:lang w:val="en-US"/>
+        </w:rPr>
+      </w:pPr>
     </w:p>
     <w:p>
       <w:pPr>
@@ -4046,8 +4130,8 @@
     <w:lsdException w:unhideWhenUsed="0" w:uiPriority="0" w:semiHidden="0" w:name="Normal Indent"/>
     <w:lsdException w:unhideWhenUsed="0" w:uiPriority="0" w:semiHidden="0" w:name="footnote text"/>
     <w:lsdException w:unhideWhenUsed="0" w:uiPriority="0" w:semiHidden="0" w:name="annotation text"/>
-    <w:lsdException w:unhideWhenUsed="0" w:uiPriority="0" w:semiHidden="0" w:name="header"/>
-    <w:lsdException w:unhideWhenUsed="0" w:uiPriority="0" w:semiHidden="0" w:name="footer"/>
+    <w:lsdException w:qFormat="1" w:unhideWhenUsed="0" w:uiPriority="0" w:semiHidden="0" w:name="header"/>
+    <w:lsdException w:qFormat="1" w:unhideWhenUsed="0" w:uiPriority="0" w:semiHidden="0" w:name="footer"/>
     <w:lsdException w:unhideWhenUsed="0" w:uiPriority="0" w:semiHidden="0" w:name="index heading"/>
     <w:lsdException w:qFormat="1" w:uiPriority="0" w:name="caption"/>
     <w:lsdException w:unhideWhenUsed="0" w:uiPriority="0" w:semiHidden="0" w:name="table of figures"/>
@@ -4338,6 +4422,7 @@
   <w:style w:type="paragraph" w:styleId="6">
     <w:name w:val="footer"/>
     <w:basedOn w:val="1"/>
+    <w:qFormat/>
     <w:uiPriority w:val="0"/>
     <w:pPr>
       <w:tabs>
@@ -4355,6 +4440,7 @@
   <w:style w:type="paragraph" w:styleId="7">
     <w:name w:val="header"/>
     <w:basedOn w:val="1"/>
+    <w:qFormat/>
     <w:uiPriority w:val="0"/>
     <w:pPr>
       <w:tabs>
@@ -4389,6 +4475,7 @@
       <w:jc w:val="left"/>
     </w:pPr>
     <w:rPr>
+      <w:rFonts w:ascii="Times New Roman" w:hAnsi="Times New Roman" w:eastAsia="SimSun" w:cs="Times New Roman"/>
       <w:kern w:val="0"/>
       <w:sz w:val="24"/>
       <w:szCs w:val="24"/>

</xml_diff>

<commit_message>
FE - Add Header for admin site
</commit_message>
<xml_diff>
--- a/Plan.docx
+++ b/Plan.docx
@@ -36,7 +36,7 @@
       </w:pPr>
       <w:r>
         <w:rPr>
-          <w:rStyle w:val="10"/>
+          <w:rStyle w:val="11"/>
           <w:rFonts w:hint="default" w:ascii="Times New Roman" w:hAnsi="Times New Roman" w:cs="Times New Roman"/>
           <w:b/>
           <w:bCs/>
@@ -47,7 +47,7 @@
       </w:r>
       <w:r>
         <w:rPr>
-          <w:rStyle w:val="10"/>
+          <w:rStyle w:val="11"/>
           <w:rFonts w:hint="default" w:ascii="Times New Roman" w:hAnsi="Times New Roman" w:cs="Times New Roman"/>
           <w:b/>
           <w:bCs/>
@@ -59,7 +59,7 @@
       </w:r>
       <w:r>
         <w:rPr>
-          <w:rStyle w:val="10"/>
+          <w:rStyle w:val="11"/>
           <w:rFonts w:hint="default" w:ascii="Times New Roman" w:hAnsi="Times New Roman" w:cs="Times New Roman"/>
           <w:b/>
           <w:bCs/>
@@ -71,7 +71,7 @@
     </w:p>
     <w:p>
       <w:pPr>
-        <w:pStyle w:val="9"/>
+        <w:pStyle w:val="10"/>
         <w:keepNext w:val="0"/>
         <w:keepLines w:val="0"/>
         <w:pageBreakBefore w:val="0"/>
@@ -105,7 +105,7 @@
       </w:pPr>
       <w:r>
         <w:rPr>
-          <w:rStyle w:val="10"/>
+          <w:rStyle w:val="11"/>
           <w:rFonts w:hint="default" w:ascii="Times New Roman" w:hAnsi="Times New Roman" w:cs="Times New Roman"/>
           <w:sz w:val="24"/>
           <w:szCs w:val="24"/>
@@ -115,7 +115,7 @@
     </w:p>
     <w:p>
       <w:pPr>
-        <w:pStyle w:val="9"/>
+        <w:pStyle w:val="10"/>
         <w:keepNext w:val="0"/>
         <w:keepLines w:val="0"/>
         <w:pageBreakBefore w:val="0"/>
@@ -155,7 +155,7 @@
     </w:p>
     <w:p>
       <w:pPr>
-        <w:pStyle w:val="9"/>
+        <w:pStyle w:val="10"/>
         <w:keepNext w:val="0"/>
         <w:keepLines w:val="0"/>
         <w:pageBreakBefore w:val="0"/>
@@ -195,7 +195,7 @@
     </w:p>
     <w:p>
       <w:pPr>
-        <w:pStyle w:val="9"/>
+        <w:pStyle w:val="10"/>
         <w:keepNext w:val="0"/>
         <w:keepLines w:val="0"/>
         <w:pageBreakBefore w:val="0"/>
@@ -235,7 +235,7 @@
     </w:p>
     <w:p>
       <w:pPr>
-        <w:pStyle w:val="9"/>
+        <w:pStyle w:val="10"/>
         <w:keepNext w:val="0"/>
         <w:keepLines w:val="0"/>
         <w:pageBreakBefore w:val="0"/>
@@ -269,7 +269,7 @@
       </w:pPr>
       <w:r>
         <w:rPr>
-          <w:rStyle w:val="10"/>
+          <w:rStyle w:val="11"/>
           <w:rFonts w:hint="default" w:ascii="Times New Roman" w:hAnsi="Times New Roman" w:cs="Times New Roman"/>
           <w:sz w:val="24"/>
           <w:szCs w:val="24"/>
@@ -279,38 +279,38 @@
     </w:p>
     <w:p>
       <w:pPr>
-        <w:pStyle w:val="9"/>
-        <w:keepNext w:val="0"/>
-        <w:keepLines w:val="0"/>
-        <w:pageBreakBefore w:val="0"/>
-        <w:widowControl/>
-        <w:numPr>
-          <w:ilvl w:val="0"/>
-          <w:numId w:val="0"/>
-        </w:numPr>
-        <w:suppressLineNumbers w:val="0"/>
-        <w:kinsoku/>
-        <w:wordWrap/>
-        <w:overflowPunct/>
-        <w:topLinePunct w:val="0"/>
-        <w:autoSpaceDE/>
-        <w:autoSpaceDN/>
-        <w:bidi w:val="0"/>
-        <w:adjustRightInd/>
-        <w:snapToGrid/>
-        <w:spacing w:before="0" w:beforeAutospacing="0" w:after="0" w:afterAutospacing="0" w:line="360" w:lineRule="auto"/>
-        <w:ind w:leftChars="0" w:right="0" w:rightChars="0"/>
-        <w:jc w:val="both"/>
-        <w:textAlignment w:val="auto"/>
-        <w:rPr>
-          <w:rFonts w:hint="default" w:ascii="Times New Roman" w:hAnsi="Times New Roman" w:cs="Times New Roman"/>
-          <w:sz w:val="24"/>
-          <w:szCs w:val="24"/>
-        </w:rPr>
-      </w:pPr>
-      <w:r>
-        <w:rPr>
-          <w:rStyle w:val="10"/>
+        <w:pStyle w:val="10"/>
+        <w:keepNext w:val="0"/>
+        <w:keepLines w:val="0"/>
+        <w:pageBreakBefore w:val="0"/>
+        <w:widowControl/>
+        <w:numPr>
+          <w:ilvl w:val="0"/>
+          <w:numId w:val="0"/>
+        </w:numPr>
+        <w:suppressLineNumbers w:val="0"/>
+        <w:kinsoku/>
+        <w:wordWrap/>
+        <w:overflowPunct/>
+        <w:topLinePunct w:val="0"/>
+        <w:autoSpaceDE/>
+        <w:autoSpaceDN/>
+        <w:bidi w:val="0"/>
+        <w:adjustRightInd/>
+        <w:snapToGrid/>
+        <w:spacing w:before="0" w:beforeAutospacing="0" w:after="0" w:afterAutospacing="0" w:line="360" w:lineRule="auto"/>
+        <w:ind w:leftChars="0" w:right="0" w:rightChars="0"/>
+        <w:jc w:val="both"/>
+        <w:textAlignment w:val="auto"/>
+        <w:rPr>
+          <w:rFonts w:hint="default" w:ascii="Times New Roman" w:hAnsi="Times New Roman" w:cs="Times New Roman"/>
+          <w:sz w:val="24"/>
+          <w:szCs w:val="24"/>
+        </w:rPr>
+      </w:pPr>
+      <w:r>
+        <w:rPr>
+          <w:rStyle w:val="11"/>
           <w:rFonts w:hint="default" w:ascii="Times New Roman" w:hAnsi="Times New Roman" w:cs="Times New Roman"/>
           <w:sz w:val="24"/>
           <w:szCs w:val="24"/>
@@ -328,38 +328,38 @@
     </w:p>
     <w:p>
       <w:pPr>
-        <w:pStyle w:val="9"/>
-        <w:keepNext w:val="0"/>
-        <w:keepLines w:val="0"/>
-        <w:pageBreakBefore w:val="0"/>
-        <w:widowControl/>
-        <w:numPr>
-          <w:ilvl w:val="0"/>
-          <w:numId w:val="0"/>
-        </w:numPr>
-        <w:suppressLineNumbers w:val="0"/>
-        <w:kinsoku/>
-        <w:wordWrap/>
-        <w:overflowPunct/>
-        <w:topLinePunct w:val="0"/>
-        <w:autoSpaceDE/>
-        <w:autoSpaceDN/>
-        <w:bidi w:val="0"/>
-        <w:adjustRightInd/>
-        <w:snapToGrid/>
-        <w:spacing w:before="0" w:beforeAutospacing="0" w:after="0" w:afterAutospacing="0" w:line="360" w:lineRule="auto"/>
-        <w:ind w:leftChars="0" w:right="0" w:rightChars="0"/>
-        <w:jc w:val="both"/>
-        <w:textAlignment w:val="auto"/>
-        <w:rPr>
-          <w:rFonts w:hint="default" w:ascii="Times New Roman" w:hAnsi="Times New Roman" w:cs="Times New Roman"/>
-          <w:sz w:val="24"/>
-          <w:szCs w:val="24"/>
-        </w:rPr>
-      </w:pPr>
-      <w:r>
-        <w:rPr>
-          <w:rStyle w:val="10"/>
+        <w:pStyle w:val="10"/>
+        <w:keepNext w:val="0"/>
+        <w:keepLines w:val="0"/>
+        <w:pageBreakBefore w:val="0"/>
+        <w:widowControl/>
+        <w:numPr>
+          <w:ilvl w:val="0"/>
+          <w:numId w:val="0"/>
+        </w:numPr>
+        <w:suppressLineNumbers w:val="0"/>
+        <w:kinsoku/>
+        <w:wordWrap/>
+        <w:overflowPunct/>
+        <w:topLinePunct w:val="0"/>
+        <w:autoSpaceDE/>
+        <w:autoSpaceDN/>
+        <w:bidi w:val="0"/>
+        <w:adjustRightInd/>
+        <w:snapToGrid/>
+        <w:spacing w:before="0" w:beforeAutospacing="0" w:after="0" w:afterAutospacing="0" w:line="360" w:lineRule="auto"/>
+        <w:ind w:leftChars="0" w:right="0" w:rightChars="0"/>
+        <w:jc w:val="both"/>
+        <w:textAlignment w:val="auto"/>
+        <w:rPr>
+          <w:rFonts w:hint="default" w:ascii="Times New Roman" w:hAnsi="Times New Roman" w:cs="Times New Roman"/>
+          <w:sz w:val="24"/>
+          <w:szCs w:val="24"/>
+        </w:rPr>
+      </w:pPr>
+      <w:r>
+        <w:rPr>
+          <w:rStyle w:val="11"/>
           <w:rFonts w:hint="default" w:ascii="Times New Roman" w:hAnsi="Times New Roman" w:cs="Times New Roman"/>
           <w:sz w:val="24"/>
           <w:szCs w:val="24"/>
@@ -377,38 +377,38 @@
     </w:p>
     <w:p>
       <w:pPr>
-        <w:pStyle w:val="9"/>
-        <w:keepNext w:val="0"/>
-        <w:keepLines w:val="0"/>
-        <w:pageBreakBefore w:val="0"/>
-        <w:widowControl/>
-        <w:numPr>
-          <w:ilvl w:val="0"/>
-          <w:numId w:val="0"/>
-        </w:numPr>
-        <w:suppressLineNumbers w:val="0"/>
-        <w:kinsoku/>
-        <w:wordWrap/>
-        <w:overflowPunct/>
-        <w:topLinePunct w:val="0"/>
-        <w:autoSpaceDE/>
-        <w:autoSpaceDN/>
-        <w:bidi w:val="0"/>
-        <w:adjustRightInd/>
-        <w:snapToGrid/>
-        <w:spacing w:before="0" w:beforeAutospacing="0" w:after="0" w:afterAutospacing="0" w:line="360" w:lineRule="auto"/>
-        <w:ind w:leftChars="0" w:right="0" w:rightChars="0"/>
-        <w:jc w:val="both"/>
-        <w:textAlignment w:val="auto"/>
-        <w:rPr>
-          <w:rFonts w:hint="default" w:ascii="Times New Roman" w:hAnsi="Times New Roman" w:cs="Times New Roman"/>
-          <w:sz w:val="24"/>
-          <w:szCs w:val="24"/>
-        </w:rPr>
-      </w:pPr>
-      <w:r>
-        <w:rPr>
-          <w:rStyle w:val="10"/>
+        <w:pStyle w:val="10"/>
+        <w:keepNext w:val="0"/>
+        <w:keepLines w:val="0"/>
+        <w:pageBreakBefore w:val="0"/>
+        <w:widowControl/>
+        <w:numPr>
+          <w:ilvl w:val="0"/>
+          <w:numId w:val="0"/>
+        </w:numPr>
+        <w:suppressLineNumbers w:val="0"/>
+        <w:kinsoku/>
+        <w:wordWrap/>
+        <w:overflowPunct/>
+        <w:topLinePunct w:val="0"/>
+        <w:autoSpaceDE/>
+        <w:autoSpaceDN/>
+        <w:bidi w:val="0"/>
+        <w:adjustRightInd/>
+        <w:snapToGrid/>
+        <w:spacing w:before="0" w:beforeAutospacing="0" w:after="0" w:afterAutospacing="0" w:line="360" w:lineRule="auto"/>
+        <w:ind w:leftChars="0" w:right="0" w:rightChars="0"/>
+        <w:jc w:val="both"/>
+        <w:textAlignment w:val="auto"/>
+        <w:rPr>
+          <w:rFonts w:hint="default" w:ascii="Times New Roman" w:hAnsi="Times New Roman" w:cs="Times New Roman"/>
+          <w:sz w:val="24"/>
+          <w:szCs w:val="24"/>
+        </w:rPr>
+      </w:pPr>
+      <w:r>
+        <w:rPr>
+          <w:rStyle w:val="11"/>
           <w:rFonts w:hint="default" w:ascii="Times New Roman" w:hAnsi="Times New Roman" w:cs="Times New Roman"/>
           <w:sz w:val="24"/>
           <w:szCs w:val="24"/>
@@ -426,38 +426,38 @@
     </w:p>
     <w:p>
       <w:pPr>
-        <w:pStyle w:val="9"/>
-        <w:keepNext w:val="0"/>
-        <w:keepLines w:val="0"/>
-        <w:pageBreakBefore w:val="0"/>
-        <w:widowControl/>
-        <w:numPr>
-          <w:ilvl w:val="0"/>
-          <w:numId w:val="0"/>
-        </w:numPr>
-        <w:suppressLineNumbers w:val="0"/>
-        <w:kinsoku/>
-        <w:wordWrap/>
-        <w:overflowPunct/>
-        <w:topLinePunct w:val="0"/>
-        <w:autoSpaceDE/>
-        <w:autoSpaceDN/>
-        <w:bidi w:val="0"/>
-        <w:adjustRightInd/>
-        <w:snapToGrid/>
-        <w:spacing w:before="0" w:beforeAutospacing="0" w:after="0" w:afterAutospacing="0" w:line="360" w:lineRule="auto"/>
-        <w:ind w:leftChars="0" w:right="0" w:rightChars="0"/>
-        <w:jc w:val="both"/>
-        <w:textAlignment w:val="auto"/>
-        <w:rPr>
-          <w:rFonts w:hint="default" w:ascii="Times New Roman" w:hAnsi="Times New Roman" w:cs="Times New Roman"/>
-          <w:sz w:val="24"/>
-          <w:szCs w:val="24"/>
-        </w:rPr>
-      </w:pPr>
-      <w:r>
-        <w:rPr>
-          <w:rStyle w:val="10"/>
+        <w:pStyle w:val="10"/>
+        <w:keepNext w:val="0"/>
+        <w:keepLines w:val="0"/>
+        <w:pageBreakBefore w:val="0"/>
+        <w:widowControl/>
+        <w:numPr>
+          <w:ilvl w:val="0"/>
+          <w:numId w:val="0"/>
+        </w:numPr>
+        <w:suppressLineNumbers w:val="0"/>
+        <w:kinsoku/>
+        <w:wordWrap/>
+        <w:overflowPunct/>
+        <w:topLinePunct w:val="0"/>
+        <w:autoSpaceDE/>
+        <w:autoSpaceDN/>
+        <w:bidi w:val="0"/>
+        <w:adjustRightInd/>
+        <w:snapToGrid/>
+        <w:spacing w:before="0" w:beforeAutospacing="0" w:after="0" w:afterAutospacing="0" w:line="360" w:lineRule="auto"/>
+        <w:ind w:leftChars="0" w:right="0" w:rightChars="0"/>
+        <w:jc w:val="both"/>
+        <w:textAlignment w:val="auto"/>
+        <w:rPr>
+          <w:rFonts w:hint="default" w:ascii="Times New Roman" w:hAnsi="Times New Roman" w:cs="Times New Roman"/>
+          <w:sz w:val="24"/>
+          <w:szCs w:val="24"/>
+        </w:rPr>
+      </w:pPr>
+      <w:r>
+        <w:rPr>
+          <w:rStyle w:val="11"/>
           <w:rFonts w:hint="default" w:ascii="Times New Roman" w:hAnsi="Times New Roman" w:cs="Times New Roman"/>
           <w:sz w:val="24"/>
           <w:szCs w:val="24"/>
@@ -475,38 +475,38 @@
     </w:p>
     <w:p>
       <w:pPr>
-        <w:pStyle w:val="9"/>
-        <w:keepNext w:val="0"/>
-        <w:keepLines w:val="0"/>
-        <w:pageBreakBefore w:val="0"/>
-        <w:widowControl/>
-        <w:numPr>
-          <w:ilvl w:val="0"/>
-          <w:numId w:val="0"/>
-        </w:numPr>
-        <w:suppressLineNumbers w:val="0"/>
-        <w:kinsoku/>
-        <w:wordWrap/>
-        <w:overflowPunct/>
-        <w:topLinePunct w:val="0"/>
-        <w:autoSpaceDE/>
-        <w:autoSpaceDN/>
-        <w:bidi w:val="0"/>
-        <w:adjustRightInd/>
-        <w:snapToGrid/>
-        <w:spacing w:before="0" w:beforeAutospacing="0" w:after="0" w:afterAutospacing="0" w:line="360" w:lineRule="auto"/>
-        <w:ind w:leftChars="0" w:right="0" w:rightChars="0"/>
-        <w:jc w:val="both"/>
-        <w:textAlignment w:val="auto"/>
-        <w:rPr>
-          <w:rFonts w:hint="default" w:ascii="Times New Roman" w:hAnsi="Times New Roman" w:cs="Times New Roman"/>
-          <w:sz w:val="24"/>
-          <w:szCs w:val="24"/>
-        </w:rPr>
-      </w:pPr>
-      <w:r>
-        <w:rPr>
-          <w:rStyle w:val="10"/>
+        <w:pStyle w:val="10"/>
+        <w:keepNext w:val="0"/>
+        <w:keepLines w:val="0"/>
+        <w:pageBreakBefore w:val="0"/>
+        <w:widowControl/>
+        <w:numPr>
+          <w:ilvl w:val="0"/>
+          <w:numId w:val="0"/>
+        </w:numPr>
+        <w:suppressLineNumbers w:val="0"/>
+        <w:kinsoku/>
+        <w:wordWrap/>
+        <w:overflowPunct/>
+        <w:topLinePunct w:val="0"/>
+        <w:autoSpaceDE/>
+        <w:autoSpaceDN/>
+        <w:bidi w:val="0"/>
+        <w:adjustRightInd/>
+        <w:snapToGrid/>
+        <w:spacing w:before="0" w:beforeAutospacing="0" w:after="0" w:afterAutospacing="0" w:line="360" w:lineRule="auto"/>
+        <w:ind w:leftChars="0" w:right="0" w:rightChars="0"/>
+        <w:jc w:val="both"/>
+        <w:textAlignment w:val="auto"/>
+        <w:rPr>
+          <w:rFonts w:hint="default" w:ascii="Times New Roman" w:hAnsi="Times New Roman" w:cs="Times New Roman"/>
+          <w:sz w:val="24"/>
+          <w:szCs w:val="24"/>
+        </w:rPr>
+      </w:pPr>
+      <w:r>
+        <w:rPr>
+          <w:rStyle w:val="11"/>
           <w:rFonts w:hint="default" w:ascii="Times New Roman" w:hAnsi="Times New Roman" w:cs="Times New Roman"/>
           <w:sz w:val="24"/>
           <w:szCs w:val="24"/>
@@ -524,7 +524,7 @@
     </w:p>
     <w:p>
       <w:pPr>
-        <w:pStyle w:val="9"/>
+        <w:pStyle w:val="10"/>
         <w:keepNext w:val="0"/>
         <w:keepLines w:val="0"/>
         <w:pageBreakBefore w:val="0"/>
@@ -558,7 +558,7 @@
       </w:pPr>
       <w:r>
         <w:rPr>
-          <w:rStyle w:val="10"/>
+          <w:rStyle w:val="11"/>
           <w:rFonts w:hint="default" w:ascii="Times New Roman" w:hAnsi="Times New Roman" w:cs="Times New Roman"/>
           <w:sz w:val="24"/>
           <w:szCs w:val="24"/>
@@ -568,7 +568,7 @@
       </w:r>
       <w:r>
         <w:rPr>
-          <w:rStyle w:val="10"/>
+          <w:rStyle w:val="11"/>
           <w:rFonts w:hint="default" w:ascii="Times New Roman" w:hAnsi="Times New Roman" w:cs="Times New Roman"/>
           <w:sz w:val="24"/>
           <w:szCs w:val="24"/>
@@ -578,38 +578,38 @@
     </w:p>
     <w:p>
       <w:pPr>
-        <w:pStyle w:val="9"/>
-        <w:keepNext w:val="0"/>
-        <w:keepLines w:val="0"/>
-        <w:pageBreakBefore w:val="0"/>
-        <w:widowControl/>
-        <w:numPr>
-          <w:ilvl w:val="0"/>
-          <w:numId w:val="0"/>
-        </w:numPr>
-        <w:suppressLineNumbers w:val="0"/>
-        <w:kinsoku/>
-        <w:wordWrap/>
-        <w:overflowPunct/>
-        <w:topLinePunct w:val="0"/>
-        <w:autoSpaceDE/>
-        <w:autoSpaceDN/>
-        <w:bidi w:val="0"/>
-        <w:adjustRightInd/>
-        <w:snapToGrid/>
-        <w:spacing w:before="0" w:beforeAutospacing="0" w:after="0" w:afterAutospacing="0" w:line="360" w:lineRule="auto"/>
-        <w:ind w:leftChars="0" w:right="0" w:rightChars="0"/>
-        <w:jc w:val="both"/>
-        <w:textAlignment w:val="auto"/>
-        <w:rPr>
-          <w:rFonts w:hint="default" w:ascii="Times New Roman" w:hAnsi="Times New Roman" w:cs="Times New Roman"/>
-          <w:sz w:val="24"/>
-          <w:szCs w:val="24"/>
-        </w:rPr>
-      </w:pPr>
-      <w:r>
-        <w:rPr>
-          <w:rStyle w:val="10"/>
+        <w:pStyle w:val="10"/>
+        <w:keepNext w:val="0"/>
+        <w:keepLines w:val="0"/>
+        <w:pageBreakBefore w:val="0"/>
+        <w:widowControl/>
+        <w:numPr>
+          <w:ilvl w:val="0"/>
+          <w:numId w:val="0"/>
+        </w:numPr>
+        <w:suppressLineNumbers w:val="0"/>
+        <w:kinsoku/>
+        <w:wordWrap/>
+        <w:overflowPunct/>
+        <w:topLinePunct w:val="0"/>
+        <w:autoSpaceDE/>
+        <w:autoSpaceDN/>
+        <w:bidi w:val="0"/>
+        <w:adjustRightInd/>
+        <w:snapToGrid/>
+        <w:spacing w:before="0" w:beforeAutospacing="0" w:after="0" w:afterAutospacing="0" w:line="360" w:lineRule="auto"/>
+        <w:ind w:leftChars="0" w:right="0" w:rightChars="0"/>
+        <w:jc w:val="both"/>
+        <w:textAlignment w:val="auto"/>
+        <w:rPr>
+          <w:rFonts w:hint="default" w:ascii="Times New Roman" w:hAnsi="Times New Roman" w:cs="Times New Roman"/>
+          <w:sz w:val="24"/>
+          <w:szCs w:val="24"/>
+        </w:rPr>
+      </w:pPr>
+      <w:r>
+        <w:rPr>
+          <w:rStyle w:val="11"/>
           <w:rFonts w:hint="default" w:ascii="Times New Roman" w:hAnsi="Times New Roman" w:cs="Times New Roman"/>
           <w:sz w:val="24"/>
           <w:szCs w:val="24"/>
@@ -618,7 +618,7 @@
       </w:r>
       <w:r>
         <w:rPr>
-          <w:rStyle w:val="10"/>
+          <w:rStyle w:val="11"/>
           <w:rFonts w:hint="default" w:ascii="Times New Roman" w:hAnsi="Times New Roman" w:cs="Times New Roman"/>
           <w:sz w:val="24"/>
           <w:szCs w:val="24"/>
@@ -628,7 +628,7 @@
       </w:r>
       <w:r>
         <w:rPr>
-          <w:rStyle w:val="10"/>
+          <w:rStyle w:val="11"/>
           <w:rFonts w:hint="default" w:ascii="Times New Roman" w:hAnsi="Times New Roman" w:cs="Times New Roman"/>
           <w:sz w:val="24"/>
           <w:szCs w:val="24"/>
@@ -646,38 +646,38 @@
     </w:p>
     <w:p>
       <w:pPr>
-        <w:pStyle w:val="9"/>
-        <w:keepNext w:val="0"/>
-        <w:keepLines w:val="0"/>
-        <w:pageBreakBefore w:val="0"/>
-        <w:widowControl/>
-        <w:numPr>
-          <w:ilvl w:val="0"/>
-          <w:numId w:val="0"/>
-        </w:numPr>
-        <w:suppressLineNumbers w:val="0"/>
-        <w:kinsoku/>
-        <w:wordWrap/>
-        <w:overflowPunct/>
-        <w:topLinePunct w:val="0"/>
-        <w:autoSpaceDE/>
-        <w:autoSpaceDN/>
-        <w:bidi w:val="0"/>
-        <w:adjustRightInd/>
-        <w:snapToGrid/>
-        <w:spacing w:before="0" w:beforeAutospacing="0" w:after="0" w:afterAutospacing="0" w:line="360" w:lineRule="auto"/>
-        <w:ind w:leftChars="0" w:right="0" w:rightChars="0"/>
-        <w:jc w:val="both"/>
-        <w:textAlignment w:val="auto"/>
-        <w:rPr>
-          <w:rFonts w:hint="default" w:ascii="Times New Roman" w:hAnsi="Times New Roman" w:cs="Times New Roman"/>
-          <w:sz w:val="24"/>
-          <w:szCs w:val="24"/>
-        </w:rPr>
-      </w:pPr>
-      <w:r>
-        <w:rPr>
-          <w:rStyle w:val="10"/>
+        <w:pStyle w:val="10"/>
+        <w:keepNext w:val="0"/>
+        <w:keepLines w:val="0"/>
+        <w:pageBreakBefore w:val="0"/>
+        <w:widowControl/>
+        <w:numPr>
+          <w:ilvl w:val="0"/>
+          <w:numId w:val="0"/>
+        </w:numPr>
+        <w:suppressLineNumbers w:val="0"/>
+        <w:kinsoku/>
+        <w:wordWrap/>
+        <w:overflowPunct/>
+        <w:topLinePunct w:val="0"/>
+        <w:autoSpaceDE/>
+        <w:autoSpaceDN/>
+        <w:bidi w:val="0"/>
+        <w:adjustRightInd/>
+        <w:snapToGrid/>
+        <w:spacing w:before="0" w:beforeAutospacing="0" w:after="0" w:afterAutospacing="0" w:line="360" w:lineRule="auto"/>
+        <w:ind w:leftChars="0" w:right="0" w:rightChars="0"/>
+        <w:jc w:val="both"/>
+        <w:textAlignment w:val="auto"/>
+        <w:rPr>
+          <w:rFonts w:hint="default" w:ascii="Times New Roman" w:hAnsi="Times New Roman" w:cs="Times New Roman"/>
+          <w:sz w:val="24"/>
+          <w:szCs w:val="24"/>
+        </w:rPr>
+      </w:pPr>
+      <w:r>
+        <w:rPr>
+          <w:rStyle w:val="11"/>
           <w:rFonts w:hint="default" w:ascii="Times New Roman" w:hAnsi="Times New Roman" w:cs="Times New Roman"/>
           <w:sz w:val="24"/>
           <w:szCs w:val="24"/>
@@ -695,38 +695,38 @@
     </w:p>
     <w:p>
       <w:pPr>
-        <w:pStyle w:val="9"/>
-        <w:keepNext w:val="0"/>
-        <w:keepLines w:val="0"/>
-        <w:pageBreakBefore w:val="0"/>
-        <w:widowControl/>
-        <w:numPr>
-          <w:ilvl w:val="0"/>
-          <w:numId w:val="0"/>
-        </w:numPr>
-        <w:suppressLineNumbers w:val="0"/>
-        <w:kinsoku/>
-        <w:wordWrap/>
-        <w:overflowPunct/>
-        <w:topLinePunct w:val="0"/>
-        <w:autoSpaceDE/>
-        <w:autoSpaceDN/>
-        <w:bidi w:val="0"/>
-        <w:adjustRightInd/>
-        <w:snapToGrid/>
-        <w:spacing w:before="0" w:beforeAutospacing="0" w:after="0" w:afterAutospacing="0" w:line="360" w:lineRule="auto"/>
-        <w:ind w:leftChars="0" w:right="0" w:rightChars="0"/>
-        <w:jc w:val="both"/>
-        <w:textAlignment w:val="auto"/>
-        <w:rPr>
-          <w:rFonts w:hint="default" w:ascii="Times New Roman" w:hAnsi="Times New Roman" w:cs="Times New Roman"/>
-          <w:sz w:val="24"/>
-          <w:szCs w:val="24"/>
-        </w:rPr>
-      </w:pPr>
-      <w:r>
-        <w:rPr>
-          <w:rStyle w:val="10"/>
+        <w:pStyle w:val="10"/>
+        <w:keepNext w:val="0"/>
+        <w:keepLines w:val="0"/>
+        <w:pageBreakBefore w:val="0"/>
+        <w:widowControl/>
+        <w:numPr>
+          <w:ilvl w:val="0"/>
+          <w:numId w:val="0"/>
+        </w:numPr>
+        <w:suppressLineNumbers w:val="0"/>
+        <w:kinsoku/>
+        <w:wordWrap/>
+        <w:overflowPunct/>
+        <w:topLinePunct w:val="0"/>
+        <w:autoSpaceDE/>
+        <w:autoSpaceDN/>
+        <w:bidi w:val="0"/>
+        <w:adjustRightInd/>
+        <w:snapToGrid/>
+        <w:spacing w:before="0" w:beforeAutospacing="0" w:after="0" w:afterAutospacing="0" w:line="360" w:lineRule="auto"/>
+        <w:ind w:leftChars="0" w:right="0" w:rightChars="0"/>
+        <w:jc w:val="both"/>
+        <w:textAlignment w:val="auto"/>
+        <w:rPr>
+          <w:rFonts w:hint="default" w:ascii="Times New Roman" w:hAnsi="Times New Roman" w:cs="Times New Roman"/>
+          <w:sz w:val="24"/>
+          <w:szCs w:val="24"/>
+        </w:rPr>
+      </w:pPr>
+      <w:r>
+        <w:rPr>
+          <w:rStyle w:val="11"/>
           <w:rFonts w:hint="default" w:ascii="Times New Roman" w:hAnsi="Times New Roman" w:cs="Times New Roman"/>
           <w:sz w:val="24"/>
           <w:szCs w:val="24"/>
@@ -744,38 +744,38 @@
     </w:p>
     <w:p>
       <w:pPr>
-        <w:pStyle w:val="9"/>
-        <w:keepNext w:val="0"/>
-        <w:keepLines w:val="0"/>
-        <w:pageBreakBefore w:val="0"/>
-        <w:widowControl/>
-        <w:numPr>
-          <w:ilvl w:val="0"/>
-          <w:numId w:val="0"/>
-        </w:numPr>
-        <w:suppressLineNumbers w:val="0"/>
-        <w:kinsoku/>
-        <w:wordWrap/>
-        <w:overflowPunct/>
-        <w:topLinePunct w:val="0"/>
-        <w:autoSpaceDE/>
-        <w:autoSpaceDN/>
-        <w:bidi w:val="0"/>
-        <w:adjustRightInd/>
-        <w:snapToGrid/>
-        <w:spacing w:before="0" w:beforeAutospacing="0" w:after="0" w:afterAutospacing="0" w:line="360" w:lineRule="auto"/>
-        <w:ind w:leftChars="0" w:right="0" w:rightChars="0"/>
-        <w:jc w:val="both"/>
-        <w:textAlignment w:val="auto"/>
-        <w:rPr>
-          <w:rFonts w:hint="default" w:ascii="Times New Roman" w:hAnsi="Times New Roman" w:cs="Times New Roman"/>
-          <w:sz w:val="24"/>
-          <w:szCs w:val="24"/>
-        </w:rPr>
-      </w:pPr>
-      <w:r>
-        <w:rPr>
-          <w:rStyle w:val="10"/>
+        <w:pStyle w:val="10"/>
+        <w:keepNext w:val="0"/>
+        <w:keepLines w:val="0"/>
+        <w:pageBreakBefore w:val="0"/>
+        <w:widowControl/>
+        <w:numPr>
+          <w:ilvl w:val="0"/>
+          <w:numId w:val="0"/>
+        </w:numPr>
+        <w:suppressLineNumbers w:val="0"/>
+        <w:kinsoku/>
+        <w:wordWrap/>
+        <w:overflowPunct/>
+        <w:topLinePunct w:val="0"/>
+        <w:autoSpaceDE/>
+        <w:autoSpaceDN/>
+        <w:bidi w:val="0"/>
+        <w:adjustRightInd/>
+        <w:snapToGrid/>
+        <w:spacing w:before="0" w:beforeAutospacing="0" w:after="0" w:afterAutospacing="0" w:line="360" w:lineRule="auto"/>
+        <w:ind w:leftChars="0" w:right="0" w:rightChars="0"/>
+        <w:jc w:val="both"/>
+        <w:textAlignment w:val="auto"/>
+        <w:rPr>
+          <w:rFonts w:hint="default" w:ascii="Times New Roman" w:hAnsi="Times New Roman" w:cs="Times New Roman"/>
+          <w:sz w:val="24"/>
+          <w:szCs w:val="24"/>
+        </w:rPr>
+      </w:pPr>
+      <w:r>
+        <w:rPr>
+          <w:rStyle w:val="11"/>
           <w:rFonts w:hint="default" w:ascii="Times New Roman" w:hAnsi="Times New Roman" w:cs="Times New Roman"/>
           <w:sz w:val="24"/>
           <w:szCs w:val="24"/>
@@ -828,7 +828,7 @@
       </w:pPr>
       <w:r>
         <w:rPr>
-          <w:rStyle w:val="10"/>
+          <w:rStyle w:val="11"/>
           <w:rFonts w:hint="default" w:ascii="Times New Roman" w:hAnsi="Times New Roman" w:cs="Times New Roman"/>
           <w:b/>
           <w:bCs/>
@@ -840,38 +840,38 @@
     </w:p>
     <w:p>
       <w:pPr>
-        <w:pStyle w:val="9"/>
-        <w:keepNext w:val="0"/>
-        <w:keepLines w:val="0"/>
-        <w:pageBreakBefore w:val="0"/>
-        <w:widowControl/>
-        <w:numPr>
-          <w:ilvl w:val="0"/>
-          <w:numId w:val="0"/>
-        </w:numPr>
-        <w:suppressLineNumbers w:val="0"/>
-        <w:kinsoku/>
-        <w:wordWrap/>
-        <w:overflowPunct/>
-        <w:topLinePunct w:val="0"/>
-        <w:autoSpaceDE/>
-        <w:autoSpaceDN/>
-        <w:bidi w:val="0"/>
-        <w:adjustRightInd/>
-        <w:snapToGrid/>
-        <w:spacing w:before="0" w:beforeAutospacing="0" w:after="0" w:afterAutospacing="0" w:line="360" w:lineRule="auto"/>
-        <w:ind w:leftChars="0" w:right="0" w:rightChars="0"/>
-        <w:jc w:val="both"/>
-        <w:textAlignment w:val="auto"/>
-        <w:rPr>
-          <w:rFonts w:hint="default" w:ascii="Times New Roman" w:hAnsi="Times New Roman" w:cs="Times New Roman"/>
-          <w:sz w:val="24"/>
-          <w:szCs w:val="24"/>
-        </w:rPr>
-      </w:pPr>
-      <w:r>
-        <w:rPr>
-          <w:rStyle w:val="10"/>
+        <w:pStyle w:val="10"/>
+        <w:keepNext w:val="0"/>
+        <w:keepLines w:val="0"/>
+        <w:pageBreakBefore w:val="0"/>
+        <w:widowControl/>
+        <w:numPr>
+          <w:ilvl w:val="0"/>
+          <w:numId w:val="0"/>
+        </w:numPr>
+        <w:suppressLineNumbers w:val="0"/>
+        <w:kinsoku/>
+        <w:wordWrap/>
+        <w:overflowPunct/>
+        <w:topLinePunct w:val="0"/>
+        <w:autoSpaceDE/>
+        <w:autoSpaceDN/>
+        <w:bidi w:val="0"/>
+        <w:adjustRightInd/>
+        <w:snapToGrid/>
+        <w:spacing w:before="0" w:beforeAutospacing="0" w:after="0" w:afterAutospacing="0" w:line="360" w:lineRule="auto"/>
+        <w:ind w:leftChars="0" w:right="0" w:rightChars="0"/>
+        <w:jc w:val="both"/>
+        <w:textAlignment w:val="auto"/>
+        <w:rPr>
+          <w:rFonts w:hint="default" w:ascii="Times New Roman" w:hAnsi="Times New Roman" w:cs="Times New Roman"/>
+          <w:sz w:val="24"/>
+          <w:szCs w:val="24"/>
+        </w:rPr>
+      </w:pPr>
+      <w:r>
+        <w:rPr>
+          <w:rStyle w:val="11"/>
           <w:rFonts w:hint="default" w:ascii="Times New Roman" w:hAnsi="Times New Roman" w:cs="Times New Roman"/>
           <w:sz w:val="24"/>
           <w:szCs w:val="24"/>
@@ -880,7 +880,7 @@
       </w:r>
       <w:r>
         <w:rPr>
-          <w:rStyle w:val="10"/>
+          <w:rStyle w:val="11"/>
           <w:rFonts w:hint="default" w:ascii="Times New Roman" w:hAnsi="Times New Roman" w:cs="Times New Roman"/>
           <w:sz w:val="24"/>
           <w:szCs w:val="24"/>
@@ -890,7 +890,7 @@
       </w:r>
       <w:r>
         <w:rPr>
-          <w:rStyle w:val="10"/>
+          <w:rStyle w:val="11"/>
           <w:rFonts w:hint="default" w:ascii="Times New Roman" w:hAnsi="Times New Roman" w:cs="Times New Roman"/>
           <w:sz w:val="24"/>
           <w:szCs w:val="24"/>
@@ -900,7 +900,7 @@
     </w:p>
     <w:p>
       <w:pPr>
-        <w:pStyle w:val="9"/>
+        <w:pStyle w:val="10"/>
         <w:keepNext w:val="0"/>
         <w:keepLines w:val="0"/>
         <w:pageBreakBefore w:val="0"/>
@@ -940,7 +940,7 @@
     </w:p>
     <w:p>
       <w:pPr>
-        <w:pStyle w:val="9"/>
+        <w:pStyle w:val="10"/>
         <w:keepNext w:val="0"/>
         <w:keepLines w:val="0"/>
         <w:pageBreakBefore w:val="0"/>
@@ -980,7 +980,7 @@
     </w:p>
     <w:p>
       <w:pPr>
-        <w:pStyle w:val="9"/>
+        <w:pStyle w:val="10"/>
         <w:keepNext w:val="0"/>
         <w:keepLines w:val="0"/>
         <w:pageBreakBefore w:val="0"/>
@@ -1014,7 +1014,7 @@
       </w:pPr>
       <w:r>
         <w:rPr>
-          <w:rStyle w:val="10"/>
+          <w:rStyle w:val="11"/>
           <w:rFonts w:hint="default" w:ascii="Times New Roman" w:hAnsi="Times New Roman" w:cs="Times New Roman"/>
           <w:sz w:val="24"/>
           <w:szCs w:val="24"/>
@@ -1024,38 +1024,38 @@
     </w:p>
     <w:p>
       <w:pPr>
-        <w:pStyle w:val="9"/>
-        <w:keepNext w:val="0"/>
-        <w:keepLines w:val="0"/>
-        <w:pageBreakBefore w:val="0"/>
-        <w:widowControl/>
-        <w:numPr>
-          <w:ilvl w:val="0"/>
-          <w:numId w:val="0"/>
-        </w:numPr>
-        <w:suppressLineNumbers w:val="0"/>
-        <w:kinsoku/>
-        <w:wordWrap/>
-        <w:overflowPunct/>
-        <w:topLinePunct w:val="0"/>
-        <w:autoSpaceDE/>
-        <w:autoSpaceDN/>
-        <w:bidi w:val="0"/>
-        <w:adjustRightInd/>
-        <w:snapToGrid/>
-        <w:spacing w:before="0" w:beforeAutospacing="0" w:after="0" w:afterAutospacing="0" w:line="360" w:lineRule="auto"/>
-        <w:ind w:leftChars="0" w:right="0" w:rightChars="0"/>
-        <w:jc w:val="both"/>
-        <w:textAlignment w:val="auto"/>
-        <w:rPr>
-          <w:rFonts w:hint="default" w:ascii="Times New Roman" w:hAnsi="Times New Roman" w:cs="Times New Roman"/>
-          <w:sz w:val="24"/>
-          <w:szCs w:val="24"/>
-        </w:rPr>
-      </w:pPr>
-      <w:r>
-        <w:rPr>
-          <w:rStyle w:val="10"/>
+        <w:pStyle w:val="10"/>
+        <w:keepNext w:val="0"/>
+        <w:keepLines w:val="0"/>
+        <w:pageBreakBefore w:val="0"/>
+        <w:widowControl/>
+        <w:numPr>
+          <w:ilvl w:val="0"/>
+          <w:numId w:val="0"/>
+        </w:numPr>
+        <w:suppressLineNumbers w:val="0"/>
+        <w:kinsoku/>
+        <w:wordWrap/>
+        <w:overflowPunct/>
+        <w:topLinePunct w:val="0"/>
+        <w:autoSpaceDE/>
+        <w:autoSpaceDN/>
+        <w:bidi w:val="0"/>
+        <w:adjustRightInd/>
+        <w:snapToGrid/>
+        <w:spacing w:before="0" w:beforeAutospacing="0" w:after="0" w:afterAutospacing="0" w:line="360" w:lineRule="auto"/>
+        <w:ind w:leftChars="0" w:right="0" w:rightChars="0"/>
+        <w:jc w:val="both"/>
+        <w:textAlignment w:val="auto"/>
+        <w:rPr>
+          <w:rFonts w:hint="default" w:ascii="Times New Roman" w:hAnsi="Times New Roman" w:cs="Times New Roman"/>
+          <w:sz w:val="24"/>
+          <w:szCs w:val="24"/>
+        </w:rPr>
+      </w:pPr>
+      <w:r>
+        <w:rPr>
+          <w:rStyle w:val="11"/>
           <w:rFonts w:hint="default" w:ascii="Times New Roman" w:hAnsi="Times New Roman" w:cs="Times New Roman"/>
           <w:sz w:val="24"/>
           <w:szCs w:val="24"/>
@@ -1073,38 +1073,38 @@
     </w:p>
     <w:p>
       <w:pPr>
-        <w:pStyle w:val="9"/>
-        <w:keepNext w:val="0"/>
-        <w:keepLines w:val="0"/>
-        <w:pageBreakBefore w:val="0"/>
-        <w:widowControl/>
-        <w:numPr>
-          <w:ilvl w:val="0"/>
-          <w:numId w:val="0"/>
-        </w:numPr>
-        <w:suppressLineNumbers w:val="0"/>
-        <w:kinsoku/>
-        <w:wordWrap/>
-        <w:overflowPunct/>
-        <w:topLinePunct w:val="0"/>
-        <w:autoSpaceDE/>
-        <w:autoSpaceDN/>
-        <w:bidi w:val="0"/>
-        <w:adjustRightInd/>
-        <w:snapToGrid/>
-        <w:spacing w:before="0" w:beforeAutospacing="0" w:after="0" w:afterAutospacing="0" w:line="360" w:lineRule="auto"/>
-        <w:ind w:leftChars="0" w:right="0" w:rightChars="0"/>
-        <w:jc w:val="both"/>
-        <w:textAlignment w:val="auto"/>
-        <w:rPr>
-          <w:rFonts w:hint="default" w:ascii="Times New Roman" w:hAnsi="Times New Roman" w:cs="Times New Roman"/>
-          <w:sz w:val="24"/>
-          <w:szCs w:val="24"/>
-        </w:rPr>
-      </w:pPr>
-      <w:r>
-        <w:rPr>
-          <w:rStyle w:val="10"/>
+        <w:pStyle w:val="10"/>
+        <w:keepNext w:val="0"/>
+        <w:keepLines w:val="0"/>
+        <w:pageBreakBefore w:val="0"/>
+        <w:widowControl/>
+        <w:numPr>
+          <w:ilvl w:val="0"/>
+          <w:numId w:val="0"/>
+        </w:numPr>
+        <w:suppressLineNumbers w:val="0"/>
+        <w:kinsoku/>
+        <w:wordWrap/>
+        <w:overflowPunct/>
+        <w:topLinePunct w:val="0"/>
+        <w:autoSpaceDE/>
+        <w:autoSpaceDN/>
+        <w:bidi w:val="0"/>
+        <w:adjustRightInd/>
+        <w:snapToGrid/>
+        <w:spacing w:before="0" w:beforeAutospacing="0" w:after="0" w:afterAutospacing="0" w:line="360" w:lineRule="auto"/>
+        <w:ind w:leftChars="0" w:right="0" w:rightChars="0"/>
+        <w:jc w:val="both"/>
+        <w:textAlignment w:val="auto"/>
+        <w:rPr>
+          <w:rFonts w:hint="default" w:ascii="Times New Roman" w:hAnsi="Times New Roman" w:cs="Times New Roman"/>
+          <w:sz w:val="24"/>
+          <w:szCs w:val="24"/>
+        </w:rPr>
+      </w:pPr>
+      <w:r>
+        <w:rPr>
+          <w:rStyle w:val="11"/>
           <w:rFonts w:hint="default" w:ascii="Times New Roman" w:hAnsi="Times New Roman" w:cs="Times New Roman"/>
           <w:sz w:val="24"/>
           <w:szCs w:val="24"/>
@@ -1203,7 +1203,7 @@
       </w:pPr>
       <w:r>
         <w:rPr>
-          <w:rStyle w:val="10"/>
+          <w:rStyle w:val="11"/>
           <w:rFonts w:hint="default" w:ascii="Times New Roman" w:hAnsi="Times New Roman" w:cs="Times New Roman"/>
           <w:b/>
           <w:bCs/>
@@ -1249,7 +1249,7 @@
       </w:pPr>
       <w:r>
         <w:rPr>
-          <w:rStyle w:val="10"/>
+          <w:rStyle w:val="11"/>
           <w:rFonts w:hint="default" w:ascii="Times New Roman" w:hAnsi="Times New Roman" w:cs="Times New Roman"/>
           <w:b/>
           <w:bCs/>
@@ -1260,7 +1260,7 @@
       </w:r>
       <w:r>
         <w:rPr>
-          <w:rStyle w:val="10"/>
+          <w:rStyle w:val="11"/>
           <w:rFonts w:hint="default" w:ascii="Times New Roman" w:hAnsi="Times New Roman" w:cs="Times New Roman"/>
           <w:b w:val="0"/>
           <w:bCs w:val="0"/>
@@ -1272,7 +1272,7 @@
     </w:p>
     <w:p>
       <w:pPr>
-        <w:pStyle w:val="9"/>
+        <w:pStyle w:val="10"/>
         <w:keepNext w:val="0"/>
         <w:keepLines w:val="0"/>
         <w:pageBreakBefore w:val="0"/>
@@ -1365,7 +1365,7 @@
     </w:p>
     <w:p>
       <w:pPr>
-        <w:pStyle w:val="9"/>
+        <w:pStyle w:val="10"/>
         <w:keepNext w:val="0"/>
         <w:keepLines w:val="0"/>
         <w:pageBreakBefore w:val="0"/>
@@ -1404,7 +1404,7 @@
       </w:r>
       <w:r>
         <w:rPr>
-          <w:rStyle w:val="10"/>
+          <w:rStyle w:val="11"/>
           <w:rFonts w:hint="default" w:ascii="Times New Roman" w:hAnsi="Times New Roman" w:cs="Times New Roman"/>
           <w:sz w:val="24"/>
           <w:szCs w:val="24"/>
@@ -1446,7 +1446,7 @@
       </w:pPr>
       <w:r>
         <w:rPr>
-          <w:rStyle w:val="10"/>
+          <w:rStyle w:val="11"/>
           <w:rFonts w:hint="default" w:ascii="Times New Roman" w:hAnsi="Times New Roman" w:cs="Times New Roman"/>
           <w:b/>
           <w:bCs/>
@@ -1458,7 +1458,7 @@
     </w:p>
     <w:p>
       <w:pPr>
-        <w:pStyle w:val="9"/>
+        <w:pStyle w:val="10"/>
         <w:keepNext w:val="0"/>
         <w:keepLines w:val="0"/>
         <w:pageBreakBefore w:val="0"/>
@@ -1498,7 +1498,7 @@
     </w:p>
     <w:p>
       <w:pPr>
-        <w:pStyle w:val="9"/>
+        <w:pStyle w:val="10"/>
         <w:keepNext w:val="0"/>
         <w:keepLines w:val="0"/>
         <w:pageBreakBefore w:val="0"/>
@@ -1538,38 +1538,38 @@
     </w:p>
     <w:p>
       <w:pPr>
-        <w:pStyle w:val="9"/>
-        <w:keepNext w:val="0"/>
-        <w:keepLines w:val="0"/>
-        <w:pageBreakBefore w:val="0"/>
-        <w:widowControl/>
-        <w:numPr>
-          <w:ilvl w:val="0"/>
-          <w:numId w:val="0"/>
-        </w:numPr>
-        <w:suppressLineNumbers w:val="0"/>
-        <w:kinsoku/>
-        <w:wordWrap/>
-        <w:overflowPunct/>
-        <w:topLinePunct w:val="0"/>
-        <w:autoSpaceDE/>
-        <w:autoSpaceDN/>
-        <w:bidi w:val="0"/>
-        <w:adjustRightInd/>
-        <w:snapToGrid/>
-        <w:spacing w:before="0" w:beforeAutospacing="0" w:after="0" w:afterAutospacing="0" w:line="360" w:lineRule="auto"/>
-        <w:ind w:leftChars="0" w:right="0" w:rightChars="0"/>
-        <w:jc w:val="both"/>
-        <w:textAlignment w:val="auto"/>
-        <w:rPr>
-          <w:rFonts w:hint="default" w:ascii="Times New Roman" w:hAnsi="Times New Roman" w:cs="Times New Roman"/>
-          <w:sz w:val="24"/>
-          <w:szCs w:val="24"/>
-        </w:rPr>
-      </w:pPr>
-      <w:r>
-        <w:rPr>
-          <w:rStyle w:val="10"/>
+        <w:pStyle w:val="10"/>
+        <w:keepNext w:val="0"/>
+        <w:keepLines w:val="0"/>
+        <w:pageBreakBefore w:val="0"/>
+        <w:widowControl/>
+        <w:numPr>
+          <w:ilvl w:val="0"/>
+          <w:numId w:val="0"/>
+        </w:numPr>
+        <w:suppressLineNumbers w:val="0"/>
+        <w:kinsoku/>
+        <w:wordWrap/>
+        <w:overflowPunct/>
+        <w:topLinePunct w:val="0"/>
+        <w:autoSpaceDE/>
+        <w:autoSpaceDN/>
+        <w:bidi w:val="0"/>
+        <w:adjustRightInd/>
+        <w:snapToGrid/>
+        <w:spacing w:before="0" w:beforeAutospacing="0" w:after="0" w:afterAutospacing="0" w:line="360" w:lineRule="auto"/>
+        <w:ind w:leftChars="0" w:right="0" w:rightChars="0"/>
+        <w:jc w:val="both"/>
+        <w:textAlignment w:val="auto"/>
+        <w:rPr>
+          <w:rFonts w:hint="default" w:ascii="Times New Roman" w:hAnsi="Times New Roman" w:cs="Times New Roman"/>
+          <w:sz w:val="24"/>
+          <w:szCs w:val="24"/>
+        </w:rPr>
+      </w:pPr>
+      <w:r>
+        <w:rPr>
+          <w:rStyle w:val="11"/>
           <w:rFonts w:hint="default" w:ascii="Times New Roman" w:hAnsi="Times New Roman" w:cs="Times New Roman"/>
           <w:sz w:val="24"/>
           <w:szCs w:val="24"/>
@@ -1587,38 +1587,38 @@
     </w:p>
     <w:p>
       <w:pPr>
-        <w:pStyle w:val="9"/>
-        <w:keepNext w:val="0"/>
-        <w:keepLines w:val="0"/>
-        <w:pageBreakBefore w:val="0"/>
-        <w:widowControl/>
-        <w:numPr>
-          <w:ilvl w:val="0"/>
-          <w:numId w:val="0"/>
-        </w:numPr>
-        <w:suppressLineNumbers w:val="0"/>
-        <w:kinsoku/>
-        <w:wordWrap/>
-        <w:overflowPunct/>
-        <w:topLinePunct w:val="0"/>
-        <w:autoSpaceDE/>
-        <w:autoSpaceDN/>
-        <w:bidi w:val="0"/>
-        <w:adjustRightInd/>
-        <w:snapToGrid/>
-        <w:spacing w:before="0" w:beforeAutospacing="0" w:after="0" w:afterAutospacing="0" w:line="360" w:lineRule="auto"/>
-        <w:ind w:leftChars="0" w:right="0" w:rightChars="0"/>
-        <w:jc w:val="both"/>
-        <w:textAlignment w:val="auto"/>
-        <w:rPr>
-          <w:rFonts w:hint="default" w:ascii="Times New Roman" w:hAnsi="Times New Roman" w:cs="Times New Roman"/>
-          <w:sz w:val="24"/>
-          <w:szCs w:val="24"/>
-        </w:rPr>
-      </w:pPr>
-      <w:r>
-        <w:rPr>
-          <w:rStyle w:val="10"/>
+        <w:pStyle w:val="10"/>
+        <w:keepNext w:val="0"/>
+        <w:keepLines w:val="0"/>
+        <w:pageBreakBefore w:val="0"/>
+        <w:widowControl/>
+        <w:numPr>
+          <w:ilvl w:val="0"/>
+          <w:numId w:val="0"/>
+        </w:numPr>
+        <w:suppressLineNumbers w:val="0"/>
+        <w:kinsoku/>
+        <w:wordWrap/>
+        <w:overflowPunct/>
+        <w:topLinePunct w:val="0"/>
+        <w:autoSpaceDE/>
+        <w:autoSpaceDN/>
+        <w:bidi w:val="0"/>
+        <w:adjustRightInd/>
+        <w:snapToGrid/>
+        <w:spacing w:before="0" w:beforeAutospacing="0" w:after="0" w:afterAutospacing="0" w:line="360" w:lineRule="auto"/>
+        <w:ind w:leftChars="0" w:right="0" w:rightChars="0"/>
+        <w:jc w:val="both"/>
+        <w:textAlignment w:val="auto"/>
+        <w:rPr>
+          <w:rFonts w:hint="default" w:ascii="Times New Roman" w:hAnsi="Times New Roman" w:cs="Times New Roman"/>
+          <w:sz w:val="24"/>
+          <w:szCs w:val="24"/>
+        </w:rPr>
+      </w:pPr>
+      <w:r>
+        <w:rPr>
+          <w:rStyle w:val="11"/>
           <w:rFonts w:hint="default" w:ascii="Times New Roman" w:hAnsi="Times New Roman" w:cs="Times New Roman"/>
           <w:sz w:val="24"/>
           <w:szCs w:val="24"/>
@@ -1636,7 +1636,7 @@
     </w:p>
     <w:p>
       <w:pPr>
-        <w:pStyle w:val="9"/>
+        <w:pStyle w:val="10"/>
         <w:keepNext w:val="0"/>
         <w:keepLines w:val="0"/>
         <w:pageBreakBefore w:val="0"/>
@@ -1670,7 +1670,7 @@
       </w:pPr>
       <w:r>
         <w:rPr>
-          <w:rStyle w:val="10"/>
+          <w:rStyle w:val="11"/>
           <w:rFonts w:hint="default" w:ascii="Times New Roman" w:hAnsi="Times New Roman" w:cs="Times New Roman"/>
           <w:sz w:val="24"/>
           <w:szCs w:val="24"/>
@@ -1720,7 +1720,7 @@
       </w:pPr>
       <w:r>
         <w:rPr>
-          <w:rStyle w:val="10"/>
+          <w:rStyle w:val="11"/>
           <w:rFonts w:hint="default" w:ascii="Times New Roman" w:hAnsi="Times New Roman" w:cs="Times New Roman"/>
           <w:b/>
           <w:bCs/>
@@ -1732,7 +1732,7 @@
     </w:p>
     <w:p>
       <w:pPr>
-        <w:pStyle w:val="9"/>
+        <w:pStyle w:val="10"/>
         <w:keepNext w:val="0"/>
         <w:keepLines w:val="0"/>
         <w:pageBreakBefore w:val="0"/>
@@ -1781,7 +1781,7 @@
     </w:p>
     <w:p>
       <w:pPr>
-        <w:pStyle w:val="9"/>
+        <w:pStyle w:val="10"/>
         <w:keepNext w:val="0"/>
         <w:keepLines w:val="0"/>
         <w:pageBreakBefore w:val="0"/>
@@ -1821,7 +1821,7 @@
     </w:p>
     <w:p>
       <w:pPr>
-        <w:pStyle w:val="9"/>
+        <w:pStyle w:val="10"/>
         <w:keepNext w:val="0"/>
         <w:keepLines w:val="0"/>
         <w:pageBreakBefore w:val="0"/>
@@ -1861,7 +1861,7 @@
     </w:p>
     <w:p>
       <w:pPr>
-        <w:pStyle w:val="9"/>
+        <w:pStyle w:val="10"/>
         <w:keepNext w:val="0"/>
         <w:keepLines w:val="0"/>
         <w:pageBreakBefore w:val="0"/>
@@ -1933,7 +1933,7 @@
       </w:pPr>
       <w:r>
         <w:rPr>
-          <w:rStyle w:val="10"/>
+          <w:rStyle w:val="11"/>
           <w:rFonts w:hint="default" w:ascii="Times New Roman" w:hAnsi="Times New Roman" w:cs="Times New Roman"/>
           <w:b/>
           <w:bCs/>
@@ -1945,7 +1945,7 @@
     </w:p>
     <w:p>
       <w:pPr>
-        <w:pStyle w:val="9"/>
+        <w:pStyle w:val="10"/>
         <w:keepNext w:val="0"/>
         <w:keepLines w:val="0"/>
         <w:pageBreakBefore w:val="0"/>
@@ -1985,7 +1985,7 @@
     </w:p>
     <w:p>
       <w:pPr>
-        <w:pStyle w:val="9"/>
+        <w:pStyle w:val="10"/>
         <w:keepNext w:val="0"/>
         <w:keepLines w:val="0"/>
         <w:pageBreakBefore w:val="0"/>
@@ -2025,7 +2025,7 @@
     </w:p>
     <w:p>
       <w:pPr>
-        <w:pStyle w:val="9"/>
+        <w:pStyle w:val="10"/>
         <w:keepNext w:val="0"/>
         <w:keepLines w:val="0"/>
         <w:pageBreakBefore w:val="0"/>
@@ -2097,7 +2097,7 @@
       </w:pPr>
       <w:r>
         <w:rPr>
-          <w:rStyle w:val="10"/>
+          <w:rStyle w:val="11"/>
           <w:rFonts w:hint="default" w:ascii="Times New Roman" w:hAnsi="Times New Roman" w:cs="Times New Roman"/>
           <w:b/>
           <w:bCs/>
@@ -2109,7 +2109,7 @@
     </w:p>
     <w:p>
       <w:pPr>
-        <w:pStyle w:val="9"/>
+        <w:pStyle w:val="10"/>
         <w:keepNext w:val="0"/>
         <w:keepLines w:val="0"/>
         <w:pageBreakBefore w:val="0"/>
@@ -2149,7 +2149,7 @@
     </w:p>
     <w:p>
       <w:pPr>
-        <w:pStyle w:val="9"/>
+        <w:pStyle w:val="10"/>
         <w:keepNext w:val="0"/>
         <w:keepLines w:val="0"/>
         <w:pageBreakBefore w:val="0"/>
@@ -2189,7 +2189,7 @@
     </w:p>
     <w:p>
       <w:pPr>
-        <w:pStyle w:val="9"/>
+        <w:pStyle w:val="10"/>
         <w:keepNext w:val="0"/>
         <w:keepLines w:val="0"/>
         <w:pageBreakBefore w:val="0"/>
@@ -2310,7 +2310,7 @@
       </w:pPr>
       <w:r>
         <w:rPr>
-          <w:rStyle w:val="10"/>
+          <w:rStyle w:val="11"/>
           <w:rFonts w:hint="default" w:ascii="Times New Roman" w:hAnsi="Times New Roman" w:cs="Times New Roman"/>
           <w:b/>
           <w:bCs/>
@@ -2322,7 +2322,7 @@
     </w:p>
     <w:p>
       <w:pPr>
-        <w:pStyle w:val="9"/>
+        <w:pStyle w:val="10"/>
         <w:keepNext w:val="0"/>
         <w:keepLines w:val="0"/>
         <w:pageBreakBefore w:val="0"/>
@@ -2362,7 +2362,7 @@
     </w:p>
     <w:p>
       <w:pPr>
-        <w:pStyle w:val="9"/>
+        <w:pStyle w:val="10"/>
         <w:keepNext w:val="0"/>
         <w:keepLines w:val="0"/>
         <w:pageBreakBefore w:val="0"/>
@@ -2402,7 +2402,7 @@
     </w:p>
     <w:p>
       <w:pPr>
-        <w:pStyle w:val="9"/>
+        <w:pStyle w:val="10"/>
         <w:keepNext w:val="0"/>
         <w:keepLines w:val="0"/>
         <w:pageBreakBefore w:val="0"/>
@@ -2442,7 +2442,7 @@
     </w:p>
     <w:p>
       <w:pPr>
-        <w:pStyle w:val="9"/>
+        <w:pStyle w:val="10"/>
         <w:keepNext w:val="0"/>
         <w:keepLines w:val="0"/>
         <w:pageBreakBefore w:val="0"/>
@@ -2484,7 +2484,7 @@
     </w:p>
     <w:p>
       <w:pPr>
-        <w:pStyle w:val="9"/>
+        <w:pStyle w:val="10"/>
         <w:keepNext w:val="0"/>
         <w:keepLines w:val="0"/>
         <w:pageBreakBefore w:val="0"/>
@@ -2524,39 +2524,39 @@
     </w:p>
     <w:p>
       <w:pPr>
-        <w:pStyle w:val="9"/>
-        <w:keepNext w:val="0"/>
-        <w:keepLines w:val="0"/>
-        <w:pageBreakBefore w:val="0"/>
-        <w:widowControl/>
-        <w:numPr>
-          <w:ilvl w:val="0"/>
-          <w:numId w:val="0"/>
-        </w:numPr>
-        <w:suppressLineNumbers w:val="0"/>
-        <w:kinsoku/>
-        <w:wordWrap/>
-        <w:overflowPunct/>
-        <w:topLinePunct w:val="0"/>
-        <w:autoSpaceDE/>
-        <w:autoSpaceDN/>
-        <w:bidi w:val="0"/>
-        <w:adjustRightInd/>
-        <w:snapToGrid/>
-        <w:spacing w:before="0" w:beforeAutospacing="0" w:after="0" w:afterAutospacing="0" w:line="360" w:lineRule="auto"/>
-        <w:ind w:leftChars="0" w:right="0" w:rightChars="0"/>
-        <w:jc w:val="both"/>
-        <w:textAlignment w:val="auto"/>
-        <w:rPr>
-          <w:rFonts w:hint="default" w:ascii="Times New Roman" w:hAnsi="Times New Roman" w:cs="Times New Roman"/>
-          <w:sz w:val="24"/>
-          <w:szCs w:val="24"/>
-        </w:rPr>
-      </w:pPr>
-    </w:p>
-    <w:p>
-      <w:pPr>
-        <w:pStyle w:val="9"/>
+        <w:pStyle w:val="10"/>
+        <w:keepNext w:val="0"/>
+        <w:keepLines w:val="0"/>
+        <w:pageBreakBefore w:val="0"/>
+        <w:widowControl/>
+        <w:numPr>
+          <w:ilvl w:val="0"/>
+          <w:numId w:val="0"/>
+        </w:numPr>
+        <w:suppressLineNumbers w:val="0"/>
+        <w:kinsoku/>
+        <w:wordWrap/>
+        <w:overflowPunct/>
+        <w:topLinePunct w:val="0"/>
+        <w:autoSpaceDE/>
+        <w:autoSpaceDN/>
+        <w:bidi w:val="0"/>
+        <w:adjustRightInd/>
+        <w:snapToGrid/>
+        <w:spacing w:before="0" w:beforeAutospacing="0" w:after="0" w:afterAutospacing="0" w:line="360" w:lineRule="auto"/>
+        <w:ind w:leftChars="0" w:right="0" w:rightChars="0"/>
+        <w:jc w:val="both"/>
+        <w:textAlignment w:val="auto"/>
+        <w:rPr>
+          <w:rFonts w:hint="default" w:ascii="Times New Roman" w:hAnsi="Times New Roman" w:cs="Times New Roman"/>
+          <w:sz w:val="24"/>
+          <w:szCs w:val="24"/>
+        </w:rPr>
+      </w:pPr>
+    </w:p>
+    <w:p>
+      <w:pPr>
+        <w:pStyle w:val="10"/>
         <w:keepNext w:val="0"/>
         <w:keepLines w:val="0"/>
         <w:pageBreakBefore w:val="0"/>
@@ -2600,7 +2600,7 @@
     </w:p>
     <w:p>
       <w:pPr>
-        <w:pStyle w:val="9"/>
+        <w:pStyle w:val="10"/>
         <w:keepNext w:val="0"/>
         <w:keepLines w:val="0"/>
         <w:pageBreakBefore w:val="0"/>
@@ -2653,7 +2653,7 @@
     </w:p>
     <w:p>
       <w:pPr>
-        <w:pStyle w:val="9"/>
+        <w:pStyle w:val="10"/>
         <w:keepNext w:val="0"/>
         <w:keepLines w:val="0"/>
         <w:pageBreakBefore w:val="0"/>
@@ -2706,7 +2706,7 @@
     </w:p>
     <w:p>
       <w:pPr>
-        <w:pStyle w:val="9"/>
+        <w:pStyle w:val="10"/>
         <w:keepNext w:val="0"/>
         <w:keepLines w:val="0"/>
         <w:pageBreakBefore w:val="0"/>
@@ -2759,7 +2759,7 @@
     </w:p>
     <w:p>
       <w:pPr>
-        <w:pStyle w:val="9"/>
+        <w:pStyle w:val="10"/>
         <w:keepNext w:val="0"/>
         <w:keepLines w:val="0"/>
         <w:pageBreakBefore w:val="0"/>
@@ -2816,7 +2816,7 @@
     </w:p>
     <w:p>
       <w:pPr>
-        <w:pStyle w:val="9"/>
+        <w:pStyle w:val="10"/>
         <w:keepNext w:val="0"/>
         <w:keepLines w:val="0"/>
         <w:pageBreakBefore w:val="0"/>
@@ -2869,7 +2869,7 @@
     </w:p>
     <w:p>
       <w:pPr>
-        <w:pStyle w:val="9"/>
+        <w:pStyle w:val="10"/>
         <w:keepNext w:val="0"/>
         <w:keepLines w:val="0"/>
         <w:pageBreakBefore w:val="0"/>
@@ -2922,7 +2922,7 @@
     </w:p>
     <w:p>
       <w:pPr>
-        <w:pStyle w:val="9"/>
+        <w:pStyle w:val="10"/>
         <w:keepNext w:val="0"/>
         <w:keepLines w:val="0"/>
         <w:pageBreakBefore w:val="0"/>
@@ -2975,7 +2975,7 @@
     </w:p>
     <w:p>
       <w:pPr>
-        <w:pStyle w:val="9"/>
+        <w:pStyle w:val="10"/>
         <w:keepNext w:val="0"/>
         <w:keepLines w:val="0"/>
         <w:pageBreakBefore w:val="0"/>
@@ -3021,7 +3021,7 @@
     </w:p>
     <w:p>
       <w:pPr>
-        <w:pStyle w:val="9"/>
+        <w:pStyle w:val="10"/>
         <w:keepNext w:val="0"/>
         <w:keepLines w:val="0"/>
         <w:pageBreakBefore w:val="0"/>
@@ -3063,7 +3063,7 @@
     </w:p>
     <w:p>
       <w:pPr>
-        <w:pStyle w:val="9"/>
+        <w:pStyle w:val="10"/>
         <w:keepNext w:val="0"/>
         <w:keepLines w:val="0"/>
         <w:pageBreakBefore w:val="0"/>
@@ -3105,7 +3105,7 @@
     </w:p>
     <w:p>
       <w:pPr>
-        <w:pStyle w:val="9"/>
+        <w:pStyle w:val="10"/>
         <w:keepNext w:val="0"/>
         <w:keepLines w:val="0"/>
         <w:pageBreakBefore w:val="0"/>
@@ -3156,7 +3156,7 @@
     </w:p>
     <w:p>
       <w:pPr>
-        <w:pStyle w:val="9"/>
+        <w:pStyle w:val="10"/>
         <w:keepNext w:val="0"/>
         <w:keepLines w:val="0"/>
         <w:pageBreakBefore w:val="0"/>
@@ -3198,7 +3198,7 @@
     </w:p>
     <w:p>
       <w:pPr>
-        <w:pStyle w:val="9"/>
+        <w:pStyle w:val="10"/>
         <w:keepNext w:val="0"/>
         <w:keepLines w:val="0"/>
         <w:pageBreakBefore w:val="0"/>
@@ -3240,7 +3240,7 @@
     </w:p>
     <w:p>
       <w:pPr>
-        <w:pStyle w:val="9"/>
+        <w:pStyle w:val="10"/>
         <w:keepNext w:val="0"/>
         <w:keepLines w:val="0"/>
         <w:pageBreakBefore w:val="0"/>
@@ -3282,7 +3282,7 @@
     </w:p>
     <w:p>
       <w:pPr>
-        <w:pStyle w:val="9"/>
+        <w:pStyle w:val="10"/>
         <w:keepNext w:val="0"/>
         <w:keepLines w:val="0"/>
         <w:pageBreakBefore w:val="0"/>
@@ -3324,7 +3324,7 @@
     </w:p>
     <w:p>
       <w:pPr>
-        <w:pStyle w:val="9"/>
+        <w:pStyle w:val="10"/>
         <w:keepNext w:val="0"/>
         <w:keepLines w:val="0"/>
         <w:pageBreakBefore w:val="0"/>
@@ -3366,7 +3366,7 @@
     </w:p>
     <w:p>
       <w:pPr>
-        <w:pStyle w:val="9"/>
+        <w:pStyle w:val="10"/>
         <w:keepNext w:val="0"/>
         <w:keepLines w:val="0"/>
         <w:pageBreakBefore w:val="0"/>
@@ -3408,7 +3408,7 @@
     </w:p>
     <w:p>
       <w:pPr>
-        <w:pStyle w:val="9"/>
+        <w:pStyle w:val="10"/>
         <w:keepNext w:val="0"/>
         <w:keepLines w:val="0"/>
         <w:pageBreakBefore w:val="0"/>
@@ -3459,7 +3459,7 @@
     </w:p>
     <w:p>
       <w:pPr>
-        <w:pStyle w:val="9"/>
+        <w:pStyle w:val="10"/>
         <w:keepNext w:val="0"/>
         <w:keepLines w:val="0"/>
         <w:pageBreakBefore w:val="0"/>
@@ -3521,7 +3521,7 @@
     </w:p>
     <w:p>
       <w:pPr>
-        <w:pStyle w:val="9"/>
+        <w:pStyle w:val="10"/>
         <w:keepNext w:val="0"/>
         <w:keepLines w:val="0"/>
         <w:pageBreakBefore w:val="0"/>
@@ -3575,110 +3575,205 @@
         </w:rPr>
         <w:t>Xây dựng các template cho giao diện, lên kế hoạch xây dựng frontend.</w:t>
       </w:r>
+    </w:p>
+    <w:p>
+      <w:pPr>
+        <w:pStyle w:val="10"/>
+        <w:keepNext w:val="0"/>
+        <w:keepLines w:val="0"/>
+        <w:pageBreakBefore w:val="0"/>
+        <w:widowControl/>
+        <w:numPr>
+          <w:ilvl w:val="0"/>
+          <w:numId w:val="0"/>
+        </w:numPr>
+        <w:suppressLineNumbers w:val="0"/>
+        <w:kinsoku/>
+        <w:wordWrap/>
+        <w:overflowPunct/>
+        <w:topLinePunct w:val="0"/>
+        <w:autoSpaceDE/>
+        <w:autoSpaceDN/>
+        <w:bidi w:val="0"/>
+        <w:adjustRightInd/>
+        <w:snapToGrid/>
+        <w:spacing w:before="0" w:beforeAutospacing="0" w:after="0" w:afterAutospacing="0" w:line="360" w:lineRule="auto"/>
+        <w:ind w:leftChars="0" w:right="0" w:rightChars="0"/>
+        <w:jc w:val="both"/>
+        <w:textAlignment w:val="auto"/>
+        <w:rPr>
+          <w:rFonts w:hint="default" w:ascii="Times New Roman" w:hAnsi="Times New Roman"/>
+          <w:sz w:val="24"/>
+          <w:szCs w:val="24"/>
+          <w:lang w:val="en-US"/>
+        </w:rPr>
+      </w:pPr>
+      <w:r>
+        <w:rPr>
+          <w:rFonts w:hint="default" w:ascii="Times New Roman" w:hAnsi="Times New Roman"/>
+          <w:sz w:val="24"/>
+          <w:szCs w:val="24"/>
+          <w:lang w:val="en-US"/>
+        </w:rPr>
+        <w:fldChar w:fldCharType="begin"/>
+      </w:r>
+      <w:r>
+        <w:rPr>
+          <w:rFonts w:hint="default" w:ascii="Times New Roman" w:hAnsi="Times New Roman"/>
+          <w:sz w:val="24"/>
+          <w:szCs w:val="24"/>
+          <w:lang w:val="en-US"/>
+        </w:rPr>
+        <w:instrText xml:space="preserve"> HYPERLINK "https://modernize-angular-main.netlify.app/dashboards/dashboard1" </w:instrText>
+      </w:r>
+      <w:r>
+        <w:rPr>
+          <w:rFonts w:hint="default" w:ascii="Times New Roman" w:hAnsi="Times New Roman"/>
+          <w:sz w:val="24"/>
+          <w:szCs w:val="24"/>
+          <w:lang w:val="en-US"/>
+        </w:rPr>
+        <w:fldChar w:fldCharType="separate"/>
+      </w:r>
+      <w:r>
+        <w:rPr>
+          <w:rStyle w:val="9"/>
+          <w:rFonts w:hint="default" w:ascii="Times New Roman" w:hAnsi="Times New Roman"/>
+          <w:sz w:val="24"/>
+          <w:szCs w:val="24"/>
+          <w:lang w:val="en-US"/>
+        </w:rPr>
+        <w:t>https://modernize-angular-main.netlify.app/dashboards/dashboard1</w:t>
+      </w:r>
+      <w:r>
+        <w:rPr>
+          <w:rFonts w:hint="default" w:ascii="Times New Roman" w:hAnsi="Times New Roman"/>
+          <w:sz w:val="24"/>
+          <w:szCs w:val="24"/>
+          <w:lang w:val="en-US"/>
+        </w:rPr>
+        <w:fldChar w:fldCharType="end"/>
+      </w:r>
+    </w:p>
+    <w:p>
+      <w:pPr>
+        <w:pStyle w:val="10"/>
+        <w:keepNext w:val="0"/>
+        <w:keepLines w:val="0"/>
+        <w:pageBreakBefore w:val="0"/>
+        <w:widowControl/>
+        <w:numPr>
+          <w:ilvl w:val="0"/>
+          <w:numId w:val="0"/>
+        </w:numPr>
+        <w:suppressLineNumbers w:val="0"/>
+        <w:kinsoku/>
+        <w:wordWrap/>
+        <w:overflowPunct/>
+        <w:topLinePunct w:val="0"/>
+        <w:autoSpaceDE/>
+        <w:autoSpaceDN/>
+        <w:bidi w:val="0"/>
+        <w:adjustRightInd/>
+        <w:snapToGrid/>
+        <w:spacing w:before="0" w:beforeAutospacing="0" w:after="0" w:afterAutospacing="0" w:line="360" w:lineRule="auto"/>
+        <w:ind w:leftChars="0" w:right="0" w:rightChars="0"/>
+        <w:jc w:val="both"/>
+        <w:textAlignment w:val="auto"/>
+        <w:rPr>
+          <w:rFonts w:hint="default"/>
+          <w:b w:val="0"/>
+          <w:bCs w:val="0"/>
+          <w:sz w:val="24"/>
+          <w:szCs w:val="24"/>
+          <w:lang w:val="en-US"/>
+        </w:rPr>
+      </w:pPr>
       <w:bookmarkStart w:id="0" w:name="_GoBack"/>
       <w:bookmarkEnd w:id="0"/>
-    </w:p>
-    <w:p>
-      <w:pPr>
-        <w:pStyle w:val="9"/>
-        <w:keepNext w:val="0"/>
-        <w:keepLines w:val="0"/>
-        <w:pageBreakBefore w:val="0"/>
-        <w:widowControl/>
-        <w:numPr>
-          <w:ilvl w:val="0"/>
-          <w:numId w:val="0"/>
-        </w:numPr>
-        <w:suppressLineNumbers w:val="0"/>
-        <w:kinsoku/>
-        <w:wordWrap/>
-        <w:overflowPunct/>
-        <w:topLinePunct w:val="0"/>
-        <w:autoSpaceDE/>
-        <w:autoSpaceDN/>
-        <w:bidi w:val="0"/>
-        <w:adjustRightInd/>
-        <w:snapToGrid/>
-        <w:spacing w:before="0" w:beforeAutospacing="0" w:after="0" w:afterAutospacing="0" w:line="360" w:lineRule="auto"/>
-        <w:ind w:leftChars="0" w:right="0" w:rightChars="0"/>
-        <w:jc w:val="both"/>
-        <w:textAlignment w:val="auto"/>
-        <w:rPr>
-          <w:rFonts w:hint="default" w:ascii="Times New Roman" w:hAnsi="Times New Roman" w:cs="Times New Roman"/>
-          <w:sz w:val="24"/>
-          <w:szCs w:val="24"/>
-          <w:lang w:val="en-US"/>
-        </w:rPr>
-      </w:pPr>
-    </w:p>
-    <w:p>
-      <w:pPr>
-        <w:pStyle w:val="9"/>
-        <w:keepNext w:val="0"/>
-        <w:keepLines w:val="0"/>
-        <w:pageBreakBefore w:val="0"/>
-        <w:widowControl/>
-        <w:numPr>
-          <w:ilvl w:val="0"/>
-          <w:numId w:val="0"/>
-        </w:numPr>
-        <w:suppressLineNumbers w:val="0"/>
-        <w:kinsoku/>
-        <w:wordWrap/>
-        <w:overflowPunct/>
-        <w:topLinePunct w:val="0"/>
-        <w:autoSpaceDE/>
-        <w:autoSpaceDN/>
-        <w:bidi w:val="0"/>
-        <w:adjustRightInd/>
-        <w:snapToGrid/>
-        <w:spacing w:before="0" w:beforeAutospacing="0" w:after="0" w:afterAutospacing="0" w:line="360" w:lineRule="auto"/>
-        <w:ind w:leftChars="0" w:right="0" w:rightChars="0"/>
-        <w:jc w:val="both"/>
-        <w:textAlignment w:val="auto"/>
-        <w:rPr>
-          <w:rFonts w:hint="default" w:ascii="Times New Roman" w:hAnsi="Times New Roman" w:cs="Times New Roman"/>
-          <w:sz w:val="24"/>
-          <w:szCs w:val="24"/>
-          <w:lang w:val="en-US"/>
-        </w:rPr>
-      </w:pPr>
-    </w:p>
-    <w:p>
-      <w:pPr>
-        <w:pStyle w:val="9"/>
-        <w:keepNext w:val="0"/>
-        <w:keepLines w:val="0"/>
-        <w:pageBreakBefore w:val="0"/>
-        <w:widowControl/>
-        <w:numPr>
-          <w:ilvl w:val="0"/>
-          <w:numId w:val="0"/>
-        </w:numPr>
-        <w:suppressLineNumbers w:val="0"/>
-        <w:kinsoku/>
-        <w:wordWrap/>
-        <w:overflowPunct/>
-        <w:topLinePunct w:val="0"/>
-        <w:autoSpaceDE/>
-        <w:autoSpaceDN/>
-        <w:bidi w:val="0"/>
-        <w:adjustRightInd/>
-        <w:snapToGrid/>
-        <w:spacing w:before="0" w:beforeAutospacing="0" w:after="0" w:afterAutospacing="0" w:line="360" w:lineRule="auto"/>
-        <w:ind w:leftChars="0" w:right="0" w:rightChars="0"/>
-        <w:jc w:val="both"/>
-        <w:textAlignment w:val="auto"/>
-        <w:rPr>
-          <w:rFonts w:hint="default" w:ascii="Times New Roman" w:hAnsi="Times New Roman" w:cs="Times New Roman"/>
+      <w:r>
+        <w:rPr>
+          <w:rFonts w:hint="default"/>
           <w:b/>
           <w:bCs/>
           <w:sz w:val="24"/>
           <w:szCs w:val="24"/>
           <w:lang w:val="en-US"/>
         </w:rPr>
-      </w:pPr>
-      <w:r>
+        <w:t xml:space="preserve">Day 11: </w:t>
+      </w:r>
+      <w:r>
+        <w:rPr>
+          <w:rFonts w:hint="default"/>
+          <w:b w:val="0"/>
+          <w:bCs w:val="0"/>
+          <w:sz w:val="24"/>
+          <w:szCs w:val="24"/>
+          <w:lang w:val="en-US"/>
+        </w:rPr>
+        <w:t>Thêm header cho trang admin</w:t>
+      </w:r>
+    </w:p>
+    <w:p>
+      <w:pPr>
+        <w:pStyle w:val="10"/>
+        <w:keepNext w:val="0"/>
+        <w:keepLines w:val="0"/>
+        <w:pageBreakBefore w:val="0"/>
+        <w:widowControl/>
+        <w:numPr>
+          <w:ilvl w:val="0"/>
+          <w:numId w:val="0"/>
+        </w:numPr>
+        <w:suppressLineNumbers w:val="0"/>
+        <w:kinsoku/>
+        <w:wordWrap/>
+        <w:overflowPunct/>
+        <w:topLinePunct w:val="0"/>
+        <w:autoSpaceDE/>
+        <w:autoSpaceDN/>
+        <w:bidi w:val="0"/>
+        <w:adjustRightInd/>
+        <w:snapToGrid/>
+        <w:spacing w:before="0" w:beforeAutospacing="0" w:after="0" w:afterAutospacing="0" w:line="360" w:lineRule="auto"/>
+        <w:ind w:leftChars="0" w:right="0" w:rightChars="0"/>
+        <w:jc w:val="both"/>
+        <w:textAlignment w:val="auto"/>
+        <w:rPr>
+          <w:rFonts w:hint="default"/>
+          <w:b w:val="0"/>
+          <w:bCs w:val="0"/>
+          <w:sz w:val="24"/>
+          <w:szCs w:val="24"/>
+          <w:lang w:val="en-US"/>
+        </w:rPr>
+      </w:pPr>
+    </w:p>
+    <w:p>
+      <w:pPr>
+        <w:pStyle w:val="10"/>
+        <w:keepNext w:val="0"/>
+        <w:keepLines w:val="0"/>
+        <w:pageBreakBefore w:val="0"/>
+        <w:widowControl/>
+        <w:numPr>
+          <w:ilvl w:val="0"/>
+          <w:numId w:val="0"/>
+        </w:numPr>
+        <w:suppressLineNumbers w:val="0"/>
+        <w:kinsoku/>
+        <w:wordWrap/>
+        <w:overflowPunct/>
+        <w:topLinePunct w:val="0"/>
+        <w:autoSpaceDE/>
+        <w:autoSpaceDN/>
+        <w:bidi w:val="0"/>
+        <w:adjustRightInd/>
+        <w:snapToGrid/>
+        <w:spacing w:before="0" w:beforeAutospacing="0" w:after="0" w:afterAutospacing="0" w:line="360" w:lineRule="auto"/>
+        <w:ind w:leftChars="0" w:right="0" w:rightChars="0"/>
+        <w:jc w:val="both"/>
+        <w:textAlignment w:val="auto"/>
         <w:rPr>
           <w:rFonts w:hint="default" w:ascii="Times New Roman" w:hAnsi="Times New Roman" w:cs="Times New Roman"/>
           <w:b/>
@@ -3687,12 +3782,22 @@
           <w:szCs w:val="24"/>
           <w:lang w:val="en-US"/>
         </w:rPr>
+      </w:pPr>
+      <w:r>
+        <w:rPr>
+          <w:rFonts w:hint="default" w:ascii="Times New Roman" w:hAnsi="Times New Roman" w:cs="Times New Roman"/>
+          <w:b/>
+          <w:bCs/>
+          <w:sz w:val="24"/>
+          <w:szCs w:val="24"/>
+          <w:lang w:val="en-US"/>
+        </w:rPr>
         <w:t>Cấu trúc của JWT</w:t>
       </w:r>
     </w:p>
     <w:p>
       <w:pPr>
-        <w:pStyle w:val="9"/>
+        <w:pStyle w:val="10"/>
         <w:keepNext w:val="0"/>
         <w:keepLines w:val="0"/>
         <w:pageBreakBefore w:val="0"/>
@@ -3772,7 +3877,7 @@
     </w:p>
     <w:p>
       <w:pPr>
-        <w:pStyle w:val="9"/>
+        <w:pStyle w:val="10"/>
         <w:keepNext w:val="0"/>
         <w:keepLines w:val="0"/>
         <w:pageBreakBefore w:val="0"/>
@@ -3804,7 +3909,7 @@
     </w:p>
     <w:p>
       <w:pPr>
-        <w:pStyle w:val="9"/>
+        <w:pStyle w:val="10"/>
         <w:keepNext w:val="0"/>
         <w:keepLines w:val="0"/>
         <w:pageBreakBefore w:val="0"/>
@@ -4465,7 +4570,16 @@
       <w:szCs w:val="20"/>
     </w:rPr>
   </w:style>
-  <w:style w:type="paragraph" w:styleId="9">
+  <w:style w:type="character" w:styleId="9">
+    <w:name w:val="Hyperlink"/>
+    <w:basedOn w:val="4"/>
+    <w:uiPriority w:val="0"/>
+    <w:rPr>
+      <w:color w:val="0000FF"/>
+      <w:u w:val="single"/>
+    </w:rPr>
+  </w:style>
+  <w:style w:type="paragraph" w:styleId="10">
     <w:name w:val="Normal (Web)"/>
     <w:qFormat/>
     <w:uiPriority w:val="0"/>
@@ -4482,7 +4596,7 @@
       <w:lang w:val="en-US" w:eastAsia="zh-CN" w:bidi="ar"/>
     </w:rPr>
   </w:style>
-  <w:style w:type="character" w:styleId="10">
+  <w:style w:type="character" w:styleId="11">
     <w:name w:val="Strong"/>
     <w:basedOn w:val="4"/>
     <w:qFormat/>

</xml_diff>

<commit_message>
FE - Add Sidebar for Admin page
</commit_message>
<xml_diff>
--- a/Plan.docx
+++ b/Plan.docx
@@ -3689,8 +3689,6 @@
           <w:lang w:val="en-US"/>
         </w:rPr>
       </w:pPr>
-      <w:bookmarkStart w:id="0" w:name="_GoBack"/>
-      <w:bookmarkEnd w:id="0"/>
       <w:r>
         <w:rPr>
           <w:rFonts w:hint="default"/>
@@ -3713,6 +3711,65 @@
         </w:rPr>
         <w:t>Thêm header cho trang admin</w:t>
       </w:r>
+    </w:p>
+    <w:p>
+      <w:pPr>
+        <w:pStyle w:val="10"/>
+        <w:keepNext w:val="0"/>
+        <w:keepLines w:val="0"/>
+        <w:pageBreakBefore w:val="0"/>
+        <w:widowControl/>
+        <w:numPr>
+          <w:ilvl w:val="0"/>
+          <w:numId w:val="0"/>
+        </w:numPr>
+        <w:suppressLineNumbers w:val="0"/>
+        <w:kinsoku/>
+        <w:wordWrap/>
+        <w:overflowPunct/>
+        <w:topLinePunct w:val="0"/>
+        <w:autoSpaceDE/>
+        <w:autoSpaceDN/>
+        <w:bidi w:val="0"/>
+        <w:adjustRightInd/>
+        <w:snapToGrid/>
+        <w:spacing w:before="0" w:beforeAutospacing="0" w:after="0" w:afterAutospacing="0" w:line="360" w:lineRule="auto"/>
+        <w:ind w:leftChars="0" w:right="0" w:rightChars="0"/>
+        <w:jc w:val="both"/>
+        <w:textAlignment w:val="auto"/>
+        <w:rPr>
+          <w:rFonts w:hint="default"/>
+          <w:b w:val="0"/>
+          <w:bCs w:val="0"/>
+          <w:sz w:val="24"/>
+          <w:szCs w:val="24"/>
+          <w:lang w:val="en-US"/>
+        </w:rPr>
+      </w:pPr>
+      <w:r>
+        <w:rPr>
+          <w:rFonts w:hint="default"/>
+          <w:b/>
+          <w:bCs/>
+          <w:sz w:val="24"/>
+          <w:szCs w:val="24"/>
+          <w:lang w:val="en-US"/>
+        </w:rPr>
+        <w:t xml:space="preserve">Day 12: </w:t>
+      </w:r>
+      <w:r>
+        <w:rPr>
+          <w:rFonts w:hint="default"/>
+          <w:b w:val="0"/>
+          <w:bCs w:val="0"/>
+          <w:sz w:val="24"/>
+          <w:szCs w:val="24"/>
+          <w:lang w:val="en-US"/>
+        </w:rPr>
+        <w:t>Thêm sidebar cho trang admin (Tìm hiểu router trong Angular)</w:t>
+      </w:r>
+      <w:bookmarkStart w:id="0" w:name="_GoBack"/>
+      <w:bookmarkEnd w:id="0"/>
     </w:p>
     <w:p>
       <w:pPr>
@@ -4289,7 +4346,7 @@
     <w:lsdException w:unhideWhenUsed="0" w:uiPriority="0" w:semiHidden="0" w:name="Body Text Indent 2"/>
     <w:lsdException w:unhideWhenUsed="0" w:uiPriority="0" w:semiHidden="0" w:name="Body Text Indent 3"/>
     <w:lsdException w:unhideWhenUsed="0" w:uiPriority="0" w:semiHidden="0" w:name="Block Text"/>
-    <w:lsdException w:unhideWhenUsed="0" w:uiPriority="0" w:semiHidden="0" w:name="Hyperlink"/>
+    <w:lsdException w:qFormat="1" w:unhideWhenUsed="0" w:uiPriority="0" w:semiHidden="0" w:name="Hyperlink"/>
     <w:lsdException w:unhideWhenUsed="0" w:uiPriority="0" w:semiHidden="0" w:name="FollowedHyperlink"/>
     <w:lsdException w:qFormat="1" w:unhideWhenUsed="0" w:uiPriority="0" w:semiHidden="0" w:name="Strong"/>
     <w:lsdException w:qFormat="1" w:unhideWhenUsed="0" w:uiPriority="0" w:semiHidden="0" w:name="Emphasis"/>
@@ -4573,6 +4630,7 @@
   <w:style w:type="character" w:styleId="9">
     <w:name w:val="Hyperlink"/>
     <w:basedOn w:val="4"/>
+    <w:qFormat/>
     <w:uiPriority w:val="0"/>
     <w:rPr>
       <w:color w:val="0000FF"/>

</xml_diff>

<commit_message>
FE - Add User page and fetch data from API serve
</commit_message>
<xml_diff>
--- a/Plan.docx
+++ b/Plan.docx
@@ -3768,8 +3768,76 @@
         </w:rPr>
         <w:t>Thêm sidebar cho trang admin (Tìm hiểu router trong Angular)</w:t>
       </w:r>
+    </w:p>
+    <w:p>
+      <w:pPr>
+        <w:pStyle w:val="10"/>
+        <w:keepNext w:val="0"/>
+        <w:keepLines w:val="0"/>
+        <w:pageBreakBefore w:val="0"/>
+        <w:widowControl/>
+        <w:numPr>
+          <w:ilvl w:val="0"/>
+          <w:numId w:val="0"/>
+        </w:numPr>
+        <w:suppressLineNumbers w:val="0"/>
+        <w:kinsoku/>
+        <w:wordWrap/>
+        <w:overflowPunct/>
+        <w:topLinePunct w:val="0"/>
+        <w:autoSpaceDE/>
+        <w:autoSpaceDN/>
+        <w:bidi w:val="0"/>
+        <w:adjustRightInd/>
+        <w:snapToGrid/>
+        <w:spacing w:before="0" w:beforeAutospacing="0" w:after="0" w:afterAutospacing="0" w:line="360" w:lineRule="auto"/>
+        <w:ind w:leftChars="0" w:right="0" w:rightChars="0"/>
+        <w:jc w:val="both"/>
+        <w:textAlignment w:val="auto"/>
+        <w:rPr>
+          <w:rFonts w:hint="default"/>
+          <w:b w:val="0"/>
+          <w:bCs w:val="0"/>
+          <w:sz w:val="24"/>
+          <w:szCs w:val="24"/>
+          <w:lang w:val="en-US"/>
+        </w:rPr>
+      </w:pPr>
+      <w:r>
+        <w:rPr>
+          <w:rFonts w:hint="default"/>
+          <w:b/>
+          <w:bCs/>
+          <w:sz w:val="24"/>
+          <w:szCs w:val="24"/>
+          <w:lang w:val="en-US"/>
+        </w:rPr>
+        <w:t xml:space="preserve">Day 13: </w:t>
+      </w:r>
+      <w:r>
+        <w:rPr>
+          <w:rFonts w:hint="default"/>
+          <w:b w:val="0"/>
+          <w:bCs w:val="0"/>
+          <w:sz w:val="24"/>
+          <w:szCs w:val="24"/>
+          <w:lang w:val="en-US"/>
+        </w:rPr>
+        <w:t>Thêm danh mục user trang admin (Cần sửa thêm các phần hiệu ứng user, admin, true false). Đã dùng API để nhận data từ Serve.</w:t>
+      </w:r>
       <w:bookmarkStart w:id="0" w:name="_GoBack"/>
       <w:bookmarkEnd w:id="0"/>
+      <w:r>
+        <w:rPr>
+          <w:rFonts w:hint="default"/>
+          <w:b w:val="0"/>
+          <w:bCs w:val="0"/>
+          <w:sz w:val="24"/>
+          <w:szCs w:val="24"/>
+          <w:lang w:val="en-US"/>
+        </w:rPr>
+        <w:t xml:space="preserve"> </w:t>
+      </w:r>
     </w:p>
     <w:p>
       <w:pPr>

</xml_diff>

<commit_message>
FE - Update User page, Add pagination
</commit_message>
<xml_diff>
--- a/Plan.docx
+++ b/Plan.docx
@@ -3823,11 +3823,34 @@
           <w:szCs w:val="24"/>
           <w:lang w:val="en-US"/>
         </w:rPr>
-        <w:t>Thêm danh mục user trang admin (Cần sửa thêm các phần hiệu ứng user, admin, true false). Đã dùng API để nhận data từ Serve.</w:t>
-      </w:r>
-      <w:bookmarkStart w:id="0" w:name="_GoBack"/>
-      <w:bookmarkEnd w:id="0"/>
-      <w:r>
+        <w:t>Thêm danh mục User trang admin (Cần sửa thêm các phần hiệu ứng user, admin, true false). Fetch data Serve qua API.</w:t>
+      </w:r>
+    </w:p>
+    <w:p>
+      <w:pPr>
+        <w:pStyle w:val="10"/>
+        <w:keepNext w:val="0"/>
+        <w:keepLines w:val="0"/>
+        <w:pageBreakBefore w:val="0"/>
+        <w:widowControl/>
+        <w:numPr>
+          <w:ilvl w:val="0"/>
+          <w:numId w:val="0"/>
+        </w:numPr>
+        <w:suppressLineNumbers w:val="0"/>
+        <w:kinsoku/>
+        <w:wordWrap/>
+        <w:overflowPunct/>
+        <w:topLinePunct w:val="0"/>
+        <w:autoSpaceDE/>
+        <w:autoSpaceDN/>
+        <w:bidi w:val="0"/>
+        <w:adjustRightInd/>
+        <w:snapToGrid/>
+        <w:spacing w:before="0" w:beforeAutospacing="0" w:after="0" w:afterAutospacing="0" w:line="360" w:lineRule="auto"/>
+        <w:ind w:leftChars="0" w:right="0" w:rightChars="0"/>
+        <w:jc w:val="both"/>
+        <w:textAlignment w:val="auto"/>
         <w:rPr>
           <w:rFonts w:hint="default"/>
           <w:b w:val="0"/>
@@ -3836,8 +3859,31 @@
           <w:szCs w:val="24"/>
           <w:lang w:val="en-US"/>
         </w:rPr>
-        <w:t xml:space="preserve"> </w:t>
-      </w:r>
+      </w:pPr>
+      <w:r>
+        <w:rPr>
+          <w:rFonts w:hint="default"/>
+          <w:b/>
+          <w:bCs/>
+          <w:sz w:val="24"/>
+          <w:szCs w:val="24"/>
+          <w:lang w:val="en-US"/>
+        </w:rPr>
+        <w:t xml:space="preserve">Day 14: </w:t>
+      </w:r>
+      <w:r>
+        <w:rPr>
+          <w:rFonts w:hint="default"/>
+          <w:b w:val="0"/>
+          <w:bCs w:val="0"/>
+          <w:sz w:val="24"/>
+          <w:szCs w:val="24"/>
+          <w:lang w:val="en-US"/>
+        </w:rPr>
+        <w:t>Sửa lại giao diện danh mục User, thêm phân trang phía Frontend (Sử dụng nz-pagination).</w:t>
+      </w:r>
+      <w:bookmarkStart w:id="0" w:name="_GoBack"/>
+      <w:bookmarkEnd w:id="0"/>
     </w:p>
     <w:p>
       <w:pPr>

</xml_diff>

<commit_message>
FE - Add Login page, Add login logic using API login and save token to localStorage
</commit_message>
<xml_diff>
--- a/Plan.docx
+++ b/Plan.docx
@@ -3881,6 +3881,63 @@
           <w:lang w:val="en-US"/>
         </w:rPr>
         <w:t>Sửa lại giao diện danh mục User, thêm phân trang phía Frontend (Sử dụng nz-pagination).</w:t>
+      </w:r>
+    </w:p>
+    <w:p>
+      <w:pPr>
+        <w:pStyle w:val="10"/>
+        <w:keepNext w:val="0"/>
+        <w:keepLines w:val="0"/>
+        <w:pageBreakBefore w:val="0"/>
+        <w:widowControl/>
+        <w:numPr>
+          <w:ilvl w:val="0"/>
+          <w:numId w:val="0"/>
+        </w:numPr>
+        <w:suppressLineNumbers w:val="0"/>
+        <w:kinsoku/>
+        <w:wordWrap/>
+        <w:overflowPunct/>
+        <w:topLinePunct w:val="0"/>
+        <w:autoSpaceDE/>
+        <w:autoSpaceDN/>
+        <w:bidi w:val="0"/>
+        <w:adjustRightInd/>
+        <w:snapToGrid/>
+        <w:spacing w:before="0" w:beforeAutospacing="0" w:after="0" w:afterAutospacing="0" w:line="360" w:lineRule="auto"/>
+        <w:ind w:leftChars="0" w:right="0" w:rightChars="0"/>
+        <w:jc w:val="both"/>
+        <w:textAlignment w:val="auto"/>
+        <w:rPr>
+          <w:rFonts w:hint="default"/>
+          <w:b w:val="0"/>
+          <w:bCs w:val="0"/>
+          <w:sz w:val="24"/>
+          <w:szCs w:val="24"/>
+          <w:lang w:val="en-US"/>
+        </w:rPr>
+      </w:pPr>
+      <w:r>
+        <w:rPr>
+          <w:rFonts w:hint="default"/>
+          <w:b/>
+          <w:bCs/>
+          <w:sz w:val="24"/>
+          <w:szCs w:val="24"/>
+          <w:lang w:val="en-US"/>
+        </w:rPr>
+        <w:t xml:space="preserve">Day 15: </w:t>
+      </w:r>
+      <w:r>
+        <w:rPr>
+          <w:rFonts w:hint="default"/>
+          <w:b w:val="0"/>
+          <w:bCs w:val="0"/>
+          <w:sz w:val="24"/>
+          <w:szCs w:val="24"/>
+          <w:lang w:val="en-US"/>
+        </w:rPr>
+        <w:t>Thiết kế giao diện login. Đăng nhập thành công qua API login và lưu token xuống localStorage (Review lại code)</w:t>
       </w:r>
       <w:bookmarkStart w:id="0" w:name="_GoBack"/>
       <w:bookmarkEnd w:id="0"/>

</xml_diff>

<commit_message>
FE - Add Gaurd to protect Router, Add logout function
</commit_message>
<xml_diff>
--- a/Plan.docx
+++ b/Plan.docx
@@ -3939,8 +3939,198 @@
         </w:rPr>
         <w:t>Thiết kế giao diện login. Đăng nhập thành công qua API login và lưu token xuống localStorage (Review lại code)</w:t>
       </w:r>
+    </w:p>
+    <w:p>
+      <w:pPr>
+        <w:pStyle w:val="10"/>
+        <w:keepNext w:val="0"/>
+        <w:keepLines w:val="0"/>
+        <w:pageBreakBefore w:val="0"/>
+        <w:widowControl/>
+        <w:numPr>
+          <w:ilvl w:val="0"/>
+          <w:numId w:val="0"/>
+        </w:numPr>
+        <w:suppressLineNumbers w:val="0"/>
+        <w:kinsoku/>
+        <w:wordWrap/>
+        <w:overflowPunct/>
+        <w:topLinePunct w:val="0"/>
+        <w:autoSpaceDE/>
+        <w:autoSpaceDN/>
+        <w:bidi w:val="0"/>
+        <w:adjustRightInd/>
+        <w:snapToGrid/>
+        <w:spacing w:before="0" w:beforeAutospacing="0" w:after="0" w:afterAutospacing="0" w:line="360" w:lineRule="auto"/>
+        <w:ind w:leftChars="0" w:right="0" w:rightChars="0"/>
+        <w:jc w:val="both"/>
+        <w:textAlignment w:val="auto"/>
+        <w:rPr>
+          <w:rFonts w:hint="default"/>
+          <w:b/>
+          <w:bCs/>
+          <w:sz w:val="24"/>
+          <w:szCs w:val="24"/>
+          <w:lang w:val="en-US"/>
+        </w:rPr>
+      </w:pPr>
+      <w:r>
+        <w:rPr>
+          <w:rFonts w:hint="default"/>
+          <w:b/>
+          <w:bCs/>
+          <w:sz w:val="24"/>
+          <w:szCs w:val="24"/>
+          <w:lang w:val="en-US"/>
+        </w:rPr>
+        <w:t xml:space="preserve">Day 16: </w:t>
+      </w:r>
+    </w:p>
+    <w:p>
+      <w:pPr>
+        <w:pStyle w:val="10"/>
+        <w:keepNext w:val="0"/>
+        <w:keepLines w:val="0"/>
+        <w:pageBreakBefore w:val="0"/>
+        <w:widowControl/>
+        <w:numPr>
+          <w:ilvl w:val="0"/>
+          <w:numId w:val="7"/>
+        </w:numPr>
+        <w:suppressLineNumbers w:val="0"/>
+        <w:tabs>
+          <w:tab w:val="clear" w:pos="420"/>
+        </w:tabs>
+        <w:kinsoku/>
+        <w:wordWrap/>
+        <w:overflowPunct/>
+        <w:topLinePunct w:val="0"/>
+        <w:autoSpaceDE/>
+        <w:autoSpaceDN/>
+        <w:bidi w:val="0"/>
+        <w:adjustRightInd/>
+        <w:snapToGrid/>
+        <w:spacing w:before="0" w:beforeAutospacing="0" w:after="0" w:afterAutospacing="0" w:line="360" w:lineRule="auto"/>
+        <w:ind w:left="420" w:leftChars="0" w:right="0" w:rightChars="0" w:hanging="420" w:firstLineChars="0"/>
+        <w:jc w:val="both"/>
+        <w:textAlignment w:val="auto"/>
+        <w:rPr>
+          <w:rFonts w:hint="default"/>
+          <w:b w:val="0"/>
+          <w:bCs w:val="0"/>
+          <w:sz w:val="24"/>
+          <w:szCs w:val="24"/>
+          <w:lang w:val="en-US"/>
+        </w:rPr>
+      </w:pPr>
+      <w:r>
+        <w:rPr>
+          <w:rFonts w:hint="default"/>
+          <w:b w:val="0"/>
+          <w:bCs w:val="0"/>
+          <w:sz w:val="24"/>
+          <w:szCs w:val="24"/>
+          <w:lang w:val="en-US"/>
+        </w:rPr>
+        <w:t xml:space="preserve">Thêm chức năng logout (Xóa token và redirect to Login page). </w:t>
+      </w:r>
+    </w:p>
+    <w:p>
+      <w:pPr>
+        <w:pStyle w:val="10"/>
+        <w:keepNext w:val="0"/>
+        <w:keepLines w:val="0"/>
+        <w:pageBreakBefore w:val="0"/>
+        <w:widowControl/>
+        <w:numPr>
+          <w:ilvl w:val="0"/>
+          <w:numId w:val="7"/>
+        </w:numPr>
+        <w:suppressLineNumbers w:val="0"/>
+        <w:tabs>
+          <w:tab w:val="clear" w:pos="420"/>
+        </w:tabs>
+        <w:kinsoku/>
+        <w:wordWrap/>
+        <w:overflowPunct/>
+        <w:topLinePunct w:val="0"/>
+        <w:autoSpaceDE/>
+        <w:autoSpaceDN/>
+        <w:bidi w:val="0"/>
+        <w:adjustRightInd/>
+        <w:snapToGrid/>
+        <w:spacing w:before="0" w:beforeAutospacing="0" w:after="0" w:afterAutospacing="0" w:line="360" w:lineRule="auto"/>
+        <w:ind w:left="420" w:leftChars="0" w:right="0" w:rightChars="0" w:hanging="420" w:firstLineChars="0"/>
+        <w:jc w:val="both"/>
+        <w:textAlignment w:val="auto"/>
+        <w:rPr>
+          <w:rFonts w:hint="default"/>
+          <w:b w:val="0"/>
+          <w:bCs w:val="0"/>
+          <w:sz w:val="24"/>
+          <w:szCs w:val="24"/>
+          <w:lang w:val="en-US"/>
+        </w:rPr>
+      </w:pPr>
+      <w:r>
+        <w:rPr>
+          <w:rFonts w:hint="default"/>
+          <w:b w:val="0"/>
+          <w:bCs w:val="0"/>
+          <w:sz w:val="24"/>
+          <w:szCs w:val="24"/>
+          <w:lang w:val="en-US"/>
+        </w:rPr>
+        <w:t>Thêm Guard để bảo vệ Route (Kiểm tra có token thì chuyển đến route, không thì về trang admin).</w:t>
+      </w:r>
       <w:bookmarkStart w:id="0" w:name="_GoBack"/>
       <w:bookmarkEnd w:id="0"/>
+    </w:p>
+    <w:p>
+      <w:pPr>
+        <w:pStyle w:val="10"/>
+        <w:keepNext w:val="0"/>
+        <w:keepLines w:val="0"/>
+        <w:pageBreakBefore w:val="0"/>
+        <w:widowControl/>
+        <w:numPr>
+          <w:ilvl w:val="0"/>
+          <w:numId w:val="0"/>
+        </w:numPr>
+        <w:suppressLineNumbers w:val="0"/>
+        <w:kinsoku/>
+        <w:wordWrap/>
+        <w:overflowPunct/>
+        <w:topLinePunct w:val="0"/>
+        <w:autoSpaceDE/>
+        <w:autoSpaceDN/>
+        <w:bidi w:val="0"/>
+        <w:adjustRightInd/>
+        <w:snapToGrid/>
+        <w:spacing w:before="0" w:beforeAutospacing="0" w:after="0" w:afterAutospacing="0" w:line="360" w:lineRule="auto"/>
+        <w:ind w:right="0" w:rightChars="0"/>
+        <w:jc w:val="both"/>
+        <w:textAlignment w:val="auto"/>
+        <w:rPr>
+          <w:rFonts w:hint="default"/>
+          <w:b/>
+          <w:bCs/>
+          <w:sz w:val="24"/>
+          <w:szCs w:val="24"/>
+          <w:lang w:val="en-US"/>
+        </w:rPr>
+      </w:pPr>
+      <w:r>
+        <w:rPr>
+          <w:rFonts w:hint="default"/>
+          <w:b/>
+          <w:bCs/>
+          <w:sz w:val="24"/>
+          <w:szCs w:val="24"/>
+          <w:lang w:val="en-US"/>
+        </w:rPr>
+        <w:t>Day 17:</w:t>
+      </w:r>
     </w:p>
     <w:p>
       <w:pPr>
@@ -4341,6 +4531,26 @@
     </w:lvl>
   </w:abstractNum>
   <w:abstractNum w:abstractNumId="3">
+    <w:nsid w:val="FB78733D"/>
+    <w:multiLevelType w:val="singleLevel"/>
+    <w:tmpl w:val="FB78733D"/>
+    <w:lvl w:ilvl="0" w:tentative="0">
+      <w:start w:val="1"/>
+      <w:numFmt w:val="bullet"/>
+      <w:lvlText w:val=""/>
+      <w:lvlJc w:val="left"/>
+      <w:pPr>
+        <w:tabs>
+          <w:tab w:val="left" w:pos="420"/>
+        </w:tabs>
+        <w:ind w:left="420" w:leftChars="0" w:hanging="420" w:firstLineChars="0"/>
+      </w:pPr>
+      <w:rPr>
+        <w:rFonts w:hint="default" w:ascii="Wingdings" w:hAnsi="Wingdings"/>
+      </w:rPr>
+    </w:lvl>
+  </w:abstractNum>
+  <w:abstractNum w:abstractNumId="4">
     <w:nsid w:val="2C76EC5E"/>
     <w:multiLevelType w:val="singleLevel"/>
     <w:tmpl w:val="2C76EC5E"/>
@@ -4360,7 +4570,7 @@
       </w:rPr>
     </w:lvl>
   </w:abstractNum>
-  <w:abstractNum w:abstractNumId="4">
+  <w:abstractNum w:abstractNumId="5">
     <w:nsid w:val="4738A437"/>
     <w:multiLevelType w:val="singleLevel"/>
     <w:tmpl w:val="4738A437"/>
@@ -4380,7 +4590,7 @@
       </w:rPr>
     </w:lvl>
   </w:abstractNum>
-  <w:abstractNum w:abstractNumId="5">
+  <w:abstractNum w:abstractNumId="6">
     <w:nsid w:val="56C0B54F"/>
     <w:multiLevelType w:val="singleLevel"/>
     <w:tmpl w:val="56C0B54F"/>
@@ -4401,7 +4611,7 @@
     </w:lvl>
   </w:abstractNum>
   <w:num w:numId="1">
-    <w:abstractNumId w:val="3"/>
+    <w:abstractNumId w:val="4"/>
   </w:num>
   <w:num w:numId="2">
     <w:abstractNumId w:val="0"/>
@@ -4410,13 +4620,16 @@
     <w:abstractNumId w:val="1"/>
   </w:num>
   <w:num w:numId="4">
-    <w:abstractNumId w:val="5"/>
+    <w:abstractNumId w:val="6"/>
   </w:num>
   <w:num w:numId="5">
-    <w:abstractNumId w:val="4"/>
+    <w:abstractNumId w:val="5"/>
   </w:num>
   <w:num w:numId="6">
     <w:abstractNumId w:val="2"/>
+  </w:num>
+  <w:num w:numId="7">
+    <w:abstractNumId w:val="3"/>
   </w:num>
 </w:numbering>
 </file>

</xml_diff>

<commit_message>
FE - Design add user Modal
</commit_message>
<xml_diff>
--- a/Plan.docx
+++ b/Plan.docx
@@ -4083,8 +4083,6 @@
         </w:rPr>
         <w:t>Thêm Guard để bảo vệ Route (Kiểm tra có token thì chuyển đến route, không thì về trang admin).</w:t>
       </w:r>
-      <w:bookmarkStart w:id="0" w:name="_GoBack"/>
-      <w:bookmarkEnd w:id="0"/>
     </w:p>
     <w:p>
       <w:pPr>
@@ -4111,6 +4109,16 @@
         <w:ind w:right="0" w:rightChars="0"/>
         <w:jc w:val="both"/>
         <w:textAlignment w:val="auto"/>
+        <w:rPr>
+          <w:rFonts w:hint="default"/>
+          <w:b w:val="0"/>
+          <w:bCs w:val="0"/>
+          <w:sz w:val="24"/>
+          <w:szCs w:val="24"/>
+          <w:lang w:val="en-US"/>
+        </w:rPr>
+      </w:pPr>
+      <w:r>
         <w:rPr>
           <w:rFonts w:hint="default"/>
           <w:b/>
@@ -4119,17 +4127,31 @@
           <w:szCs w:val="24"/>
           <w:lang w:val="en-US"/>
         </w:rPr>
-      </w:pPr>
+        <w:t xml:space="preserve">Day 17: </w:t>
+      </w:r>
       <w:r>
         <w:rPr>
           <w:rFonts w:hint="default"/>
-          <w:b/>
-          <w:bCs/>
-          <w:sz w:val="24"/>
-          <w:szCs w:val="24"/>
-          <w:lang w:val="en-US"/>
-        </w:rPr>
-        <w:t>Day 17:</w:t>
+          <w:b w:val="0"/>
+          <w:bCs w:val="0"/>
+          <w:sz w:val="24"/>
+          <w:szCs w:val="24"/>
+          <w:lang w:val="en-US"/>
+        </w:rPr>
+        <w:t>Thiết kế Modal thêm user (Chưa hoàn thiện, cần thêm input ảnh</w:t>
+      </w:r>
+      <w:bookmarkStart w:id="0" w:name="_GoBack"/>
+      <w:bookmarkEnd w:id="0"/>
+      <w:r>
+        <w:rPr>
+          <w:rFonts w:hint="default"/>
+          <w:b w:val="0"/>
+          <w:bCs w:val="0"/>
+          <w:sz w:val="24"/>
+          <w:szCs w:val="24"/>
+          <w:lang w:val="en-US"/>
+        </w:rPr>
+        <w:t>)</w:t>
       </w:r>
     </w:p>
     <w:p>

</xml_diff>

<commit_message>
FE - Update Modal AddUser, can upload Image file
</commit_message>
<xml_diff>
--- a/Plan.docx
+++ b/Plan.docx
@@ -4138,11 +4138,34 @@
           <w:szCs w:val="24"/>
           <w:lang w:val="en-US"/>
         </w:rPr>
-        <w:t>Thiết kế Modal thêm user (Chưa hoàn thiện, cần thêm input ảnh</w:t>
-      </w:r>
-      <w:bookmarkStart w:id="0" w:name="_GoBack"/>
-      <w:bookmarkEnd w:id="0"/>
-      <w:r>
+        <w:t>Thiết kế Modal thêm user (Chưa hoàn thiện, cần thêm input ảnh)</w:t>
+      </w:r>
+    </w:p>
+    <w:p>
+      <w:pPr>
+        <w:pStyle w:val="10"/>
+        <w:keepNext w:val="0"/>
+        <w:keepLines w:val="0"/>
+        <w:pageBreakBefore w:val="0"/>
+        <w:widowControl/>
+        <w:numPr>
+          <w:ilvl w:val="0"/>
+          <w:numId w:val="0"/>
+        </w:numPr>
+        <w:suppressLineNumbers w:val="0"/>
+        <w:kinsoku/>
+        <w:wordWrap/>
+        <w:overflowPunct/>
+        <w:topLinePunct w:val="0"/>
+        <w:autoSpaceDE/>
+        <w:autoSpaceDN/>
+        <w:bidi w:val="0"/>
+        <w:adjustRightInd/>
+        <w:snapToGrid/>
+        <w:spacing w:before="0" w:beforeAutospacing="0" w:after="0" w:afterAutospacing="0" w:line="360" w:lineRule="auto"/>
+        <w:ind w:right="0" w:rightChars="0"/>
+        <w:jc w:val="both"/>
+        <w:textAlignment w:val="auto"/>
         <w:rPr>
           <w:rFonts w:hint="default"/>
           <w:b w:val="0"/>
@@ -4151,7 +4174,124 @@
           <w:szCs w:val="24"/>
           <w:lang w:val="en-US"/>
         </w:rPr>
-        <w:t>)</w:t>
+      </w:pPr>
+      <w:r>
+        <w:rPr>
+          <w:rFonts w:hint="default"/>
+          <w:b/>
+          <w:bCs/>
+          <w:sz w:val="24"/>
+          <w:szCs w:val="24"/>
+          <w:lang w:val="en-US"/>
+        </w:rPr>
+        <w:t xml:space="preserve">Day 18: </w:t>
+      </w:r>
+    </w:p>
+    <w:p>
+      <w:pPr>
+        <w:pStyle w:val="10"/>
+        <w:keepNext w:val="0"/>
+        <w:keepLines w:val="0"/>
+        <w:pageBreakBefore w:val="0"/>
+        <w:widowControl/>
+        <w:numPr>
+          <w:ilvl w:val="0"/>
+          <w:numId w:val="0"/>
+        </w:numPr>
+        <w:suppressLineNumbers w:val="0"/>
+        <w:kinsoku/>
+        <w:wordWrap/>
+        <w:overflowPunct/>
+        <w:topLinePunct w:val="0"/>
+        <w:autoSpaceDE/>
+        <w:autoSpaceDN/>
+        <w:bidi w:val="0"/>
+        <w:adjustRightInd/>
+        <w:snapToGrid/>
+        <w:spacing w:before="0" w:beforeAutospacing="0" w:after="0" w:afterAutospacing="0" w:line="360" w:lineRule="auto"/>
+        <w:ind w:right="0" w:rightChars="0"/>
+        <w:jc w:val="both"/>
+        <w:textAlignment w:val="auto"/>
+        <w:rPr>
+          <w:rFonts w:hint="default"/>
+          <w:b w:val="0"/>
+          <w:bCs w:val="0"/>
+          <w:sz w:val="24"/>
+          <w:szCs w:val="24"/>
+          <w:lang w:val="en-US"/>
+        </w:rPr>
+      </w:pPr>
+      <w:r>
+        <w:rPr>
+          <w:rFonts w:hint="default"/>
+          <w:b w:val="0"/>
+          <w:bCs w:val="0"/>
+          <w:sz w:val="24"/>
+          <w:szCs w:val="24"/>
+          <w:lang w:val="en-US"/>
+        </w:rPr>
+        <w:tab/>
+        <w:t>+ Hoàn thành Modal add user, đã input được ảnh. Hiện tại đang thiếu các text để show bắt lỗi validation và Toast thông báo khi thêm</w:t>
+      </w:r>
+      <w:bookmarkStart w:id="0" w:name="_GoBack"/>
+      <w:bookmarkEnd w:id="0"/>
+      <w:r>
+        <w:rPr>
+          <w:rFonts w:hint="default"/>
+          <w:b w:val="0"/>
+          <w:bCs w:val="0"/>
+          <w:sz w:val="24"/>
+          <w:szCs w:val="24"/>
+          <w:lang w:val="en-US"/>
+        </w:rPr>
+        <w:t xml:space="preserve"> thành công hoặc error.</w:t>
+      </w:r>
+    </w:p>
+    <w:p>
+      <w:pPr>
+        <w:pStyle w:val="10"/>
+        <w:keepNext w:val="0"/>
+        <w:keepLines w:val="0"/>
+        <w:pageBreakBefore w:val="0"/>
+        <w:widowControl/>
+        <w:numPr>
+          <w:ilvl w:val="0"/>
+          <w:numId w:val="0"/>
+        </w:numPr>
+        <w:suppressLineNumbers w:val="0"/>
+        <w:kinsoku/>
+        <w:wordWrap/>
+        <w:overflowPunct/>
+        <w:topLinePunct w:val="0"/>
+        <w:autoSpaceDE/>
+        <w:autoSpaceDN/>
+        <w:bidi w:val="0"/>
+        <w:adjustRightInd/>
+        <w:snapToGrid/>
+        <w:spacing w:before="0" w:beforeAutospacing="0" w:after="0" w:afterAutospacing="0" w:line="360" w:lineRule="auto"/>
+        <w:ind w:right="0" w:rightChars="0"/>
+        <w:jc w:val="both"/>
+        <w:textAlignment w:val="auto"/>
+        <w:rPr>
+          <w:rFonts w:hint="default"/>
+          <w:b w:val="0"/>
+          <w:bCs w:val="0"/>
+          <w:sz w:val="24"/>
+          <w:szCs w:val="24"/>
+          <w:lang w:val="en-US"/>
+        </w:rPr>
+      </w:pPr>
+      <w:r>
+        <w:rPr>
+          <w:rFonts w:hint="default"/>
+          <w:b w:val="0"/>
+          <w:bCs w:val="0"/>
+          <w:sz w:val="24"/>
+          <w:szCs w:val="24"/>
+          <w:lang w:val="en-US"/>
+        </w:rPr>
+        <w:tab/>
+        <w:t>+ Đã add thành công User xuống database. Cần sửa đổi các ID trong Database thành dạng Guid (Sửa ở backend khi add).</w:t>
       </w:r>
     </w:p>
     <w:p>

</xml_diff>

<commit_message>
FE - Add show text for input validation
</commit_message>
<xml_diff>
--- a/Plan.docx
+++ b/Plan.docx
@@ -4231,10 +4231,7 @@
           <w:lang w:val="en-US"/>
         </w:rPr>
         <w:tab/>
-        <w:t>+ Hoàn thành Modal add user, đã input được ảnh. Hiện tại đang thiếu các text để show bắt lỗi validation và Toast thông báo khi thêm</w:t>
-      </w:r>
-      <w:bookmarkStart w:id="0" w:name="_GoBack"/>
-      <w:bookmarkEnd w:id="0"/>
+      </w:r>
       <w:r>
         <w:rPr>
           <w:rFonts w:hint="default"/>
@@ -4244,7 +4241,7 @@
           <w:szCs w:val="24"/>
           <w:lang w:val="en-US"/>
         </w:rPr>
-        <w:t xml:space="preserve"> thành công hoặc error.</w:t>
+        <w:t>+ Hoàn thành Modal add user, đã input được ảnh. Hiện tại đang thiếu các text để show bắt lỗi validation và Toast thông báo khi thêm thành công hoặc error.</w:t>
       </w:r>
     </w:p>
     <w:p>
@@ -4291,8 +4288,215 @@
           <w:lang w:val="en-US"/>
         </w:rPr>
         <w:tab/>
-        <w:t>+ Đã add thành công User xuống database. Cần sửa đổi các ID trong Database thành dạng Guid (Sửa ở backend khi add).</w:t>
-      </w:r>
+      </w:r>
+      <w:r>
+        <w:rPr>
+          <w:rFonts w:hint="default"/>
+          <w:b w:val="0"/>
+          <w:bCs w:val="0"/>
+          <w:sz w:val="24"/>
+          <w:szCs w:val="24"/>
+          <w:lang w:val="en-US"/>
+        </w:rPr>
+        <w:t xml:space="preserve">+ Đã add thành công User xuống database. </w:t>
+      </w:r>
+    </w:p>
+    <w:p>
+      <w:pPr>
+        <w:pStyle w:val="10"/>
+        <w:keepNext w:val="0"/>
+        <w:keepLines w:val="0"/>
+        <w:pageBreakBefore w:val="0"/>
+        <w:widowControl/>
+        <w:numPr>
+          <w:ilvl w:val="0"/>
+          <w:numId w:val="0"/>
+        </w:numPr>
+        <w:suppressLineNumbers w:val="0"/>
+        <w:kinsoku/>
+        <w:wordWrap/>
+        <w:overflowPunct/>
+        <w:topLinePunct w:val="0"/>
+        <w:autoSpaceDE/>
+        <w:autoSpaceDN/>
+        <w:bidi w:val="0"/>
+        <w:adjustRightInd/>
+        <w:snapToGrid/>
+        <w:spacing w:before="0" w:beforeAutospacing="0" w:after="0" w:afterAutospacing="0" w:line="360" w:lineRule="auto"/>
+        <w:ind w:right="0" w:rightChars="0"/>
+        <w:jc w:val="both"/>
+        <w:textAlignment w:val="auto"/>
+        <w:rPr>
+          <w:rFonts w:hint="default"/>
+          <w:b w:val="0"/>
+          <w:bCs w:val="0"/>
+          <w:sz w:val="24"/>
+          <w:szCs w:val="24"/>
+          <w:lang w:val="en-US"/>
+        </w:rPr>
+      </w:pPr>
+      <w:r>
+        <w:rPr>
+          <w:rFonts w:hint="default"/>
+          <w:b/>
+          <w:bCs/>
+          <w:sz w:val="24"/>
+          <w:szCs w:val="24"/>
+          <w:lang w:val="en-US"/>
+        </w:rPr>
+        <w:t>Day 19:</w:t>
+      </w:r>
+      <w:r>
+        <w:rPr>
+          <w:rFonts w:hint="default"/>
+          <w:b w:val="0"/>
+          <w:bCs w:val="0"/>
+          <w:sz w:val="24"/>
+          <w:szCs w:val="24"/>
+          <w:lang w:val="en-US"/>
+        </w:rPr>
+        <w:t xml:space="preserve"> </w:t>
+      </w:r>
+    </w:p>
+    <w:p>
+      <w:pPr>
+        <w:pStyle w:val="10"/>
+        <w:keepNext w:val="0"/>
+        <w:keepLines w:val="0"/>
+        <w:pageBreakBefore w:val="0"/>
+        <w:widowControl/>
+        <w:numPr>
+          <w:ilvl w:val="0"/>
+          <w:numId w:val="0"/>
+        </w:numPr>
+        <w:suppressLineNumbers w:val="0"/>
+        <w:kinsoku/>
+        <w:wordWrap/>
+        <w:overflowPunct/>
+        <w:topLinePunct w:val="0"/>
+        <w:autoSpaceDE/>
+        <w:autoSpaceDN/>
+        <w:bidi w:val="0"/>
+        <w:adjustRightInd/>
+        <w:snapToGrid/>
+        <w:spacing w:before="0" w:beforeAutospacing="0" w:after="0" w:afterAutospacing="0" w:line="360" w:lineRule="auto"/>
+        <w:ind w:right="0" w:rightChars="0" w:firstLine="720" w:firstLineChars="0"/>
+        <w:jc w:val="both"/>
+        <w:textAlignment w:val="auto"/>
+        <w:rPr>
+          <w:rFonts w:hint="default"/>
+          <w:b w:val="0"/>
+          <w:bCs w:val="0"/>
+          <w:sz w:val="24"/>
+          <w:szCs w:val="24"/>
+          <w:lang w:val="en-US"/>
+        </w:rPr>
+      </w:pPr>
+      <w:r>
+        <w:rPr>
+          <w:rFonts w:hint="default"/>
+          <w:b w:val="0"/>
+          <w:bCs w:val="0"/>
+          <w:sz w:val="24"/>
+          <w:szCs w:val="24"/>
+          <w:lang w:val="en-US"/>
+        </w:rPr>
+        <w:t xml:space="preserve">+ Thêm phần show text validation bắt input required. Sử dụng Toastr để thông báo thành công và lỗi. </w:t>
+      </w:r>
+    </w:p>
+    <w:p>
+      <w:pPr>
+        <w:pStyle w:val="10"/>
+        <w:keepNext w:val="0"/>
+        <w:keepLines w:val="0"/>
+        <w:pageBreakBefore w:val="0"/>
+        <w:widowControl/>
+        <w:numPr>
+          <w:ilvl w:val="0"/>
+          <w:numId w:val="0"/>
+        </w:numPr>
+        <w:suppressLineNumbers w:val="0"/>
+        <w:kinsoku/>
+        <w:wordWrap/>
+        <w:overflowPunct/>
+        <w:topLinePunct w:val="0"/>
+        <w:autoSpaceDE/>
+        <w:autoSpaceDN/>
+        <w:bidi w:val="0"/>
+        <w:adjustRightInd/>
+        <w:snapToGrid/>
+        <w:spacing w:before="0" w:beforeAutospacing="0" w:after="0" w:afterAutospacing="0" w:line="360" w:lineRule="auto"/>
+        <w:ind w:right="0" w:rightChars="0" w:firstLine="720" w:firstLineChars="0"/>
+        <w:jc w:val="both"/>
+        <w:textAlignment w:val="auto"/>
+        <w:rPr>
+          <w:rFonts w:hint="default"/>
+          <w:b w:val="0"/>
+          <w:bCs w:val="0"/>
+          <w:sz w:val="24"/>
+          <w:szCs w:val="24"/>
+          <w:lang w:val="en-US"/>
+        </w:rPr>
+      </w:pPr>
+      <w:r>
+        <w:rPr>
+          <w:rFonts w:hint="default"/>
+          <w:b w:val="0"/>
+          <w:bCs w:val="0"/>
+          <w:sz w:val="24"/>
+          <w:szCs w:val="24"/>
+          <w:lang w:val="en-US"/>
+        </w:rPr>
+        <w:t xml:space="preserve">+ </w:t>
+      </w:r>
+      <w:r>
+        <w:rPr>
+          <w:rFonts w:hint="default"/>
+          <w:b w:val="0"/>
+          <w:bCs w:val="0"/>
+          <w:sz w:val="24"/>
+          <w:szCs w:val="24"/>
+          <w:lang w:val="en-US"/>
+        </w:rPr>
+        <w:t>Cần sửa đổi các ID trong Database thành dạng Guid và sửa định dạng trả về lỗi cần trong một kiểu cố định để frontend get ra thông báo.</w:t>
+      </w:r>
+      <w:bookmarkStart w:id="0" w:name="_GoBack"/>
+      <w:bookmarkEnd w:id="0"/>
+    </w:p>
+    <w:p>
+      <w:pPr>
+        <w:pStyle w:val="10"/>
+        <w:keepNext w:val="0"/>
+        <w:keepLines w:val="0"/>
+        <w:pageBreakBefore w:val="0"/>
+        <w:widowControl/>
+        <w:numPr>
+          <w:ilvl w:val="0"/>
+          <w:numId w:val="0"/>
+        </w:numPr>
+        <w:suppressLineNumbers w:val="0"/>
+        <w:kinsoku/>
+        <w:wordWrap/>
+        <w:overflowPunct/>
+        <w:topLinePunct w:val="0"/>
+        <w:autoSpaceDE/>
+        <w:autoSpaceDN/>
+        <w:bidi w:val="0"/>
+        <w:adjustRightInd/>
+        <w:snapToGrid/>
+        <w:spacing w:before="0" w:beforeAutospacing="0" w:after="0" w:afterAutospacing="0" w:line="360" w:lineRule="auto"/>
+        <w:ind w:right="0" w:rightChars="0"/>
+        <w:jc w:val="both"/>
+        <w:textAlignment w:val="auto"/>
+        <w:rPr>
+          <w:rFonts w:hint="default"/>
+          <w:b w:val="0"/>
+          <w:bCs w:val="0"/>
+          <w:sz w:val="24"/>
+          <w:szCs w:val="24"/>
+          <w:lang w:val="en-US"/>
+        </w:rPr>
+      </w:pPr>
     </w:p>
     <w:p>
       <w:pPr>

</xml_diff>

<commit_message>
FE - Update AddUser Modal to show Toast
</commit_message>
<xml_diff>
--- a/Plan.docx
+++ b/Plan.docx
@@ -4447,9 +4447,80 @@
           <w:szCs w:val="24"/>
           <w:lang w:val="en-US"/>
         </w:rPr>
-        <w:t xml:space="preserve">+ </w:t>
-      </w:r>
-      <w:r>
+        <w:t>+ Cần sửa đổi các ID trong Database thành dạng Guid và sửa định dạng trả về lỗi cần trong một kiểu cố định để frontend get ra thông báo.</w:t>
+      </w:r>
+    </w:p>
+    <w:p>
+      <w:pPr>
+        <w:pStyle w:val="10"/>
+        <w:keepNext w:val="0"/>
+        <w:keepLines w:val="0"/>
+        <w:pageBreakBefore w:val="0"/>
+        <w:widowControl/>
+        <w:numPr>
+          <w:ilvl w:val="0"/>
+          <w:numId w:val="0"/>
+        </w:numPr>
+        <w:suppressLineNumbers w:val="0"/>
+        <w:kinsoku/>
+        <w:wordWrap/>
+        <w:overflowPunct/>
+        <w:topLinePunct w:val="0"/>
+        <w:autoSpaceDE/>
+        <w:autoSpaceDN/>
+        <w:bidi w:val="0"/>
+        <w:adjustRightInd/>
+        <w:snapToGrid/>
+        <w:spacing w:before="0" w:beforeAutospacing="0" w:after="0" w:afterAutospacing="0" w:line="360" w:lineRule="auto"/>
+        <w:ind w:right="0" w:rightChars="0"/>
+        <w:jc w:val="both"/>
+        <w:textAlignment w:val="auto"/>
+        <w:rPr>
+          <w:rFonts w:hint="default"/>
+          <w:b/>
+          <w:bCs/>
+          <w:sz w:val="24"/>
+          <w:szCs w:val="24"/>
+          <w:lang w:val="en-US"/>
+        </w:rPr>
+      </w:pPr>
+      <w:r>
+        <w:rPr>
+          <w:rFonts w:hint="default"/>
+          <w:b/>
+          <w:bCs/>
+          <w:sz w:val="24"/>
+          <w:szCs w:val="24"/>
+          <w:lang w:val="en-US"/>
+        </w:rPr>
+        <w:t xml:space="preserve">Day 20: </w:t>
+      </w:r>
+    </w:p>
+    <w:p>
+      <w:pPr>
+        <w:pStyle w:val="10"/>
+        <w:keepNext w:val="0"/>
+        <w:keepLines w:val="0"/>
+        <w:pageBreakBefore w:val="0"/>
+        <w:widowControl/>
+        <w:numPr>
+          <w:ilvl w:val="0"/>
+          <w:numId w:val="0"/>
+        </w:numPr>
+        <w:suppressLineNumbers w:val="0"/>
+        <w:kinsoku/>
+        <w:wordWrap/>
+        <w:overflowPunct/>
+        <w:topLinePunct w:val="0"/>
+        <w:autoSpaceDE/>
+        <w:autoSpaceDN/>
+        <w:bidi w:val="0"/>
+        <w:adjustRightInd/>
+        <w:snapToGrid/>
+        <w:spacing w:before="0" w:beforeAutospacing="0" w:after="0" w:afterAutospacing="0" w:line="360" w:lineRule="auto"/>
+        <w:ind w:right="0" w:rightChars="0"/>
+        <w:jc w:val="both"/>
+        <w:textAlignment w:val="auto"/>
         <w:rPr>
           <w:rFonts w:hint="default"/>
           <w:b w:val="0"/>
@@ -4458,7 +4529,18 @@
           <w:szCs w:val="24"/>
           <w:lang w:val="en-US"/>
         </w:rPr>
-        <w:t>Cần sửa đổi các ID trong Database thành dạng Guid và sửa định dạng trả về lỗi cần trong một kiểu cố định để frontend get ra thông báo.</w:t>
+      </w:pPr>
+      <w:r>
+        <w:rPr>
+          <w:rFonts w:hint="default"/>
+          <w:b w:val="0"/>
+          <w:bCs w:val="0"/>
+          <w:sz w:val="24"/>
+          <w:szCs w:val="24"/>
+          <w:lang w:val="en-US"/>
+        </w:rPr>
+        <w:tab/>
+        <w:t>+ Đã sửa các yêu cầu ở day 19.</w:t>
       </w:r>
       <w:bookmarkStart w:id="0" w:name="_GoBack"/>
       <w:bookmarkEnd w:id="0"/>

</xml_diff>

<commit_message>
Finish CRUD for User page
</commit_message>
<xml_diff>
--- a/Plan.docx
+++ b/Plan.docx
@@ -4540,7 +4540,64 @@
           <w:lang w:val="en-US"/>
         </w:rPr>
         <w:tab/>
+      </w:r>
+      <w:r>
+        <w:rPr>
+          <w:rFonts w:hint="default"/>
+          <w:b w:val="0"/>
+          <w:bCs w:val="0"/>
+          <w:sz w:val="24"/>
+          <w:szCs w:val="24"/>
+          <w:lang w:val="en-US"/>
+        </w:rPr>
         <w:t>+ Đã sửa các yêu cầu ở day 19.</w:t>
+      </w:r>
+    </w:p>
+    <w:p>
+      <w:pPr>
+        <w:pStyle w:val="10"/>
+        <w:keepNext w:val="0"/>
+        <w:keepLines w:val="0"/>
+        <w:pageBreakBefore w:val="0"/>
+        <w:widowControl/>
+        <w:numPr>
+          <w:ilvl w:val="0"/>
+          <w:numId w:val="0"/>
+        </w:numPr>
+        <w:suppressLineNumbers w:val="0"/>
+        <w:kinsoku/>
+        <w:wordWrap/>
+        <w:overflowPunct/>
+        <w:topLinePunct w:val="0"/>
+        <w:autoSpaceDE/>
+        <w:autoSpaceDN/>
+        <w:bidi w:val="0"/>
+        <w:adjustRightInd/>
+        <w:snapToGrid/>
+        <w:spacing w:before="0" w:beforeAutospacing="0" w:after="0" w:afterAutospacing="0" w:line="360" w:lineRule="auto"/>
+        <w:ind w:right="0" w:rightChars="0"/>
+        <w:jc w:val="both"/>
+        <w:textAlignment w:val="auto"/>
+        <w:rPr>
+          <w:rFonts w:hint="default"/>
+          <w:b w:val="0"/>
+          <w:bCs w:val="0"/>
+          <w:sz w:val="24"/>
+          <w:szCs w:val="24"/>
+          <w:lang w:val="en-US"/>
+        </w:rPr>
+      </w:pPr>
+      <w:r>
+        <w:rPr>
+          <w:rFonts w:hint="default"/>
+          <w:b w:val="0"/>
+          <w:bCs w:val="0"/>
+          <w:sz w:val="24"/>
+          <w:szCs w:val="24"/>
+          <w:lang w:val="en-US"/>
+        </w:rPr>
+        <w:tab/>
+        <w:t>+ Thêm chức năng sửa, xóa User. Cần update modal show để xác nhận xóa thay vì dùng mặc định.</w:t>
       </w:r>
       <w:bookmarkStart w:id="0" w:name="_GoBack"/>
       <w:bookmarkEnd w:id="0"/>

</xml_diff>

<commit_message>
FE - Finish CRUD Category page
</commit_message>
<xml_diff>
--- a/Plan.docx
+++ b/Plan.docx
@@ -4597,7 +4597,167 @@
           <w:lang w:val="en-US"/>
         </w:rPr>
         <w:tab/>
+      </w:r>
+      <w:r>
+        <w:rPr>
+          <w:rFonts w:hint="default"/>
+          <w:b w:val="0"/>
+          <w:bCs w:val="0"/>
+          <w:sz w:val="24"/>
+          <w:szCs w:val="24"/>
+          <w:lang w:val="en-US"/>
+        </w:rPr>
         <w:t>+ Thêm chức năng sửa, xóa User. Cần update modal show để xác nhận xóa thay vì dùng mặc định.</w:t>
+      </w:r>
+    </w:p>
+    <w:p>
+      <w:pPr>
+        <w:pStyle w:val="10"/>
+        <w:keepNext w:val="0"/>
+        <w:keepLines w:val="0"/>
+        <w:pageBreakBefore w:val="0"/>
+        <w:widowControl/>
+        <w:numPr>
+          <w:ilvl w:val="0"/>
+          <w:numId w:val="0"/>
+        </w:numPr>
+        <w:suppressLineNumbers w:val="0"/>
+        <w:kinsoku/>
+        <w:wordWrap/>
+        <w:overflowPunct/>
+        <w:topLinePunct w:val="0"/>
+        <w:autoSpaceDE/>
+        <w:autoSpaceDN/>
+        <w:bidi w:val="0"/>
+        <w:adjustRightInd/>
+        <w:snapToGrid/>
+        <w:spacing w:before="0" w:beforeAutospacing="0" w:after="0" w:afterAutospacing="0" w:line="360" w:lineRule="auto"/>
+        <w:ind w:right="0" w:rightChars="0"/>
+        <w:jc w:val="both"/>
+        <w:textAlignment w:val="auto"/>
+        <w:rPr>
+          <w:rFonts w:hint="default"/>
+          <w:b/>
+          <w:bCs/>
+          <w:sz w:val="24"/>
+          <w:szCs w:val="24"/>
+          <w:lang w:val="en-US"/>
+        </w:rPr>
+      </w:pPr>
+      <w:r>
+        <w:rPr>
+          <w:rFonts w:hint="default"/>
+          <w:b/>
+          <w:bCs/>
+          <w:sz w:val="24"/>
+          <w:szCs w:val="24"/>
+          <w:lang w:val="en-US"/>
+        </w:rPr>
+        <w:t>Day 21:</w:t>
+      </w:r>
+    </w:p>
+    <w:p>
+      <w:pPr>
+        <w:pStyle w:val="10"/>
+        <w:keepNext w:val="0"/>
+        <w:keepLines w:val="0"/>
+        <w:pageBreakBefore w:val="0"/>
+        <w:widowControl/>
+        <w:numPr>
+          <w:ilvl w:val="0"/>
+          <w:numId w:val="0"/>
+        </w:numPr>
+        <w:suppressLineNumbers w:val="0"/>
+        <w:kinsoku/>
+        <w:wordWrap/>
+        <w:overflowPunct/>
+        <w:topLinePunct w:val="0"/>
+        <w:autoSpaceDE/>
+        <w:autoSpaceDN/>
+        <w:bidi w:val="0"/>
+        <w:adjustRightInd/>
+        <w:snapToGrid/>
+        <w:spacing w:before="0" w:beforeAutospacing="0" w:after="0" w:afterAutospacing="0" w:line="360" w:lineRule="auto"/>
+        <w:ind w:right="0" w:rightChars="0"/>
+        <w:jc w:val="both"/>
+        <w:textAlignment w:val="auto"/>
+        <w:rPr>
+          <w:rFonts w:hint="default"/>
+          <w:b w:val="0"/>
+          <w:bCs w:val="0"/>
+          <w:sz w:val="24"/>
+          <w:szCs w:val="24"/>
+          <w:lang w:val="en-US"/>
+        </w:rPr>
+      </w:pPr>
+      <w:r>
+        <w:rPr>
+          <w:rFonts w:hint="default"/>
+          <w:b/>
+          <w:bCs/>
+          <w:sz w:val="24"/>
+          <w:szCs w:val="24"/>
+          <w:lang w:val="en-US"/>
+        </w:rPr>
+        <w:tab/>
+      </w:r>
+      <w:r>
+        <w:rPr>
+          <w:rFonts w:hint="default"/>
+          <w:b w:val="0"/>
+          <w:bCs w:val="0"/>
+          <w:sz w:val="24"/>
+          <w:szCs w:val="24"/>
+          <w:lang w:val="en-US"/>
+        </w:rPr>
+        <w:t>+ Update Delete modal hoàn hiện.</w:t>
+      </w:r>
+    </w:p>
+    <w:p>
+      <w:pPr>
+        <w:pStyle w:val="10"/>
+        <w:keepNext w:val="0"/>
+        <w:keepLines w:val="0"/>
+        <w:pageBreakBefore w:val="0"/>
+        <w:widowControl/>
+        <w:numPr>
+          <w:ilvl w:val="0"/>
+          <w:numId w:val="0"/>
+        </w:numPr>
+        <w:suppressLineNumbers w:val="0"/>
+        <w:kinsoku/>
+        <w:wordWrap/>
+        <w:overflowPunct/>
+        <w:topLinePunct w:val="0"/>
+        <w:autoSpaceDE/>
+        <w:autoSpaceDN/>
+        <w:bidi w:val="0"/>
+        <w:adjustRightInd/>
+        <w:snapToGrid/>
+        <w:spacing w:before="0" w:beforeAutospacing="0" w:after="0" w:afterAutospacing="0" w:line="360" w:lineRule="auto"/>
+        <w:ind w:right="0" w:rightChars="0"/>
+        <w:jc w:val="both"/>
+        <w:textAlignment w:val="auto"/>
+        <w:rPr>
+          <w:rFonts w:hint="default"/>
+          <w:b w:val="0"/>
+          <w:bCs w:val="0"/>
+          <w:sz w:val="24"/>
+          <w:szCs w:val="24"/>
+          <w:lang w:val="en-US"/>
+        </w:rPr>
+      </w:pPr>
+      <w:r>
+        <w:rPr>
+          <w:rFonts w:hint="default"/>
+          <w:b w:val="0"/>
+          <w:bCs w:val="0"/>
+          <w:sz w:val="24"/>
+          <w:szCs w:val="24"/>
+          <w:lang w:val="en-US"/>
+        </w:rPr>
+        <w:tab/>
+        <w:t>+ Hoàn thành Category page. Cần sử đổi backend nhận vào DTO và bắt lỗi trùng lặp ở backend. Phần table cần độc đáo hơn nếu có thể.</w:t>
       </w:r>
       <w:bookmarkStart w:id="0" w:name="_GoBack"/>
       <w:bookmarkEnd w:id="0"/>

</xml_diff>

<commit_message>
BE - Update CategoryController to get DTO
</commit_message>
<xml_diff>
--- a/Plan.docx
+++ b/Plan.docx
@@ -4710,7 +4710,7 @@
           <w:szCs w:val="24"/>
           <w:lang w:val="en-US"/>
         </w:rPr>
-        <w:t>+ Update Delete modal hoàn hiện.</w:t>
+        <w:t>+ Update User page hoàn hiện.</w:t>
       </w:r>
     </w:p>
     <w:p>
@@ -4757,7 +4757,74 @@
           <w:lang w:val="en-US"/>
         </w:rPr>
         <w:tab/>
-        <w:t>+ Hoàn thành Category page. Cần sử đổi backend nhận vào DTO và bắt lỗi trùng lặp ở backend. Phần table cần độc đáo hơn nếu có thể.</w:t>
+      </w:r>
+      <w:r>
+        <w:rPr>
+          <w:rFonts w:hint="default"/>
+          <w:b w:val="0"/>
+          <w:bCs w:val="0"/>
+          <w:sz w:val="24"/>
+          <w:szCs w:val="24"/>
+          <w:lang w:val="en-US"/>
+        </w:rPr>
+        <w:t>+ Hoàn thành CRUD Category page. Cần sử đổi backend nhận vào DTO và bắt lỗi trùng lặp ở backend. Phần table cần độc đáo hơn nếu có thể.</w:t>
+      </w:r>
+    </w:p>
+    <w:p>
+      <w:pPr>
+        <w:pStyle w:val="10"/>
+        <w:keepNext w:val="0"/>
+        <w:keepLines w:val="0"/>
+        <w:pageBreakBefore w:val="0"/>
+        <w:widowControl/>
+        <w:numPr>
+          <w:ilvl w:val="0"/>
+          <w:numId w:val="0"/>
+        </w:numPr>
+        <w:suppressLineNumbers w:val="0"/>
+        <w:kinsoku/>
+        <w:wordWrap/>
+        <w:overflowPunct/>
+        <w:topLinePunct w:val="0"/>
+        <w:autoSpaceDE/>
+        <w:autoSpaceDN/>
+        <w:bidi w:val="0"/>
+        <w:adjustRightInd/>
+        <w:snapToGrid/>
+        <w:spacing w:before="0" w:beforeAutospacing="0" w:after="0" w:afterAutospacing="0" w:line="360" w:lineRule="auto"/>
+        <w:ind w:right="0" w:rightChars="0"/>
+        <w:jc w:val="both"/>
+        <w:textAlignment w:val="auto"/>
+        <w:rPr>
+          <w:rFonts w:hint="default"/>
+          <w:b w:val="0"/>
+          <w:bCs w:val="0"/>
+          <w:sz w:val="24"/>
+          <w:szCs w:val="24"/>
+          <w:lang w:val="en-US"/>
+        </w:rPr>
+      </w:pPr>
+      <w:r>
+        <w:rPr>
+          <w:rFonts w:hint="default"/>
+          <w:b/>
+          <w:bCs/>
+          <w:sz w:val="24"/>
+          <w:szCs w:val="24"/>
+          <w:lang w:val="en-US"/>
+        </w:rPr>
+        <w:t xml:space="preserve">Day 22: </w:t>
+      </w:r>
+      <w:r>
+        <w:rPr>
+          <w:rFonts w:hint="default"/>
+          <w:b w:val="0"/>
+          <w:bCs w:val="0"/>
+          <w:sz w:val="24"/>
+          <w:szCs w:val="24"/>
+          <w:lang w:val="en-US"/>
+        </w:rPr>
+        <w:t>Sửa Category Controller để nhận DTO</w:t>
       </w:r>
       <w:bookmarkStart w:id="0" w:name="_GoBack"/>
       <w:bookmarkEnd w:id="0"/>

</xml_diff>

<commit_message>
FE - Design PostPage, CreatePost component using CKEditor
</commit_message>
<xml_diff>
--- a/Plan.docx
+++ b/Plan.docx
@@ -4826,43 +4826,111 @@
         </w:rPr>
         <w:t>Sửa Category Controller để nhận DTO</w:t>
       </w:r>
+    </w:p>
+    <w:p>
+      <w:pPr>
+        <w:pStyle w:val="10"/>
+        <w:keepNext w:val="0"/>
+        <w:keepLines w:val="0"/>
+        <w:pageBreakBefore w:val="0"/>
+        <w:widowControl/>
+        <w:numPr>
+          <w:ilvl w:val="0"/>
+          <w:numId w:val="0"/>
+        </w:numPr>
+        <w:suppressLineNumbers w:val="0"/>
+        <w:kinsoku/>
+        <w:wordWrap/>
+        <w:overflowPunct/>
+        <w:topLinePunct w:val="0"/>
+        <w:autoSpaceDE/>
+        <w:autoSpaceDN/>
+        <w:bidi w:val="0"/>
+        <w:adjustRightInd/>
+        <w:snapToGrid/>
+        <w:spacing w:before="0" w:beforeAutospacing="0" w:after="0" w:afterAutospacing="0" w:line="360" w:lineRule="auto"/>
+        <w:ind w:right="0" w:rightChars="0"/>
+        <w:jc w:val="both"/>
+        <w:textAlignment w:val="auto"/>
+        <w:rPr>
+          <w:rFonts w:hint="default"/>
+          <w:b/>
+          <w:bCs/>
+          <w:sz w:val="24"/>
+          <w:szCs w:val="24"/>
+          <w:lang w:val="en-US"/>
+        </w:rPr>
+      </w:pPr>
+      <w:r>
+        <w:rPr>
+          <w:rFonts w:hint="default"/>
+          <w:b/>
+          <w:bCs/>
+          <w:sz w:val="24"/>
+          <w:szCs w:val="24"/>
+          <w:lang w:val="en-US"/>
+        </w:rPr>
+        <w:t xml:space="preserve">Day 23: </w:t>
+      </w:r>
+    </w:p>
+    <w:p>
+      <w:pPr>
+        <w:pStyle w:val="10"/>
+        <w:keepNext w:val="0"/>
+        <w:keepLines w:val="0"/>
+        <w:pageBreakBefore w:val="0"/>
+        <w:widowControl/>
+        <w:numPr>
+          <w:ilvl w:val="0"/>
+          <w:numId w:val="0"/>
+        </w:numPr>
+        <w:suppressLineNumbers w:val="0"/>
+        <w:kinsoku/>
+        <w:wordWrap/>
+        <w:overflowPunct/>
+        <w:topLinePunct w:val="0"/>
+        <w:autoSpaceDE/>
+        <w:autoSpaceDN/>
+        <w:bidi w:val="0"/>
+        <w:adjustRightInd/>
+        <w:snapToGrid/>
+        <w:spacing w:before="0" w:beforeAutospacing="0" w:after="0" w:afterAutospacing="0" w:line="360" w:lineRule="auto"/>
+        <w:ind w:right="0" w:rightChars="0"/>
+        <w:jc w:val="both"/>
+        <w:textAlignment w:val="auto"/>
+        <w:rPr>
+          <w:rFonts w:hint="default"/>
+          <w:b w:val="0"/>
+          <w:bCs w:val="0"/>
+          <w:sz w:val="24"/>
+          <w:szCs w:val="24"/>
+          <w:lang w:val="en-US"/>
+        </w:rPr>
+      </w:pPr>
+      <w:r>
+        <w:rPr>
+          <w:rFonts w:hint="default"/>
+          <w:b/>
+          <w:bCs/>
+          <w:sz w:val="24"/>
+          <w:szCs w:val="24"/>
+          <w:lang w:val="en-US"/>
+        </w:rPr>
+        <w:tab/>
+      </w:r>
+      <w:r>
+        <w:rPr>
+          <w:rFonts w:hint="default"/>
+          <w:b w:val="0"/>
+          <w:bCs w:val="0"/>
+          <w:sz w:val="24"/>
+          <w:szCs w:val="24"/>
+          <w:lang w:val="en-US"/>
+        </w:rPr>
+        <w:t>+ Design PostPage, CreatePost component. Mới chỉ design và get thông tin, cần hoàn thành chức năng sử dụng CKEditor để đăng bài.</w:t>
+      </w:r>
       <w:bookmarkStart w:id="0" w:name="_GoBack"/>
       <w:bookmarkEnd w:id="0"/>
-    </w:p>
-    <w:p>
-      <w:pPr>
-        <w:pStyle w:val="10"/>
-        <w:keepNext w:val="0"/>
-        <w:keepLines w:val="0"/>
-        <w:pageBreakBefore w:val="0"/>
-        <w:widowControl/>
-        <w:numPr>
-          <w:ilvl w:val="0"/>
-          <w:numId w:val="0"/>
-        </w:numPr>
-        <w:suppressLineNumbers w:val="0"/>
-        <w:kinsoku/>
-        <w:wordWrap/>
-        <w:overflowPunct/>
-        <w:topLinePunct w:val="0"/>
-        <w:autoSpaceDE/>
-        <w:autoSpaceDN/>
-        <w:bidi w:val="0"/>
-        <w:adjustRightInd/>
-        <w:snapToGrid/>
-        <w:spacing w:before="0" w:beforeAutospacing="0" w:after="0" w:afterAutospacing="0" w:line="360" w:lineRule="auto"/>
-        <w:ind w:right="0" w:rightChars="0"/>
-        <w:jc w:val="both"/>
-        <w:textAlignment w:val="auto"/>
-        <w:rPr>
-          <w:rFonts w:hint="default"/>
-          <w:b w:val="0"/>
-          <w:bCs w:val="0"/>
-          <w:sz w:val="24"/>
-          <w:szCs w:val="24"/>
-          <w:lang w:val="en-US"/>
-        </w:rPr>
-      </w:pPr>
     </w:p>
     <w:p>
       <w:pPr>

</xml_diff>

<commit_message>
Finish AddPost interface (include upload images), can add post to serve successfully!
</commit_message>
<xml_diff>
--- a/Plan.docx
+++ b/Plan.docx
@@ -4927,7 +4927,341 @@
           <w:szCs w:val="24"/>
           <w:lang w:val="en-US"/>
         </w:rPr>
-        <w:t>+ Design PostPage, CreatePost component. Mới chỉ design và get thông tin, cần hoàn thành chức năng sử dụng CKEditor để đăng bài.</w:t>
+        <w:t>+ Design PostPage, CreatePost component. Mới chỉ design cơ bản và get thông tin, cần hoàn thành chức năng sử dụng CKEditor để đăng bài.</w:t>
+      </w:r>
+    </w:p>
+    <w:p>
+      <w:pPr>
+        <w:pStyle w:val="10"/>
+        <w:keepNext w:val="0"/>
+        <w:keepLines w:val="0"/>
+        <w:pageBreakBefore w:val="0"/>
+        <w:widowControl/>
+        <w:numPr>
+          <w:ilvl w:val="0"/>
+          <w:numId w:val="0"/>
+        </w:numPr>
+        <w:suppressLineNumbers w:val="0"/>
+        <w:kinsoku/>
+        <w:wordWrap/>
+        <w:overflowPunct/>
+        <w:topLinePunct w:val="0"/>
+        <w:autoSpaceDE/>
+        <w:autoSpaceDN/>
+        <w:bidi w:val="0"/>
+        <w:adjustRightInd/>
+        <w:snapToGrid/>
+        <w:spacing w:before="0" w:beforeAutospacing="0" w:after="0" w:afterAutospacing="0" w:line="360" w:lineRule="auto"/>
+        <w:ind w:right="0" w:rightChars="0"/>
+        <w:jc w:val="both"/>
+        <w:textAlignment w:val="auto"/>
+        <w:rPr>
+          <w:rFonts w:hint="default"/>
+          <w:b/>
+          <w:bCs/>
+          <w:sz w:val="24"/>
+          <w:szCs w:val="24"/>
+          <w:lang w:val="en-US"/>
+        </w:rPr>
+      </w:pPr>
+      <w:r>
+        <w:rPr>
+          <w:rFonts w:hint="default"/>
+          <w:b/>
+          <w:bCs/>
+          <w:sz w:val="24"/>
+          <w:szCs w:val="24"/>
+          <w:lang w:val="en-US"/>
+        </w:rPr>
+        <w:t>Day 24:</w:t>
+      </w:r>
+    </w:p>
+    <w:p>
+      <w:pPr>
+        <w:pStyle w:val="10"/>
+        <w:keepNext w:val="0"/>
+        <w:keepLines w:val="0"/>
+        <w:pageBreakBefore w:val="0"/>
+        <w:widowControl/>
+        <w:numPr>
+          <w:ilvl w:val="0"/>
+          <w:numId w:val="0"/>
+        </w:numPr>
+        <w:suppressLineNumbers w:val="0"/>
+        <w:kinsoku/>
+        <w:wordWrap/>
+        <w:overflowPunct/>
+        <w:topLinePunct w:val="0"/>
+        <w:autoSpaceDE/>
+        <w:autoSpaceDN/>
+        <w:bidi w:val="0"/>
+        <w:adjustRightInd/>
+        <w:snapToGrid/>
+        <w:spacing w:before="0" w:beforeAutospacing="0" w:after="0" w:afterAutospacing="0" w:line="360" w:lineRule="auto"/>
+        <w:ind w:right="0" w:rightChars="0"/>
+        <w:jc w:val="both"/>
+        <w:textAlignment w:val="auto"/>
+        <w:rPr>
+          <w:rFonts w:hint="default"/>
+          <w:b w:val="0"/>
+          <w:bCs w:val="0"/>
+          <w:sz w:val="24"/>
+          <w:szCs w:val="24"/>
+          <w:lang w:val="en-US"/>
+        </w:rPr>
+      </w:pPr>
+      <w:r>
+        <w:rPr>
+          <w:rFonts w:hint="default"/>
+          <w:b/>
+          <w:bCs/>
+          <w:sz w:val="24"/>
+          <w:szCs w:val="24"/>
+          <w:lang w:val="en-US"/>
+        </w:rPr>
+        <w:tab/>
+      </w:r>
+      <w:r>
+        <w:rPr>
+          <w:rFonts w:hint="default"/>
+          <w:b w:val="0"/>
+          <w:bCs w:val="0"/>
+          <w:sz w:val="24"/>
+          <w:szCs w:val="24"/>
+          <w:lang w:val="en-US"/>
+        </w:rPr>
+        <w:t>+ Đã sử dụng hoàn thiện CKEditor để up ảnh ở bài viết (Lưu xuống serve và gọi ngay lên để hiển thị). Giao diện ok 90%.</w:t>
+      </w:r>
+    </w:p>
+    <w:p>
+      <w:pPr>
+        <w:pStyle w:val="10"/>
+        <w:keepNext w:val="0"/>
+        <w:keepLines w:val="0"/>
+        <w:pageBreakBefore w:val="0"/>
+        <w:widowControl/>
+        <w:numPr>
+          <w:ilvl w:val="0"/>
+          <w:numId w:val="0"/>
+        </w:numPr>
+        <w:suppressLineNumbers w:val="0"/>
+        <w:kinsoku/>
+        <w:wordWrap/>
+        <w:overflowPunct/>
+        <w:topLinePunct w:val="0"/>
+        <w:autoSpaceDE/>
+        <w:autoSpaceDN/>
+        <w:bidi w:val="0"/>
+        <w:adjustRightInd/>
+        <w:snapToGrid/>
+        <w:spacing w:before="0" w:beforeAutospacing="0" w:after="0" w:afterAutospacing="0" w:line="360" w:lineRule="auto"/>
+        <w:ind w:right="0" w:rightChars="0"/>
+        <w:jc w:val="both"/>
+        <w:textAlignment w:val="auto"/>
+        <w:rPr>
+          <w:rFonts w:hint="default"/>
+          <w:b w:val="0"/>
+          <w:bCs w:val="0"/>
+          <w:sz w:val="24"/>
+          <w:szCs w:val="24"/>
+          <w:lang w:val="en-US"/>
+        </w:rPr>
+      </w:pPr>
+      <w:r>
+        <w:rPr>
+          <w:rFonts w:hint="default"/>
+          <w:b w:val="0"/>
+          <w:bCs w:val="0"/>
+          <w:sz w:val="24"/>
+          <w:szCs w:val="24"/>
+          <w:lang w:val="en-US"/>
+        </w:rPr>
+        <w:tab/>
+        <w:t>+ Thêm thành công bài đăng xuống serve (Ở mức test và cần hoàn thiện và bắt lỗi thêm).</w:t>
+      </w:r>
+    </w:p>
+    <w:p>
+      <w:pPr>
+        <w:pStyle w:val="10"/>
+        <w:keepNext w:val="0"/>
+        <w:keepLines w:val="0"/>
+        <w:pageBreakBefore w:val="0"/>
+        <w:widowControl/>
+        <w:numPr>
+          <w:ilvl w:val="0"/>
+          <w:numId w:val="0"/>
+        </w:numPr>
+        <w:suppressLineNumbers w:val="0"/>
+        <w:kinsoku/>
+        <w:wordWrap/>
+        <w:overflowPunct/>
+        <w:topLinePunct w:val="0"/>
+        <w:autoSpaceDE/>
+        <w:autoSpaceDN/>
+        <w:bidi w:val="0"/>
+        <w:adjustRightInd/>
+        <w:snapToGrid/>
+        <w:spacing w:before="0" w:beforeAutospacing="0" w:after="0" w:afterAutospacing="0" w:line="360" w:lineRule="auto"/>
+        <w:ind w:right="0" w:rightChars="0"/>
+        <w:jc w:val="both"/>
+        <w:textAlignment w:val="auto"/>
+        <w:rPr>
+          <w:rFonts w:hint="default"/>
+          <w:b/>
+          <w:bCs/>
+          <w:sz w:val="24"/>
+          <w:szCs w:val="24"/>
+          <w:lang w:val="en-US"/>
+        </w:rPr>
+      </w:pPr>
+      <w:r>
+        <w:rPr>
+          <w:rFonts w:hint="default"/>
+          <w:b/>
+          <w:bCs/>
+          <w:sz w:val="24"/>
+          <w:szCs w:val="24"/>
+          <w:lang w:val="en-US"/>
+        </w:rPr>
+        <w:t>Next tasks:</w:t>
+      </w:r>
+    </w:p>
+    <w:p>
+      <w:pPr>
+        <w:pStyle w:val="10"/>
+        <w:keepNext w:val="0"/>
+        <w:keepLines w:val="0"/>
+        <w:pageBreakBefore w:val="0"/>
+        <w:widowControl/>
+        <w:numPr>
+          <w:ilvl w:val="0"/>
+          <w:numId w:val="0"/>
+        </w:numPr>
+        <w:suppressLineNumbers w:val="0"/>
+        <w:kinsoku/>
+        <w:wordWrap/>
+        <w:overflowPunct/>
+        <w:topLinePunct w:val="0"/>
+        <w:autoSpaceDE/>
+        <w:autoSpaceDN/>
+        <w:bidi w:val="0"/>
+        <w:adjustRightInd/>
+        <w:snapToGrid/>
+        <w:spacing w:before="0" w:beforeAutospacing="0" w:after="0" w:afterAutospacing="0" w:line="360" w:lineRule="auto"/>
+        <w:ind w:right="0" w:rightChars="0"/>
+        <w:jc w:val="both"/>
+        <w:textAlignment w:val="auto"/>
+        <w:rPr>
+          <w:rFonts w:hint="default"/>
+          <w:b w:val="0"/>
+          <w:bCs w:val="0"/>
+          <w:sz w:val="24"/>
+          <w:szCs w:val="24"/>
+          <w:lang w:val="en-US"/>
+        </w:rPr>
+      </w:pPr>
+      <w:r>
+        <w:rPr>
+          <w:rFonts w:hint="default"/>
+          <w:b w:val="0"/>
+          <w:bCs w:val="0"/>
+          <w:sz w:val="24"/>
+          <w:szCs w:val="24"/>
+          <w:lang w:val="en-US"/>
+        </w:rPr>
+        <w:t>+ Bắt lỗi form nhập thiếu</w:t>
+      </w:r>
+    </w:p>
+    <w:p>
+      <w:pPr>
+        <w:pStyle w:val="10"/>
+        <w:keepNext w:val="0"/>
+        <w:keepLines w:val="0"/>
+        <w:pageBreakBefore w:val="0"/>
+        <w:widowControl/>
+        <w:numPr>
+          <w:ilvl w:val="0"/>
+          <w:numId w:val="0"/>
+        </w:numPr>
+        <w:suppressLineNumbers w:val="0"/>
+        <w:kinsoku/>
+        <w:wordWrap/>
+        <w:overflowPunct/>
+        <w:topLinePunct w:val="0"/>
+        <w:autoSpaceDE/>
+        <w:autoSpaceDN/>
+        <w:bidi w:val="0"/>
+        <w:adjustRightInd/>
+        <w:snapToGrid/>
+        <w:spacing w:before="0" w:beforeAutospacing="0" w:after="0" w:afterAutospacing="0" w:line="360" w:lineRule="auto"/>
+        <w:ind w:right="0" w:rightChars="0"/>
+        <w:jc w:val="both"/>
+        <w:textAlignment w:val="auto"/>
+        <w:rPr>
+          <w:rFonts w:hint="default"/>
+          <w:b w:val="0"/>
+          <w:bCs w:val="0"/>
+          <w:sz w:val="24"/>
+          <w:szCs w:val="24"/>
+          <w:lang w:val="en-US"/>
+        </w:rPr>
+      </w:pPr>
+      <w:r>
+        <w:rPr>
+          <w:rFonts w:hint="default"/>
+          <w:b w:val="0"/>
+          <w:bCs w:val="0"/>
+          <w:sz w:val="24"/>
+          <w:szCs w:val="24"/>
+          <w:lang w:val="en-US"/>
+        </w:rPr>
+        <w:t>+ Hiển thị thử nội dung bài đăng</w:t>
+      </w:r>
+    </w:p>
+    <w:p>
+      <w:pPr>
+        <w:pStyle w:val="10"/>
+        <w:keepNext w:val="0"/>
+        <w:keepLines w:val="0"/>
+        <w:pageBreakBefore w:val="0"/>
+        <w:widowControl/>
+        <w:numPr>
+          <w:ilvl w:val="0"/>
+          <w:numId w:val="0"/>
+        </w:numPr>
+        <w:suppressLineNumbers w:val="0"/>
+        <w:kinsoku/>
+        <w:wordWrap/>
+        <w:overflowPunct/>
+        <w:topLinePunct w:val="0"/>
+        <w:autoSpaceDE/>
+        <w:autoSpaceDN/>
+        <w:bidi w:val="0"/>
+        <w:adjustRightInd/>
+        <w:snapToGrid/>
+        <w:spacing w:before="0" w:beforeAutospacing="0" w:after="0" w:afterAutospacing="0" w:line="360" w:lineRule="auto"/>
+        <w:ind w:right="0" w:rightChars="0"/>
+        <w:jc w:val="both"/>
+        <w:textAlignment w:val="auto"/>
+        <w:rPr>
+          <w:rFonts w:hint="default"/>
+          <w:b w:val="0"/>
+          <w:bCs w:val="0"/>
+          <w:sz w:val="24"/>
+          <w:szCs w:val="24"/>
+          <w:lang w:val="en-US"/>
+        </w:rPr>
+      </w:pPr>
+      <w:r>
+        <w:rPr>
+          <w:rFonts w:hint="default"/>
+          <w:b w:val="0"/>
+          <w:bCs w:val="0"/>
+          <w:sz w:val="24"/>
+          <w:szCs w:val="24"/>
+          <w:lang w:val="en-US"/>
+        </w:rPr>
+        <w:t>+ Xem lại việc lưu các ảnh tạm đã tối ưu chưa?</w:t>
       </w:r>
       <w:bookmarkStart w:id="0" w:name="_GoBack"/>
       <w:bookmarkEnd w:id="0"/>

</xml_diff>

<commit_message>
Validate Post, design and style post view
</commit_message>
<xml_diff>
--- a/Plan.docx
+++ b/Plan.docx
@@ -5077,6 +5077,16 @@
           <w:lang w:val="en-US"/>
         </w:rPr>
         <w:tab/>
+      </w:r>
+      <w:r>
+        <w:rPr>
+          <w:rFonts w:hint="default"/>
+          <w:b w:val="0"/>
+          <w:bCs w:val="0"/>
+          <w:sz w:val="24"/>
+          <w:szCs w:val="24"/>
+          <w:lang w:val="en-US"/>
+        </w:rPr>
         <w:t>+ Thêm thành công bài đăng xuống serve (Ở mức test và cần hoàn thiện và bắt lỗi thêm).</w:t>
       </w:r>
     </w:p>
@@ -5123,32 +5133,32 @@
           <w:szCs w:val="24"/>
           <w:lang w:val="en-US"/>
         </w:rPr>
-        <w:t>Next tasks:</w:t>
-      </w:r>
-    </w:p>
-    <w:p>
-      <w:pPr>
-        <w:pStyle w:val="10"/>
-        <w:keepNext w:val="0"/>
-        <w:keepLines w:val="0"/>
-        <w:pageBreakBefore w:val="0"/>
-        <w:widowControl/>
-        <w:numPr>
-          <w:ilvl w:val="0"/>
-          <w:numId w:val="0"/>
-        </w:numPr>
-        <w:suppressLineNumbers w:val="0"/>
-        <w:kinsoku/>
-        <w:wordWrap/>
-        <w:overflowPunct/>
-        <w:topLinePunct w:val="0"/>
-        <w:autoSpaceDE/>
-        <w:autoSpaceDN/>
-        <w:bidi w:val="0"/>
-        <w:adjustRightInd/>
-        <w:snapToGrid/>
-        <w:spacing w:before="0" w:beforeAutospacing="0" w:after="0" w:afterAutospacing="0" w:line="360" w:lineRule="auto"/>
-        <w:ind w:right="0" w:rightChars="0"/>
+        <w:t>Day 25:</w:t>
+      </w:r>
+    </w:p>
+    <w:p>
+      <w:pPr>
+        <w:pStyle w:val="10"/>
+        <w:keepNext w:val="0"/>
+        <w:keepLines w:val="0"/>
+        <w:pageBreakBefore w:val="0"/>
+        <w:widowControl/>
+        <w:numPr>
+          <w:ilvl w:val="0"/>
+          <w:numId w:val="0"/>
+        </w:numPr>
+        <w:suppressLineNumbers w:val="0"/>
+        <w:kinsoku/>
+        <w:wordWrap/>
+        <w:overflowPunct/>
+        <w:topLinePunct w:val="0"/>
+        <w:autoSpaceDE/>
+        <w:autoSpaceDN/>
+        <w:bidi w:val="0"/>
+        <w:adjustRightInd/>
+        <w:snapToGrid/>
+        <w:spacing w:before="0" w:beforeAutospacing="0" w:after="0" w:afterAutospacing="0" w:line="360" w:lineRule="auto"/>
+        <w:ind w:right="0" w:rightChars="0" w:firstLine="720" w:firstLineChars="0"/>
         <w:jc w:val="both"/>
         <w:textAlignment w:val="auto"/>
         <w:rPr>
@@ -5169,32 +5179,32 @@
           <w:szCs w:val="24"/>
           <w:lang w:val="en-US"/>
         </w:rPr>
-        <w:t>+ Bắt lỗi form nhập thiếu</w:t>
-      </w:r>
-    </w:p>
-    <w:p>
-      <w:pPr>
-        <w:pStyle w:val="10"/>
-        <w:keepNext w:val="0"/>
-        <w:keepLines w:val="0"/>
-        <w:pageBreakBefore w:val="0"/>
-        <w:widowControl/>
-        <w:numPr>
-          <w:ilvl w:val="0"/>
-          <w:numId w:val="0"/>
-        </w:numPr>
-        <w:suppressLineNumbers w:val="0"/>
-        <w:kinsoku/>
-        <w:wordWrap/>
-        <w:overflowPunct/>
-        <w:topLinePunct w:val="0"/>
-        <w:autoSpaceDE/>
-        <w:autoSpaceDN/>
-        <w:bidi w:val="0"/>
-        <w:adjustRightInd/>
-        <w:snapToGrid/>
-        <w:spacing w:before="0" w:beforeAutospacing="0" w:after="0" w:afterAutospacing="0" w:line="360" w:lineRule="auto"/>
-        <w:ind w:right="0" w:rightChars="0"/>
+        <w:t>+ Bắt lỗi form nhập thiếu ở bài đăng</w:t>
+      </w:r>
+    </w:p>
+    <w:p>
+      <w:pPr>
+        <w:pStyle w:val="10"/>
+        <w:keepNext w:val="0"/>
+        <w:keepLines w:val="0"/>
+        <w:pageBreakBefore w:val="0"/>
+        <w:widowControl/>
+        <w:numPr>
+          <w:ilvl w:val="0"/>
+          <w:numId w:val="0"/>
+        </w:numPr>
+        <w:suppressLineNumbers w:val="0"/>
+        <w:kinsoku/>
+        <w:wordWrap/>
+        <w:overflowPunct/>
+        <w:topLinePunct w:val="0"/>
+        <w:autoSpaceDE/>
+        <w:autoSpaceDN/>
+        <w:bidi w:val="0"/>
+        <w:adjustRightInd/>
+        <w:snapToGrid/>
+        <w:spacing w:before="0" w:beforeAutospacing="0" w:after="0" w:afterAutospacing="0" w:line="360" w:lineRule="auto"/>
+        <w:ind w:right="0" w:rightChars="0" w:firstLine="720" w:firstLineChars="0"/>
         <w:jc w:val="both"/>
         <w:textAlignment w:val="auto"/>
         <w:rPr>
@@ -5215,7 +5225,7 @@
           <w:szCs w:val="24"/>
           <w:lang w:val="en-US"/>
         </w:rPr>
-        <w:t>+ Hiển thị thử nội dung bài đăng</w:t>
+        <w:t>+ Thiết kế và styling nội dung bài đăng</w:t>
       </w:r>
     </w:p>
     <w:p>
@@ -5255,13 +5265,93 @@
       <w:r>
         <w:rPr>
           <w:rFonts w:hint="default"/>
+          <w:b/>
+          <w:bCs/>
+          <w:sz w:val="24"/>
+          <w:szCs w:val="24"/>
+          <w:lang w:val="en-US"/>
+        </w:rPr>
+        <w:t>Next tasks:</w:t>
+      </w:r>
+      <w:r>
+        <w:rPr>
+          <w:rFonts w:hint="default"/>
+          <w:b/>
+          <w:bCs/>
+          <w:sz w:val="24"/>
+          <w:szCs w:val="24"/>
+          <w:lang w:val="en-US"/>
+        </w:rPr>
+        <w:br w:type="textWrapping"/>
+      </w:r>
+      <w:r>
+        <w:rPr>
+          <w:rFonts w:hint="default"/>
+          <w:b/>
+          <w:bCs/>
+          <w:sz w:val="24"/>
+          <w:szCs w:val="24"/>
+          <w:lang w:val="en-US"/>
+        </w:rPr>
+        <w:tab/>
+      </w:r>
+      <w:r>
+        <w:rPr>
+          <w:rFonts w:hint="default"/>
           <w:b w:val="0"/>
           <w:bCs w:val="0"/>
           <w:sz w:val="24"/>
           <w:szCs w:val="24"/>
           <w:lang w:val="en-US"/>
         </w:rPr>
-        <w:t>+ Xem lại việc lưu các ảnh tạm đã tối ưu chưa?</w:t>
+        <w:t>+ Edit, Delete post</w:t>
+      </w:r>
+    </w:p>
+    <w:p>
+      <w:pPr>
+        <w:pStyle w:val="10"/>
+        <w:keepNext w:val="0"/>
+        <w:keepLines w:val="0"/>
+        <w:pageBreakBefore w:val="0"/>
+        <w:widowControl/>
+        <w:numPr>
+          <w:ilvl w:val="0"/>
+          <w:numId w:val="0"/>
+        </w:numPr>
+        <w:suppressLineNumbers w:val="0"/>
+        <w:kinsoku/>
+        <w:wordWrap/>
+        <w:overflowPunct/>
+        <w:topLinePunct w:val="0"/>
+        <w:autoSpaceDE/>
+        <w:autoSpaceDN/>
+        <w:bidi w:val="0"/>
+        <w:adjustRightInd/>
+        <w:snapToGrid/>
+        <w:spacing w:before="0" w:beforeAutospacing="0" w:after="0" w:afterAutospacing="0" w:line="360" w:lineRule="auto"/>
+        <w:ind w:right="0" w:rightChars="0"/>
+        <w:jc w:val="both"/>
+        <w:textAlignment w:val="auto"/>
+        <w:rPr>
+          <w:rFonts w:hint="default"/>
+          <w:b w:val="0"/>
+          <w:bCs w:val="0"/>
+          <w:sz w:val="24"/>
+          <w:szCs w:val="24"/>
+          <w:lang w:val="en-US"/>
+        </w:rPr>
+      </w:pPr>
+      <w:r>
+        <w:rPr>
+          <w:rFonts w:hint="default"/>
+          <w:b w:val="0"/>
+          <w:bCs w:val="0"/>
+          <w:sz w:val="24"/>
+          <w:szCs w:val="24"/>
+          <w:lang w:val="en-US"/>
+        </w:rPr>
+        <w:tab/>
+        <w:t>+ Style thêm phần likes, comments ở view post + thiết kế backend để tích hợp.</w:t>
       </w:r>
       <w:bookmarkStart w:id="0" w:name="_GoBack"/>
       <w:bookmarkEnd w:id="0"/>
@@ -5485,7 +5575,7 @@
         <w:jc w:val="both"/>
         <w:textAlignment w:val="auto"/>
         <w:rPr>
-          <w:rFonts w:hint="default" w:ascii="SimSun" w:hAnsi="SimSun" w:eastAsia="SimSun" w:cs="SimSun"/>
+          <w:rFonts w:hint="default" w:ascii="Times New Roman" w:hAnsi="Times New Roman" w:cs="Times New Roman"/>
           <w:sz w:val="24"/>
           <w:szCs w:val="24"/>
           <w:lang w:val="en-US"/>
@@ -5539,63 +5629,6 @@
           </wp:inline>
         </w:drawing>
       </w:r>
-    </w:p>
-    <w:p>
-      <w:pPr>
-        <w:keepNext w:val="0"/>
-        <w:keepLines w:val="0"/>
-        <w:pageBreakBefore w:val="0"/>
-        <w:widowControl/>
-        <w:numPr>
-          <w:ilvl w:val="0"/>
-          <w:numId w:val="0"/>
-        </w:numPr>
-        <w:suppressLineNumbers w:val="0"/>
-        <w:kinsoku/>
-        <w:wordWrap/>
-        <w:overflowPunct/>
-        <w:topLinePunct w:val="0"/>
-        <w:autoSpaceDE/>
-        <w:autoSpaceDN/>
-        <w:bidi w:val="0"/>
-        <w:adjustRightInd/>
-        <w:snapToGrid/>
-        <w:spacing w:before="0" w:beforeAutospacing="0" w:after="0" w:afterAutospacing="0" w:line="360" w:lineRule="auto"/>
-        <w:ind w:leftChars="0"/>
-        <w:jc w:val="both"/>
-        <w:textAlignment w:val="auto"/>
-        <w:rPr>
-          <w:rFonts w:hint="default" w:ascii="Times New Roman" w:hAnsi="Times New Roman" w:cs="Times New Roman"/>
-          <w:sz w:val="24"/>
-          <w:szCs w:val="24"/>
-        </w:rPr>
-      </w:pPr>
-    </w:p>
-    <w:p>
-      <w:pPr>
-        <w:keepNext w:val="0"/>
-        <w:keepLines w:val="0"/>
-        <w:pageBreakBefore w:val="0"/>
-        <w:widowControl/>
-        <w:kinsoku/>
-        <w:wordWrap/>
-        <w:overflowPunct/>
-        <w:topLinePunct w:val="0"/>
-        <w:autoSpaceDE/>
-        <w:autoSpaceDN/>
-        <w:bidi w:val="0"/>
-        <w:adjustRightInd/>
-        <w:snapToGrid/>
-        <w:spacing w:beforeAutospacing="0" w:afterAutospacing="0" w:line="360" w:lineRule="auto"/>
-        <w:ind w:left="0"/>
-        <w:jc w:val="both"/>
-        <w:textAlignment w:val="auto"/>
-        <w:rPr>
-          <w:rFonts w:hint="default" w:ascii="Times New Roman" w:hAnsi="Times New Roman" w:cs="Times New Roman"/>
-          <w:sz w:val="24"/>
-          <w:szCs w:val="24"/>
-        </w:rPr>
-      </w:pPr>
     </w:p>
     <w:sectPr>
       <w:pgSz w:w="11906" w:h="16838"/>

</xml_diff>

<commit_message>
Add function Update and Delete a post
</commit_message>
<xml_diff>
--- a/Plan.docx
+++ b/Plan.docx
@@ -5255,24 +5255,13 @@
         <w:textAlignment w:val="auto"/>
         <w:rPr>
           <w:rFonts w:hint="default"/>
-          <w:b w:val="0"/>
-          <w:bCs w:val="0"/>
-          <w:sz w:val="24"/>
-          <w:szCs w:val="24"/>
-          <w:lang w:val="en-US"/>
-        </w:rPr>
-      </w:pPr>
-      <w:r>
-        <w:rPr>
-          <w:rFonts w:hint="default"/>
           <w:b/>
           <w:bCs/>
           <w:sz w:val="24"/>
           <w:szCs w:val="24"/>
           <w:lang w:val="en-US"/>
         </w:rPr>
-        <w:t>Next tasks:</w:t>
-      </w:r>
+      </w:pPr>
       <w:r>
         <w:rPr>
           <w:rFonts w:hint="default"/>
@@ -5282,8 +5271,43 @@
           <w:szCs w:val="24"/>
           <w:lang w:val="en-US"/>
         </w:rPr>
-        <w:br w:type="textWrapping"/>
-      </w:r>
+        <w:t>Day 26:</w:t>
+      </w:r>
+    </w:p>
+    <w:p>
+      <w:pPr>
+        <w:pStyle w:val="10"/>
+        <w:keepNext w:val="0"/>
+        <w:keepLines w:val="0"/>
+        <w:pageBreakBefore w:val="0"/>
+        <w:widowControl/>
+        <w:numPr>
+          <w:ilvl w:val="0"/>
+          <w:numId w:val="0"/>
+        </w:numPr>
+        <w:suppressLineNumbers w:val="0"/>
+        <w:kinsoku/>
+        <w:wordWrap/>
+        <w:overflowPunct/>
+        <w:topLinePunct w:val="0"/>
+        <w:autoSpaceDE/>
+        <w:autoSpaceDN/>
+        <w:bidi w:val="0"/>
+        <w:adjustRightInd/>
+        <w:snapToGrid/>
+        <w:spacing w:before="0" w:beforeAutospacing="0" w:after="0" w:afterAutospacing="0" w:line="360" w:lineRule="auto"/>
+        <w:ind w:right="0" w:rightChars="0"/>
+        <w:jc w:val="both"/>
+        <w:textAlignment w:val="auto"/>
+        <w:rPr>
+          <w:rFonts w:hint="default"/>
+          <w:b w:val="0"/>
+          <w:bCs w:val="0"/>
+          <w:sz w:val="24"/>
+          <w:szCs w:val="24"/>
+          <w:lang w:val="en-US"/>
+        </w:rPr>
+      </w:pPr>
       <w:r>
         <w:rPr>
           <w:rFonts w:hint="default"/>
@@ -5304,7 +5328,18 @@
           <w:szCs w:val="24"/>
           <w:lang w:val="en-US"/>
         </w:rPr>
-        <w:t>+ Edit, Delete post</w:t>
+        <w:t xml:space="preserve">+ </w:t>
+      </w:r>
+      <w:r>
+        <w:rPr>
+          <w:rFonts w:hint="default"/>
+          <w:b w:val="0"/>
+          <w:bCs w:val="0"/>
+          <w:sz w:val="24"/>
+          <w:szCs w:val="24"/>
+          <w:lang w:val="en-US"/>
+        </w:rPr>
+        <w:t>Edit, Delete post</w:t>
       </w:r>
     </w:p>
     <w:p>
@@ -5344,6 +5379,52 @@
       <w:r>
         <w:rPr>
           <w:rFonts w:hint="default"/>
+          <w:b/>
+          <w:bCs/>
+          <w:sz w:val="24"/>
+          <w:szCs w:val="24"/>
+          <w:lang w:val="en-US"/>
+        </w:rPr>
+        <w:t>Next tasks:</w:t>
+      </w:r>
+    </w:p>
+    <w:p>
+      <w:pPr>
+        <w:pStyle w:val="10"/>
+        <w:keepNext w:val="0"/>
+        <w:keepLines w:val="0"/>
+        <w:pageBreakBefore w:val="0"/>
+        <w:widowControl/>
+        <w:numPr>
+          <w:ilvl w:val="0"/>
+          <w:numId w:val="0"/>
+        </w:numPr>
+        <w:suppressLineNumbers w:val="0"/>
+        <w:kinsoku/>
+        <w:wordWrap/>
+        <w:overflowPunct/>
+        <w:topLinePunct w:val="0"/>
+        <w:autoSpaceDE/>
+        <w:autoSpaceDN/>
+        <w:bidi w:val="0"/>
+        <w:adjustRightInd/>
+        <w:snapToGrid/>
+        <w:spacing w:before="0" w:beforeAutospacing="0" w:after="0" w:afterAutospacing="0" w:line="360" w:lineRule="auto"/>
+        <w:ind w:right="0" w:rightChars="0"/>
+        <w:jc w:val="both"/>
+        <w:textAlignment w:val="auto"/>
+        <w:rPr>
+          <w:rFonts w:hint="default"/>
+          <w:b w:val="0"/>
+          <w:bCs w:val="0"/>
+          <w:sz w:val="24"/>
+          <w:szCs w:val="24"/>
+          <w:lang w:val="en-US"/>
+        </w:rPr>
+      </w:pPr>
+      <w:r>
+        <w:rPr>
+          <w:rFonts w:hint="default"/>
           <w:b w:val="0"/>
           <w:bCs w:val="0"/>
           <w:sz w:val="24"/>
@@ -5351,45 +5432,55 @@
           <w:lang w:val="en-US"/>
         </w:rPr>
         <w:tab/>
+      </w:r>
+      <w:r>
+        <w:rPr>
+          <w:rFonts w:hint="default"/>
+          <w:b w:val="0"/>
+          <w:bCs w:val="0"/>
+          <w:sz w:val="24"/>
+          <w:szCs w:val="24"/>
+          <w:lang w:val="en-US"/>
+        </w:rPr>
         <w:t>+ Style thêm phần likes, comments ở view post + thiết kế backend để tích hợp.</w:t>
       </w:r>
+    </w:p>
+    <w:p>
+      <w:pPr>
+        <w:pStyle w:val="10"/>
+        <w:keepNext w:val="0"/>
+        <w:keepLines w:val="0"/>
+        <w:pageBreakBefore w:val="0"/>
+        <w:widowControl/>
+        <w:numPr>
+          <w:ilvl w:val="0"/>
+          <w:numId w:val="0"/>
+        </w:numPr>
+        <w:suppressLineNumbers w:val="0"/>
+        <w:kinsoku/>
+        <w:wordWrap/>
+        <w:overflowPunct/>
+        <w:topLinePunct w:val="0"/>
+        <w:autoSpaceDE/>
+        <w:autoSpaceDN/>
+        <w:bidi w:val="0"/>
+        <w:adjustRightInd/>
+        <w:snapToGrid/>
+        <w:spacing w:before="0" w:beforeAutospacing="0" w:after="0" w:afterAutospacing="0" w:line="360" w:lineRule="auto"/>
+        <w:ind w:leftChars="0" w:right="0" w:rightChars="0"/>
+        <w:jc w:val="both"/>
+        <w:textAlignment w:val="auto"/>
+        <w:rPr>
+          <w:rFonts w:hint="default"/>
+          <w:b w:val="0"/>
+          <w:bCs w:val="0"/>
+          <w:sz w:val="24"/>
+          <w:szCs w:val="24"/>
+          <w:lang w:val="en-US"/>
+        </w:rPr>
+      </w:pPr>
       <w:bookmarkStart w:id="0" w:name="_GoBack"/>
       <w:bookmarkEnd w:id="0"/>
-    </w:p>
-    <w:p>
-      <w:pPr>
-        <w:pStyle w:val="10"/>
-        <w:keepNext w:val="0"/>
-        <w:keepLines w:val="0"/>
-        <w:pageBreakBefore w:val="0"/>
-        <w:widowControl/>
-        <w:numPr>
-          <w:ilvl w:val="0"/>
-          <w:numId w:val="0"/>
-        </w:numPr>
-        <w:suppressLineNumbers w:val="0"/>
-        <w:kinsoku/>
-        <w:wordWrap/>
-        <w:overflowPunct/>
-        <w:topLinePunct w:val="0"/>
-        <w:autoSpaceDE/>
-        <w:autoSpaceDN/>
-        <w:bidi w:val="0"/>
-        <w:adjustRightInd/>
-        <w:snapToGrid/>
-        <w:spacing w:before="0" w:beforeAutospacing="0" w:after="0" w:afterAutospacing="0" w:line="360" w:lineRule="auto"/>
-        <w:ind w:leftChars="0" w:right="0" w:rightChars="0"/>
-        <w:jc w:val="both"/>
-        <w:textAlignment w:val="auto"/>
-        <w:rPr>
-          <w:rFonts w:hint="default"/>
-          <w:b w:val="0"/>
-          <w:bCs w:val="0"/>
-          <w:sz w:val="24"/>
-          <w:szCs w:val="24"/>
-          <w:lang w:val="en-US"/>
-        </w:rPr>
-      </w:pPr>
     </w:p>
     <w:p>
       <w:pPr>

</xml_diff>

<commit_message>
FE - Design HeaderBlog
</commit_message>
<xml_diff>
--- a/Plan.docx
+++ b/Plan.docx
@@ -1848,6 +1848,7 @@
           <w:rFonts w:hint="default" w:ascii="Times New Roman" w:hAnsi="Times New Roman" w:cs="Times New Roman"/>
           <w:sz w:val="24"/>
           <w:szCs w:val="24"/>
+          <w:lang w:val="en-US"/>
         </w:rPr>
       </w:pPr>
       <w:r>
@@ -1857,6 +1858,32 @@
           <w:szCs w:val="24"/>
         </w:rPr>
         <w:t>Trang quản trị: CRUD Categories, CRUD Posts</w:t>
+      </w:r>
+      <w:r>
+        <w:rPr>
+          <w:rFonts w:hint="default" w:cs="Times New Roman"/>
+          <w:sz w:val="24"/>
+          <w:szCs w:val="24"/>
+          <w:lang w:val="en-US"/>
+        </w:rPr>
+        <w:t xml:space="preserve">, </w:t>
+      </w:r>
+      <w:r>
+        <w:rPr>
+          <w:rFonts w:hint="default" w:ascii="Times New Roman" w:hAnsi="Times New Roman" w:cs="Times New Roman"/>
+          <w:sz w:val="24"/>
+          <w:szCs w:val="24"/>
+        </w:rPr>
+        <w:t xml:space="preserve"> CRUD </w:t>
+      </w:r>
+      <w:r>
+        <w:rPr>
+          <w:rFonts w:hint="default" w:cs="Times New Roman"/>
+          <w:sz w:val="24"/>
+          <w:szCs w:val="24"/>
+          <w:lang w:val="en-US"/>
+        </w:rPr>
+        <w:t>Users</w:t>
       </w:r>
     </w:p>
     <w:p>
@@ -5030,7 +5057,7 @@
           <w:szCs w:val="24"/>
           <w:lang w:val="en-US"/>
         </w:rPr>
-        <w:t>+ Đã sử dụng hoàn thiện CKEditor để up ảnh ở bài viết (Lưu xuống serve và gọi ngay lên để hiển thị). Giao diện ok 90%.</w:t>
+        <w:t>+ Đã sử dụng hoàn thiện CKEditor để up ảnh ở bài viết (Lưu xuống serve và gọi ngay lên để hiển thị). Giao diện ok</w:t>
       </w:r>
     </w:p>
     <w:p>
@@ -5328,18 +5355,7 @@
           <w:szCs w:val="24"/>
           <w:lang w:val="en-US"/>
         </w:rPr>
-        <w:t xml:space="preserve">+ </w:t>
-      </w:r>
-      <w:r>
-        <w:rPr>
-          <w:rFonts w:hint="default"/>
-          <w:b w:val="0"/>
-          <w:bCs w:val="0"/>
-          <w:sz w:val="24"/>
-          <w:szCs w:val="24"/>
-          <w:lang w:val="en-US"/>
-        </w:rPr>
-        <w:t>Edit, Delete post</w:t>
+        <w:t>+ Edit, Delete post</w:t>
       </w:r>
     </w:p>
     <w:p>
@@ -5385,48 +5401,24 @@
           <w:szCs w:val="24"/>
           <w:lang w:val="en-US"/>
         </w:rPr>
-        <w:t>Next tasks:</w:t>
-      </w:r>
-    </w:p>
-    <w:p>
-      <w:pPr>
-        <w:pStyle w:val="10"/>
-        <w:keepNext w:val="0"/>
-        <w:keepLines w:val="0"/>
-        <w:pageBreakBefore w:val="0"/>
-        <w:widowControl/>
-        <w:numPr>
-          <w:ilvl w:val="0"/>
-          <w:numId w:val="0"/>
-        </w:numPr>
-        <w:suppressLineNumbers w:val="0"/>
-        <w:kinsoku/>
-        <w:wordWrap/>
-        <w:overflowPunct/>
-        <w:topLinePunct w:val="0"/>
-        <w:autoSpaceDE/>
-        <w:autoSpaceDN/>
-        <w:bidi w:val="0"/>
-        <w:adjustRightInd/>
-        <w:snapToGrid/>
-        <w:spacing w:before="0" w:beforeAutospacing="0" w:after="0" w:afterAutospacing="0" w:line="360" w:lineRule="auto"/>
-        <w:ind w:right="0" w:rightChars="0"/>
-        <w:jc w:val="both"/>
-        <w:textAlignment w:val="auto"/>
-        <w:rPr>
-          <w:rFonts w:hint="default"/>
-          <w:b w:val="0"/>
-          <w:bCs w:val="0"/>
-          <w:sz w:val="24"/>
-          <w:szCs w:val="24"/>
-          <w:lang w:val="en-US"/>
-        </w:rPr>
-      </w:pPr>
-      <w:r>
-        <w:rPr>
-          <w:rFonts w:hint="default"/>
-          <w:b w:val="0"/>
-          <w:bCs w:val="0"/>
+        <w:t>Day 27:</w:t>
+      </w:r>
+      <w:r>
+        <w:rPr>
+          <w:rFonts w:hint="default"/>
+          <w:b/>
+          <w:bCs/>
+          <w:sz w:val="24"/>
+          <w:szCs w:val="24"/>
+          <w:lang w:val="en-US"/>
+        </w:rPr>
+        <w:br w:type="textWrapping"/>
+      </w:r>
+      <w:r>
+        <w:rPr>
+          <w:rFonts w:hint="default"/>
+          <w:b/>
+          <w:bCs/>
           <w:sz w:val="24"/>
           <w:szCs w:val="24"/>
           <w:lang w:val="en-US"/>
@@ -5442,45 +5434,159 @@
           <w:szCs w:val="24"/>
           <w:lang w:val="en-US"/>
         </w:rPr>
-        <w:t>+ Style thêm phần likes, comments ở view post + thiết kế backend để tích hợp.</w:t>
-      </w:r>
-    </w:p>
-    <w:p>
-      <w:pPr>
-        <w:pStyle w:val="10"/>
-        <w:keepNext w:val="0"/>
-        <w:keepLines w:val="0"/>
-        <w:pageBreakBefore w:val="0"/>
-        <w:widowControl/>
-        <w:numPr>
-          <w:ilvl w:val="0"/>
-          <w:numId w:val="0"/>
-        </w:numPr>
-        <w:suppressLineNumbers w:val="0"/>
-        <w:kinsoku/>
-        <w:wordWrap/>
-        <w:overflowPunct/>
-        <w:topLinePunct w:val="0"/>
-        <w:autoSpaceDE/>
-        <w:autoSpaceDN/>
-        <w:bidi w:val="0"/>
-        <w:adjustRightInd/>
-        <w:snapToGrid/>
-        <w:spacing w:before="0" w:beforeAutospacing="0" w:after="0" w:afterAutospacing="0" w:line="360" w:lineRule="auto"/>
-        <w:ind w:leftChars="0" w:right="0" w:rightChars="0"/>
-        <w:jc w:val="both"/>
-        <w:textAlignment w:val="auto"/>
-        <w:rPr>
-          <w:rFonts w:hint="default"/>
-          <w:b w:val="0"/>
-          <w:bCs w:val="0"/>
-          <w:sz w:val="24"/>
-          <w:szCs w:val="24"/>
-          <w:lang w:val="en-US"/>
-        </w:rPr>
-      </w:pPr>
+        <w:t>+ Thiết kế header blog (Cần tích hợp chức năng: Khi chưa đăng nhập thì hiện button đăng nhập, khi đăng nhập rồi thì hiện ảnh người dùn</w:t>
+      </w:r>
       <w:bookmarkStart w:id="0" w:name="_GoBack"/>
       <w:bookmarkEnd w:id="0"/>
+      <w:r>
+        <w:rPr>
+          <w:rFonts w:hint="default"/>
+          <w:b w:val="0"/>
+          <w:bCs w:val="0"/>
+          <w:sz w:val="24"/>
+          <w:szCs w:val="24"/>
+          <w:lang w:val="en-US"/>
+        </w:rPr>
+        <w:t>g)</w:t>
+      </w:r>
+    </w:p>
+    <w:p>
+      <w:pPr>
+        <w:pStyle w:val="10"/>
+        <w:keepNext w:val="0"/>
+        <w:keepLines w:val="0"/>
+        <w:pageBreakBefore w:val="0"/>
+        <w:widowControl/>
+        <w:numPr>
+          <w:ilvl w:val="0"/>
+          <w:numId w:val="0"/>
+        </w:numPr>
+        <w:suppressLineNumbers w:val="0"/>
+        <w:kinsoku/>
+        <w:wordWrap/>
+        <w:overflowPunct/>
+        <w:topLinePunct w:val="0"/>
+        <w:autoSpaceDE/>
+        <w:autoSpaceDN/>
+        <w:bidi w:val="0"/>
+        <w:adjustRightInd/>
+        <w:snapToGrid/>
+        <w:spacing w:before="0" w:beforeAutospacing="0" w:after="0" w:afterAutospacing="0" w:line="360" w:lineRule="auto"/>
+        <w:ind w:right="0" w:rightChars="0"/>
+        <w:jc w:val="both"/>
+        <w:textAlignment w:val="auto"/>
+        <w:rPr>
+          <w:rFonts w:hint="default"/>
+          <w:b w:val="0"/>
+          <w:bCs w:val="0"/>
+          <w:sz w:val="24"/>
+          <w:szCs w:val="24"/>
+          <w:lang w:val="en-US"/>
+        </w:rPr>
+      </w:pPr>
+      <w:r>
+        <w:rPr>
+          <w:rFonts w:hint="default"/>
+          <w:b/>
+          <w:bCs/>
+          <w:sz w:val="24"/>
+          <w:szCs w:val="24"/>
+          <w:lang w:val="en-US"/>
+        </w:rPr>
+        <w:t>Next tasks:</w:t>
+      </w:r>
+    </w:p>
+    <w:p>
+      <w:pPr>
+        <w:pStyle w:val="10"/>
+        <w:keepNext w:val="0"/>
+        <w:keepLines w:val="0"/>
+        <w:pageBreakBefore w:val="0"/>
+        <w:widowControl/>
+        <w:numPr>
+          <w:ilvl w:val="0"/>
+          <w:numId w:val="0"/>
+        </w:numPr>
+        <w:suppressLineNumbers w:val="0"/>
+        <w:kinsoku/>
+        <w:wordWrap/>
+        <w:overflowPunct/>
+        <w:topLinePunct w:val="0"/>
+        <w:autoSpaceDE/>
+        <w:autoSpaceDN/>
+        <w:bidi w:val="0"/>
+        <w:adjustRightInd/>
+        <w:snapToGrid/>
+        <w:spacing w:before="0" w:beforeAutospacing="0" w:after="0" w:afterAutospacing="0" w:line="360" w:lineRule="auto"/>
+        <w:ind w:right="0" w:rightChars="0"/>
+        <w:jc w:val="both"/>
+        <w:textAlignment w:val="auto"/>
+        <w:rPr>
+          <w:rFonts w:hint="default"/>
+          <w:b w:val="0"/>
+          <w:bCs w:val="0"/>
+          <w:sz w:val="24"/>
+          <w:szCs w:val="24"/>
+          <w:lang w:val="en-US"/>
+        </w:rPr>
+      </w:pPr>
+      <w:r>
+        <w:rPr>
+          <w:rFonts w:hint="default"/>
+          <w:b w:val="0"/>
+          <w:bCs w:val="0"/>
+          <w:sz w:val="24"/>
+          <w:szCs w:val="24"/>
+          <w:lang w:val="en-US"/>
+        </w:rPr>
+        <w:tab/>
+      </w:r>
+      <w:r>
+        <w:rPr>
+          <w:rFonts w:hint="default"/>
+          <w:b w:val="0"/>
+          <w:bCs w:val="0"/>
+          <w:sz w:val="24"/>
+          <w:szCs w:val="24"/>
+          <w:lang w:val="en-US"/>
+        </w:rPr>
+        <w:t>+ Style thêm phần likes, comments ở view post + thiết kế backend để tích hợp.</w:t>
+      </w:r>
+    </w:p>
+    <w:p>
+      <w:pPr>
+        <w:pStyle w:val="10"/>
+        <w:keepNext w:val="0"/>
+        <w:keepLines w:val="0"/>
+        <w:pageBreakBefore w:val="0"/>
+        <w:widowControl/>
+        <w:numPr>
+          <w:ilvl w:val="0"/>
+          <w:numId w:val="0"/>
+        </w:numPr>
+        <w:suppressLineNumbers w:val="0"/>
+        <w:kinsoku/>
+        <w:wordWrap/>
+        <w:overflowPunct/>
+        <w:topLinePunct w:val="0"/>
+        <w:autoSpaceDE/>
+        <w:autoSpaceDN/>
+        <w:bidi w:val="0"/>
+        <w:adjustRightInd/>
+        <w:snapToGrid/>
+        <w:spacing w:before="0" w:beforeAutospacing="0" w:after="0" w:afterAutospacing="0" w:line="360" w:lineRule="auto"/>
+        <w:ind w:right="0" w:rightChars="0"/>
+        <w:jc w:val="both"/>
+        <w:textAlignment w:val="auto"/>
+        <w:rPr>
+          <w:rFonts w:hint="default"/>
+          <w:b w:val="0"/>
+          <w:bCs w:val="0"/>
+          <w:sz w:val="24"/>
+          <w:szCs w:val="24"/>
+          <w:lang w:val="en-US"/>
+        </w:rPr>
+      </w:pPr>
     </w:p>
     <w:p>
       <w:pPr>

</xml_diff>